<commit_message>
Issue 48 - Changed TaskerCLI class diagrams
</commit_message>
<xml_diff>
--- a/docs/deliverables/Design Deliverable.docx
+++ b/docs/deliverables/Design Deliverable.docx
@@ -15,6 +15,11 @@
         <w:dataBinding w:prefixMappings="xmlns:ns0='http://purl.org/dc/elements/1.1/' xmlns:ns1='http://schemas.openxmlformats.org/package/2006/metadata/core-properties' " w:xpath="/ns1:coreProperties[1]/ns0:title[1]" w:storeItemID="{6C3C8BC8-F283-45AE-878A-BAB7291924A1}"/>
         <w:text/>
       </w:sdtPr>
+      <w:sdtEndPr>
+        <w:rPr>
+          <w:rStyle w:val="BodyTextChar"/>
+        </w:rPr>
+      </w:sdtEndPr>
       <w:sdtContent>
         <w:p>
           <w:pPr>
@@ -39,6 +44,7 @@
         <w:dataBinding w:prefixMappings="xmlns:ns0='http://purl.org/dc/elements/1.1/' xmlns:ns1='http://schemas.openxmlformats.org/package/2006/metadata/core-properties' " w:xpath="/ns1:coreProperties[1]/ns0:subject[1]" w:storeItemID="{6C3C8BC8-F283-45AE-878A-BAB7291924A1}"/>
         <w:text/>
       </w:sdtPr>
+      <w:sdtEndPr/>
       <w:sdtContent>
         <w:p>
           <w:pPr>
@@ -104,6 +110,7 @@
                 <w:dataBinding w:prefixMappings="xmlns:ns0='http://purl.org/dc/elements/1.1/' xmlns:ns1='http://schemas.openxmlformats.org/package/2006/metadata/core-properties' " w:xpath="/ns1:coreProperties[1]/ns0:creator[1]" w:storeItemID="{6C3C8BC8-F283-45AE-878A-BAB7291924A1}"/>
                 <w:text/>
               </w:sdtPr>
+              <w:sdtEndPr/>
               <w:sdtContent>
                 <w:r>
                   <w:t>Ben Dudley, David Fairbrother, Jonathan Englund, Josh Doyle, Liam Fitzgerald,</w:t>
@@ -150,6 +157,7 @@
                 <w:dataBinding w:prefixMappings="xmlns:ns0='http://purl.org/dc/elements/1.1/' xmlns:ns1='http://schemas.openxmlformats.org/package/2006/metadata/core-properties' " w:xpath="/ns1:coreProperties[1]/ns1:category[1]" w:storeItemID="{6C3C8BC8-F283-45AE-878A-BAB7291924A1}"/>
                 <w:text/>
               </w:sdtPr>
+              <w:sdtEndPr/>
               <w:sdtContent>
                 <w:r>
                   <w:t>SE_05_</w:t>
@@ -191,7 +199,7 @@
               <w:t>-</w:t>
             </w:r>
             <w:r>
-              <w:t>11-26</w:t>
+              <w:t>14-12</w:t>
             </w:r>
           </w:p>
         </w:tc>
@@ -222,15 +230,13 @@
                 <w:dataBinding w:prefixMappings="xmlns:ns0='http://purl.org/dc/elements/1.1/' xmlns:ns1='http://schemas.openxmlformats.org/package/2006/metadata/core-properties' " w:xpath="/ns1:coreProperties[1]/ns1:keywords[1]" w:storeItemID="{6C3C8BC8-F283-45AE-878A-BAB7291924A1}"/>
                 <w:text/>
               </w:sdtPr>
+              <w:sdtEndPr/>
               <w:sdtContent>
                 <w:r>
                   <w:t>1.</w:t>
                 </w:r>
                 <w:r>
-                  <w:t>1</w:t>
-                </w:r>
-                <w:r>
-                  <w:t>1</w:t>
+                  <w:t>2</w:t>
                 </w:r>
               </w:sdtContent>
             </w:sdt>
@@ -272,6 +278,7 @@
                 <w:dataBinding w:prefixMappings="xmlns:ns0='http://purl.org/dc/elements/1.1/' xmlns:ns1='http://schemas.openxmlformats.org/package/2006/metadata/core-properties' " w:xpath="/ns1:coreProperties[1]/ns1:contentStatus[1]" w:storeItemID="{6C3C8BC8-F283-45AE-878A-BAB7291924A1}"/>
                 <w:text/>
               </w:sdtPr>
+              <w:sdtEndPr/>
               <w:sdtContent>
                 <w:r>
                   <w:t>Release</w:t>
@@ -468,7 +475,7 @@
       <w:pPr>
         <w:pStyle w:val="UnnumHeading1"/>
       </w:pPr>
-      <w:bookmarkStart w:id="0" w:name="_Toc436348868"/>
+      <w:bookmarkStart w:id="0" w:name="_Toc437870930"/>
       <w:r>
         <w:t>CONTENTS</w:t>
       </w:r>
@@ -507,6 +514,8 @@
         </w:rPr>
         <w:fldChar w:fldCharType="separate"/>
       </w:r>
+      <w:bookmarkStart w:id="1" w:name="_GoBack"/>
+      <w:bookmarkEnd w:id="1"/>
       <w:r>
         <w:rPr>
           <w:noProof/>
@@ -529,7 +538,7 @@
         <w:rPr>
           <w:noProof/>
         </w:rPr>
-        <w:instrText xml:space="preserve"> PAGEREF _Toc436348868 \h </w:instrText>
+        <w:instrText xml:space="preserve"> PAGEREF _Toc437870930 \h </w:instrText>
       </w:r>
       <w:r>
         <w:rPr>
@@ -589,7 +598,7 @@
         <w:rPr>
           <w:noProof/>
         </w:rPr>
-        <w:instrText xml:space="preserve"> PAGEREF _Toc436348869 \h </w:instrText>
+        <w:instrText xml:space="preserve"> PAGEREF _Toc437870931 \h </w:instrText>
       </w:r>
       <w:r>
         <w:rPr>
@@ -667,7 +676,7 @@
         <w:rPr>
           <w:noProof/>
         </w:rPr>
-        <w:instrText xml:space="preserve"> PAGEREF _Toc436348870 \h </w:instrText>
+        <w:instrText xml:space="preserve"> PAGEREF _Toc437870932 \h </w:instrText>
       </w:r>
       <w:r>
         <w:rPr>
@@ -745,7 +754,7 @@
         <w:rPr>
           <w:noProof/>
         </w:rPr>
-        <w:instrText xml:space="preserve"> PAGEREF _Toc436348871 \h </w:instrText>
+        <w:instrText xml:space="preserve"> PAGEREF _Toc437870933 \h </w:instrText>
       </w:r>
       <w:r>
         <w:rPr>
@@ -823,7 +832,7 @@
         <w:rPr>
           <w:noProof/>
         </w:rPr>
-        <w:instrText xml:space="preserve"> PAGEREF _Toc436348872 \h </w:instrText>
+        <w:instrText xml:space="preserve"> PAGEREF _Toc437870934 \h </w:instrText>
       </w:r>
       <w:r>
         <w:rPr>
@@ -903,7 +912,7 @@
         <w:rPr>
           <w:noProof/>
         </w:rPr>
-        <w:instrText xml:space="preserve"> PAGEREF _Toc436348873 \h </w:instrText>
+        <w:instrText xml:space="preserve"> PAGEREF _Toc437870935 \h </w:instrText>
       </w:r>
       <w:r>
         <w:rPr>
@@ -981,7 +990,7 @@
         <w:rPr>
           <w:noProof/>
         </w:rPr>
-        <w:instrText xml:space="preserve"> PAGEREF _Toc436348874 \h </w:instrText>
+        <w:instrText xml:space="preserve"> PAGEREF _Toc437870936 \h </w:instrText>
       </w:r>
       <w:r>
         <w:rPr>
@@ -1059,7 +1068,12 @@
         <w:rPr>
           <w:noProof/>
         </w:rPr>
-        <w:instrText xml:space="preserve"> PAGEREF _Toc436348875 \h </w:instrText>
+        <w:instrText xml:space="preserve"> PAGEREF _Toc437870937 \h </w:instrText>
+      </w:r>
+      <w:r>
+        <w:rPr>
+          <w:noProof/>
+        </w:rPr>
       </w:r>
       <w:r>
         <w:rPr>
@@ -1069,12 +1083,9 @@
       </w:r>
       <w:r>
         <w:rPr>
-          <w:b/>
-          <w:bCs/>
-          <w:noProof/>
-          <w:lang w:val="en-US"/>
-        </w:rPr>
-        <w:t>Error! Bookmark not defined.</w:t>
+          <w:noProof/>
+        </w:rPr>
+        <w:t>4</w:t>
       </w:r>
       <w:r>
         <w:rPr>
@@ -1137,7 +1148,7 @@
         <w:rPr>
           <w:noProof/>
         </w:rPr>
-        <w:instrText xml:space="preserve"> PAGEREF _Toc436348876 \h </w:instrText>
+        <w:instrText xml:space="preserve"> PAGEREF _Toc437870938 \h </w:instrText>
       </w:r>
       <w:r>
         <w:rPr>
@@ -1154,7 +1165,7 @@
         <w:rPr>
           <w:noProof/>
         </w:rPr>
-        <w:t>4</w:t>
+        <w:t>5</w:t>
       </w:r>
       <w:r>
         <w:rPr>
@@ -1215,7 +1226,7 @@
         <w:rPr>
           <w:noProof/>
         </w:rPr>
-        <w:instrText xml:space="preserve"> PAGEREF _Toc436348877 \h </w:instrText>
+        <w:instrText xml:space="preserve"> PAGEREF _Toc437870939 \h </w:instrText>
       </w:r>
       <w:r>
         <w:rPr>
@@ -1293,7 +1304,7 @@
         <w:rPr>
           <w:noProof/>
         </w:rPr>
-        <w:instrText xml:space="preserve"> PAGEREF _Toc436348878 \h </w:instrText>
+        <w:instrText xml:space="preserve"> PAGEREF _Toc437870940 \h </w:instrText>
       </w:r>
       <w:r>
         <w:rPr>
@@ -1371,7 +1382,7 @@
         <w:rPr>
           <w:noProof/>
         </w:rPr>
-        <w:instrText xml:space="preserve"> PAGEREF _Toc436348879 \h </w:instrText>
+        <w:instrText xml:space="preserve"> PAGEREF _Toc437870941 \h </w:instrText>
       </w:r>
       <w:r>
         <w:rPr>
@@ -1451,7 +1462,7 @@
         <w:rPr>
           <w:noProof/>
         </w:rPr>
-        <w:instrText xml:space="preserve"> PAGEREF _Toc436348880 \h </w:instrText>
+        <w:instrText xml:space="preserve"> PAGEREF _Toc437870942 \h </w:instrText>
       </w:r>
       <w:r>
         <w:rPr>
@@ -1529,7 +1540,7 @@
         <w:rPr>
           <w:noProof/>
         </w:rPr>
-        <w:instrText xml:space="preserve"> PAGEREF _Toc436348881 \h </w:instrText>
+        <w:instrText xml:space="preserve"> PAGEREF _Toc437870943 \h </w:instrText>
       </w:r>
       <w:r>
         <w:rPr>
@@ -1609,7 +1620,7 @@
         <w:rPr>
           <w:noProof/>
         </w:rPr>
-        <w:instrText xml:space="preserve"> PAGEREF _Toc436348882 \h </w:instrText>
+        <w:instrText xml:space="preserve"> PAGEREF _Toc437870944 \h </w:instrText>
       </w:r>
       <w:r>
         <w:rPr>
@@ -1687,7 +1698,7 @@
         <w:rPr>
           <w:noProof/>
         </w:rPr>
-        <w:instrText xml:space="preserve"> PAGEREF _Toc436348883 \h </w:instrText>
+        <w:instrText xml:space="preserve"> PAGEREF _Toc437870945 \h </w:instrText>
       </w:r>
       <w:r>
         <w:rPr>
@@ -1765,7 +1776,7 @@
         <w:rPr>
           <w:noProof/>
         </w:rPr>
-        <w:instrText xml:space="preserve"> PAGEREF _Toc436348884 \h </w:instrText>
+        <w:instrText xml:space="preserve"> PAGEREF _Toc437870946 \h </w:instrText>
       </w:r>
       <w:r>
         <w:rPr>
@@ -1845,7 +1856,7 @@
         <w:rPr>
           <w:noProof/>
         </w:rPr>
-        <w:instrText xml:space="preserve"> PAGEREF _Toc436348885 \h </w:instrText>
+        <w:instrText xml:space="preserve"> PAGEREF _Toc437870947 \h </w:instrText>
       </w:r>
       <w:r>
         <w:rPr>
@@ -1923,7 +1934,7 @@
         <w:rPr>
           <w:noProof/>
         </w:rPr>
-        <w:instrText xml:space="preserve"> PAGEREF _Toc436348886 \h </w:instrText>
+        <w:instrText xml:space="preserve"> PAGEREF _Toc437870948 \h </w:instrText>
       </w:r>
       <w:r>
         <w:rPr>
@@ -2001,7 +2012,7 @@
         <w:rPr>
           <w:noProof/>
         </w:rPr>
-        <w:instrText xml:space="preserve"> PAGEREF _Toc436348887 \h </w:instrText>
+        <w:instrText xml:space="preserve"> PAGEREF _Toc437870949 \h </w:instrText>
       </w:r>
       <w:r>
         <w:rPr>
@@ -2079,7 +2090,7 @@
         <w:rPr>
           <w:noProof/>
         </w:rPr>
-        <w:instrText xml:space="preserve"> PAGEREF _Toc436348888 \h </w:instrText>
+        <w:instrText xml:space="preserve"> PAGEREF _Toc437870950 \h </w:instrText>
       </w:r>
       <w:r>
         <w:rPr>
@@ -2157,7 +2168,7 @@
         <w:rPr>
           <w:noProof/>
         </w:rPr>
-        <w:instrText xml:space="preserve"> PAGEREF _Toc436348889 \h </w:instrText>
+        <w:instrText xml:space="preserve"> PAGEREF _Toc437870951 \h </w:instrText>
       </w:r>
       <w:r>
         <w:rPr>
@@ -2217,7 +2228,7 @@
         <w:rPr>
           <w:noProof/>
         </w:rPr>
-        <w:instrText xml:space="preserve"> PAGEREF _Toc436348890 \h </w:instrText>
+        <w:instrText xml:space="preserve"> PAGEREF _Toc437870952 \h </w:instrText>
       </w:r>
       <w:r>
         <w:rPr>
@@ -2277,7 +2288,7 @@
         <w:rPr>
           <w:noProof/>
         </w:rPr>
-        <w:instrText xml:space="preserve"> PAGEREF _Toc436348891 \h </w:instrText>
+        <w:instrText xml:space="preserve"> PAGEREF _Toc437870953 \h </w:instrText>
       </w:r>
       <w:r>
         <w:rPr>
@@ -2338,18 +2349,18 @@
           <w:numId w:val="0"/>
         </w:numPr>
       </w:pPr>
-      <w:bookmarkStart w:id="1" w:name="_Toc436348869"/>
+      <w:bookmarkStart w:id="2" w:name="_Toc437870931"/>
       <w:r>
         <w:lastRenderedPageBreak/>
         <w:t>Introduction</w:t>
       </w:r>
-      <w:bookmarkEnd w:id="1"/>
+      <w:bookmarkEnd w:id="2"/>
     </w:p>
     <w:p>
       <w:pPr>
         <w:pStyle w:val="Heading2"/>
       </w:pPr>
-      <w:bookmarkStart w:id="2" w:name="_Toc436348870"/>
+      <w:bookmarkStart w:id="3" w:name="_Toc437870932"/>
       <w:r>
         <w:t>Purpose</w:t>
       </w:r>
@@ -2359,7 +2370,7 @@
       <w:r>
         <w:t>Document</w:t>
       </w:r>
-      <w:bookmarkEnd w:id="2"/>
+      <w:bookmarkEnd w:id="3"/>
     </w:p>
     <w:p>
       <w:pPr>
@@ -2380,6 +2391,7 @@
           <w:id w:val="1474478267"/>
           <w:citation/>
         </w:sdtPr>
+        <w:sdtEndPr/>
         <w:sdtContent>
           <w:r>
             <w:fldChar w:fldCharType="begin"/>
@@ -2409,11 +2421,11 @@
       <w:pPr>
         <w:pStyle w:val="Heading2"/>
       </w:pPr>
-      <w:bookmarkStart w:id="3" w:name="_Toc436348871"/>
+      <w:bookmarkStart w:id="4" w:name="_Toc437870933"/>
       <w:r>
         <w:t>Scope</w:t>
       </w:r>
-      <w:bookmarkEnd w:id="3"/>
+      <w:bookmarkEnd w:id="4"/>
     </w:p>
     <w:p>
       <w:pPr>
@@ -2443,11 +2455,11 @@
       <w:pPr>
         <w:pStyle w:val="Heading2"/>
       </w:pPr>
-      <w:bookmarkStart w:id="4" w:name="_Toc436348872"/>
+      <w:bookmarkStart w:id="5" w:name="_Toc437870934"/>
       <w:r>
         <w:t>Objectives</w:t>
       </w:r>
-      <w:bookmarkEnd w:id="4"/>
+      <w:bookmarkEnd w:id="5"/>
     </w:p>
     <w:p>
       <w:pPr>
@@ -2492,21 +2504,21 @@
       <w:pPr>
         <w:pStyle w:val="Heading1"/>
       </w:pPr>
-      <w:bookmarkStart w:id="5" w:name="_Toc436348873"/>
+      <w:bookmarkStart w:id="6" w:name="_Toc437870935"/>
       <w:r>
         <w:t>DEPLOYMENT DESCRIPTION</w:t>
       </w:r>
-      <w:bookmarkEnd w:id="5"/>
+      <w:bookmarkEnd w:id="6"/>
     </w:p>
     <w:p>
       <w:pPr>
         <w:pStyle w:val="Heading2"/>
       </w:pPr>
-      <w:bookmarkStart w:id="6" w:name="_Toc436348874"/>
+      <w:bookmarkStart w:id="7" w:name="_Toc437870936"/>
       <w:r>
         <w:t>Applications in the system</w:t>
       </w:r>
-      <w:bookmarkEnd w:id="6"/>
+      <w:bookmarkEnd w:id="7"/>
     </w:p>
     <w:p>
       <w:pPr>
@@ -2628,6 +2640,7 @@
           <w:id w:val="1248228035"/>
           <w:citation/>
         </w:sdtPr>
+        <w:sdtEndPr/>
         <w:sdtContent>
           <w:r>
             <w:fldChar w:fldCharType="begin"/>
@@ -2735,6 +2748,7 @@
           <w:id w:val="-1226219774"/>
           <w:citation/>
         </w:sdtPr>
+        <w:sdtEndPr/>
         <w:sdtContent>
           <w:r>
             <w:fldChar w:fldCharType="begin"/>
@@ -2778,6 +2792,7 @@
           <w:id w:val="-43298783"/>
           <w:citation/>
         </w:sdtPr>
+        <w:sdtEndPr/>
         <w:sdtContent>
           <w:r>
             <w:fldChar w:fldCharType="begin"/>
@@ -2869,6 +2884,7 @@
           <w:id w:val="1117640649"/>
           <w:citation/>
         </w:sdtPr>
+        <w:sdtEndPr/>
         <w:sdtContent>
           <w:r>
             <w:fldChar w:fldCharType="begin"/>
@@ -2901,7 +2917,7 @@
       <w:pPr>
         <w:pStyle w:val="Heading2"/>
       </w:pPr>
-      <w:bookmarkStart w:id="7" w:name="_Toc436348876"/>
+      <w:bookmarkStart w:id="8" w:name="_Toc437870937"/>
       <w:r>
         <w:rPr>
           <w:noProof/>
@@ -2909,7 +2925,7 @@
         </w:rPr>
         <w:lastRenderedPageBreak/>
         <w:drawing>
-          <wp:anchor distT="0" distB="0" distL="114300" distR="114300" simplePos="0" relativeHeight="251667456" behindDoc="0" locked="0" layoutInCell="1" allowOverlap="1" wp14:anchorId="7212A8D5" wp14:editId="50E3F84D">
+          <wp:anchor distT="0" distB="0" distL="114300" distR="114300" simplePos="0" relativeHeight="251664384" behindDoc="0" locked="0" layoutInCell="1" allowOverlap="1" wp14:anchorId="7212A8D5" wp14:editId="50E3F84D">
             <wp:simplePos x="0" y="0"/>
             <wp:positionH relativeFrom="column">
               <wp:posOffset>-1289685</wp:posOffset>
@@ -2974,6 +2990,7 @@
       <w:r>
         <w:t>Application interactions</w:t>
       </w:r>
+      <w:bookmarkEnd w:id="8"/>
     </w:p>
     <w:p>
       <w:pPr>
@@ -2984,6 +3001,7 @@
       <w:pPr>
         <w:pStyle w:val="Heading1"/>
       </w:pPr>
+      <w:bookmarkStart w:id="9" w:name="_Toc437870938"/>
       <w:r>
         <w:lastRenderedPageBreak/>
         <w:t>In</w:t>
@@ -2991,17 +3009,17 @@
       <w:r>
         <w:t>teraction design</w:t>
       </w:r>
-      <w:bookmarkEnd w:id="7"/>
+      <w:bookmarkEnd w:id="9"/>
     </w:p>
     <w:p>
       <w:pPr>
         <w:pStyle w:val="Heading2"/>
       </w:pPr>
-      <w:bookmarkStart w:id="8" w:name="_Toc436348877"/>
+      <w:bookmarkStart w:id="10" w:name="_Toc437870939"/>
       <w:r>
         <w:t>Use-Case Diagrams</w:t>
       </w:r>
-      <w:bookmarkEnd w:id="8"/>
+      <w:bookmarkEnd w:id="10"/>
     </w:p>
     <w:p>
       <w:r>
@@ -3038,7 +3056,7 @@
       <w:pPr>
         <w:pStyle w:val="Heading2"/>
       </w:pPr>
-      <w:bookmarkStart w:id="9" w:name="_Toc436348878"/>
+      <w:bookmarkStart w:id="11" w:name="_Toc437870940"/>
       <w:r>
         <w:lastRenderedPageBreak/>
         <w:t>User Interface Design</w:t>
@@ -3046,7 +3064,7 @@
       <w:r>
         <w:t xml:space="preserve"> – Tasker CLI</w:t>
       </w:r>
-      <w:bookmarkEnd w:id="9"/>
+      <w:bookmarkEnd w:id="11"/>
     </w:p>
     <w:p>
       <w:pPr>
@@ -3781,6 +3799,7 @@
           <w:id w:val="277157943"/>
           <w:citation/>
         </w:sdtPr>
+        <w:sdtEndPr/>
         <w:sdtContent>
           <w:r>
             <w:fldChar w:fldCharType="begin"/>
@@ -4748,7 +4767,7 @@
       <w:pPr>
         <w:pStyle w:val="Heading2"/>
       </w:pPr>
-      <w:bookmarkStart w:id="10" w:name="_Toc436348879"/>
+      <w:bookmarkStart w:id="12" w:name="_Toc437870941"/>
       <w:r>
         <w:lastRenderedPageBreak/>
         <w:t xml:space="preserve">User Interface Design - </w:t>
@@ -4756,7 +4775,7 @@
       <w:r>
         <w:t>TaskerMAN</w:t>
       </w:r>
-      <w:bookmarkEnd w:id="10"/>
+      <w:bookmarkEnd w:id="12"/>
     </w:p>
     <w:p>
       <w:pPr>
@@ -4776,6 +4795,7 @@
           <w:id w:val="-743727755"/>
           <w:citation/>
         </w:sdtPr>
+        <w:sdtEndPr/>
         <w:sdtContent>
           <w:r>
             <w:fldChar w:fldCharType="begin"/>
@@ -4902,6 +4922,7 @@
           <w:id w:val="1344205661"/>
           <w:citation/>
         </w:sdtPr>
+        <w:sdtEndPr/>
         <w:sdtContent>
           <w:r>
             <w:fldChar w:fldCharType="begin"/>
@@ -5698,7 +5719,7 @@
       <w:pPr>
         <w:pStyle w:val="Heading1"/>
       </w:pPr>
-      <w:bookmarkStart w:id="11" w:name="_Toc436348880"/>
+      <w:bookmarkStart w:id="13" w:name="_Toc437870942"/>
       <w:r>
         <w:lastRenderedPageBreak/>
         <w:t>Component D</w:t>
@@ -5706,7 +5727,7 @@
       <w:r>
         <w:t>escription</w:t>
       </w:r>
-      <w:bookmarkEnd w:id="11"/>
+      <w:bookmarkEnd w:id="13"/>
     </w:p>
     <w:p>
       <w:pPr>
@@ -5785,11 +5806,11 @@
       <w:pPr>
         <w:pStyle w:val="Heading2"/>
       </w:pPr>
-      <w:bookmarkStart w:id="12" w:name="_Toc436348881"/>
+      <w:bookmarkStart w:id="14" w:name="_Toc437870943"/>
       <w:r>
         <w:t>TaskerSRV Database Design</w:t>
       </w:r>
-      <w:bookmarkEnd w:id="12"/>
+      <w:bookmarkEnd w:id="14"/>
     </w:p>
     <w:p>
       <w:pPr>
@@ -5831,7 +5852,7 @@
       <w:pPr>
         <w:pStyle w:val="Heading1"/>
       </w:pPr>
-      <w:bookmarkStart w:id="13" w:name="_Toc436348882"/>
+      <w:bookmarkStart w:id="15" w:name="_Toc437870944"/>
       <w:r>
         <w:lastRenderedPageBreak/>
         <w:t>Significant C</w:t>
@@ -5839,17 +5860,17 @@
       <w:r>
         <w:t>lasses</w:t>
       </w:r>
-      <w:bookmarkEnd w:id="13"/>
+      <w:bookmarkEnd w:id="15"/>
     </w:p>
     <w:p>
       <w:pPr>
         <w:pStyle w:val="Heading2"/>
       </w:pPr>
-      <w:bookmarkStart w:id="14" w:name="_Toc436348883"/>
+      <w:bookmarkStart w:id="16" w:name="_Toc437870945"/>
       <w:r>
         <w:t>TaskerCLI</w:t>
       </w:r>
-      <w:bookmarkEnd w:id="14"/>
+      <w:bookmarkEnd w:id="16"/>
     </w:p>
     <w:p>
       <w:pPr>
@@ -5989,7 +6010,7 @@
         </w:rPr>
         <w:lastRenderedPageBreak/>
         <w:drawing>
-          <wp:anchor distT="0" distB="0" distL="114300" distR="114300" simplePos="0" relativeHeight="251657216" behindDoc="0" locked="0" layoutInCell="1" allowOverlap="1" wp14:anchorId="3F4B0F9A" wp14:editId="3DA253D2">
+          <wp:anchor distT="0" distB="0" distL="114300" distR="114300" simplePos="0" relativeHeight="251656192" behindDoc="0" locked="0" layoutInCell="1" allowOverlap="1" wp14:anchorId="3F4B0F9A" wp14:editId="3DA253D2">
             <wp:simplePos x="0" y="0"/>
             <wp:positionH relativeFrom="column">
               <wp:posOffset>622300</wp:posOffset>
@@ -8249,12 +8270,12 @@
       <w:pPr>
         <w:pStyle w:val="Heading2"/>
       </w:pPr>
-      <w:bookmarkStart w:id="15" w:name="_Toc436348884"/>
+      <w:bookmarkStart w:id="17" w:name="_Toc437870946"/>
       <w:r>
         <w:lastRenderedPageBreak/>
         <w:t>TaskerMAN</w:t>
       </w:r>
-      <w:bookmarkEnd w:id="15"/>
+      <w:bookmarkEnd w:id="17"/>
     </w:p>
     <w:p>
       <w:pPr>
@@ -8402,7 +8423,7 @@
           <w:lang w:eastAsia="en-GB"/>
         </w:rPr>
         <w:drawing>
-          <wp:anchor distT="0" distB="0" distL="114300" distR="114300" simplePos="0" relativeHeight="251653120" behindDoc="1" locked="0" layoutInCell="1" allowOverlap="1" wp14:anchorId="6EB5155B" wp14:editId="34012910">
+          <wp:anchor distT="0" distB="0" distL="114300" distR="114300" simplePos="0" relativeHeight="251652096" behindDoc="1" locked="0" layoutInCell="1" allowOverlap="1" wp14:anchorId="6EB5155B" wp14:editId="34012910">
             <wp:simplePos x="0" y="0"/>
             <wp:positionH relativeFrom="column">
               <wp:posOffset>874395</wp:posOffset>
@@ -8507,7 +8528,7 @@
       <w:pPr>
         <w:pStyle w:val="Heading1"/>
       </w:pPr>
-      <w:bookmarkStart w:id="16" w:name="_Toc436348885"/>
+      <w:bookmarkStart w:id="18" w:name="_Toc437870947"/>
       <w:r>
         <w:lastRenderedPageBreak/>
         <w:t>D</w:t>
@@ -8518,17 +8539,17 @@
       <w:r>
         <w:t>esign</w:t>
       </w:r>
-      <w:bookmarkEnd w:id="16"/>
+      <w:bookmarkEnd w:id="18"/>
     </w:p>
     <w:p>
       <w:pPr>
         <w:pStyle w:val="Heading2"/>
       </w:pPr>
-      <w:bookmarkStart w:id="17" w:name="_Toc436348886"/>
+      <w:bookmarkStart w:id="19" w:name="_Toc437870948"/>
       <w:r>
         <w:t>Activity Diagrams</w:t>
       </w:r>
-      <w:bookmarkEnd w:id="17"/>
+      <w:bookmarkEnd w:id="19"/>
     </w:p>
     <w:p>
       <w:pPr>
@@ -8540,7 +8561,7 @@
           <w:lang w:eastAsia="en-GB"/>
         </w:rPr>
         <w:drawing>
-          <wp:anchor distT="0" distB="0" distL="114300" distR="114300" simplePos="0" relativeHeight="251654144" behindDoc="0" locked="0" layoutInCell="1" allowOverlap="1" wp14:anchorId="2B911EF5" wp14:editId="795D762A">
+          <wp:anchor distT="0" distB="0" distL="114300" distR="114300" simplePos="0" relativeHeight="251653120" behindDoc="0" locked="0" layoutInCell="1" allowOverlap="1" wp14:anchorId="2B911EF5" wp14:editId="795D762A">
             <wp:simplePos x="0" y="0"/>
             <wp:positionH relativeFrom="column">
               <wp:posOffset>-157480</wp:posOffset>
@@ -8619,7 +8640,7 @@
           <w:lang w:eastAsia="en-GB"/>
         </w:rPr>
         <w:drawing>
-          <wp:anchor distT="0" distB="0" distL="114300" distR="114300" simplePos="0" relativeHeight="251655168" behindDoc="0" locked="0" layoutInCell="1" allowOverlap="1" wp14:anchorId="118B2F4F" wp14:editId="23A29B87">
+          <wp:anchor distT="0" distB="0" distL="114300" distR="114300" simplePos="0" relativeHeight="251654144" behindDoc="0" locked="0" layoutInCell="1" allowOverlap="1" wp14:anchorId="118B2F4F" wp14:editId="23A29B87">
             <wp:simplePos x="0" y="0"/>
             <wp:positionH relativeFrom="column">
               <wp:posOffset>-60960</wp:posOffset>
@@ -8693,7 +8714,7 @@
         </w:rPr>
         <w:lastRenderedPageBreak/>
         <w:drawing>
-          <wp:anchor distT="0" distB="0" distL="114300" distR="114300" simplePos="0" relativeHeight="251656192" behindDoc="0" locked="0" layoutInCell="1" allowOverlap="1" wp14:anchorId="1704E49D" wp14:editId="31C3078B">
+          <wp:anchor distT="0" distB="0" distL="114300" distR="114300" simplePos="0" relativeHeight="251655168" behindDoc="0" locked="0" layoutInCell="1" allowOverlap="1" wp14:anchorId="1704E49D" wp14:editId="31C3078B">
             <wp:simplePos x="0" y="0"/>
             <wp:positionH relativeFrom="column">
               <wp:posOffset>1554480</wp:posOffset>
@@ -8879,12 +8900,12 @@
       <w:pPr>
         <w:pStyle w:val="Heading2"/>
       </w:pPr>
-      <w:bookmarkStart w:id="18" w:name="_Toc436348887"/>
+      <w:bookmarkStart w:id="20" w:name="_Toc437870949"/>
       <w:r>
         <w:lastRenderedPageBreak/>
         <w:t>Sequence Diagrams</w:t>
       </w:r>
-      <w:bookmarkEnd w:id="18"/>
+      <w:bookmarkEnd w:id="20"/>
     </w:p>
     <w:p>
       <w:pPr>
@@ -8896,7 +8917,7 @@
           <w:lang w:eastAsia="en-GB"/>
         </w:rPr>
         <w:drawing>
-          <wp:anchor distT="0" distB="0" distL="114300" distR="114300" simplePos="0" relativeHeight="251659264" behindDoc="0" locked="0" layoutInCell="1" allowOverlap="1" wp14:anchorId="54F930C8" wp14:editId="76D156CC">
+          <wp:anchor distT="0" distB="0" distL="114300" distR="114300" simplePos="0" relativeHeight="251658240" behindDoc="0" locked="0" layoutInCell="1" allowOverlap="1" wp14:anchorId="54F930C8" wp14:editId="76D156CC">
             <wp:simplePos x="0" y="0"/>
             <wp:positionH relativeFrom="column">
               <wp:posOffset>-290195</wp:posOffset>
@@ -8974,7 +8995,7 @@
           <w:lang w:eastAsia="en-GB"/>
         </w:rPr>
         <w:drawing>
-          <wp:anchor distT="0" distB="0" distL="114300" distR="114300" simplePos="0" relativeHeight="251660288" behindDoc="1" locked="0" layoutInCell="1" allowOverlap="1" wp14:anchorId="514D073A" wp14:editId="131B0A60">
+          <wp:anchor distT="0" distB="0" distL="114300" distR="114300" simplePos="0" relativeHeight="251659264" behindDoc="1" locked="0" layoutInCell="1" allowOverlap="1" wp14:anchorId="514D073A" wp14:editId="131B0A60">
             <wp:simplePos x="0" y="0"/>
             <wp:positionH relativeFrom="column">
               <wp:posOffset>-95885</wp:posOffset>
@@ -9061,7 +9082,7 @@
         </w:rPr>
         <w:lastRenderedPageBreak/>
         <w:drawing>
-          <wp:anchor distT="0" distB="0" distL="114300" distR="114300" simplePos="0" relativeHeight="251661312" behindDoc="0" locked="0" layoutInCell="1" allowOverlap="1" wp14:anchorId="7337DA75" wp14:editId="40C4B862">
+          <wp:anchor distT="0" distB="0" distL="114300" distR="114300" simplePos="0" relativeHeight="251660288" behindDoc="0" locked="0" layoutInCell="1" allowOverlap="1" wp14:anchorId="7337DA75" wp14:editId="40C4B862">
             <wp:simplePos x="0" y="0"/>
             <wp:positionH relativeFrom="column">
               <wp:posOffset>23495</wp:posOffset>
@@ -9356,7 +9377,7 @@
           <w:lang w:eastAsia="en-GB"/>
         </w:rPr>
         <w:drawing>
-          <wp:anchor distT="0" distB="0" distL="114300" distR="114300" simplePos="0" relativeHeight="251662336" behindDoc="1" locked="0" layoutInCell="1" allowOverlap="1" wp14:anchorId="655A2882" wp14:editId="4ED0FB90">
+          <wp:anchor distT="0" distB="0" distL="114300" distR="114300" simplePos="0" relativeHeight="251661312" behindDoc="1" locked="0" layoutInCell="1" allowOverlap="1" wp14:anchorId="655A2882" wp14:editId="4ED0FB90">
             <wp:simplePos x="0" y="0"/>
             <wp:positionH relativeFrom="column">
               <wp:posOffset>-635</wp:posOffset>
@@ -9531,11 +9552,11 @@
       <w:pPr>
         <w:pStyle w:val="Heading2"/>
       </w:pPr>
-      <w:bookmarkStart w:id="19" w:name="_Toc436348888"/>
+      <w:bookmarkStart w:id="21" w:name="_Toc437870950"/>
       <w:r>
         <w:t>TaskerCLI Data Structures</w:t>
       </w:r>
-      <w:bookmarkEnd w:id="19"/>
+      <w:bookmarkEnd w:id="21"/>
     </w:p>
     <w:p>
       <w:pPr>
@@ -9559,7 +9580,7 @@
         </w:rPr>
         <w:lastRenderedPageBreak/>
         <w:drawing>
-          <wp:anchor distT="0" distB="0" distL="114300" distR="114300" simplePos="0" relativeHeight="251663360" behindDoc="0" locked="0" layoutInCell="1" allowOverlap="1" wp14:anchorId="7E25E636" wp14:editId="0EFDACB7">
+          <wp:anchor distT="0" distB="0" distL="114300" distR="114300" simplePos="0" relativeHeight="251662336" behindDoc="0" locked="0" layoutInCell="1" allowOverlap="1" wp14:anchorId="7E25E636" wp14:editId="0EFDACB7">
             <wp:simplePos x="0" y="0"/>
             <wp:positionH relativeFrom="column">
               <wp:posOffset>33655</wp:posOffset>
@@ -9653,7 +9674,7 @@
           <w:lang w:eastAsia="en-GB"/>
         </w:rPr>
         <w:drawing>
-          <wp:anchor distT="0" distB="0" distL="114300" distR="114300" simplePos="0" relativeHeight="251664384" behindDoc="0" locked="0" layoutInCell="1" allowOverlap="1" wp14:anchorId="5F52CDB8" wp14:editId="06AB0289">
+          <wp:anchor distT="0" distB="0" distL="114300" distR="114300" simplePos="0" relativeHeight="251663360" behindDoc="0" locked="0" layoutInCell="1" allowOverlap="1" wp14:anchorId="5F52CDB8" wp14:editId="06AB0289">
             <wp:simplePos x="0" y="0"/>
             <wp:positionH relativeFrom="column">
               <wp:posOffset>1456690</wp:posOffset>
@@ -9720,12 +9741,12 @@
       <w:pPr>
         <w:pStyle w:val="Heading2"/>
       </w:pPr>
-      <w:bookmarkStart w:id="20" w:name="_Toc436348889"/>
+      <w:bookmarkStart w:id="22" w:name="_Toc437870951"/>
       <w:r>
         <w:lastRenderedPageBreak/>
         <w:t>Spike Work</w:t>
       </w:r>
-      <w:bookmarkEnd w:id="20"/>
+      <w:bookmarkEnd w:id="22"/>
     </w:p>
     <w:p>
       <w:pPr>
@@ -10046,12 +10067,14 @@
           <w:docPartUnique/>
         </w:docPartObj>
       </w:sdtPr>
+      <w:sdtEndPr/>
       <w:sdtContent>
         <w:sdt>
           <w:sdtPr>
             <w:id w:val="-573587230"/>
             <w:bibliography/>
           </w:sdtPr>
+          <w:sdtEndPr/>
           <w:sdtContent>
             <w:p>
               <w:pPr>
@@ -10475,11 +10498,11 @@
       <w:pPr>
         <w:pStyle w:val="UnnumHeading1"/>
       </w:pPr>
-      <w:bookmarkStart w:id="21" w:name="_Toc436348890"/>
+      <w:bookmarkStart w:id="23" w:name="_Toc437870952"/>
       <w:r>
         <w:t>DOCUMENT HISTORY</w:t>
       </w:r>
-      <w:bookmarkEnd w:id="21"/>
+      <w:bookmarkEnd w:id="23"/>
     </w:p>
     <w:tbl>
       <w:tblPr>
@@ -10779,8 +10802,6 @@
             <w:r>
               <w:t>DAF5</w:t>
             </w:r>
-            <w:bookmarkStart w:id="22" w:name="_GoBack"/>
-            <w:bookmarkEnd w:id="22"/>
           </w:p>
         </w:tc>
       </w:tr>
@@ -10798,7 +10819,11 @@
               <w:right w:val="single" w:sz="12" w:space="0" w:color="000000"/>
             </w:tcBorders>
           </w:tcPr>
-          <w:p/>
+          <w:p>
+            <w:r>
+              <w:t>1.2</w:t>
+            </w:r>
+          </w:p>
         </w:tc>
         <w:tc>
           <w:tcPr>
@@ -10810,7 +10835,11 @@
               <w:right w:val="single" w:sz="12" w:space="0" w:color="000000"/>
             </w:tcBorders>
           </w:tcPr>
-          <w:p/>
+          <w:p>
+            <w:r>
+              <w:t>48</w:t>
+            </w:r>
+          </w:p>
         </w:tc>
         <w:tc>
           <w:tcPr>
@@ -10822,7 +10851,11 @@
               <w:right w:val="single" w:sz="12" w:space="0" w:color="000000"/>
             </w:tcBorders>
           </w:tcPr>
-          <w:p/>
+          <w:p>
+            <w:r>
+              <w:t>14/12/15</w:t>
+            </w:r>
+          </w:p>
         </w:tc>
         <w:tc>
           <w:tcPr>
@@ -10834,7 +10867,11 @@
               <w:right w:val="single" w:sz="12" w:space="0" w:color="000000"/>
             </w:tcBorders>
           </w:tcPr>
-          <w:p/>
+          <w:p>
+            <w:r>
+              <w:t>Updated TaskerCLI class diagram with correction</w:t>
+            </w:r>
+          </w:p>
         </w:tc>
         <w:tc>
           <w:tcPr>
@@ -10846,7 +10883,11 @@
               <w:right w:val="single" w:sz="12" w:space="0" w:color="000000"/>
             </w:tcBorders>
           </w:tcPr>
-          <w:p/>
+          <w:p>
+            <w:r>
+              <w:t>DAF5</w:t>
+            </w:r>
+          </w:p>
         </w:tc>
       </w:tr>
     </w:tbl>
@@ -10870,11 +10911,11 @@
       <w:pPr>
         <w:pStyle w:val="UnnumHeading1"/>
       </w:pPr>
-      <w:bookmarkStart w:id="23" w:name="_Toc436348891"/>
+      <w:bookmarkStart w:id="24" w:name="_Toc437870953"/>
       <w:r>
         <w:t>APPENDICES</w:t>
       </w:r>
-      <w:bookmarkEnd w:id="23"/>
+      <w:bookmarkEnd w:id="24"/>
     </w:p>
     <w:p>
       <w:pPr>
@@ -11154,7 +11195,7 @@
           <w:lang w:eastAsia="en-GB"/>
         </w:rPr>
         <w:drawing>
-          <wp:inline distT="0" distB="0" distL="0" distR="0" wp14:anchorId="088DB4F7" wp14:editId="3F6421E0">
+          <wp:inline distT="0" distB="0" distL="0" distR="0" wp14:anchorId="779F237C" wp14:editId="2F214E59">
             <wp:extent cx="5732145" cy="3624580"/>
             <wp:effectExtent l="0" t="0" r="1905" b="0"/>
             <wp:docPr id="6" name="Picture 6"/>
@@ -11231,23 +11272,23 @@
           <w:lang w:eastAsia="en-GB"/>
         </w:rPr>
         <w:drawing>
-          <wp:anchor distT="0" distB="0" distL="114300" distR="114300" simplePos="0" relativeHeight="251658240" behindDoc="1" locked="0" layoutInCell="1" allowOverlap="1" wp14:anchorId="2C672E0E" wp14:editId="0D5E9AD8">
+          <wp:anchor distT="0" distB="0" distL="114300" distR="114300" simplePos="0" relativeHeight="251657216" behindDoc="1" locked="0" layoutInCell="1" allowOverlap="1" wp14:anchorId="72251A1C" wp14:editId="1467A9FF">
             <wp:simplePos x="0" y="0"/>
             <wp:positionH relativeFrom="column">
-              <wp:posOffset>-1458595</wp:posOffset>
+              <wp:posOffset>-1468755</wp:posOffset>
             </wp:positionH>
             <wp:positionV relativeFrom="paragraph">
-              <wp:posOffset>3038475</wp:posOffset>
+              <wp:posOffset>2804160</wp:posOffset>
             </wp:positionV>
-            <wp:extent cx="8805545" cy="2037080"/>
-            <wp:effectExtent l="0" t="6667" r="7937" b="7938"/>
+            <wp:extent cx="8388350" cy="2037080"/>
+            <wp:effectExtent l="0" t="5715" r="6985" b="6985"/>
             <wp:wrapTight wrapText="bothSides">
               <wp:wrapPolygon edited="0">
-                <wp:start x="-16" y="21529"/>
-                <wp:lineTo x="21573" y="21529"/>
-                <wp:lineTo x="21573" y="118"/>
-                <wp:lineTo x="-16" y="118"/>
-                <wp:lineTo x="-16" y="21529"/>
+                <wp:start x="-15" y="21539"/>
+                <wp:lineTo x="21569" y="21539"/>
+                <wp:lineTo x="21569" y="128"/>
+                <wp:lineTo x="-15" y="128"/>
+                <wp:lineTo x="-15" y="21539"/>
               </wp:wrapPolygon>
             </wp:wrapTight>
             <wp:docPr id="19" name="Picture 19"/>
@@ -11276,7 +11317,7 @@
                   <pic:spPr>
                     <a:xfrm rot="5400000">
                       <a:off x="0" y="0"/>
-                      <a:ext cx="8805545" cy="2037080"/>
+                      <a:ext cx="8388350" cy="2037080"/>
                     </a:xfrm>
                     <a:prstGeom prst="rect">
                       <a:avLst/>
@@ -11294,14 +11335,6 @@
           </wp:anchor>
         </w:drawing>
       </w:r>
-      <w:r>
-        <w:br w:type="page"/>
-      </w:r>
-    </w:p>
-    <w:p>
-      <w:pPr>
-        <w:pStyle w:val="BodyText"/>
-      </w:pPr>
     </w:p>
     <w:sectPr>
       <w:headerReference w:type="default" r:id="rId50"/>
@@ -11382,7 +11415,7 @@
         <w:rStyle w:val="PageNumber"/>
         <w:noProof/>
       </w:rPr>
-      <w:t>36</w:t>
+      <w:t>2</w:t>
     </w:r>
     <w:r>
       <w:rPr>
@@ -11419,7 +11452,7 @@
         <w:rStyle w:val="PageNumber"/>
         <w:noProof/>
       </w:rPr>
-      <w:t>41</w:t>
+      <w:t>40</w:t>
     </w:r>
     <w:r>
       <w:rPr>
@@ -11466,6 +11499,7 @@
         <w:dataBinding w:prefixMappings="xmlns:ns0='http://purl.org/dc/elements/1.1/' xmlns:ns1='http://schemas.openxmlformats.org/package/2006/metadata/core-properties' " w:xpath="/ns1:coreProperties[1]/ns0:title[1]" w:storeItemID="{6C3C8BC8-F283-45AE-878A-BAB7291924A1}"/>
         <w:text/>
       </w:sdtPr>
+      <w:sdtEndPr/>
       <w:sdtContent>
         <w:r>
           <w:t>Software Engineering Group Project</w:t>
@@ -11482,6 +11516,7 @@
         <w:dataBinding w:prefixMappings="xmlns:ns0='http://purl.org/dc/elements/1.1/' xmlns:ns1='http://schemas.openxmlformats.org/package/2006/metadata/core-properties' " w:xpath="/ns1:coreProperties[1]/ns0:subject[1]" w:storeItemID="{6C3C8BC8-F283-45AE-878A-BAB7291924A1}"/>
         <w:text/>
       </w:sdtPr>
+      <w:sdtEndPr/>
       <w:sdtContent>
         <w:r>
           <w:t>Design Documentation</w:t>
@@ -11498,9 +11533,10 @@
         <w:dataBinding w:prefixMappings="xmlns:ns0='http://purl.org/dc/elements/1.1/' xmlns:ns1='http://schemas.openxmlformats.org/package/2006/metadata/core-properties' " w:xpath="/ns1:coreProperties[1]/ns1:keywords[1]" w:storeItemID="{6C3C8BC8-F283-45AE-878A-BAB7291924A1}"/>
         <w:text/>
       </w:sdtPr>
+      <w:sdtEndPr/>
       <w:sdtContent>
         <w:r>
-          <w:t>1.11</w:t>
+          <w:t>1.2</w:t>
         </w:r>
       </w:sdtContent>
     </w:sdt>
@@ -11514,6 +11550,7 @@
         <w:dataBinding w:prefixMappings="xmlns:ns0='http://purl.org/dc/elements/1.1/' xmlns:ns1='http://schemas.openxmlformats.org/package/2006/metadata/core-properties' " w:xpath="/ns1:coreProperties[1]/ns1:contentStatus[1]" w:storeItemID="{6C3C8BC8-F283-45AE-878A-BAB7291924A1}"/>
         <w:text/>
       </w:sdtPr>
+      <w:sdtEndPr/>
       <w:sdtContent>
         <w:r>
           <w:t>Release</w:t>
@@ -16836,8 +16873,9 @@
     <w:panose1 w:val="020B0604030504040204"/>
     <w:charset w:val="00"/>
     <w:family w:val="swiss"/>
+    <w:notTrueType/>
     <w:pitch w:val="variable"/>
-    <w:sig w:usb0="E1002EFF" w:usb1="C000605B" w:usb2="00000029" w:usb3="00000000" w:csb0="000101FF" w:csb1="00000000"/>
+    <w:sig w:usb0="00000003" w:usb1="00000000" w:usb2="00000000" w:usb3="00000000" w:csb0="00000001" w:csb1="00000000"/>
   </w:font>
   <w:font w:name="Calibri">
     <w:panose1 w:val="020F0502020204030204"/>
@@ -16882,6 +16920,7 @@
     <w:rsid w:val="0006381E"/>
     <w:rsid w:val="00216F87"/>
     <w:rsid w:val="00371418"/>
+    <w:rsid w:val="00436263"/>
     <w:rsid w:val="004F3FBD"/>
     <w:rsid w:val="00517CA3"/>
     <w:rsid w:val="006423D7"/>
@@ -17880,7 +17919,7 @@
 </file>
 
 <file path=customXml/itemProps1.xml><?xml version="1.0" encoding="utf-8"?>
-<ds:datastoreItem xmlns:ds="http://schemas.openxmlformats.org/officeDocument/2006/customXml" ds:itemID="{A67FD8BA-122E-4D34-AD94-CD8DE4944A1E}">
+<ds:datastoreItem xmlns:ds="http://schemas.openxmlformats.org/officeDocument/2006/customXml" ds:itemID="{C48F3D06-1EE2-4637-B51D-D9D9F4BEEBC8}">
   <ds:schemaRefs>
     <ds:schemaRef ds:uri="http://schemas.openxmlformats.org/officeDocument/2006/bibliography"/>
   </ds:schemaRefs>

</xml_diff>

<commit_message>
Updated class diagram for TaskerMAN in design
</commit_message>
<xml_diff>
--- a/docs/deliverables/Design Deliverable.docx
+++ b/docs/deliverables/Design Deliverable.docx
@@ -190,8 +190,6 @@
             <w:r>
               <w:t>13/02/2016</w:t>
             </w:r>
-            <w:bookmarkStart w:id="0" w:name="_GoBack"/>
-            <w:bookmarkEnd w:id="0"/>
           </w:p>
         </w:tc>
       </w:tr>
@@ -298,7 +296,7 @@
         <mc:AlternateContent>
           <mc:Choice Requires="wps">
             <w:drawing>
-              <wp:anchor distT="0" distB="0" distL="114300" distR="114300" simplePos="0" relativeHeight="251649536" behindDoc="0" locked="0" layoutInCell="1" allowOverlap="1" wp14:anchorId="0D47A329" wp14:editId="104B1B96">
+              <wp:anchor distT="0" distB="0" distL="114300" distR="114300" simplePos="0" relativeHeight="251649024" behindDoc="0" locked="0" layoutInCell="1" allowOverlap="1" wp14:anchorId="0D47A329" wp14:editId="104B1B96">
                 <wp:simplePos x="0" y="0"/>
                 <wp:positionH relativeFrom="leftMargin">
                   <wp:posOffset>2045970</wp:posOffset>
@@ -404,7 +402,7 @@
                 <v:stroke joinstyle="miter"/>
                 <v:path gradientshapeok="t" o:connecttype="rect"/>
               </v:shapetype>
-              <v:shape id="Text Box 3" o:spid="_x0000_s1026" type="#_x0000_t202" style="position:absolute;margin-left:161.1pt;margin-top:-99.25pt;width:257.1pt;height:99.2pt;z-index:251649536;visibility:visible;mso-wrap-style:square;mso-width-percent:0;mso-height-percent:0;mso-wrap-distance-left:9pt;mso-wrap-distance-top:0;mso-wrap-distance-right:9pt;mso-wrap-distance-bottom:0;mso-position-horizontal:absolute;mso-position-horizontal-relative:left-margin-area;mso-position-vertical:absolute;mso-position-vertical-relative:bottom-margin-area;mso-width-percent:0;mso-height-percent:0;mso-width-relative:margin;mso-height-relative:margin;v-text-anchor:top" o:gfxdata="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" stroked="f">
+              <v:shape id="Text Box 3" o:spid="_x0000_s1026" type="#_x0000_t202" style="position:absolute;margin-left:161.1pt;margin-top:-99.25pt;width:257.1pt;height:99.2pt;z-index:251649024;visibility:visible;mso-wrap-style:square;mso-width-percent:0;mso-height-percent:0;mso-wrap-distance-left:9pt;mso-wrap-distance-top:0;mso-wrap-distance-right:9pt;mso-wrap-distance-bottom:0;mso-position-horizontal:absolute;mso-position-horizontal-relative:left-margin-area;mso-position-vertical:absolute;mso-position-vertical-relative:bottom-margin-area;mso-width-percent:0;mso-height-percent:0;mso-width-relative:margin;mso-height-relative:margin;v-text-anchor:top" o:gfxdata="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" stroked="f">
                 <v:textbox>
                   <w:txbxContent>
                     <w:p>
@@ -463,11 +461,11 @@
       <w:pPr>
         <w:pStyle w:val="UnnumHeading1"/>
       </w:pPr>
-      <w:bookmarkStart w:id="1" w:name="_Toc437870930"/>
+      <w:bookmarkStart w:id="0" w:name="_Toc437870930"/>
       <w:r>
         <w:t>CONTENTS</w:t>
       </w:r>
-      <w:bookmarkEnd w:id="1"/>
+      <w:bookmarkEnd w:id="0"/>
     </w:p>
     <w:p>
       <w:pPr>
@@ -2335,28 +2333,28 @@
           <w:numId w:val="0"/>
         </w:numPr>
       </w:pPr>
-      <w:bookmarkStart w:id="2" w:name="_Toc437870931"/>
+      <w:bookmarkStart w:id="1" w:name="_Toc437870931"/>
       <w:r>
         <w:lastRenderedPageBreak/>
         <w:t>Introduction</w:t>
       </w:r>
+      <w:bookmarkEnd w:id="1"/>
+    </w:p>
+    <w:p>
+      <w:pPr>
+        <w:pStyle w:val="Heading2"/>
+      </w:pPr>
+      <w:bookmarkStart w:id="2" w:name="_Toc437870932"/>
+      <w:r>
+        <w:t>Purpose</w:t>
+      </w:r>
+      <w:r>
+        <w:t xml:space="preserve"> of this </w:t>
+      </w:r>
+      <w:r>
+        <w:t>Document</w:t>
+      </w:r>
       <w:bookmarkEnd w:id="2"/>
-    </w:p>
-    <w:p>
-      <w:pPr>
-        <w:pStyle w:val="Heading2"/>
-      </w:pPr>
-      <w:bookmarkStart w:id="3" w:name="_Toc437870932"/>
-      <w:r>
-        <w:t>Purpose</w:t>
-      </w:r>
-      <w:r>
-        <w:t xml:space="preserve"> of this </w:t>
-      </w:r>
-      <w:r>
-        <w:t>Document</w:t>
-      </w:r>
-      <w:bookmarkEnd w:id="3"/>
     </w:p>
     <w:p>
       <w:pPr>
@@ -2407,11 +2405,11 @@
       <w:pPr>
         <w:pStyle w:val="Heading2"/>
       </w:pPr>
-      <w:bookmarkStart w:id="4" w:name="_Toc437870933"/>
+      <w:bookmarkStart w:id="3" w:name="_Toc437870933"/>
       <w:r>
         <w:t>Scope</w:t>
       </w:r>
-      <w:bookmarkEnd w:id="4"/>
+      <w:bookmarkEnd w:id="3"/>
     </w:p>
     <w:p>
       <w:pPr>
@@ -2441,11 +2439,11 @@
       <w:pPr>
         <w:pStyle w:val="Heading2"/>
       </w:pPr>
-      <w:bookmarkStart w:id="5" w:name="_Toc437870934"/>
+      <w:bookmarkStart w:id="4" w:name="_Toc437870934"/>
       <w:r>
         <w:t>Objectives</w:t>
       </w:r>
-      <w:bookmarkEnd w:id="5"/>
+      <w:bookmarkEnd w:id="4"/>
     </w:p>
     <w:p>
       <w:pPr>
@@ -2490,21 +2488,21 @@
       <w:pPr>
         <w:pStyle w:val="Heading1"/>
       </w:pPr>
-      <w:bookmarkStart w:id="6" w:name="_Toc437870935"/>
+      <w:bookmarkStart w:id="5" w:name="_Toc437870935"/>
       <w:r>
         <w:t>DEPLOYMENT DESCRIPTION</w:t>
       </w:r>
+      <w:bookmarkEnd w:id="5"/>
+    </w:p>
+    <w:p>
+      <w:pPr>
+        <w:pStyle w:val="Heading2"/>
+      </w:pPr>
+      <w:bookmarkStart w:id="6" w:name="_Toc437870936"/>
+      <w:r>
+        <w:t>Applications in the system</w:t>
+      </w:r>
       <w:bookmarkEnd w:id="6"/>
-    </w:p>
-    <w:p>
-      <w:pPr>
-        <w:pStyle w:val="Heading2"/>
-      </w:pPr>
-      <w:bookmarkStart w:id="7" w:name="_Toc437870936"/>
-      <w:r>
-        <w:t>Applications in the system</w:t>
-      </w:r>
-      <w:bookmarkEnd w:id="7"/>
     </w:p>
     <w:p>
       <w:pPr>
@@ -2879,7 +2877,7 @@
       <w:pPr>
         <w:pStyle w:val="Heading2"/>
       </w:pPr>
-      <w:bookmarkStart w:id="8" w:name="_Toc437870937"/>
+      <w:bookmarkStart w:id="7" w:name="_Toc437870937"/>
       <w:r>
         <w:rPr>
           <w:noProof/>
@@ -2887,7 +2885,7 @@
         </w:rPr>
         <w:lastRenderedPageBreak/>
         <w:drawing>
-          <wp:anchor distT="0" distB="0" distL="114300" distR="114300" simplePos="0" relativeHeight="251661824" behindDoc="0" locked="0" layoutInCell="1" allowOverlap="1" wp14:anchorId="7212A8D5" wp14:editId="50E3F84D">
+          <wp:anchor distT="0" distB="0" distL="114300" distR="114300" simplePos="0" relativeHeight="251662336" behindDoc="0" locked="0" layoutInCell="1" allowOverlap="1" wp14:anchorId="7212A8D5" wp14:editId="50E3F84D">
             <wp:simplePos x="0" y="0"/>
             <wp:positionH relativeFrom="column">
               <wp:posOffset>-1289685</wp:posOffset>
@@ -2952,7 +2950,7 @@
       <w:r>
         <w:t>Application interactions</w:t>
       </w:r>
-      <w:bookmarkEnd w:id="8"/>
+      <w:bookmarkEnd w:id="7"/>
     </w:p>
     <w:p>
       <w:pPr>
@@ -2963,7 +2961,7 @@
       <w:pPr>
         <w:pStyle w:val="Heading1"/>
       </w:pPr>
-      <w:bookmarkStart w:id="9" w:name="_Toc437870938"/>
+      <w:bookmarkStart w:id="8" w:name="_Toc437870938"/>
       <w:r>
         <w:lastRenderedPageBreak/>
         <w:t>In</w:t>
@@ -2971,17 +2969,17 @@
       <w:r>
         <w:t>teraction design</w:t>
       </w:r>
+      <w:bookmarkEnd w:id="8"/>
+    </w:p>
+    <w:p>
+      <w:pPr>
+        <w:pStyle w:val="Heading2"/>
+      </w:pPr>
+      <w:bookmarkStart w:id="9" w:name="_Toc437870939"/>
+      <w:r>
+        <w:t>Use-Case Diagrams</w:t>
+      </w:r>
       <w:bookmarkEnd w:id="9"/>
-    </w:p>
-    <w:p>
-      <w:pPr>
-        <w:pStyle w:val="Heading2"/>
-      </w:pPr>
-      <w:bookmarkStart w:id="10" w:name="_Toc437870939"/>
-      <w:r>
-        <w:t>Use-Case Diagrams</w:t>
-      </w:r>
-      <w:bookmarkEnd w:id="10"/>
     </w:p>
     <w:p>
       <w:r>
@@ -3005,7 +3003,7 @@
             <v:path o:extrusionok="f" gradientshapeok="t" o:connecttype="rect"/>
             <o:lock v:ext="edit" aspectratio="t"/>
           </v:shapetype>
-          <v:shape id="_x0000_i1025" type="#_x0000_t75" style="width:451.5pt;height:590pt;mso-left-percent:-10001;mso-top-percent:-10001;mso-position-horizontal:absolute;mso-position-horizontal-relative:char;mso-position-vertical:absolute;mso-position-vertical-relative:line;mso-left-percent:-10001;mso-top-percent:-10001">
+          <v:shape id="_x0000_i1025" type="#_x0000_t75" style="width:451.55pt;height:590.05pt;mso-left-percent:-10001;mso-top-percent:-10001;mso-position-horizontal:absolute;mso-position-horizontal-relative:char;mso-position-vertical:absolute;mso-position-vertical-relative:line;mso-left-percent:-10001;mso-top-percent:-10001">
             <v:imagedata r:id="rId9" o:title="Use Case exported"/>
           </v:shape>
         </w:pict>
@@ -3018,7 +3016,7 @@
       <w:pPr>
         <w:pStyle w:val="Heading2"/>
       </w:pPr>
-      <w:bookmarkStart w:id="11" w:name="_Toc437870940"/>
+      <w:bookmarkStart w:id="10" w:name="_Toc437870940"/>
       <w:r>
         <w:lastRenderedPageBreak/>
         <w:t>User Interface Design</w:t>
@@ -3026,7 +3024,7 @@
       <w:r>
         <w:t xml:space="preserve"> – Tasker CLI</w:t>
       </w:r>
-      <w:bookmarkEnd w:id="11"/>
+      <w:bookmarkEnd w:id="10"/>
     </w:p>
     <w:p>
       <w:pPr>
@@ -3056,7 +3054,7 @@
         <mc:AlternateContent>
           <mc:Choice Requires="wpg">
             <w:drawing>
-              <wp:anchor distT="0" distB="0" distL="114300" distR="114300" simplePos="0" relativeHeight="251650560" behindDoc="0" locked="0" layoutInCell="1" allowOverlap="1" wp14:anchorId="54B984CD" wp14:editId="6C289CB6">
+              <wp:anchor distT="0" distB="0" distL="114300" distR="114300" simplePos="0" relativeHeight="251650048" behindDoc="0" locked="0" layoutInCell="1" allowOverlap="1" wp14:anchorId="54B984CD" wp14:editId="6C289CB6">
                 <wp:simplePos x="0" y="0"/>
                 <wp:positionH relativeFrom="margin">
                   <wp:posOffset>0</wp:posOffset>
@@ -3560,7 +3558,7 @@
           </mc:Choice>
           <mc:Fallback>
             <w:pict>
-              <v:group w14:anchorId="54B984CD" id="Group 238" o:spid="_x0000_s1027" style="position:absolute;left:0;text-align:left;margin-left:0;margin-top:-.05pt;width:319.5pt;height:244pt;z-index:251650560;mso-position-horizontal-relative:margin" coordsize="40576,30988" o:gfxdata="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">
+              <v:group w14:anchorId="54B984CD" id="Group 238" o:spid="_x0000_s1027" style="position:absolute;left:0;text-align:left;margin-left:0;margin-top:-.05pt;width:319.5pt;height:244pt;z-index:251650048;mso-position-horizontal-relative:margin" coordsize="40576,30988" o:gfxdata="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">
                 <v:group id="Group 232" o:spid="_x0000_s1028" style="position:absolute;width:40576;height:30988" coordsize="54546,60198" o:gfxdata="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">
                   <v:group id="Group 230" o:spid="_x0000_s1029" style="position:absolute;width:54546;height:60198" coordsize="54546,60198" o:gfxdata="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">
                     <v:rect id="Rectangle 225" o:spid="_x0000_s1030" style="position:absolute;width:54419;height:60198;visibility:visible;mso-wrap-style:square;v-text-anchor:middle" o:gfxdata="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" fillcolor="#bfbfbf [2412]" strokecolor="black [3213]" strokeweight="2pt"/>
@@ -4580,7 +4578,7 @@
         </w:rPr>
         <w:lastRenderedPageBreak/>
         <w:drawing>
-          <wp:anchor distT="0" distB="0" distL="114300" distR="114300" simplePos="0" relativeHeight="251664896" behindDoc="1" locked="0" layoutInCell="1" allowOverlap="1" wp14:anchorId="4729BD84" wp14:editId="27583AE9">
+          <wp:anchor distT="0" distB="0" distL="114300" distR="114300" simplePos="0" relativeHeight="251665408" behindDoc="1" locked="0" layoutInCell="1" allowOverlap="1" wp14:anchorId="4729BD84" wp14:editId="27583AE9">
             <wp:simplePos x="0" y="0"/>
             <wp:positionH relativeFrom="column">
               <wp:posOffset>882650</wp:posOffset>
@@ -4729,7 +4727,7 @@
       <w:pPr>
         <w:pStyle w:val="Heading2"/>
       </w:pPr>
-      <w:bookmarkStart w:id="12" w:name="_Toc437870941"/>
+      <w:bookmarkStart w:id="11" w:name="_Toc437870941"/>
       <w:r>
         <w:lastRenderedPageBreak/>
         <w:t xml:space="preserve">User Interface Design - </w:t>
@@ -4737,7 +4735,7 @@
       <w:r>
         <w:t>TaskerMAN</w:t>
       </w:r>
-      <w:bookmarkEnd w:id="12"/>
+      <w:bookmarkEnd w:id="11"/>
     </w:p>
     <w:p>
       <w:pPr>
@@ -5665,7 +5663,7 @@
       <w:pPr>
         <w:pStyle w:val="Heading1"/>
       </w:pPr>
-      <w:bookmarkStart w:id="13" w:name="_Toc437870942"/>
+      <w:bookmarkStart w:id="12" w:name="_Toc437870942"/>
       <w:r>
         <w:lastRenderedPageBreak/>
         <w:t>Component D</w:t>
@@ -5673,7 +5671,7 @@
       <w:r>
         <w:t>escription</w:t>
       </w:r>
-      <w:bookmarkEnd w:id="13"/>
+      <w:bookmarkEnd w:id="12"/>
     </w:p>
     <w:p>
       <w:pPr>
@@ -5701,8 +5699,8 @@
         </w:rPr>
         <w:drawing>
           <wp:inline distT="0" distB="0" distL="0" distR="0">
-            <wp:extent cx="5732145" cy="2837180"/>
-            <wp:effectExtent l="0" t="0" r="1905" b="1270"/>
+            <wp:extent cx="5731759" cy="2837180"/>
+            <wp:effectExtent l="0" t="0" r="2540" b="1270"/>
             <wp:docPr id="30" name="Picture 30"/>
             <wp:cNvGraphicFramePr>
               <a:graphicFrameLocks xmlns:a="http://schemas.openxmlformats.org/drawingml/2006/main" noChangeAspect="1"/>
@@ -5715,7 +5713,7 @@
                     <pic:cNvPicPr/>
                   </pic:nvPicPr>
                   <pic:blipFill>
-                    <a:blip r:embed="rId22" cstate="print">
+                    <a:blip r:embed="rId22">
                       <a:extLst>
                         <a:ext uri="{28A0092B-C50C-407E-A947-70E740481C1C}">
                           <a14:useLocalDpi xmlns:a14="http://schemas.microsoft.com/office/drawing/2010/main" val="0"/>
@@ -5729,7 +5727,7 @@
                   <pic:spPr>
                     <a:xfrm>
                       <a:off x="0" y="0"/>
-                      <a:ext cx="5732145" cy="2837180"/>
+                      <a:ext cx="5731759" cy="2837180"/>
                     </a:xfrm>
                     <a:prstGeom prst="rect">
                       <a:avLst/>
@@ -5752,17 +5750,86 @@
       <w:pPr>
         <w:pStyle w:val="Heading2"/>
       </w:pPr>
-      <w:bookmarkStart w:id="14" w:name="_Toc437870943"/>
+      <w:bookmarkStart w:id="13" w:name="_Toc437870943"/>
       <w:r>
         <w:t>TaskerSRV Database Design</w:t>
       </w:r>
-      <w:bookmarkEnd w:id="14"/>
+      <w:bookmarkEnd w:id="13"/>
     </w:p>
     <w:p>
       <w:pPr>
         <w:pStyle w:val="BodyText"/>
       </w:pPr>
       <w:r>
+        <w:rPr>
+          <w:noProof/>
+          <w:lang w:eastAsia="en-GB"/>
+        </w:rPr>
+        <w:drawing>
+          <wp:anchor distT="0" distB="0" distL="114300" distR="114300" simplePos="0" relativeHeight="251658240" behindDoc="1" locked="0" layoutInCell="1" allowOverlap="1" wp14:anchorId="2587F72B" wp14:editId="6C21E6D7">
+            <wp:simplePos x="0" y="0"/>
+            <wp:positionH relativeFrom="column">
+              <wp:posOffset>-266700</wp:posOffset>
+            </wp:positionH>
+            <wp:positionV relativeFrom="paragraph">
+              <wp:posOffset>455930</wp:posOffset>
+            </wp:positionV>
+            <wp:extent cx="6309360" cy="3131820"/>
+            <wp:effectExtent l="0" t="0" r="0" b="0"/>
+            <wp:wrapTight wrapText="bothSides">
+              <wp:wrapPolygon edited="0">
+                <wp:start x="0" y="0"/>
+                <wp:lineTo x="0" y="21416"/>
+                <wp:lineTo x="21522" y="21416"/>
+                <wp:lineTo x="21522" y="0"/>
+                <wp:lineTo x="0" y="0"/>
+              </wp:wrapPolygon>
+            </wp:wrapTight>
+            <wp:docPr id="8" name="Picture 8"/>
+            <wp:cNvGraphicFramePr>
+              <a:graphicFrameLocks xmlns:a="http://schemas.openxmlformats.org/drawingml/2006/main" noChangeAspect="1"/>
+            </wp:cNvGraphicFramePr>
+            <a:graphic xmlns:a="http://schemas.openxmlformats.org/drawingml/2006/main">
+              <a:graphicData uri="http://schemas.openxmlformats.org/drawingml/2006/picture">
+                <pic:pic xmlns:pic="http://schemas.openxmlformats.org/drawingml/2006/picture">
+                  <pic:nvPicPr>
+                    <pic:cNvPr id="8" name="TaskerSRV.png"/>
+                    <pic:cNvPicPr/>
+                  </pic:nvPicPr>
+                  <pic:blipFill>
+                    <a:blip r:embed="rId23">
+                      <a:extLst>
+                        <a:ext uri="{28A0092B-C50C-407E-A947-70E740481C1C}">
+                          <a14:useLocalDpi xmlns:a14="http://schemas.microsoft.com/office/drawing/2010/main" val="0"/>
+                        </a:ext>
+                      </a:extLst>
+                    </a:blip>
+                    <a:stretch>
+                      <a:fillRect/>
+                    </a:stretch>
+                  </pic:blipFill>
+                  <pic:spPr>
+                    <a:xfrm>
+                      <a:off x="0" y="0"/>
+                      <a:ext cx="6309360" cy="3131820"/>
+                    </a:xfrm>
+                    <a:prstGeom prst="rect">
+                      <a:avLst/>
+                    </a:prstGeom>
+                  </pic:spPr>
+                </pic:pic>
+              </a:graphicData>
+            </a:graphic>
+            <wp14:sizeRelH relativeFrom="page">
+              <wp14:pctWidth>0</wp14:pctWidth>
+            </wp14:sizeRelH>
+            <wp14:sizeRelV relativeFrom="page">
+              <wp14:pctHeight>0</wp14:pctHeight>
+            </wp14:sizeRelV>
+          </wp:anchor>
+        </w:drawing>
+      </w:r>
+      <w:r>
         <w:t>Using this design the database in TaskerSRV must use a standard naming scheme and have fixed properties. These are listed in the diagram below.</w:t>
       </w:r>
     </w:p>
@@ -5770,18 +5837,6 @@
       <w:pPr>
         <w:pStyle w:val="BodyText"/>
       </w:pPr>
-    </w:p>
-    <w:p>
-      <w:pPr>
-        <w:pStyle w:val="BodyText"/>
-      </w:pPr>
-      <w:r>
-        <w:pict>
-          <v:shape id="_x0000_i1026" type="#_x0000_t75" style="width:451pt;height:244.5pt">
-            <v:imagedata r:id="rId23" o:title="TaskerSRV"/>
-          </v:shape>
-        </w:pict>
-      </w:r>
     </w:p>
     <w:p>
       <w:pPr>
@@ -5793,12 +5848,15 @@
           <w:sz w:val="28"/>
         </w:rPr>
       </w:pPr>
+      <w:bookmarkStart w:id="14" w:name="_Toc437870944"/>
+      <w:r>
+        <w:br w:type="page"/>
+      </w:r>
     </w:p>
     <w:p>
       <w:pPr>
         <w:pStyle w:val="Heading1"/>
       </w:pPr>
-      <w:bookmarkStart w:id="15" w:name="_Toc437870944"/>
       <w:r>
         <w:lastRenderedPageBreak/>
         <w:t>Significant C</w:t>
@@ -5806,17 +5864,17 @@
       <w:r>
         <w:t>lasses</w:t>
       </w:r>
+      <w:bookmarkEnd w:id="14"/>
+    </w:p>
+    <w:p>
+      <w:pPr>
+        <w:pStyle w:val="Heading2"/>
+      </w:pPr>
+      <w:bookmarkStart w:id="15" w:name="_Toc437870945"/>
+      <w:r>
+        <w:t>TaskerCLI</w:t>
+      </w:r>
       <w:bookmarkEnd w:id="15"/>
-    </w:p>
-    <w:p>
-      <w:pPr>
-        <w:pStyle w:val="Heading2"/>
-      </w:pPr>
-      <w:bookmarkStart w:id="16" w:name="_Toc437870945"/>
-      <w:r>
-        <w:t>TaskerCLI</w:t>
-      </w:r>
-      <w:bookmarkEnd w:id="16"/>
     </w:p>
     <w:p>
       <w:pPr>
@@ -5942,7 +6000,7 @@
         </w:rPr>
         <w:lastRenderedPageBreak/>
         <w:drawing>
-          <wp:anchor distT="0" distB="0" distL="114300" distR="114300" simplePos="0" relativeHeight="251662848" behindDoc="0" locked="0" layoutInCell="1" allowOverlap="1" wp14:anchorId="7AC8B0A4" wp14:editId="002D7C0F">
+          <wp:anchor distT="0" distB="0" distL="114300" distR="114300" simplePos="0" relativeHeight="251663360" behindDoc="0" locked="0" layoutInCell="1" allowOverlap="1" wp14:anchorId="7AC8B0A4" wp14:editId="002D7C0F">
             <wp:simplePos x="0" y="0"/>
             <wp:positionH relativeFrom="column">
               <wp:posOffset>-394335</wp:posOffset>
@@ -6791,38 +6849,41 @@
     </w:p>
     <w:p>
       <w:pPr>
+        <w:rPr>
+          <w:rFonts w:ascii="Helvetica" w:hAnsi="Helvetica"/>
+          <w:b/>
+        </w:rPr>
+      </w:pPr>
+      <w:bookmarkStart w:id="16" w:name="_Toc437870946"/>
+      <w:r>
+        <w:br w:type="page"/>
+      </w:r>
+    </w:p>
+    <w:p>
+      <w:pPr>
         <w:pStyle w:val="Heading2"/>
       </w:pPr>
-      <w:bookmarkStart w:id="17" w:name="_Toc437870946"/>
-      <w:r>
+      <w:r>
+        <w:lastRenderedPageBreak/>
         <w:t>TaskerMAN</w:t>
       </w:r>
-      <w:bookmarkEnd w:id="17"/>
+      <w:bookmarkEnd w:id="16"/>
     </w:p>
     <w:p>
       <w:pPr>
         <w:pStyle w:val="BodyText"/>
         <w:jc w:val="both"/>
-      </w:pPr>
-      <w:r>
-        <w:t>Programming</w:t>
-      </w:r>
-      <w:r>
-        <w:t xml:space="preserve"> using object oriented paradigms </w:t>
-      </w:r>
-      <w:r>
-        <w:t>is new in PHP. A balance was struck up between procedural functions and object with methods</w:t>
-      </w:r>
-      <w:r>
-        <w:t xml:space="preserve"> to overcome the limitations of using object orientation within PHP. </w:t>
-      </w:r>
-    </w:p>
-    <w:p>
-      <w:pPr>
-        <w:pStyle w:val="Heading3"/>
-      </w:pPr>
-      <w:r>
-        <w:t>Object Oriented Classes</w:t>
+        <w:rPr>
+          <w:b/>
+          <w:i/>
+        </w:rPr>
+      </w:pPr>
+      <w:r>
+        <w:rPr>
+          <w:b/>
+          <w:i/>
+        </w:rPr>
+        <w:t>Oliver: I need a brief description of why you used procedural classes and a rough outline of all classes</w:t>
       </w:r>
     </w:p>
     <w:p>
@@ -6830,35 +6891,49 @@
         <w:pStyle w:val="BodyText"/>
         <w:jc w:val="both"/>
       </w:pPr>
-      <w:r>
-        <w:t xml:space="preserve">The Users class holds relevant team member data which is received from TaskerSRV and is used to track users assigned to tasks as described below. </w:t>
-      </w:r>
     </w:p>
     <w:p>
       <w:pPr>
         <w:pStyle w:val="BodyText"/>
         <w:jc w:val="both"/>
       </w:pPr>
-      <w:r>
-        <w:t>Tasks are also represented as by the Task class; these hold a reference to the assigned user to allow tracking of task allocation as required by FR4.</w:t>
-      </w:r>
-    </w:p>
-    <w:p>
-      <w:pPr>
-        <w:pStyle w:val="BodyText"/>
-        <w:jc w:val="both"/>
-      </w:pPr>
+    </w:p>
+    <w:p/>
+    <w:p/>
+    <w:p/>
+    <w:p/>
+    <w:p/>
+    <w:p>
+      <w:bookmarkStart w:id="17" w:name="_GoBack"/>
+      <w:bookmarkEnd w:id="17"/>
+    </w:p>
+    <w:p>
       <w:r>
         <w:rPr>
           <w:noProof/>
           <w:lang w:eastAsia="en-GB"/>
         </w:rPr>
-        <w:lastRenderedPageBreak/>
         <w:drawing>
-          <wp:inline distT="0" distB="0" distL="0" distR="0" wp14:anchorId="2FA7E28B" wp14:editId="56AABA2C">
-            <wp:extent cx="5732145" cy="1701800"/>
-            <wp:effectExtent l="0" t="0" r="1905" b="0"/>
-            <wp:docPr id="7" name="Picture 7"/>
+          <wp:anchor distT="0" distB="0" distL="114300" distR="114300" simplePos="0" relativeHeight="251660800" behindDoc="1" locked="0" layoutInCell="1" allowOverlap="1" wp14:anchorId="102C76EA" wp14:editId="14DAB0F3">
+            <wp:simplePos x="0" y="0"/>
+            <wp:positionH relativeFrom="column">
+              <wp:posOffset>-1449070</wp:posOffset>
+            </wp:positionH>
+            <wp:positionV relativeFrom="paragraph">
+              <wp:posOffset>219710</wp:posOffset>
+            </wp:positionV>
+            <wp:extent cx="7927975" cy="5028565"/>
+            <wp:effectExtent l="1905" t="0" r="0" b="0"/>
+            <wp:wrapTight wrapText="bothSides">
+              <wp:wrapPolygon edited="0">
+                <wp:start x="21595" y="-8"/>
+                <wp:lineTo x="55" y="-8"/>
+                <wp:lineTo x="55" y="21513"/>
+                <wp:lineTo x="21595" y="21513"/>
+                <wp:lineTo x="21595" y="-8"/>
+              </wp:wrapPolygon>
+            </wp:wrapTight>
+            <wp:docPr id="9" name="Picture 9"/>
             <wp:cNvGraphicFramePr>
               <a:graphicFrameLocks xmlns:a="http://schemas.openxmlformats.org/drawingml/2006/main" noChangeAspect="1"/>
             </wp:cNvGraphicFramePr>
@@ -6866,8 +6941,10 @@
               <a:graphicData uri="http://schemas.openxmlformats.org/drawingml/2006/picture">
                 <pic:pic xmlns:pic="http://schemas.openxmlformats.org/drawingml/2006/picture">
                   <pic:nvPicPr>
-                    <pic:cNvPr id="0" name="OO Classes.png"/>
-                    <pic:cNvPicPr/>
+                    <pic:cNvPr id="0" name="Picture 5" descr="Non OO Classes"/>
+                    <pic:cNvPicPr>
+                      <a:picLocks noChangeAspect="1" noChangeArrowheads="1"/>
+                    </pic:cNvPicPr>
                   </pic:nvPicPr>
                   <pic:blipFill>
                     <a:blip r:embed="rId25" cstate="print">
@@ -6881,120 +6958,10 @@
                       <a:fillRect/>
                     </a:stretch>
                   </pic:blipFill>
-                  <pic:spPr>
-                    <a:xfrm>
+                  <pic:spPr bwMode="auto">
+                    <a:xfrm rot="16200000">
                       <a:off x="0" y="0"/>
-                      <a:ext cx="5732145" cy="1701800"/>
-                    </a:xfrm>
-                    <a:prstGeom prst="rect">
-                      <a:avLst/>
-                    </a:prstGeom>
-                  </pic:spPr>
-                </pic:pic>
-              </a:graphicData>
-            </a:graphic>
-          </wp:inline>
-        </w:drawing>
-      </w:r>
-    </w:p>
-    <w:p>
-      <w:pPr>
-        <w:pStyle w:val="BodyText"/>
-        <w:jc w:val="both"/>
-      </w:pPr>
-    </w:p>
-    <w:p>
-      <w:pPr>
-        <w:pStyle w:val="BodyText"/>
-        <w:jc w:val="both"/>
-      </w:pPr>
-    </w:p>
-    <w:p>
-      <w:pPr>
-        <w:pStyle w:val="Heading3"/>
-      </w:pPr>
-      <w:r>
-        <w:t>Procedural Classes</w:t>
-      </w:r>
-    </w:p>
-    <w:p>
-      <w:pPr>
-        <w:pStyle w:val="BodyText"/>
-        <w:jc w:val="both"/>
-      </w:pPr>
-      <w:r>
-        <w:t>A Connect class holds the database connection internally and allows queries to be sent to a TaskerSRV database. The implementation is provided by PHP PDO.</w:t>
-      </w:r>
-    </w:p>
-    <w:p>
-      <w:pPr>
-        <w:pStyle w:val="BodyText"/>
-        <w:jc w:val="both"/>
-      </w:pPr>
-      <w:r>
-        <w:t>TaskerMAN is a PHP script which holds various procedural functions required by TaskerMAN</w:t>
-      </w:r>
-    </w:p>
-    <w:p>
-      <w:pPr>
-        <w:pStyle w:val="BodyText"/>
-        <w:jc w:val="both"/>
-      </w:pPr>
-      <w:r>
-        <w:rPr>
-          <w:noProof/>
-          <w:lang w:eastAsia="en-GB"/>
-        </w:rPr>
-        <w:drawing>
-          <wp:anchor distT="0" distB="0" distL="114300" distR="114300" simplePos="0" relativeHeight="251651584" behindDoc="1" locked="0" layoutInCell="1" allowOverlap="1" wp14:anchorId="6EB5155B" wp14:editId="34012910">
-            <wp:simplePos x="0" y="0"/>
-            <wp:positionH relativeFrom="column">
-              <wp:posOffset>874395</wp:posOffset>
-            </wp:positionH>
-            <wp:positionV relativeFrom="paragraph">
-              <wp:posOffset>114300</wp:posOffset>
-            </wp:positionV>
-            <wp:extent cx="4007485" cy="1532890"/>
-            <wp:effectExtent l="0" t="0" r="0" b="0"/>
-            <wp:wrapTight wrapText="bothSides">
-              <wp:wrapPolygon edited="0">
-                <wp:start x="0" y="0"/>
-                <wp:lineTo x="0" y="21206"/>
-                <wp:lineTo x="21460" y="21206"/>
-                <wp:lineTo x="21460" y="0"/>
-                <wp:lineTo x="0" y="0"/>
-              </wp:wrapPolygon>
-            </wp:wrapTight>
-            <wp:docPr id="9" name="Picture 9" descr="Non OO Classes"/>
-            <wp:cNvGraphicFramePr>
-              <a:graphicFrameLocks xmlns:a="http://schemas.openxmlformats.org/drawingml/2006/main" noChangeAspect="1"/>
-            </wp:cNvGraphicFramePr>
-            <a:graphic xmlns:a="http://schemas.openxmlformats.org/drawingml/2006/main">
-              <a:graphicData uri="http://schemas.openxmlformats.org/drawingml/2006/picture">
-                <pic:pic xmlns:pic="http://schemas.openxmlformats.org/drawingml/2006/picture">
-                  <pic:nvPicPr>
-                    <pic:cNvPr id="0" name="Picture 5" descr="Non OO Classes"/>
-                    <pic:cNvPicPr>
-                      <a:picLocks noChangeAspect="1" noChangeArrowheads="1"/>
-                    </pic:cNvPicPr>
-                  </pic:nvPicPr>
-                  <pic:blipFill>
-                    <a:blip r:embed="rId26" cstate="print">
-                      <a:extLst>
-                        <a:ext uri="{28A0092B-C50C-407E-A947-70E740481C1C}">
-                          <a14:useLocalDpi xmlns:a14="http://schemas.microsoft.com/office/drawing/2010/main" val="0"/>
-                        </a:ext>
-                      </a:extLst>
-                    </a:blip>
-                    <a:srcRect/>
-                    <a:stretch>
-                      <a:fillRect/>
-                    </a:stretch>
-                  </pic:blipFill>
-                  <pic:spPr bwMode="auto">
-                    <a:xfrm>
-                      <a:off x="0" y="0"/>
-                      <a:ext cx="4007485" cy="1532890"/>
+                      <a:ext cx="7927975" cy="5028565"/>
                     </a:xfrm>
                     <a:prstGeom prst="rect">
                       <a:avLst/>
@@ -7014,25 +6981,12 @@
         </w:drawing>
       </w:r>
     </w:p>
-    <w:p>
-      <w:pPr>
-        <w:pStyle w:val="BodyText"/>
-        <w:jc w:val="both"/>
-      </w:pPr>
-    </w:p>
     <w:p/>
     <w:p/>
     <w:p/>
     <w:p/>
     <w:p/>
     <w:p/>
-    <w:p/>
-    <w:p/>
-    <w:p/>
-    <w:p/>
-    <w:p/>
-    <w:p/>
-    <w:p/>
     <w:p>
       <w:pPr>
         <w:rPr>
@@ -7084,7 +7038,7 @@
           <w:lang w:eastAsia="en-GB"/>
         </w:rPr>
         <w:drawing>
-          <wp:anchor distT="0" distB="0" distL="114300" distR="114300" simplePos="0" relativeHeight="251652608" behindDoc="0" locked="0" layoutInCell="1" allowOverlap="1" wp14:anchorId="2B911EF5" wp14:editId="795D762A">
+          <wp:anchor distT="0" distB="0" distL="114300" distR="114300" simplePos="0" relativeHeight="251652096" behindDoc="0" locked="0" layoutInCell="1" allowOverlap="1" wp14:anchorId="2B911EF5" wp14:editId="795D762A">
             <wp:simplePos x="0" y="0"/>
             <wp:positionH relativeFrom="column">
               <wp:posOffset>-157480</wp:posOffset>
@@ -7109,7 +7063,7 @@
                     </pic:cNvPicPr>
                   </pic:nvPicPr>
                   <pic:blipFill>
-                    <a:blip r:embed="rId27">
+                    <a:blip r:embed="rId26">
                       <a:extLst>
                         <a:ext uri="{28A0092B-C50C-407E-A947-70E740481C1C}">
                           <a14:useLocalDpi xmlns:a14="http://schemas.microsoft.com/office/drawing/2010/main" val="0"/>
@@ -7163,7 +7117,7 @@
           <w:lang w:eastAsia="en-GB"/>
         </w:rPr>
         <w:drawing>
-          <wp:anchor distT="0" distB="0" distL="114300" distR="114300" simplePos="0" relativeHeight="251653632" behindDoc="0" locked="0" layoutInCell="1" allowOverlap="1" wp14:anchorId="118B2F4F" wp14:editId="23A29B87">
+          <wp:anchor distT="0" distB="0" distL="114300" distR="114300" simplePos="0" relativeHeight="251653120" behindDoc="0" locked="0" layoutInCell="1" allowOverlap="1" wp14:anchorId="118B2F4F" wp14:editId="23A29B87">
             <wp:simplePos x="0" y="0"/>
             <wp:positionH relativeFrom="column">
               <wp:posOffset>-60960</wp:posOffset>
@@ -7188,7 +7142,7 @@
                     </pic:cNvPicPr>
                   </pic:nvPicPr>
                   <pic:blipFill>
-                    <a:blip r:embed="rId28">
+                    <a:blip r:embed="rId27">
                       <a:extLst>
                         <a:ext uri="{28A0092B-C50C-407E-A947-70E740481C1C}">
                           <a14:useLocalDpi xmlns:a14="http://schemas.microsoft.com/office/drawing/2010/main" val="0"/>
@@ -7237,7 +7191,7 @@
         </w:rPr>
         <w:lastRenderedPageBreak/>
         <w:drawing>
-          <wp:anchor distT="0" distB="0" distL="114300" distR="114300" simplePos="0" relativeHeight="251654656" behindDoc="0" locked="0" layoutInCell="1" allowOverlap="1" wp14:anchorId="1704E49D" wp14:editId="31C3078B">
+          <wp:anchor distT="0" distB="0" distL="114300" distR="114300" simplePos="0" relativeHeight="251654144" behindDoc="0" locked="0" layoutInCell="1" allowOverlap="1" wp14:anchorId="1704E49D" wp14:editId="31C3078B">
             <wp:simplePos x="0" y="0"/>
             <wp:positionH relativeFrom="column">
               <wp:posOffset>1554480</wp:posOffset>
@@ -7262,7 +7216,7 @@
                     </pic:cNvPicPr>
                   </pic:nvPicPr>
                   <pic:blipFill>
-                    <a:blip r:embed="rId29">
+                    <a:blip r:embed="rId28">
                       <a:extLst>
                         <a:ext uri="{28A0092B-C50C-407E-A947-70E740481C1C}">
                           <a14:useLocalDpi xmlns:a14="http://schemas.microsoft.com/office/drawing/2010/main" val="0"/>
@@ -7336,8 +7290,8 @@
           <w:noProof/>
         </w:rPr>
         <w:pict>
-          <v:shape id="_x0000_s1043" type="#_x0000_t75" style="position:absolute;left:0;text-align:left;margin-left:-2.75pt;margin-top:39.35pt;width:451pt;height:354.55pt;z-index:-251650560;mso-position-horizontal-relative:text;mso-position-vertical-relative:text;mso-width-relative:page;mso-height-relative:page" wrapcoords="-36 0 -36 21554 21600 21554 21600 0 -36 0">
-            <v:imagedata r:id="rId30" o:title="TaskerMAN login"/>
+          <v:shape id="_x0000_s1043" type="#_x0000_t75" style="position:absolute;left:0;text-align:left;margin-left:-2.75pt;margin-top:39.35pt;width:451pt;height:354.55pt;z-index:-251650048;mso-position-horizontal-relative:text;mso-position-vertical-relative:text;mso-width-relative:page;mso-height-relative:page" wrapcoords="-36 0 -36 21554 21600 21554 21600 0 -36 0">
+            <v:imagedata r:id="rId29" o:title="TaskerMAN login"/>
             <w10:wrap type="tight"/>
           </v:shape>
         </w:pict>
@@ -7403,8 +7357,8 @@
       </w:pPr>
       <w:r>
         <w:pict>
-          <v:shape id="_x0000_i1027" type="#_x0000_t75" style="width:344.5pt;height:560pt">
-            <v:imagedata r:id="rId31" o:title="Edit Task"/>
+          <v:shape id="_x0000_i1026" type="#_x0000_t75" style="width:344.15pt;height:560.15pt">
+            <v:imagedata r:id="rId30" o:title="Edit Task"/>
           </v:shape>
         </w:pict>
       </w:r>
@@ -7440,7 +7394,7 @@
           <w:lang w:eastAsia="en-GB"/>
         </w:rPr>
         <w:drawing>
-          <wp:anchor distT="0" distB="0" distL="114300" distR="114300" simplePos="0" relativeHeight="251655680" behindDoc="0" locked="0" layoutInCell="1" allowOverlap="1" wp14:anchorId="54F930C8" wp14:editId="76D156CC">
+          <wp:anchor distT="0" distB="0" distL="114300" distR="114300" simplePos="0" relativeHeight="251655168" behindDoc="0" locked="0" layoutInCell="1" allowOverlap="1" wp14:anchorId="54F930C8" wp14:editId="76D156CC">
             <wp:simplePos x="0" y="0"/>
             <wp:positionH relativeFrom="column">
               <wp:posOffset>-290195</wp:posOffset>
@@ -7465,7 +7419,7 @@
                     </pic:cNvPicPr>
                   </pic:nvPicPr>
                   <pic:blipFill>
-                    <a:blip r:embed="rId32">
+                    <a:blip r:embed="rId31">
                       <a:extLst>
                         <a:ext uri="{28A0092B-C50C-407E-A947-70E740481C1C}">
                           <a14:useLocalDpi xmlns:a14="http://schemas.microsoft.com/office/drawing/2010/main" val="0"/>
@@ -7518,7 +7472,7 @@
           <w:lang w:eastAsia="en-GB"/>
         </w:rPr>
         <w:drawing>
-          <wp:anchor distT="0" distB="0" distL="114300" distR="114300" simplePos="0" relativeHeight="251656704" behindDoc="1" locked="0" layoutInCell="1" allowOverlap="1" wp14:anchorId="514D073A" wp14:editId="131B0A60">
+          <wp:anchor distT="0" distB="0" distL="114300" distR="114300" simplePos="0" relativeHeight="251656192" behindDoc="1" locked="0" layoutInCell="1" allowOverlap="1" wp14:anchorId="514D073A" wp14:editId="131B0A60">
             <wp:simplePos x="0" y="0"/>
             <wp:positionH relativeFrom="column">
               <wp:posOffset>-95885</wp:posOffset>
@@ -7551,7 +7505,7 @@
                     </pic:cNvPicPr>
                   </pic:nvPicPr>
                   <pic:blipFill>
-                    <a:blip r:embed="rId33" cstate="print">
+                    <a:blip r:embed="rId32" cstate="print">
                       <a:extLst>
                         <a:ext uri="{28A0092B-C50C-407E-A947-70E740481C1C}">
                           <a14:useLocalDpi xmlns:a14="http://schemas.microsoft.com/office/drawing/2010/main" val="0"/>
@@ -7605,7 +7559,7 @@
         </w:rPr>
         <w:lastRenderedPageBreak/>
         <w:drawing>
-          <wp:anchor distT="0" distB="0" distL="114300" distR="114300" simplePos="0" relativeHeight="251657728" behindDoc="0" locked="0" layoutInCell="1" allowOverlap="1" wp14:anchorId="7337DA75" wp14:editId="40C4B862">
+          <wp:anchor distT="0" distB="0" distL="114300" distR="114300" simplePos="0" relativeHeight="251657216" behindDoc="0" locked="0" layoutInCell="1" allowOverlap="1" wp14:anchorId="7337DA75" wp14:editId="40C4B862">
             <wp:simplePos x="0" y="0"/>
             <wp:positionH relativeFrom="column">
               <wp:posOffset>23495</wp:posOffset>
@@ -7630,7 +7584,7 @@
                     </pic:cNvPicPr>
                   </pic:nvPicPr>
                   <pic:blipFill>
-                    <a:blip r:embed="rId34" cstate="print">
+                    <a:blip r:embed="rId33" cstate="print">
                       <a:extLst>
                         <a:ext uri="{28A0092B-C50C-407E-A947-70E740481C1C}">
                           <a14:useLocalDpi xmlns:a14="http://schemas.microsoft.com/office/drawing/2010/main" val="0"/>
@@ -7709,7 +7663,7 @@
                     </pic:cNvPicPr>
                   </pic:nvPicPr>
                   <pic:blipFill>
-                    <a:blip r:embed="rId35" cstate="print">
+                    <a:blip r:embed="rId34" cstate="print">
                       <a:extLst>
                         <a:ext uri="{28A0092B-C50C-407E-A947-70E740481C1C}">
                           <a14:useLocalDpi xmlns:a14="http://schemas.microsoft.com/office/drawing/2010/main" val="0"/>
@@ -7780,7 +7734,7 @@
                     </pic:cNvPicPr>
                   </pic:nvPicPr>
                   <pic:blipFill>
-                    <a:blip r:embed="rId36" cstate="print">
+                    <a:blip r:embed="rId35" cstate="print">
                       <a:extLst>
                         <a:ext uri="{28A0092B-C50C-407E-A947-70E740481C1C}">
                           <a14:useLocalDpi xmlns:a14="http://schemas.microsoft.com/office/drawing/2010/main" val="0"/>
@@ -7850,7 +7804,7 @@
                     </pic:cNvPicPr>
                   </pic:nvPicPr>
                   <pic:blipFill>
-                    <a:blip r:embed="rId37" cstate="print">
+                    <a:blip r:embed="rId36" cstate="print">
                       <a:extLst>
                         <a:ext uri="{28A0092B-C50C-407E-A947-70E740481C1C}">
                           <a14:useLocalDpi xmlns:a14="http://schemas.microsoft.com/office/drawing/2010/main" val="0"/>
@@ -7900,7 +7854,7 @@
           <w:lang w:eastAsia="en-GB"/>
         </w:rPr>
         <w:drawing>
-          <wp:anchor distT="0" distB="0" distL="114300" distR="114300" simplePos="0" relativeHeight="251658752" behindDoc="1" locked="0" layoutInCell="1" allowOverlap="1" wp14:anchorId="655A2882" wp14:editId="4ED0FB90">
+          <wp:anchor distT="0" distB="0" distL="114300" distR="114300" simplePos="0" relativeHeight="251659264" behindDoc="1" locked="0" layoutInCell="1" allowOverlap="1" wp14:anchorId="655A2882" wp14:editId="4ED0FB90">
             <wp:simplePos x="0" y="0"/>
             <wp:positionH relativeFrom="column">
               <wp:posOffset>-635</wp:posOffset>
@@ -7933,7 +7887,7 @@
                     </pic:cNvPicPr>
                   </pic:nvPicPr>
                   <pic:blipFill>
-                    <a:blip r:embed="rId38">
+                    <a:blip r:embed="rId37">
                       <a:extLst>
                         <a:ext uri="{28A0092B-C50C-407E-A947-70E740481C1C}">
                           <a14:useLocalDpi xmlns:a14="http://schemas.microsoft.com/office/drawing/2010/main" val="0"/>
@@ -8015,7 +7969,7 @@
                     </pic:cNvPicPr>
                   </pic:nvPicPr>
                   <pic:blipFill>
-                    <a:blip r:embed="rId39">
+                    <a:blip r:embed="rId38">
                       <a:extLst>
                         <a:ext uri="{28A0092B-C50C-407E-A947-70E740481C1C}">
                           <a14:useLocalDpi xmlns:a14="http://schemas.microsoft.com/office/drawing/2010/main" val="0"/>
@@ -8065,8 +8019,8 @@
       </w:pPr>
       <w:r>
         <w:pict>
-          <v:shape id="_x0000_i1028" type="#_x0000_t75" style="width:451.5pt;height:181pt">
-            <v:imagedata r:id="rId40" o:title="Edit Task Diagram"/>
+          <v:shape id="_x0000_i1027" type="#_x0000_t75" style="width:451.55pt;height:181.2pt">
+            <v:imagedata r:id="rId39" o:title="Edit Task Diagram"/>
           </v:shape>
         </w:pict>
       </w:r>
@@ -8103,7 +8057,7 @@
         </w:rPr>
         <w:lastRenderedPageBreak/>
         <w:drawing>
-          <wp:anchor distT="0" distB="0" distL="114300" distR="114300" simplePos="0" relativeHeight="251659776" behindDoc="0" locked="0" layoutInCell="1" allowOverlap="1" wp14:anchorId="7E25E636" wp14:editId="0EFDACB7">
+          <wp:anchor distT="0" distB="0" distL="114300" distR="114300" simplePos="0" relativeHeight="251660288" behindDoc="0" locked="0" layoutInCell="1" allowOverlap="1" wp14:anchorId="7E25E636" wp14:editId="0EFDACB7">
             <wp:simplePos x="0" y="0"/>
             <wp:positionH relativeFrom="column">
               <wp:posOffset>33655</wp:posOffset>
@@ -8128,7 +8082,7 @@
                     </pic:cNvPicPr>
                   </pic:nvPicPr>
                   <pic:blipFill>
-                    <a:blip r:embed="rId41" cstate="print">
+                    <a:blip r:embed="rId40" cstate="print">
                       <a:extLst>
                         <a:ext uri="{28A0092B-C50C-407E-A947-70E740481C1C}">
                           <a14:useLocalDpi xmlns:a14="http://schemas.microsoft.com/office/drawing/2010/main" val="0"/>
@@ -8197,7 +8151,7 @@
           <w:lang w:eastAsia="en-GB"/>
         </w:rPr>
         <w:drawing>
-          <wp:anchor distT="0" distB="0" distL="114300" distR="114300" simplePos="0" relativeHeight="251660800" behindDoc="0" locked="0" layoutInCell="1" allowOverlap="1" wp14:anchorId="5F52CDB8" wp14:editId="06AB0289">
+          <wp:anchor distT="0" distB="0" distL="114300" distR="114300" simplePos="0" relativeHeight="251661312" behindDoc="0" locked="0" layoutInCell="1" allowOverlap="1" wp14:anchorId="5F52CDB8" wp14:editId="06AB0289">
             <wp:simplePos x="0" y="0"/>
             <wp:positionH relativeFrom="column">
               <wp:posOffset>1456690</wp:posOffset>
@@ -8222,7 +8176,7 @@
                     </pic:cNvPicPr>
                   </pic:nvPicPr>
                   <pic:blipFill>
-                    <a:blip r:embed="rId42" cstate="print">
+                    <a:blip r:embed="rId41" cstate="print">
                       <a:extLst>
                         <a:ext uri="{28A0092B-C50C-407E-A947-70E740481C1C}">
                           <a14:useLocalDpi xmlns:a14="http://schemas.microsoft.com/office/drawing/2010/main" val="0"/>
@@ -9536,7 +9490,7 @@
                     <pic:cNvPicPr/>
                   </pic:nvPicPr>
                   <pic:blipFill>
-                    <a:blip r:embed="rId43"/>
+                    <a:blip r:embed="rId42"/>
                     <a:stretch>
                       <a:fillRect/>
                     </a:stretch>
@@ -9593,6 +9547,72 @@
                 <pic:pic xmlns:pic="http://schemas.openxmlformats.org/drawingml/2006/picture">
                   <pic:nvPicPr>
                     <pic:cNvPr id="2" name="Picture 2"/>
+                    <pic:cNvPicPr>
+                      <a:picLocks noChangeAspect="1" noChangeArrowheads="1"/>
+                    </pic:cNvPicPr>
+                  </pic:nvPicPr>
+                  <pic:blipFill>
+                    <a:blip r:embed="rId43"/>
+                    <a:stretch>
+                      <a:fillRect/>
+                    </a:stretch>
+                  </pic:blipFill>
+                  <pic:spPr bwMode="auto">
+                    <a:xfrm>
+                      <a:off x="0" y="0"/>
+                      <a:ext cx="5731510" cy="2976245"/>
+                    </a:xfrm>
+                    <a:prstGeom prst="rect">
+                      <a:avLst/>
+                    </a:prstGeom>
+                    <a:noFill/>
+                    <a:ln w="9525">
+                      <a:noFill/>
+                      <a:miter lim="800000"/>
+                      <a:headEnd/>
+                      <a:tailEnd/>
+                    </a:ln>
+                  </pic:spPr>
+                </pic:pic>
+              </a:graphicData>
+            </a:graphic>
+          </wp:inline>
+        </w:drawing>
+      </w:r>
+    </w:p>
+    <w:p>
+      <w:r>
+        <w:br w:type="page"/>
+      </w:r>
+    </w:p>
+    <w:p>
+      <w:pPr>
+        <w:pStyle w:val="Subtitle"/>
+      </w:pPr>
+      <w:r>
+        <w:lastRenderedPageBreak/>
+        <w:t>APPENDIX C – Apache Information</w:t>
+      </w:r>
+    </w:p>
+    <w:p>
+      <w:r>
+        <w:rPr>
+          <w:noProof/>
+          <w:lang w:eastAsia="en-GB"/>
+        </w:rPr>
+        <w:drawing>
+          <wp:inline distT="0" distB="0" distL="0" distR="0" wp14:anchorId="35BD6B64" wp14:editId="3ECDA62F">
+            <wp:extent cx="5731510" cy="2976245"/>
+            <wp:effectExtent l="0" t="0" r="0" b="0"/>
+            <wp:docPr id="4" name="Picture 4"/>
+            <wp:cNvGraphicFramePr>
+              <a:graphicFrameLocks xmlns:a="http://schemas.openxmlformats.org/drawingml/2006/main" noChangeAspect="1"/>
+            </wp:cNvGraphicFramePr>
+            <a:graphic xmlns:a="http://schemas.openxmlformats.org/drawingml/2006/main">
+              <a:graphicData uri="http://schemas.openxmlformats.org/drawingml/2006/picture">
+                <pic:pic xmlns:pic="http://schemas.openxmlformats.org/drawingml/2006/picture">
+                  <pic:nvPicPr>
+                    <pic:cNvPr id="3" name="Picture 3"/>
                     <pic:cNvPicPr>
                       <a:picLocks noChangeAspect="1" noChangeArrowheads="1"/>
                     </pic:cNvPicPr>
@@ -9626,18 +9646,13 @@
         </w:drawing>
       </w:r>
     </w:p>
-    <w:p>
-      <w:r>
-        <w:br w:type="page"/>
-      </w:r>
-    </w:p>
+    <w:p/>
     <w:p>
       <w:pPr>
         <w:pStyle w:val="Subtitle"/>
       </w:pPr>
       <w:r>
-        <w:lastRenderedPageBreak/>
-        <w:t>APPENDIX C – Apache Information</w:t>
+        <w:t>APPENDIX D – Linux information</w:t>
       </w:r>
     </w:p>
     <w:p>
@@ -9647,10 +9662,10 @@
           <w:lang w:eastAsia="en-GB"/>
         </w:rPr>
         <w:drawing>
-          <wp:inline distT="0" distB="0" distL="0" distR="0" wp14:anchorId="35BD6B64" wp14:editId="3ECDA62F">
+          <wp:inline distT="0" distB="0" distL="0" distR="0" wp14:anchorId="726D1E28" wp14:editId="5F2AD080">
             <wp:extent cx="5731510" cy="2976245"/>
             <wp:effectExtent l="0" t="0" r="0" b="0"/>
-            <wp:docPr id="4" name="Picture 4"/>
+            <wp:docPr id="5" name="Picture 5"/>
             <wp:cNvGraphicFramePr>
               <a:graphicFrameLocks xmlns:a="http://schemas.openxmlformats.org/drawingml/2006/main" noChangeAspect="1"/>
             </wp:cNvGraphicFramePr>
@@ -9658,7 +9673,7 @@
               <a:graphicData uri="http://schemas.openxmlformats.org/drawingml/2006/picture">
                 <pic:pic xmlns:pic="http://schemas.openxmlformats.org/drawingml/2006/picture">
                   <pic:nvPicPr>
-                    <pic:cNvPr id="3" name="Picture 3"/>
+                    <pic:cNvPr id="1" name="Picture 1"/>
                     <pic:cNvPicPr>
                       <a:picLocks noChangeAspect="1" noChangeArrowheads="1"/>
                     </pic:cNvPicPr>
@@ -9695,67 +9710,6 @@
     <w:p/>
     <w:p>
       <w:pPr>
-        <w:pStyle w:val="Subtitle"/>
-      </w:pPr>
-      <w:r>
-        <w:t>APPENDIX D – Linux information</w:t>
-      </w:r>
-    </w:p>
-    <w:p>
-      <w:r>
-        <w:rPr>
-          <w:noProof/>
-          <w:lang w:eastAsia="en-GB"/>
-        </w:rPr>
-        <w:drawing>
-          <wp:inline distT="0" distB="0" distL="0" distR="0" wp14:anchorId="726D1E28" wp14:editId="5F2AD080">
-            <wp:extent cx="5731510" cy="2976245"/>
-            <wp:effectExtent l="0" t="0" r="0" b="0"/>
-            <wp:docPr id="5" name="Picture 5"/>
-            <wp:cNvGraphicFramePr>
-              <a:graphicFrameLocks xmlns:a="http://schemas.openxmlformats.org/drawingml/2006/main" noChangeAspect="1"/>
-            </wp:cNvGraphicFramePr>
-            <a:graphic xmlns:a="http://schemas.openxmlformats.org/drawingml/2006/main">
-              <a:graphicData uri="http://schemas.openxmlformats.org/drawingml/2006/picture">
-                <pic:pic xmlns:pic="http://schemas.openxmlformats.org/drawingml/2006/picture">
-                  <pic:nvPicPr>
-                    <pic:cNvPr id="1" name="Picture 1"/>
-                    <pic:cNvPicPr>
-                      <a:picLocks noChangeAspect="1" noChangeArrowheads="1"/>
-                    </pic:cNvPicPr>
-                  </pic:nvPicPr>
-                  <pic:blipFill>
-                    <a:blip r:embed="rId46"/>
-                    <a:stretch>
-                      <a:fillRect/>
-                    </a:stretch>
-                  </pic:blipFill>
-                  <pic:spPr bwMode="auto">
-                    <a:xfrm>
-                      <a:off x="0" y="0"/>
-                      <a:ext cx="5731510" cy="2976245"/>
-                    </a:xfrm>
-                    <a:prstGeom prst="rect">
-                      <a:avLst/>
-                    </a:prstGeom>
-                    <a:noFill/>
-                    <a:ln w="9525">
-                      <a:noFill/>
-                      <a:miter lim="800000"/>
-                      <a:headEnd/>
-                      <a:tailEnd/>
-                    </a:ln>
-                  </pic:spPr>
-                </pic:pic>
-              </a:graphicData>
-            </a:graphic>
-          </wp:inline>
-        </w:drawing>
-      </w:r>
-    </w:p>
-    <w:p/>
-    <w:p>
-      <w:pPr>
         <w:rPr>
           <w:b/>
           <w:sz w:val="28"/>
@@ -9796,7 +9750,7 @@
                     <pic:cNvPicPr/>
                   </pic:nvPicPr>
                   <pic:blipFill>
-                    <a:blip r:embed="rId47"/>
+                    <a:blip r:embed="rId46"/>
                     <a:stretch>
                       <a:fillRect/>
                     </a:stretch>
@@ -9833,7 +9787,7 @@
         </w:rPr>
         <w:lastRenderedPageBreak/>
         <w:drawing>
-          <wp:anchor distT="0" distB="0" distL="114300" distR="114300" simplePos="0" relativeHeight="251663872" behindDoc="1" locked="0" layoutInCell="1" allowOverlap="1" wp14:anchorId="3669586E" wp14:editId="0272578B">
+          <wp:anchor distT="0" distB="0" distL="114300" distR="114300" simplePos="0" relativeHeight="251664384" behindDoc="1" locked="0" layoutInCell="1" allowOverlap="1" wp14:anchorId="3669586E" wp14:editId="0272578B">
             <wp:simplePos x="0" y="0"/>
             <wp:positionH relativeFrom="column">
               <wp:posOffset>-628650</wp:posOffset>
@@ -9864,7 +9818,7 @@
                     <pic:cNvPicPr/>
                   </pic:nvPicPr>
                   <pic:blipFill>
-                    <a:blip r:embed="rId48">
+                    <a:blip r:embed="rId47">
                       <a:extLst>
                         <a:ext uri="{28A0092B-C50C-407E-A947-70E740481C1C}">
                           <a14:useLocalDpi xmlns:a14="http://schemas.microsoft.com/office/drawing/2010/main" val="0"/>
@@ -9923,8 +9877,8 @@
       </w:pPr>
     </w:p>
     <w:sectPr>
-      <w:headerReference w:type="default" r:id="rId49"/>
-      <w:footerReference w:type="default" r:id="rId50"/>
+      <w:headerReference w:type="default" r:id="rId48"/>
+      <w:footerReference w:type="default" r:id="rId49"/>
       <w:pgSz w:w="11907" w:h="16840" w:code="9"/>
       <w:pgMar w:top="1440" w:right="1440" w:bottom="1440" w:left="1440" w:header="720" w:footer="720" w:gutter="0"/>
       <w:pgNumType w:start="1"/>
@@ -10001,7 +9955,7 @@
         <w:rStyle w:val="PageNumber"/>
         <w:noProof/>
       </w:rPr>
-      <w:t>2</w:t>
+      <w:t>21</w:t>
     </w:r>
     <w:r>
       <w:rPr>
@@ -14911,6 +14865,7 @@
     <w:rsid w:val="00002254"/>
     <w:rsid w:val="0006381E"/>
     <w:rsid w:val="00216F87"/>
+    <w:rsid w:val="00273C7D"/>
     <w:rsid w:val="00317B96"/>
     <w:rsid w:val="00371418"/>
     <w:rsid w:val="00436263"/>
@@ -14925,6 +14880,7 @@
     <w:rsid w:val="00B40AB9"/>
     <w:rsid w:val="00CF10C6"/>
     <w:rsid w:val="00CF33F7"/>
+    <w:rsid w:val="00F43C77"/>
     <w:rsid w:val="00FC01DF"/>
   </w:rsids>
   <m:mathPr>
@@ -15908,7 +15864,7 @@
 </file>
 
 <file path=customXml/itemProps1.xml><?xml version="1.0" encoding="utf-8"?>
-<ds:datastoreItem xmlns:ds="http://schemas.openxmlformats.org/officeDocument/2006/customXml" ds:itemID="{A1EEA40D-199D-4DA5-AAF5-D0A67E543787}">
+<ds:datastoreItem xmlns:ds="http://schemas.openxmlformats.org/officeDocument/2006/customXml" ds:itemID="{0A571E8B-3F98-424D-8F36-7E462EB57FE4}">
   <ds:schemaRefs>
     <ds:schemaRef ds:uri="http://schemas.openxmlformats.org/officeDocument/2006/bibliography"/>
   </ds:schemaRefs>

</xml_diff>

<commit_message>
Design changes, added PHP File List and TaskerMAN description, will add more later.
</commit_message>
<xml_diff>
--- a/docs/deliverables/Design Deliverable.docx
+++ b/docs/deliverables/Design Deliverable.docx
@@ -299,7 +299,7 @@
         <mc:AlternateContent>
           <mc:Choice Requires="wps">
             <w:drawing>
-              <wp:anchor distT="0" distB="0" distL="114300" distR="114300" simplePos="0" relativeHeight="251649024" behindDoc="0" locked="0" layoutInCell="1" allowOverlap="1" wp14:anchorId="0D47A329" wp14:editId="104B1B96">
+              <wp:anchor distT="0" distB="0" distL="114300" distR="114300" simplePos="0" relativeHeight="251655168" behindDoc="0" locked="0" layoutInCell="1" allowOverlap="1" wp14:anchorId="0D47A329" wp14:editId="104B1B96">
                 <wp:simplePos x="0" y="0"/>
                 <wp:positionH relativeFrom="leftMargin">
                   <wp:posOffset>2045970</wp:posOffset>
@@ -405,7 +405,7 @@
                 <v:stroke joinstyle="miter"/>
                 <v:path gradientshapeok="t" o:connecttype="rect"/>
               </v:shapetype>
-              <v:shape id="Text Box 3" o:spid="_x0000_s1026" type="#_x0000_t202" style="position:absolute;margin-left:161.1pt;margin-top:-99.25pt;width:257.1pt;height:99.2pt;z-index:251649024;visibility:visible;mso-wrap-style:square;mso-width-percent:0;mso-height-percent:0;mso-wrap-distance-left:9pt;mso-wrap-distance-top:0;mso-wrap-distance-right:9pt;mso-wrap-distance-bottom:0;mso-position-horizontal:absolute;mso-position-horizontal-relative:left-margin-area;mso-position-vertical:absolute;mso-position-vertical-relative:bottom-margin-area;mso-width-percent:0;mso-height-percent:0;mso-width-relative:margin;mso-height-relative:margin;v-text-anchor:top" o:gfxdata="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" stroked="f">
+              <v:shape id="Text Box 3" o:spid="_x0000_s1026" type="#_x0000_t202" style="position:absolute;margin-left:161.1pt;margin-top:-99.25pt;width:257.1pt;height:99.2pt;z-index:251655168;visibility:visible;mso-wrap-style:square;mso-width-percent:0;mso-height-percent:0;mso-wrap-distance-left:9pt;mso-wrap-distance-top:0;mso-wrap-distance-right:9pt;mso-wrap-distance-bottom:0;mso-position-horizontal:absolute;mso-position-horizontal-relative:left-margin-area;mso-position-vertical:absolute;mso-position-vertical-relative:bottom-margin-area;mso-width-percent:0;mso-height-percent:0;mso-width-relative:margin;mso-height-relative:margin;v-text-anchor:top" o:gfxdata="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" stroked="f">
                 <v:textbox>
                   <w:txbxContent>
                     <w:p>
@@ -2315,8 +2315,6 @@
         </w:rPr>
         <w:fldChar w:fldCharType="end"/>
       </w:r>
-      <w:bookmarkStart w:id="1" w:name="_GoBack"/>
-      <w:bookmarkEnd w:id="1"/>
     </w:p>
     <w:p>
       <w:pPr>
@@ -2338,28 +2336,28 @@
           <w:numId w:val="0"/>
         </w:numPr>
       </w:pPr>
-      <w:bookmarkStart w:id="2" w:name="_Toc443225758"/>
+      <w:bookmarkStart w:id="1" w:name="_Toc443225758"/>
       <w:r>
         <w:lastRenderedPageBreak/>
         <w:t>Introduction</w:t>
       </w:r>
+      <w:bookmarkEnd w:id="1"/>
+    </w:p>
+    <w:p>
+      <w:pPr>
+        <w:pStyle w:val="Heading2"/>
+      </w:pPr>
+      <w:bookmarkStart w:id="2" w:name="_Toc443225759"/>
+      <w:r>
+        <w:t>Purpose</w:t>
+      </w:r>
+      <w:r>
+        <w:t xml:space="preserve"> of this </w:t>
+      </w:r>
+      <w:r>
+        <w:t>Document</w:t>
+      </w:r>
       <w:bookmarkEnd w:id="2"/>
-    </w:p>
-    <w:p>
-      <w:pPr>
-        <w:pStyle w:val="Heading2"/>
-      </w:pPr>
-      <w:bookmarkStart w:id="3" w:name="_Toc443225759"/>
-      <w:r>
-        <w:t>Purpose</w:t>
-      </w:r>
-      <w:r>
-        <w:t xml:space="preserve"> of this </w:t>
-      </w:r>
-      <w:r>
-        <w:t>Document</w:t>
-      </w:r>
-      <w:bookmarkEnd w:id="3"/>
     </w:p>
     <w:p>
       <w:pPr>
@@ -2409,11 +2407,11 @@
       <w:pPr>
         <w:pStyle w:val="Heading2"/>
       </w:pPr>
-      <w:bookmarkStart w:id="4" w:name="_Toc443225760"/>
+      <w:bookmarkStart w:id="3" w:name="_Toc443225760"/>
       <w:r>
         <w:t>Scope</w:t>
       </w:r>
-      <w:bookmarkEnd w:id="4"/>
+      <w:bookmarkEnd w:id="3"/>
     </w:p>
     <w:p>
       <w:pPr>
@@ -2467,11 +2465,11 @@
       <w:pPr>
         <w:pStyle w:val="Heading2"/>
       </w:pPr>
-      <w:bookmarkStart w:id="5" w:name="_Toc443225761"/>
+      <w:bookmarkStart w:id="4" w:name="_Toc443225761"/>
       <w:r>
         <w:t>Objectives</w:t>
       </w:r>
-      <w:bookmarkEnd w:id="5"/>
+      <w:bookmarkEnd w:id="4"/>
     </w:p>
     <w:p>
       <w:pPr>
@@ -2516,21 +2514,21 @@
       <w:pPr>
         <w:pStyle w:val="Heading1"/>
       </w:pPr>
-      <w:bookmarkStart w:id="6" w:name="_Toc443225762"/>
+      <w:bookmarkStart w:id="5" w:name="_Toc443225762"/>
       <w:r>
         <w:t>DEPLOYMENT DESCRIPTION</w:t>
       </w:r>
+      <w:bookmarkEnd w:id="5"/>
+    </w:p>
+    <w:p>
+      <w:pPr>
+        <w:pStyle w:val="Heading2"/>
+      </w:pPr>
+      <w:bookmarkStart w:id="6" w:name="_Toc443225763"/>
+      <w:r>
+        <w:t>Applications in the system</w:t>
+      </w:r>
       <w:bookmarkEnd w:id="6"/>
-    </w:p>
-    <w:p>
-      <w:pPr>
-        <w:pStyle w:val="Heading2"/>
-      </w:pPr>
-      <w:bookmarkStart w:id="7" w:name="_Toc443225763"/>
-      <w:r>
-        <w:t>Applications in the system</w:t>
-      </w:r>
-      <w:bookmarkEnd w:id="7"/>
     </w:p>
     <w:p>
       <w:pPr>
@@ -2946,7 +2944,7 @@
       <w:pPr>
         <w:pStyle w:val="Heading2"/>
       </w:pPr>
-      <w:bookmarkStart w:id="8" w:name="_Toc443225764"/>
+      <w:bookmarkStart w:id="7" w:name="_Toc443225764"/>
       <w:r>
         <w:rPr>
           <w:noProof/>
@@ -2954,7 +2952,7 @@
         </w:rPr>
         <w:lastRenderedPageBreak/>
         <w:drawing>
-          <wp:anchor distT="0" distB="0" distL="114300" distR="114300" simplePos="0" relativeHeight="251656192" behindDoc="0" locked="0" layoutInCell="1" allowOverlap="1" wp14:anchorId="7212A8D5" wp14:editId="50E3F84D">
+          <wp:anchor distT="0" distB="0" distL="114300" distR="114300" simplePos="0" relativeHeight="251662336" behindDoc="0" locked="0" layoutInCell="1" allowOverlap="1" wp14:anchorId="7212A8D5" wp14:editId="50E3F84D">
             <wp:simplePos x="0" y="0"/>
             <wp:positionH relativeFrom="column">
               <wp:posOffset>-1289685</wp:posOffset>
@@ -3019,7 +3017,7 @@
       <w:r>
         <w:t>Application interactions</w:t>
       </w:r>
-      <w:bookmarkEnd w:id="8"/>
+      <w:bookmarkEnd w:id="7"/>
     </w:p>
     <w:p>
       <w:pPr>
@@ -3030,7 +3028,7 @@
       <w:pPr>
         <w:pStyle w:val="Heading1"/>
       </w:pPr>
-      <w:bookmarkStart w:id="9" w:name="_Toc443225765"/>
+      <w:bookmarkStart w:id="8" w:name="_Toc443225765"/>
       <w:r>
         <w:lastRenderedPageBreak/>
         <w:t>In</w:t>
@@ -3038,17 +3036,17 @@
       <w:r>
         <w:t>teraction design</w:t>
       </w:r>
+      <w:bookmarkEnd w:id="8"/>
+    </w:p>
+    <w:p>
+      <w:pPr>
+        <w:pStyle w:val="Heading2"/>
+      </w:pPr>
+      <w:bookmarkStart w:id="9" w:name="_Toc443225766"/>
+      <w:r>
+        <w:t>Use-Case Diagrams</w:t>
+      </w:r>
       <w:bookmarkEnd w:id="9"/>
-    </w:p>
-    <w:p>
-      <w:pPr>
-        <w:pStyle w:val="Heading2"/>
-      </w:pPr>
-      <w:bookmarkStart w:id="10" w:name="_Toc443225766"/>
-      <w:r>
-        <w:t>Use-Case Diagrams</w:t>
-      </w:r>
-      <w:bookmarkEnd w:id="10"/>
     </w:p>
     <w:p>
       <w:r>
@@ -3072,7 +3070,7 @@
             <v:path o:extrusionok="f" gradientshapeok="t" o:connecttype="rect"/>
             <o:lock v:ext="edit" aspectratio="t"/>
           </v:shapetype>
-          <v:shape id="_x0000_i1025" type="#_x0000_t75" style="width:451.8pt;height:590.4pt;mso-left-percent:-10001;mso-top-percent:-10001;mso-position-horizontal:absolute;mso-position-horizontal-relative:char;mso-position-vertical:absolute;mso-position-vertical-relative:line;mso-left-percent:-10001;mso-top-percent:-10001">
+          <v:shape id="_x0000_i1025" type="#_x0000_t75" style="width:451.9pt;height:589.95pt;mso-left-percent:-10001;mso-top-percent:-10001;mso-position-horizontal:absolute;mso-position-horizontal-relative:char;mso-position-vertical:absolute;mso-position-vertical-relative:line;mso-left-percent:-10001;mso-top-percent:-10001">
             <v:imagedata r:id="rId9" o:title="Use Case exported"/>
           </v:shape>
         </w:pict>
@@ -3085,7 +3083,7 @@
       <w:pPr>
         <w:pStyle w:val="Heading2"/>
       </w:pPr>
-      <w:bookmarkStart w:id="11" w:name="_Toc443225767"/>
+      <w:bookmarkStart w:id="10" w:name="_Toc443225767"/>
       <w:r>
         <w:lastRenderedPageBreak/>
         <w:t>User Interface Design</w:t>
@@ -3093,7 +3091,7 @@
       <w:r>
         <w:t xml:space="preserve"> – Tasker CLI</w:t>
       </w:r>
-      <w:bookmarkEnd w:id="11"/>
+      <w:bookmarkEnd w:id="10"/>
     </w:p>
     <w:p>
       <w:pPr>
@@ -4089,7 +4087,7 @@
         </w:rPr>
         <w:lastRenderedPageBreak/>
         <w:drawing>
-          <wp:anchor distT="0" distB="0" distL="114300" distR="114300" simplePos="0" relativeHeight="251660288" behindDoc="1" locked="0" layoutInCell="1" allowOverlap="1" wp14:anchorId="4729BD84" wp14:editId="27583AE9">
+          <wp:anchor distT="0" distB="0" distL="114300" distR="114300" simplePos="0" relativeHeight="251664384" behindDoc="1" locked="0" layoutInCell="1" allowOverlap="1" wp14:anchorId="4729BD84" wp14:editId="27583AE9">
             <wp:simplePos x="0" y="0"/>
             <wp:positionH relativeFrom="column">
               <wp:posOffset>882650</wp:posOffset>
@@ -4250,7 +4248,7 @@
         </w:rPr>
         <w:lastRenderedPageBreak/>
         <w:drawing>
-          <wp:anchor distT="0" distB="0" distL="114300" distR="114300" simplePos="0" relativeHeight="251673600" behindDoc="0" locked="0" layoutInCell="1" allowOverlap="1" wp14:anchorId="2A3F2252" wp14:editId="531474F0">
+          <wp:anchor distT="0" distB="0" distL="114300" distR="114300" simplePos="0" relativeHeight="251665408" behindDoc="0" locked="0" layoutInCell="1" allowOverlap="1" wp14:anchorId="2A3F2252" wp14:editId="531474F0">
             <wp:simplePos x="0" y="0"/>
             <wp:positionH relativeFrom="column">
               <wp:posOffset>510540</wp:posOffset>
@@ -4390,7 +4388,7 @@
       <w:pPr>
         <w:pStyle w:val="Heading2"/>
       </w:pPr>
-      <w:bookmarkStart w:id="12" w:name="_Toc443225768"/>
+      <w:bookmarkStart w:id="11" w:name="_Toc443225768"/>
       <w:r>
         <w:lastRenderedPageBreak/>
         <w:t xml:space="preserve">User Interface Design - </w:t>
@@ -4399,7 +4397,7 @@
       <w:r>
         <w:t>TaskerMAN</w:t>
       </w:r>
-      <w:bookmarkEnd w:id="12"/>
+      <w:bookmarkEnd w:id="11"/>
       <w:proofErr w:type="spellEnd"/>
     </w:p>
     <w:p>
@@ -5344,7 +5342,7 @@
       <w:pPr>
         <w:pStyle w:val="Heading1"/>
       </w:pPr>
-      <w:bookmarkStart w:id="13" w:name="_Toc443225769"/>
+      <w:bookmarkStart w:id="12" w:name="_Toc443225769"/>
       <w:r>
         <w:lastRenderedPageBreak/>
         <w:t>Component D</w:t>
@@ -5352,7 +5350,7 @@
       <w:r>
         <w:t>escription</w:t>
       </w:r>
-      <w:bookmarkEnd w:id="13"/>
+      <w:bookmarkEnd w:id="12"/>
     </w:p>
     <w:p>
       <w:pPr>
@@ -5463,7 +5461,7 @@
       <w:pPr>
         <w:pStyle w:val="Heading2"/>
       </w:pPr>
-      <w:bookmarkStart w:id="14" w:name="_Toc443225770"/>
+      <w:bookmarkStart w:id="13" w:name="_Toc443225770"/>
       <w:proofErr w:type="spellStart"/>
       <w:r>
         <w:t>TaskerSRV</w:t>
@@ -5472,7 +5470,7 @@
       <w:r>
         <w:t xml:space="preserve"> Database Design</w:t>
       </w:r>
-      <w:bookmarkEnd w:id="14"/>
+      <w:bookmarkEnd w:id="13"/>
     </w:p>
     <w:p>
       <w:pPr>
@@ -5484,7 +5482,7 @@
           <w:lang w:eastAsia="en-GB"/>
         </w:rPr>
         <w:drawing>
-          <wp:anchor distT="0" distB="0" distL="114300" distR="114300" simplePos="0" relativeHeight="251649024" behindDoc="1" locked="0" layoutInCell="1" allowOverlap="1" wp14:anchorId="2587F72B" wp14:editId="6C21E6D7">
+          <wp:anchor distT="0" distB="0" distL="114300" distR="114300" simplePos="0" relativeHeight="251656192" behindDoc="1" locked="0" layoutInCell="1" allowOverlap="1" wp14:anchorId="2587F72B" wp14:editId="6C21E6D7">
             <wp:simplePos x="0" y="0"/>
             <wp:positionH relativeFrom="column">
               <wp:posOffset>-266700</wp:posOffset>
@@ -5582,7 +5580,7 @@
       <w:pPr>
         <w:pStyle w:val="Heading1"/>
       </w:pPr>
-      <w:bookmarkStart w:id="15" w:name="_Toc443225771"/>
+      <w:bookmarkStart w:id="14" w:name="_Toc443225771"/>
       <w:r>
         <w:lastRenderedPageBreak/>
         <w:t>Significant C</w:t>
@@ -5590,18 +5588,18 @@
       <w:r>
         <w:t>lasses</w:t>
       </w:r>
+      <w:bookmarkEnd w:id="14"/>
+    </w:p>
+    <w:p>
+      <w:pPr>
+        <w:pStyle w:val="Heading2"/>
+      </w:pPr>
+      <w:bookmarkStart w:id="15" w:name="_Toc443225772"/>
+      <w:proofErr w:type="spellStart"/>
+      <w:r>
+        <w:t>TaskerCLI</w:t>
+      </w:r>
       <w:bookmarkEnd w:id="15"/>
-    </w:p>
-    <w:p>
-      <w:pPr>
-        <w:pStyle w:val="Heading2"/>
-      </w:pPr>
-      <w:bookmarkStart w:id="16" w:name="_Toc443225772"/>
-      <w:proofErr w:type="spellStart"/>
-      <w:r>
-        <w:t>TaskerCLI</w:t>
-      </w:r>
-      <w:bookmarkEnd w:id="16"/>
       <w:proofErr w:type="spellEnd"/>
     </w:p>
     <w:p>
@@ -5774,7 +5772,7 @@
         </w:rPr>
         <w:lastRenderedPageBreak/>
         <w:drawing>
-          <wp:anchor distT="0" distB="0" distL="114300" distR="114300" simplePos="0" relativeHeight="251659264" behindDoc="0" locked="0" layoutInCell="1" allowOverlap="1" wp14:anchorId="6EF03255" wp14:editId="0FC7D121">
+          <wp:anchor distT="0" distB="0" distL="114300" distR="114300" simplePos="0" relativeHeight="251663360" behindDoc="0" locked="0" layoutInCell="1" allowOverlap="1" wp14:anchorId="6EF03255" wp14:editId="0FC7D121">
             <wp:simplePos x="0" y="0"/>
             <wp:positionH relativeFrom="column">
               <wp:posOffset>-525780</wp:posOffset>
@@ -7753,30 +7751,34 @@
       <w:pPr>
         <w:pStyle w:val="Heading2"/>
       </w:pPr>
-      <w:bookmarkStart w:id="17" w:name="_Toc443225773"/>
+      <w:bookmarkStart w:id="16" w:name="_Toc443225773"/>
       <w:proofErr w:type="spellStart"/>
       <w:r>
         <w:lastRenderedPageBreak/>
         <w:t>TaskerMAN</w:t>
       </w:r>
-      <w:bookmarkEnd w:id="17"/>
+      <w:bookmarkEnd w:id="16"/>
       <w:proofErr w:type="spellEnd"/>
     </w:p>
     <w:p>
       <w:pPr>
+        <w:pStyle w:val="Heading3"/>
+      </w:pPr>
+      <w:r>
+        <w:t>Class Diagram</w:t>
+      </w:r>
+    </w:p>
+    <w:p>
+      <w:pPr>
         <w:pStyle w:val="BodyText"/>
-        <w:jc w:val="both"/>
-        <w:rPr>
-          <w:b/>
-          <w:i/>
-        </w:rPr>
-      </w:pPr>
-      <w:r>
-        <w:rPr>
-          <w:b/>
-          <w:i/>
-        </w:rPr>
-        <w:t>Oliver: I need a brief description of why you used procedural classes and a rough outline of all classes</w:t>
+      </w:pPr>
+      <w:proofErr w:type="spellStart"/>
+      <w:r>
+        <w:t>TaskerMAN</w:t>
+      </w:r>
+      <w:proofErr w:type="spellEnd"/>
+      <w:r>
+        <w:t xml:space="preserve"> is written in procedural PHP, and therefore does not have classes. To compensate, the diagram simply represents the relationships between each PHP file in the program and any contained variables, functions and constants.</w:t>
       </w:r>
     </w:p>
     <w:p>
@@ -7796,7 +7798,6 @@
     <w:p/>
     <w:p/>
     <w:p/>
-    <w:p/>
     <w:p>
       <w:r>
         <w:rPr>
@@ -7804,13 +7805,13 @@
           <w:lang w:eastAsia="en-GB"/>
         </w:rPr>
         <w:drawing>
-          <wp:anchor distT="0" distB="0" distL="114300" distR="114300" simplePos="0" relativeHeight="251654144" behindDoc="1" locked="0" layoutInCell="1" allowOverlap="1" wp14:anchorId="102C76EA" wp14:editId="14DAB0F3">
+          <wp:anchor distT="0" distB="0" distL="114300" distR="114300" simplePos="0" relativeHeight="251660288" behindDoc="1" locked="0" layoutInCell="1" allowOverlap="1" wp14:anchorId="477ACF3D" wp14:editId="4D6D356B">
             <wp:simplePos x="0" y="0"/>
             <wp:positionH relativeFrom="column">
               <wp:posOffset>-1449070</wp:posOffset>
             </wp:positionH>
             <wp:positionV relativeFrom="paragraph">
-              <wp:posOffset>219710</wp:posOffset>
+              <wp:posOffset>274955</wp:posOffset>
             </wp:positionV>
             <wp:extent cx="7927975" cy="5028565"/>
             <wp:effectExtent l="1905" t="0" r="0" b="0"/>
@@ -7877,6 +7878,7 @@
     <w:p/>
     <w:p/>
     <w:p/>
+    <w:p/>
     <w:p>
       <w:pPr>
         <w:rPr>
@@ -7893,9 +7895,529 @@
     </w:p>
     <w:p>
       <w:pPr>
+        <w:pStyle w:val="Heading3"/>
+      </w:pPr>
+      <w:bookmarkStart w:id="17" w:name="_Toc443225774"/>
+      <w:r>
+        <w:lastRenderedPageBreak/>
+        <w:t>PHP File List</w:t>
+      </w:r>
+    </w:p>
+    <w:p>
+      <w:pPr>
+        <w:pStyle w:val="BodyText"/>
+        <w:rPr>
+          <w:b/>
+        </w:rPr>
+      </w:pPr>
+      <w:proofErr w:type="spellStart"/>
+      <w:r>
+        <w:rPr>
+          <w:b/>
+        </w:rPr>
+        <w:t>index.php</w:t>
+      </w:r>
+      <w:proofErr w:type="spellEnd"/>
+    </w:p>
+    <w:p>
+      <w:pPr>
+        <w:pStyle w:val="BodyText"/>
+      </w:pPr>
+      <w:r>
+        <w:t xml:space="preserve">Login page, index page as it is the first page a user lands on when they access </w:t>
+      </w:r>
+      <w:proofErr w:type="spellStart"/>
+      <w:r>
+        <w:t>TaskerMAN</w:t>
+      </w:r>
+      <w:proofErr w:type="spellEnd"/>
+      <w:r>
+        <w:t>. Not possible to proceed to any other file if they are unable to authenticate.</w:t>
+      </w:r>
+    </w:p>
+    <w:p>
+      <w:pPr>
+        <w:pStyle w:val="BodyText"/>
+        <w:rPr>
+          <w:b/>
+        </w:rPr>
+      </w:pPr>
+      <w:proofErr w:type="spellStart"/>
+      <w:r>
+        <w:rPr>
+          <w:b/>
+        </w:rPr>
+        <w:t>meta.php</w:t>
+      </w:r>
+      <w:proofErr w:type="spellEnd"/>
+      <w:r>
+        <w:rPr>
+          <w:b/>
+        </w:rPr>
+        <w:t xml:space="preserve">, </w:t>
+      </w:r>
+      <w:proofErr w:type="spellStart"/>
+      <w:r>
+        <w:rPr>
+          <w:b/>
+        </w:rPr>
+        <w:t>footer.php</w:t>
+      </w:r>
+      <w:proofErr w:type="spellEnd"/>
+      <w:r>
+        <w:rPr>
+          <w:b/>
+        </w:rPr>
+        <w:t xml:space="preserve">, </w:t>
+      </w:r>
+      <w:proofErr w:type="spellStart"/>
+      <w:r>
+        <w:rPr>
+          <w:b/>
+        </w:rPr>
+        <w:t>header.php</w:t>
+      </w:r>
+      <w:proofErr w:type="spellEnd"/>
+    </w:p>
+    <w:p>
+      <w:pPr>
+        <w:pStyle w:val="BodyText"/>
+      </w:pPr>
+      <w:r>
+        <w:t xml:space="preserve">These files make up the static </w:t>
+      </w:r>
+      <w:r>
+        <w:t>UI c</w:t>
+      </w:r>
+      <w:r>
+        <w:t>omponents, including the navigation and the HTML includes to any external stylesheets or JavaScript files.</w:t>
+      </w:r>
+    </w:p>
+    <w:p>
+      <w:pPr>
+        <w:pStyle w:val="BodyText"/>
+        <w:rPr>
+          <w:b/>
+        </w:rPr>
+      </w:pPr>
+      <w:proofErr w:type="spellStart"/>
+      <w:r>
+        <w:rPr>
+          <w:b/>
+        </w:rPr>
+        <w:t>init.php</w:t>
+      </w:r>
+      <w:proofErr w:type="spellEnd"/>
+      <w:r>
+        <w:rPr>
+          <w:b/>
+        </w:rPr>
+        <w:t xml:space="preserve">, </w:t>
+      </w:r>
+      <w:proofErr w:type="spellStart"/>
+      <w:r>
+        <w:rPr>
+          <w:b/>
+        </w:rPr>
+        <w:t>config.php</w:t>
+      </w:r>
+      <w:proofErr w:type="spellEnd"/>
+      <w:r>
+        <w:rPr>
+          <w:b/>
+        </w:rPr>
+        <w:t xml:space="preserve">, </w:t>
+      </w:r>
+      <w:proofErr w:type="spellStart"/>
+      <w:r>
+        <w:rPr>
+          <w:b/>
+        </w:rPr>
+        <w:t>connect.php</w:t>
+      </w:r>
+      <w:proofErr w:type="spellEnd"/>
+    </w:p>
+    <w:p>
+      <w:pPr>
+        <w:pStyle w:val="BodyText"/>
+      </w:pPr>
+      <w:r>
+        <w:t xml:space="preserve">The three main supporting files of the software. Connect establishes and maintains a database connection to </w:t>
+      </w:r>
+      <w:proofErr w:type="spellStart"/>
+      <w:r>
+        <w:t>TaskerSRV</w:t>
+      </w:r>
+      <w:proofErr w:type="spellEnd"/>
+      <w:r>
+        <w:t xml:space="preserve">. </w:t>
+      </w:r>
+      <w:proofErr w:type="spellStart"/>
+      <w:r>
+        <w:t>Config</w:t>
+      </w:r>
+      <w:proofErr w:type="spellEnd"/>
+      <w:r>
+        <w:t xml:space="preserve"> contains global configuration and settings. </w:t>
+      </w:r>
+      <w:proofErr w:type="spellStart"/>
+      <w:r>
+        <w:t>Init</w:t>
+      </w:r>
+      <w:proofErr w:type="spellEnd"/>
+      <w:r>
+        <w:t xml:space="preserve"> provides access to these resources as well as useful global functions throughout the entirety of the software.</w:t>
+      </w:r>
+    </w:p>
+    <w:p>
+      <w:pPr>
+        <w:pStyle w:val="BodyText"/>
+        <w:rPr>
+          <w:b/>
+        </w:rPr>
+      </w:pPr>
+      <w:proofErr w:type="spellStart"/>
+      <w:r>
+        <w:rPr>
+          <w:b/>
+        </w:rPr>
+        <w:t>taskerman.php</w:t>
+      </w:r>
+      <w:proofErr w:type="spellEnd"/>
+      <w:r>
+        <w:rPr>
+          <w:b/>
+        </w:rPr>
+        <w:t xml:space="preserve">, </w:t>
+      </w:r>
+      <w:proofErr w:type="spellStart"/>
+      <w:r>
+        <w:rPr>
+          <w:b/>
+        </w:rPr>
+        <w:t>users.php</w:t>
+      </w:r>
+      <w:proofErr w:type="spellEnd"/>
+    </w:p>
+    <w:p>
+      <w:pPr>
+        <w:pStyle w:val="BodyText"/>
+      </w:pPr>
+      <w:r>
+        <w:t xml:space="preserve">Task and User view of the </w:t>
+      </w:r>
+      <w:proofErr w:type="spellStart"/>
+      <w:r>
+        <w:t>TaskerMAN</w:t>
+      </w:r>
+      <w:proofErr w:type="spellEnd"/>
+      <w:r>
+        <w:t xml:space="preserve"> software respectively. The main files in the software that the user navigates to after authentication.</w:t>
+      </w:r>
+    </w:p>
+    <w:p>
+      <w:pPr>
+        <w:pStyle w:val="BodyText"/>
+        <w:rPr>
+          <w:b/>
+        </w:rPr>
+      </w:pPr>
+      <w:proofErr w:type="spellStart"/>
+      <w:r>
+        <w:rPr>
+          <w:b/>
+        </w:rPr>
+        <w:t>taskAdd.php</w:t>
+      </w:r>
+      <w:proofErr w:type="spellEnd"/>
+      <w:r>
+        <w:rPr>
+          <w:b/>
+        </w:rPr>
+        <w:t xml:space="preserve">, </w:t>
+      </w:r>
+      <w:proofErr w:type="spellStart"/>
+      <w:r>
+        <w:rPr>
+          <w:b/>
+        </w:rPr>
+        <w:t>taskEdit.php</w:t>
+      </w:r>
+      <w:proofErr w:type="spellEnd"/>
+      <w:r>
+        <w:rPr>
+          <w:b/>
+        </w:rPr>
+        <w:t xml:space="preserve">, </w:t>
+      </w:r>
+      <w:proofErr w:type="spellStart"/>
+      <w:r>
+        <w:rPr>
+          <w:b/>
+        </w:rPr>
+        <w:t>userAdd.php</w:t>
+      </w:r>
+      <w:proofErr w:type="spellEnd"/>
+      <w:r>
+        <w:rPr>
+          <w:b/>
+        </w:rPr>
+        <w:t xml:space="preserve">, </w:t>
+      </w:r>
+      <w:proofErr w:type="spellStart"/>
+      <w:r>
+        <w:rPr>
+          <w:b/>
+        </w:rPr>
+        <w:t>userEdit.php</w:t>
+      </w:r>
+      <w:proofErr w:type="spellEnd"/>
+      <w:r>
+        <w:rPr>
+          <w:b/>
+        </w:rPr>
+        <w:t xml:space="preserve">, </w:t>
+      </w:r>
+      <w:proofErr w:type="spellStart"/>
+      <w:r>
+        <w:rPr>
+          <w:b/>
+        </w:rPr>
+        <w:t>addElements.php</w:t>
+      </w:r>
+      <w:proofErr w:type="spellEnd"/>
+      <w:r>
+        <w:rPr>
+          <w:b/>
+        </w:rPr>
+        <w:t xml:space="preserve">, </w:t>
+      </w:r>
+      <w:proofErr w:type="spellStart"/>
+      <w:r>
+        <w:rPr>
+          <w:b/>
+        </w:rPr>
+        <w:t>additionalElement.php</w:t>
+      </w:r>
+      <w:proofErr w:type="spellEnd"/>
+    </w:p>
+    <w:p>
+      <w:pPr>
+        <w:pStyle w:val="BodyText"/>
+      </w:pPr>
+      <w:r>
+        <w:t>These are modal windows that are displayed on the Task or User view respectively. They provide functionality to add a task, edit an existing task, add a user, edit a user, add elements to a new task, and to add an additional element to an existing task.</w:t>
+      </w:r>
+    </w:p>
+    <w:p>
+      <w:pPr>
+        <w:pStyle w:val="BodyText"/>
+        <w:rPr>
+          <w:b/>
+        </w:rPr>
+      </w:pPr>
+      <w:proofErr w:type="spellStart"/>
+      <w:r>
+        <w:rPr>
+          <w:b/>
+        </w:rPr>
+        <w:t>addEntry.php</w:t>
+      </w:r>
+      <w:proofErr w:type="spellEnd"/>
+      <w:r>
+        <w:rPr>
+          <w:b/>
+        </w:rPr>
+        <w:t xml:space="preserve">, </w:t>
+      </w:r>
+      <w:proofErr w:type="spellStart"/>
+      <w:r>
+        <w:rPr>
+          <w:b/>
+        </w:rPr>
+        <w:t>addUser.php</w:t>
+      </w:r>
+      <w:proofErr w:type="spellEnd"/>
+      <w:r>
+        <w:rPr>
+          <w:b/>
+        </w:rPr>
+        <w:t xml:space="preserve">, </w:t>
+      </w:r>
+      <w:proofErr w:type="spellStart"/>
+      <w:r>
+        <w:rPr>
+          <w:b/>
+        </w:rPr>
+        <w:t>editTask.php</w:t>
+      </w:r>
+      <w:proofErr w:type="spellEnd"/>
+      <w:r>
+        <w:rPr>
+          <w:b/>
+        </w:rPr>
+        <w:t xml:space="preserve">, </w:t>
+      </w:r>
+      <w:proofErr w:type="spellStart"/>
+      <w:r>
+        <w:rPr>
+          <w:b/>
+        </w:rPr>
+        <w:t>editUser.php</w:t>
+      </w:r>
+      <w:proofErr w:type="spellEnd"/>
+    </w:p>
+    <w:p>
+      <w:pPr>
+        <w:pStyle w:val="BodyText"/>
+      </w:pPr>
+      <w:r>
+        <w:t xml:space="preserve">Carries out the adding or editing operations of a task or user, generating SQL and running them on </w:t>
+      </w:r>
+      <w:proofErr w:type="spellStart"/>
+      <w:r>
+        <w:t>TaskerSRV</w:t>
+      </w:r>
+      <w:proofErr w:type="spellEnd"/>
+      <w:r>
+        <w:t>.</w:t>
+      </w:r>
+    </w:p>
+    <w:p>
+      <w:pPr>
+        <w:pStyle w:val="BodyText"/>
+        <w:rPr>
+          <w:b/>
+        </w:rPr>
+      </w:pPr>
+      <w:proofErr w:type="spellStart"/>
+      <w:r>
+        <w:rPr>
+          <w:b/>
+        </w:rPr>
+        <w:t>taskAddGateway.php</w:t>
+      </w:r>
+      <w:proofErr w:type="spellEnd"/>
+    </w:p>
+    <w:p>
+      <w:pPr>
+        <w:pStyle w:val="BodyText"/>
+      </w:pPr>
+      <w:r>
+        <w:t xml:space="preserve">This file sanitises </w:t>
+      </w:r>
+      <w:proofErr w:type="spellStart"/>
+      <w:r>
+        <w:t>taskAdd</w:t>
+      </w:r>
+      <w:proofErr w:type="spellEnd"/>
+      <w:r>
+        <w:t xml:space="preserve"> input and prepares the data to be combined with the new task element data before posting it to </w:t>
+      </w:r>
+      <w:proofErr w:type="spellStart"/>
+      <w:r>
+        <w:t>addEntry</w:t>
+      </w:r>
+      <w:proofErr w:type="spellEnd"/>
+      <w:r>
+        <w:t>. Since this is the most complicated operation, this file was needed.</w:t>
+      </w:r>
+    </w:p>
+    <w:p>
+      <w:pPr>
+        <w:pStyle w:val="BodyText"/>
+        <w:rPr>
+          <w:b/>
+        </w:rPr>
+      </w:pPr>
+      <w:proofErr w:type="spellStart"/>
+      <w:r>
+        <w:rPr>
+          <w:b/>
+        </w:rPr>
+        <w:t>taskDelete.php</w:t>
+      </w:r>
+      <w:proofErr w:type="spellEnd"/>
+      <w:r>
+        <w:rPr>
+          <w:b/>
+        </w:rPr>
+        <w:t xml:space="preserve">, </w:t>
+      </w:r>
+      <w:proofErr w:type="spellStart"/>
+      <w:r>
+        <w:rPr>
+          <w:b/>
+        </w:rPr>
+        <w:t>userDelete.php</w:t>
+      </w:r>
+      <w:proofErr w:type="spellEnd"/>
+    </w:p>
+    <w:p>
+      <w:pPr>
+        <w:pStyle w:val="BodyText"/>
+      </w:pPr>
+      <w:r>
+        <w:t>Deletes selected task or user. Will refuse to delete a user if they have tasks currently assigned.</w:t>
+      </w:r>
+    </w:p>
+    <w:p>
+      <w:pPr>
+        <w:pStyle w:val="BodyText"/>
+        <w:rPr>
+          <w:b/>
+        </w:rPr>
+      </w:pPr>
+      <w:proofErr w:type="spellStart"/>
+      <w:r>
+        <w:rPr>
+          <w:b/>
+        </w:rPr>
+        <w:t>addExtraElement.php</w:t>
+      </w:r>
+      <w:proofErr w:type="spellEnd"/>
+    </w:p>
+    <w:p>
+      <w:pPr>
+        <w:pStyle w:val="BodyText"/>
+      </w:pPr>
+      <w:r>
+        <w:t>Adds an additional element to an existing task.</w:t>
+      </w:r>
+    </w:p>
+    <w:p>
+      <w:pPr>
+        <w:pStyle w:val="BodyText"/>
+        <w:rPr>
+          <w:b/>
+        </w:rPr>
+      </w:pPr>
+      <w:proofErr w:type="spellStart"/>
+      <w:r>
+        <w:rPr>
+          <w:b/>
+        </w:rPr>
+        <w:t>elementDelete.php</w:t>
+      </w:r>
+      <w:proofErr w:type="spellEnd"/>
+    </w:p>
+    <w:p>
+      <w:pPr>
+        <w:pStyle w:val="BodyText"/>
+      </w:pPr>
+      <w:r>
+        <w:t>Deletes elements corresponding to a selected task.</w:t>
+      </w:r>
+      <w:r>
+        <w:br w:type="page"/>
+      </w:r>
+      <w:bookmarkStart w:id="18" w:name="_GoBack"/>
+      <w:bookmarkEnd w:id="18"/>
+    </w:p>
+    <w:p>
+      <w:pPr>
         <w:pStyle w:val="Heading1"/>
       </w:pPr>
-      <w:bookmarkStart w:id="18" w:name="_Toc443225774"/>
       <w:r>
         <w:lastRenderedPageBreak/>
         <w:t>D</w:t>
@@ -7906,7 +8428,7 @@
       <w:r>
         <w:t>esign</w:t>
       </w:r>
-      <w:bookmarkEnd w:id="18"/>
+      <w:bookmarkEnd w:id="17"/>
     </w:p>
     <w:p>
       <w:pPr>
@@ -7928,7 +8450,7 @@
           <w:lang w:eastAsia="en-GB"/>
         </w:rPr>
         <w:drawing>
-          <wp:anchor distT="0" distB="0" distL="114300" distR="114300" simplePos="0" relativeHeight="251642880" behindDoc="0" locked="0" layoutInCell="1" allowOverlap="1" wp14:anchorId="2B911EF5" wp14:editId="795D762A">
+          <wp:anchor distT="0" distB="0" distL="114300" distR="114300" simplePos="0" relativeHeight="251649024" behindDoc="0" locked="0" layoutInCell="1" allowOverlap="1" wp14:anchorId="2B911EF5" wp14:editId="795D762A">
             <wp:simplePos x="0" y="0"/>
             <wp:positionH relativeFrom="column">
               <wp:posOffset>-157480</wp:posOffset>
@@ -8009,7 +8531,7 @@
           <w:lang w:eastAsia="en-GB"/>
         </w:rPr>
         <w:drawing>
-          <wp:anchor distT="0" distB="0" distL="114300" distR="114300" simplePos="0" relativeHeight="251643904" behindDoc="0" locked="0" layoutInCell="1" allowOverlap="1" wp14:anchorId="118B2F4F" wp14:editId="23A29B87">
+          <wp:anchor distT="0" distB="0" distL="114300" distR="114300" simplePos="0" relativeHeight="251650048" behindDoc="0" locked="0" layoutInCell="1" allowOverlap="1" wp14:anchorId="118B2F4F" wp14:editId="23A29B87">
             <wp:simplePos x="0" y="0"/>
             <wp:positionH relativeFrom="column">
               <wp:posOffset>-60960</wp:posOffset>
@@ -8093,7 +8615,7 @@
         </w:rPr>
         <w:lastRenderedPageBreak/>
         <w:drawing>
-          <wp:anchor distT="0" distB="0" distL="114300" distR="114300" simplePos="0" relativeHeight="251644928" behindDoc="0" locked="0" layoutInCell="1" allowOverlap="1" wp14:anchorId="1704E49D" wp14:editId="31C3078B">
+          <wp:anchor distT="0" distB="0" distL="114300" distR="114300" simplePos="0" relativeHeight="251651072" behindDoc="0" locked="0" layoutInCell="1" allowOverlap="1" wp14:anchorId="1704E49D" wp14:editId="31C3078B">
             <wp:simplePos x="0" y="0"/>
             <wp:positionH relativeFrom="column">
               <wp:posOffset>1554480</wp:posOffset>
@@ -8284,7 +8806,7 @@
       </w:pPr>
       <w:r>
         <w:pict>
-          <v:shape id="_x0000_i1026" type="#_x0000_t75" style="width:343.8pt;height:559.8pt">
+          <v:shape id="_x0000_i1026" type="#_x0000_t75" style="width:343.9pt;height:559.9pt">
             <v:imagedata r:id="rId32" o:title="Edit Task"/>
           </v:shape>
         </w:pict>
@@ -8321,7 +8843,7 @@
           <w:lang w:eastAsia="en-GB"/>
         </w:rPr>
         <w:drawing>
-          <wp:anchor distT="0" distB="0" distL="114300" distR="114300" simplePos="0" relativeHeight="251645952" behindDoc="0" locked="0" layoutInCell="1" allowOverlap="1" wp14:anchorId="54F930C8" wp14:editId="76D156CC">
+          <wp:anchor distT="0" distB="0" distL="114300" distR="114300" simplePos="0" relativeHeight="251652096" behindDoc="0" locked="0" layoutInCell="1" allowOverlap="1" wp14:anchorId="54F930C8" wp14:editId="76D156CC">
             <wp:simplePos x="0" y="0"/>
             <wp:positionH relativeFrom="column">
               <wp:posOffset>-290195</wp:posOffset>
@@ -8412,7 +8934,7 @@
           <w:lang w:eastAsia="en-GB"/>
         </w:rPr>
         <w:drawing>
-          <wp:anchor distT="0" distB="0" distL="114300" distR="114300" simplePos="0" relativeHeight="251646976" behindDoc="1" locked="0" layoutInCell="1" allowOverlap="1" wp14:anchorId="514D073A" wp14:editId="131B0A60">
+          <wp:anchor distT="0" distB="0" distL="114300" distR="114300" simplePos="0" relativeHeight="251653120" behindDoc="1" locked="0" layoutInCell="1" allowOverlap="1" wp14:anchorId="514D073A" wp14:editId="131B0A60">
             <wp:simplePos x="0" y="0"/>
             <wp:positionH relativeFrom="column">
               <wp:posOffset>-95885</wp:posOffset>
@@ -8512,7 +9034,7 @@
         </w:rPr>
         <w:lastRenderedPageBreak/>
         <w:drawing>
-          <wp:anchor distT="0" distB="0" distL="114300" distR="114300" simplePos="0" relativeHeight="251648000" behindDoc="0" locked="0" layoutInCell="1" allowOverlap="1" wp14:anchorId="7337DA75" wp14:editId="40C4B862">
+          <wp:anchor distT="0" distB="0" distL="114300" distR="114300" simplePos="0" relativeHeight="251654144" behindDoc="0" locked="0" layoutInCell="1" allowOverlap="1" wp14:anchorId="7337DA75" wp14:editId="40C4B862">
             <wp:simplePos x="0" y="0"/>
             <wp:positionH relativeFrom="column">
               <wp:posOffset>23495</wp:posOffset>
@@ -8848,7 +9370,7 @@
           <w:lang w:eastAsia="en-GB"/>
         </w:rPr>
         <w:drawing>
-          <wp:anchor distT="0" distB="0" distL="114300" distR="114300" simplePos="0" relativeHeight="251650048" behindDoc="1" locked="0" layoutInCell="1" allowOverlap="1" wp14:anchorId="655A2882" wp14:editId="4ED0FB90">
+          <wp:anchor distT="0" distB="0" distL="114300" distR="114300" simplePos="0" relativeHeight="251657216" behindDoc="1" locked="0" layoutInCell="1" allowOverlap="1" wp14:anchorId="655A2882" wp14:editId="4ED0FB90">
             <wp:simplePos x="0" y="0"/>
             <wp:positionH relativeFrom="column">
               <wp:posOffset>-635</wp:posOffset>
@@ -9031,7 +9553,7 @@
       </w:pPr>
       <w:r>
         <w:pict>
-          <v:shape id="_x0000_i1027" type="#_x0000_t75" style="width:451.8pt;height:181.2pt">
+          <v:shape id="_x0000_i1027" type="#_x0000_t75" style="width:451.9pt;height:181.05pt">
             <v:imagedata r:id="rId41" o:title="Edit Task Diagram"/>
           </v:shape>
         </w:pict>
@@ -9074,7 +9596,7 @@
         </w:rPr>
         <w:lastRenderedPageBreak/>
         <w:drawing>
-          <wp:anchor distT="0" distB="0" distL="114300" distR="114300" simplePos="0" relativeHeight="251653120" behindDoc="0" locked="0" layoutInCell="1" allowOverlap="1" wp14:anchorId="7E25E636" wp14:editId="0EFDACB7">
+          <wp:anchor distT="0" distB="0" distL="114300" distR="114300" simplePos="0" relativeHeight="251659264" behindDoc="0" locked="0" layoutInCell="1" allowOverlap="1" wp14:anchorId="7E25E636" wp14:editId="0EFDACB7">
             <wp:simplePos x="0" y="0"/>
             <wp:positionH relativeFrom="column">
               <wp:posOffset>33655</wp:posOffset>
@@ -9168,7 +9690,7 @@
           <w:lang w:eastAsia="en-GB"/>
         </w:rPr>
         <w:drawing>
-          <wp:anchor distT="0" distB="0" distL="114300" distR="114300" simplePos="0" relativeHeight="251655168" behindDoc="0" locked="0" layoutInCell="1" allowOverlap="1" wp14:anchorId="5F52CDB8" wp14:editId="06AB0289">
+          <wp:anchor distT="0" distB="0" distL="114300" distR="114300" simplePos="0" relativeHeight="251661312" behindDoc="0" locked="0" layoutInCell="1" allowOverlap="1" wp14:anchorId="5F52CDB8" wp14:editId="06AB0289">
             <wp:simplePos x="0" y="0"/>
             <wp:positionH relativeFrom="column">
               <wp:posOffset>1455420</wp:posOffset>
@@ -10859,7 +11381,7 @@
         </w:rPr>
         <w:lastRenderedPageBreak/>
         <w:drawing>
-          <wp:anchor distT="0" distB="0" distL="114300" distR="114300" simplePos="0" relativeHeight="251652096" behindDoc="1" locked="0" layoutInCell="1" allowOverlap="1" wp14:anchorId="2C4F482A" wp14:editId="78904826">
+          <wp:anchor distT="0" distB="0" distL="114300" distR="114300" simplePos="0" relativeHeight="251658240" behindDoc="1" locked="0" layoutInCell="1" allowOverlap="1" wp14:anchorId="2C4F482A" wp14:editId="78904826">
             <wp:simplePos x="0" y="0"/>
             <wp:positionH relativeFrom="column">
               <wp:posOffset>-586740</wp:posOffset>
@@ -11027,7 +11549,7 @@
         <w:rStyle w:val="PageNumber"/>
         <w:noProof/>
       </w:rPr>
-      <w:t>2</w:t>
+      <w:t>26</w:t>
     </w:r>
     <w:r>
       <w:rPr>
@@ -11064,7 +11586,7 @@
         <w:rStyle w:val="PageNumber"/>
         <w:noProof/>
       </w:rPr>
-      <w:t>41</w:t>
+      <w:t>42</w:t>
     </w:r>
     <w:r>
       <w:rPr>
@@ -11362,7 +11884,7 @@
   <w:abstractNum w:abstractNumId="10" w15:restartNumberingAfterBreak="0">
     <w:nsid w:val="FFFFFFFB"/>
     <w:multiLevelType w:val="multilevel"/>
-    <w:tmpl w:val="1D909B04"/>
+    <w:tmpl w:val="6B70312E"/>
     <w:lvl w:ilvl="0">
       <w:start w:val="1"/>
       <w:numFmt w:val="decimal"/>
@@ -11386,6 +11908,10 @@
       <w:lvlText w:val="%1.%2.%3"/>
       <w:legacy w:legacy="1" w:legacySpace="144" w:legacyIndent="0"/>
       <w:lvlJc w:val="left"/>
+      <w:rPr>
+        <w:rFonts w:ascii="Times New Roman" w:hAnsi="Times New Roman" w:cs="Times New Roman" w:hint="default"/>
+        <w:sz w:val="20"/>
+      </w:rPr>
     </w:lvl>
     <w:lvl w:ilvl="3">
       <w:start w:val="1"/>
@@ -12004,7 +12530,7 @@
   <w:abstractNum w:abstractNumId="16" w15:restartNumberingAfterBreak="0">
     <w:nsid w:val="234C651F"/>
     <w:multiLevelType w:val="hybridMultilevel"/>
-    <w:tmpl w:val="320A04D0"/>
+    <w:tmpl w:val="EA2E975E"/>
     <w:lvl w:ilvl="0" w:tplc="08090001">
       <w:start w:val="1"/>
       <w:numFmt w:val="bullet"/>
@@ -12017,7 +12543,7 @@
         <w:rFonts w:ascii="Symbol" w:hAnsi="Symbol" w:hint="default"/>
       </w:rPr>
     </w:lvl>
-    <w:lvl w:ilvl="1" w:tplc="08090003" w:tentative="1">
+    <w:lvl w:ilvl="1" w:tplc="08090003">
       <w:start w:val="1"/>
       <w:numFmt w:val="bullet"/>
       <w:lvlText w:val="o"/>
@@ -16413,6 +16939,7 @@
     <w:rsid w:val="00B40AB9"/>
     <w:rsid w:val="00CF10C6"/>
     <w:rsid w:val="00CF33F7"/>
+    <w:rsid w:val="00DD06E4"/>
     <w:rsid w:val="00F43C77"/>
     <w:rsid w:val="00FC01DF"/>
   </w:rsids>
@@ -17397,7 +17924,7 @@
 </file>
 
 <file path=customXml/itemProps1.xml><?xml version="1.0" encoding="utf-8"?>
-<ds:datastoreItem xmlns:ds="http://schemas.openxmlformats.org/officeDocument/2006/customXml" ds:itemID="{F11A255E-24C0-4FD3-AC61-029EEBF39663}">
+<ds:datastoreItem xmlns:ds="http://schemas.openxmlformats.org/officeDocument/2006/customXml" ds:itemID="{3706B117-FA30-4B9A-A803-DBFE3BAE666A}">
   <ds:schemaRefs>
     <ds:schemaRef ds:uri="http://schemas.openxmlformats.org/officeDocument/2006/bibliography"/>
   </ds:schemaRefs>

</xml_diff>

<commit_message>
More changes to design. Oh boy.
</commit_message>
<xml_diff>
--- a/docs/deliverables/Design Deliverable.docx
+++ b/docs/deliverables/Design Deliverable.docx
@@ -8411,8 +8411,6 @@
       <w:r>
         <w:br w:type="page"/>
       </w:r>
-      <w:bookmarkStart w:id="18" w:name="_GoBack"/>
-      <w:bookmarkEnd w:id="18"/>
     </w:p>
     <w:p>
       <w:pPr>
@@ -8434,11 +8432,11 @@
       <w:pPr>
         <w:pStyle w:val="Heading2"/>
       </w:pPr>
-      <w:bookmarkStart w:id="19" w:name="_Toc443225775"/>
+      <w:bookmarkStart w:id="18" w:name="_Toc443225775"/>
       <w:r>
         <w:t>Activity Diagrams</w:t>
       </w:r>
-      <w:bookmarkEnd w:id="19"/>
+      <w:bookmarkEnd w:id="18"/>
     </w:p>
     <w:p>
       <w:pPr>
@@ -8720,39 +8718,106 @@
         <w:jc w:val="both"/>
       </w:pPr>
       <w:r>
-        <w:rPr>
-          <w:noProof/>
-        </w:rPr>
+        <w:t xml:space="preserve">The login process for </w:t>
+      </w:r>
+      <w:proofErr w:type="spellStart"/>
+      <w:r>
+        <w:t>TaskerMAN</w:t>
+      </w:r>
+      <w:proofErr w:type="spellEnd"/>
+      <w:r>
+        <w:t xml:space="preserve"> was decomposed into discreet steps which are shown</w:t>
+      </w:r>
+      <w:r>
+        <w:t xml:space="preserve"> in the diagram</w:t>
+      </w:r>
+      <w:r>
+        <w:t xml:space="preserve"> below.</w:t>
+      </w:r>
+      <w:r>
+        <w:t xml:space="preserve"> This then displays the main window specified in FR7 to the user.</w:t>
+      </w:r>
+      <w:r>
+        <w:t xml:space="preserve"> </w:t>
+      </w:r>
+    </w:p>
+    <w:p>
+      <w:pPr>
+        <w:rPr>
+          <w:rFonts w:ascii="Times" w:hAnsi="Times"/>
+          <w:b/>
+        </w:rPr>
+      </w:pPr>
+      <w:r>
         <w:pict>
-          <v:shape id="_x0000_s1043" type="#_x0000_t75" style="position:absolute;left:0;text-align:left;margin-left:-2.75pt;margin-top:39.35pt;width:451pt;height:354.55pt;z-index:-251650048;mso-position-horizontal-relative:text;mso-position-vertical-relative:text;mso-width-relative:page;mso-height-relative:page" wrapcoords="-36 0 -36 21554 21600 21554 21600 0 -36 0">
+          <v:shape id="_x0000_i1029" type="#_x0000_t75" style="width:269.2pt;height:558.25pt">
             <v:imagedata r:id="rId31" o:title="TaskerMAN login"/>
-            <w10:wrap type="tight"/>
           </v:shape>
         </w:pict>
       </w:r>
       <w:r>
-        <w:t xml:space="preserve">The login process for </w:t>
+        <w:br w:type="page"/>
+      </w:r>
+      <w:bookmarkStart w:id="19" w:name="_GoBack"/>
+      <w:bookmarkEnd w:id="19"/>
+    </w:p>
+    <w:p>
+      <w:pPr>
+        <w:pStyle w:val="Heading3"/>
+      </w:pPr>
+      <w:r>
+        <w:lastRenderedPageBreak/>
+        <w:t xml:space="preserve">Adding Tasks in </w:t>
       </w:r>
       <w:proofErr w:type="spellStart"/>
       <w:r>
         <w:t>TaskerMAN</w:t>
       </w:r>
       <w:proofErr w:type="spellEnd"/>
-      <w:r>
-        <w:t xml:space="preserve"> was decomposed into discreet steps which are shown</w:t>
-      </w:r>
-      <w:r>
-        <w:t xml:space="preserve"> in the diagram</w:t>
-      </w:r>
-      <w:r>
-        <w:t xml:space="preserve"> below.</w:t>
-      </w:r>
-      <w:r>
-        <w:t xml:space="preserve"> This then displays the main window specified in FR7 to the user.</w:t>
+    </w:p>
+    <w:p>
+      <w:pPr>
+        <w:pStyle w:val="BodyText"/>
+        <w:jc w:val="both"/>
+      </w:pPr>
+      <w:proofErr w:type="spellStart"/>
+      <w:r>
+        <w:t>TaskerMAN</w:t>
+      </w:r>
+      <w:proofErr w:type="spellEnd"/>
+      <w:r>
+        <w:t xml:space="preserve"> must be able to </w:t>
+      </w:r>
+      <w:r>
+        <w:t>add</w:t>
       </w:r>
       <w:r>
         <w:t xml:space="preserve"> </w:t>
       </w:r>
+      <w:r>
+        <w:t>new tasks and task data to the system as per</w:t>
+      </w:r>
+      <w:r>
+        <w:t xml:space="preserve"> requirement FR</w:t>
+      </w:r>
+      <w:r>
+        <w:t>4</w:t>
+      </w:r>
+      <w:r>
+        <w:t xml:space="preserve">. This diagram below lists the activities which take place when a task is </w:t>
+      </w:r>
+      <w:r>
+        <w:t>being added.</w:t>
+      </w:r>
+      <w:r>
+        <w:t xml:space="preserve"> </w:t>
+      </w:r>
+    </w:p>
+    <w:p>
+      <w:pPr>
+        <w:pStyle w:val="BodyText"/>
+        <w:jc w:val="both"/>
+      </w:pPr>
     </w:p>
     <w:p>
       <w:pPr>
@@ -8762,6 +8827,25 @@
         </w:rPr>
       </w:pPr>
       <w:r>
+        <w:rPr>
+          <w:rFonts w:ascii="Times" w:hAnsi="Times"/>
+          <w:b/>
+        </w:rPr>
+        <w:pict>
+          <v:shape id="_x0000_i1028" type="#_x0000_t75" style="width:504.55pt;height:322.4pt">
+            <v:imagedata r:id="rId32" o:title="Add Task"/>
+          </v:shape>
+        </w:pict>
+      </w:r>
+    </w:p>
+    <w:p>
+      <w:pPr>
+        <w:rPr>
+          <w:rFonts w:ascii="Times" w:hAnsi="Times"/>
+          <w:b/>
+        </w:rPr>
+      </w:pPr>
+      <w:r>
         <w:br w:type="page"/>
       </w:r>
     </w:p>
@@ -8806,8 +8890,8 @@
       </w:pPr>
       <w:r>
         <w:pict>
-          <v:shape id="_x0000_i1026" type="#_x0000_t75" style="width:343.9pt;height:559.9pt">
-            <v:imagedata r:id="rId32" o:title="Edit Task"/>
+          <v:shape id="_x0000_i1027" type="#_x0000_t75" style="width:397.6pt;height:435.75pt">
+            <v:imagedata r:id="rId33" o:title="Edit Task"/>
           </v:shape>
         </w:pict>
       </w:r>
@@ -8868,7 +8952,7 @@
                     </pic:cNvPicPr>
                   </pic:nvPicPr>
                   <pic:blipFill>
-                    <a:blip r:embed="rId33">
+                    <a:blip r:embed="rId34">
                       <a:extLst>
                         <a:ext uri="{28A0092B-C50C-407E-A947-70E740481C1C}">
                           <a14:useLocalDpi xmlns:a14="http://schemas.microsoft.com/office/drawing/2010/main" val="0"/>
@@ -8967,7 +9051,7 @@
                     </pic:cNvPicPr>
                   </pic:nvPicPr>
                   <pic:blipFill>
-                    <a:blip r:embed="rId34" cstate="print">
+                    <a:blip r:embed="rId35" cstate="print">
                       <a:extLst>
                         <a:ext uri="{28A0092B-C50C-407E-A947-70E740481C1C}">
                           <a14:useLocalDpi xmlns:a14="http://schemas.microsoft.com/office/drawing/2010/main" val="0"/>
@@ -9059,7 +9143,7 @@
                     </pic:cNvPicPr>
                   </pic:nvPicPr>
                   <pic:blipFill>
-                    <a:blip r:embed="rId35" cstate="print">
+                    <a:blip r:embed="rId36" cstate="print">
                       <a:extLst>
                         <a:ext uri="{28A0092B-C50C-407E-A947-70E740481C1C}">
                           <a14:useLocalDpi xmlns:a14="http://schemas.microsoft.com/office/drawing/2010/main" val="0"/>
@@ -9156,7 +9240,7 @@
                     </pic:cNvPicPr>
                   </pic:nvPicPr>
                   <pic:blipFill>
-                    <a:blip r:embed="rId36" cstate="print">
+                    <a:blip r:embed="rId37" cstate="print">
                       <a:extLst>
                         <a:ext uri="{28A0092B-C50C-407E-A947-70E740481C1C}">
                           <a14:useLocalDpi xmlns:a14="http://schemas.microsoft.com/office/drawing/2010/main" val="0"/>
@@ -9240,7 +9324,7 @@
                     </pic:cNvPicPr>
                   </pic:nvPicPr>
                   <pic:blipFill>
-                    <a:blip r:embed="rId37" cstate="print">
+                    <a:blip r:embed="rId38" cstate="print">
                       <a:extLst>
                         <a:ext uri="{28A0092B-C50C-407E-A947-70E740481C1C}">
                           <a14:useLocalDpi xmlns:a14="http://schemas.microsoft.com/office/drawing/2010/main" val="0"/>
@@ -9315,7 +9399,7 @@
                     </pic:cNvPicPr>
                   </pic:nvPicPr>
                   <pic:blipFill>
-                    <a:blip r:embed="rId38" cstate="print">
+                    <a:blip r:embed="rId39" cstate="print">
                       <a:extLst>
                         <a:ext uri="{28A0092B-C50C-407E-A947-70E740481C1C}">
                           <a14:useLocalDpi xmlns:a14="http://schemas.microsoft.com/office/drawing/2010/main" val="0"/>
@@ -9403,7 +9487,7 @@
                     </pic:cNvPicPr>
                   </pic:nvPicPr>
                   <pic:blipFill>
-                    <a:blip r:embed="rId39">
+                    <a:blip r:embed="rId40">
                       <a:extLst>
                         <a:ext uri="{28A0092B-C50C-407E-A947-70E740481C1C}">
                           <a14:useLocalDpi xmlns:a14="http://schemas.microsoft.com/office/drawing/2010/main" val="0"/>
@@ -9498,7 +9582,7 @@
                     </pic:cNvPicPr>
                   </pic:nvPicPr>
                   <pic:blipFill>
-                    <a:blip r:embed="rId40">
+                    <a:blip r:embed="rId41">
                       <a:extLst>
                         <a:ext uri="{28A0092B-C50C-407E-A947-70E740481C1C}">
                           <a14:useLocalDpi xmlns:a14="http://schemas.microsoft.com/office/drawing/2010/main" val="0"/>
@@ -9553,8 +9637,8 @@
       </w:pPr>
       <w:r>
         <w:pict>
-          <v:shape id="_x0000_i1027" type="#_x0000_t75" style="width:451.9pt;height:181.05pt">
-            <v:imagedata r:id="rId41" o:title="Edit Task Diagram"/>
+          <v:shape id="_x0000_i1026" type="#_x0000_t75" style="width:451.9pt;height:181.05pt">
+            <v:imagedata r:id="rId42" o:title="Edit Task Diagram"/>
           </v:shape>
         </w:pict>
       </w:r>
@@ -9621,7 +9705,7 @@
                     </pic:cNvPicPr>
                   </pic:nvPicPr>
                   <pic:blipFill>
-                    <a:blip r:embed="rId42" cstate="print">
+                    <a:blip r:embed="rId43" cstate="print">
                       <a:extLst>
                         <a:ext uri="{28A0092B-C50C-407E-A947-70E740481C1C}">
                           <a14:useLocalDpi xmlns:a14="http://schemas.microsoft.com/office/drawing/2010/main" val="0"/>
@@ -9715,7 +9799,7 @@
                     </pic:cNvPicPr>
                   </pic:nvPicPr>
                   <pic:blipFill>
-                    <a:blip r:embed="rId43">
+                    <a:blip r:embed="rId44">
                       <a:extLst>
                         <a:ext uri="{28A0092B-C50C-407E-A947-70E740481C1C}">
                           <a14:useLocalDpi xmlns:a14="http://schemas.microsoft.com/office/drawing/2010/main" val="0"/>
@@ -11084,7 +11168,7 @@
                     <pic:cNvPicPr/>
                   </pic:nvPicPr>
                   <pic:blipFill>
-                    <a:blip r:embed="rId44"/>
+                    <a:blip r:embed="rId45"/>
                     <a:stretch>
                       <a:fillRect/>
                     </a:stretch>
@@ -11141,72 +11225,6 @@
                 <pic:pic xmlns:pic="http://schemas.openxmlformats.org/drawingml/2006/picture">
                   <pic:nvPicPr>
                     <pic:cNvPr id="2" name="Picture 2"/>
-                    <pic:cNvPicPr>
-                      <a:picLocks noChangeAspect="1" noChangeArrowheads="1"/>
-                    </pic:cNvPicPr>
-                  </pic:nvPicPr>
-                  <pic:blipFill>
-                    <a:blip r:embed="rId45"/>
-                    <a:stretch>
-                      <a:fillRect/>
-                    </a:stretch>
-                  </pic:blipFill>
-                  <pic:spPr bwMode="auto">
-                    <a:xfrm>
-                      <a:off x="0" y="0"/>
-                      <a:ext cx="5731510" cy="2976245"/>
-                    </a:xfrm>
-                    <a:prstGeom prst="rect">
-                      <a:avLst/>
-                    </a:prstGeom>
-                    <a:noFill/>
-                    <a:ln w="9525">
-                      <a:noFill/>
-                      <a:miter lim="800000"/>
-                      <a:headEnd/>
-                      <a:tailEnd/>
-                    </a:ln>
-                  </pic:spPr>
-                </pic:pic>
-              </a:graphicData>
-            </a:graphic>
-          </wp:inline>
-        </w:drawing>
-      </w:r>
-    </w:p>
-    <w:p>
-      <w:r>
-        <w:br w:type="page"/>
-      </w:r>
-    </w:p>
-    <w:p>
-      <w:pPr>
-        <w:pStyle w:val="Subtitle"/>
-      </w:pPr>
-      <w:r>
-        <w:lastRenderedPageBreak/>
-        <w:t>APPENDIX C – Apache Information</w:t>
-      </w:r>
-    </w:p>
-    <w:p>
-      <w:r>
-        <w:rPr>
-          <w:noProof/>
-          <w:lang w:eastAsia="en-GB"/>
-        </w:rPr>
-        <w:drawing>
-          <wp:inline distT="0" distB="0" distL="0" distR="0" wp14:anchorId="35BD6B64" wp14:editId="3ECDA62F">
-            <wp:extent cx="5731510" cy="2976245"/>
-            <wp:effectExtent l="0" t="0" r="0" b="0"/>
-            <wp:docPr id="4" name="Picture 4"/>
-            <wp:cNvGraphicFramePr>
-              <a:graphicFrameLocks xmlns:a="http://schemas.openxmlformats.org/drawingml/2006/main" noChangeAspect="1"/>
-            </wp:cNvGraphicFramePr>
-            <a:graphic xmlns:a="http://schemas.openxmlformats.org/drawingml/2006/main">
-              <a:graphicData uri="http://schemas.openxmlformats.org/drawingml/2006/picture">
-                <pic:pic xmlns:pic="http://schemas.openxmlformats.org/drawingml/2006/picture">
-                  <pic:nvPicPr>
-                    <pic:cNvPr id="3" name="Picture 3"/>
                     <pic:cNvPicPr>
                       <a:picLocks noChangeAspect="1" noChangeArrowheads="1"/>
                     </pic:cNvPicPr>
@@ -11240,13 +11258,18 @@
         </w:drawing>
       </w:r>
     </w:p>
-    <w:p/>
+    <w:p>
+      <w:r>
+        <w:br w:type="page"/>
+      </w:r>
+    </w:p>
     <w:p>
       <w:pPr>
         <w:pStyle w:val="Subtitle"/>
       </w:pPr>
       <w:r>
-        <w:t>APPENDIX D – Linux information</w:t>
+        <w:lastRenderedPageBreak/>
+        <w:t>APPENDIX C – Apache Information</w:t>
       </w:r>
     </w:p>
     <w:p>
@@ -11256,10 +11279,10 @@
           <w:lang w:eastAsia="en-GB"/>
         </w:rPr>
         <w:drawing>
-          <wp:inline distT="0" distB="0" distL="0" distR="0" wp14:anchorId="726D1E28" wp14:editId="5F2AD080">
+          <wp:inline distT="0" distB="0" distL="0" distR="0" wp14:anchorId="35BD6B64" wp14:editId="3ECDA62F">
             <wp:extent cx="5731510" cy="2976245"/>
             <wp:effectExtent l="0" t="0" r="0" b="0"/>
-            <wp:docPr id="5" name="Picture 5"/>
+            <wp:docPr id="4" name="Picture 4"/>
             <wp:cNvGraphicFramePr>
               <a:graphicFrameLocks xmlns:a="http://schemas.openxmlformats.org/drawingml/2006/main" noChangeAspect="1"/>
             </wp:cNvGraphicFramePr>
@@ -11267,7 +11290,7 @@
               <a:graphicData uri="http://schemas.openxmlformats.org/drawingml/2006/picture">
                 <pic:pic xmlns:pic="http://schemas.openxmlformats.org/drawingml/2006/picture">
                   <pic:nvPicPr>
-                    <pic:cNvPr id="1" name="Picture 1"/>
+                    <pic:cNvPr id="3" name="Picture 3"/>
                     <pic:cNvPicPr>
                       <a:picLocks noChangeAspect="1" noChangeArrowheads="1"/>
                     </pic:cNvPicPr>
@@ -11304,6 +11327,67 @@
     <w:p/>
     <w:p>
       <w:pPr>
+        <w:pStyle w:val="Subtitle"/>
+      </w:pPr>
+      <w:r>
+        <w:t>APPENDIX D – Linux information</w:t>
+      </w:r>
+    </w:p>
+    <w:p>
+      <w:r>
+        <w:rPr>
+          <w:noProof/>
+          <w:lang w:eastAsia="en-GB"/>
+        </w:rPr>
+        <w:drawing>
+          <wp:inline distT="0" distB="0" distL="0" distR="0" wp14:anchorId="726D1E28" wp14:editId="5F2AD080">
+            <wp:extent cx="5731510" cy="2976245"/>
+            <wp:effectExtent l="0" t="0" r="0" b="0"/>
+            <wp:docPr id="5" name="Picture 5"/>
+            <wp:cNvGraphicFramePr>
+              <a:graphicFrameLocks xmlns:a="http://schemas.openxmlformats.org/drawingml/2006/main" noChangeAspect="1"/>
+            </wp:cNvGraphicFramePr>
+            <a:graphic xmlns:a="http://schemas.openxmlformats.org/drawingml/2006/main">
+              <a:graphicData uri="http://schemas.openxmlformats.org/drawingml/2006/picture">
+                <pic:pic xmlns:pic="http://schemas.openxmlformats.org/drawingml/2006/picture">
+                  <pic:nvPicPr>
+                    <pic:cNvPr id="1" name="Picture 1"/>
+                    <pic:cNvPicPr>
+                      <a:picLocks noChangeAspect="1" noChangeArrowheads="1"/>
+                    </pic:cNvPicPr>
+                  </pic:nvPicPr>
+                  <pic:blipFill>
+                    <a:blip r:embed="rId48"/>
+                    <a:stretch>
+                      <a:fillRect/>
+                    </a:stretch>
+                  </pic:blipFill>
+                  <pic:spPr bwMode="auto">
+                    <a:xfrm>
+                      <a:off x="0" y="0"/>
+                      <a:ext cx="5731510" cy="2976245"/>
+                    </a:xfrm>
+                    <a:prstGeom prst="rect">
+                      <a:avLst/>
+                    </a:prstGeom>
+                    <a:noFill/>
+                    <a:ln w="9525">
+                      <a:noFill/>
+                      <a:miter lim="800000"/>
+                      <a:headEnd/>
+                      <a:tailEnd/>
+                    </a:ln>
+                  </pic:spPr>
+                </pic:pic>
+              </a:graphicData>
+            </a:graphic>
+          </wp:inline>
+        </w:drawing>
+      </w:r>
+    </w:p>
+    <w:p/>
+    <w:p>
+      <w:pPr>
         <w:rPr>
           <w:b/>
           <w:sz w:val="28"/>
@@ -11344,7 +11428,7 @@
                     <pic:cNvPicPr/>
                   </pic:nvPicPr>
                   <pic:blipFill>
-                    <a:blip r:embed="rId48"/>
+                    <a:blip r:embed="rId49"/>
                     <a:stretch>
                       <a:fillRect/>
                     </a:stretch>
@@ -11412,7 +11496,7 @@
                     <pic:cNvPicPr/>
                   </pic:nvPicPr>
                   <pic:blipFill>
-                    <a:blip r:embed="rId49">
+                    <a:blip r:embed="rId50">
                       <a:extLst>
                         <a:ext uri="{28A0092B-C50C-407E-A947-70E740481C1C}">
                           <a14:useLocalDpi xmlns:a14="http://schemas.microsoft.com/office/drawing/2010/main" val="0"/>
@@ -11471,8 +11555,8 @@
       </w:pPr>
     </w:p>
     <w:sectPr>
-      <w:headerReference w:type="default" r:id="rId50"/>
-      <w:footerReference w:type="default" r:id="rId51"/>
+      <w:headerReference w:type="default" r:id="rId51"/>
+      <w:footerReference w:type="default" r:id="rId52"/>
       <w:pgSz w:w="11907" w:h="16840" w:code="9"/>
       <w:pgMar w:top="1440" w:right="1440" w:bottom="1440" w:left="1440" w:header="720" w:footer="720" w:gutter="0"/>
       <w:pgNumType w:start="1"/>
@@ -11549,7 +11633,7 @@
         <w:rStyle w:val="PageNumber"/>
         <w:noProof/>
       </w:rPr>
-      <w:t>26</w:t>
+      <w:t>28</w:t>
     </w:r>
     <w:r>
       <w:rPr>
@@ -11586,7 +11670,7 @@
         <w:rStyle w:val="PageNumber"/>
         <w:noProof/>
       </w:rPr>
-      <w:t>42</w:t>
+      <w:t>43</w:t>
     </w:r>
     <w:r>
       <w:rPr>
@@ -16930,6 +17014,7 @@
     <w:rsid w:val="00436263"/>
     <w:rsid w:val="004F3FBD"/>
     <w:rsid w:val="00517CA3"/>
+    <w:rsid w:val="00587775"/>
     <w:rsid w:val="006423D7"/>
     <w:rsid w:val="006E4931"/>
     <w:rsid w:val="008A13C6"/>
@@ -17924,7 +18009,7 @@
 </file>
 
 <file path=customXml/itemProps1.xml><?xml version="1.0" encoding="utf-8"?>
-<ds:datastoreItem xmlns:ds="http://schemas.openxmlformats.org/officeDocument/2006/customXml" ds:itemID="{3706B117-FA30-4B9A-A803-DBFE3BAE666A}">
+<ds:datastoreItem xmlns:ds="http://schemas.openxmlformats.org/officeDocument/2006/customXml" ds:itemID="{E19DAC06-17BF-4CC1-AB4F-1FCF934C2724}">
   <ds:schemaRefs>
     <ds:schemaRef ds:uri="http://schemas.openxmlformats.org/officeDocument/2006/bibliography"/>
   </ds:schemaRefs>

</xml_diff>

<commit_message>
Changes to UI design
</commit_message>
<xml_diff>
--- a/docs/deliverables/Design Deliverable.docx
+++ b/docs/deliverables/Design Deliverable.docx
@@ -4568,11 +4568,29 @@
     </w:p>
     <w:p>
       <w:pPr>
+        <w:pStyle w:val="BodyText"/>
+        <w:numPr>
+          <w:ilvl w:val="0"/>
+          <w:numId w:val="32"/>
+        </w:numPr>
+        <w:jc w:val="both"/>
+      </w:pPr>
+      <w:r>
+        <w:t>It is also required that the email address belongs to a manager. If this is not the case the user will be denied access.</w:t>
+      </w:r>
+    </w:p>
+    <w:p>
+      <w:pPr>
         <w:pStyle w:val="Heading3"/>
       </w:pPr>
+      <w:proofErr w:type="spellStart"/>
       <w:r>
         <w:lastRenderedPageBreak/>
-        <w:t>Main Page</w:t>
+        <w:t>TaskerMAN</w:t>
+      </w:r>
+      <w:proofErr w:type="spellEnd"/>
+      <w:r>
+        <w:t xml:space="preserve"> Task / User View</w:t>
       </w:r>
     </w:p>
     <w:p>
@@ -4641,7 +4659,7 @@
         </w:numPr>
       </w:pPr>
       <w:r>
-        <w:t>Displays user’s email address at the top of the page, indicating who is currently logged in.</w:t>
+        <w:t>Displays the user’s name at the top of the screen, indicating who is currently logged in.</w:t>
       </w:r>
     </w:p>
     <w:p>
@@ -4653,21 +4671,18 @@
         </w:numPr>
       </w:pPr>
       <w:r>
-        <w:t xml:space="preserve">The ‘Logout’ button displays the ‘Log </w:t>
-      </w:r>
-      <w:proofErr w:type="gramStart"/>
-      <w:r>
-        <w:t>Out</w:t>
-      </w:r>
-      <w:proofErr w:type="gramEnd"/>
-      <w:r>
-        <w:t xml:space="preserve"> Prompt’, and </w:t>
-      </w:r>
-      <w:r>
-        <w:t>directs the user to the ‘Logout Successful’ screen</w:t>
-      </w:r>
-      <w:r>
-        <w:t xml:space="preserve"> upon successful logging out.</w:t>
+        <w:t xml:space="preserve">Tasks and Users change the current </w:t>
+      </w:r>
+      <w:proofErr w:type="spellStart"/>
+      <w:r>
+        <w:t>TaskerMAN</w:t>
+      </w:r>
+      <w:proofErr w:type="spellEnd"/>
+      <w:r>
+        <w:t xml:space="preserve"> view</w:t>
+      </w:r>
+      <w:r>
+        <w:t xml:space="preserve"> to the other option.</w:t>
       </w:r>
     </w:p>
     <w:p>
@@ -4679,18 +4694,7 @@
         </w:numPr>
       </w:pPr>
       <w:r>
-        <w:t xml:space="preserve">The ‘Synced’ button will show a green dot if currently synchronised with </w:t>
-      </w:r>
-      <w:proofErr w:type="spellStart"/>
-      <w:r>
-        <w:rPr>
-          <w:i/>
-        </w:rPr>
-        <w:t>TaskerSRV</w:t>
-      </w:r>
-      <w:proofErr w:type="spellEnd"/>
-      <w:r>
-        <w:t>. Red if not.</w:t>
+        <w:t>Add Task displays the modal window to add a new task to the database.</w:t>
       </w:r>
     </w:p>
     <w:p>
@@ -4702,7 +4706,7 @@
         </w:numPr>
       </w:pPr>
       <w:r>
-        <w:t>The ‘Settings’ button will bring up the ‘Connection Setting’ screen.</w:t>
+        <w:t>Add User displays the modal window to add a new user to the database.</w:t>
       </w:r>
     </w:p>
     <w:p>
@@ -4714,13 +4718,18 @@
         </w:numPr>
       </w:pPr>
       <w:r>
-        <w:t>All information shown in the database table and tasks can be selected and</w:t>
-      </w:r>
-      <w:r>
-        <w:t xml:space="preserve"> edited in bulk</w:t>
-      </w:r>
-      <w:r>
-        <w:t>.</w:t>
+        <w:t xml:space="preserve">Refresh </w:t>
+      </w:r>
+      <w:r>
+        <w:t xml:space="preserve">reloads the </w:t>
+      </w:r>
+      <w:proofErr w:type="spellStart"/>
+      <w:r>
+        <w:t>TaskerMAN</w:t>
+      </w:r>
+      <w:proofErr w:type="spellEnd"/>
+      <w:r>
+        <w:t xml:space="preserve"> interface and retrieves any new data from the database.</w:t>
       </w:r>
     </w:p>
     <w:p>
@@ -4732,19 +4741,34 @@
         </w:numPr>
       </w:pPr>
       <w:r>
-        <w:t>Buttons at t</w:t>
-      </w:r>
-      <w:r>
-        <w:t xml:space="preserve">he top provide </w:t>
-      </w:r>
-      <w:r>
-        <w:t>functionality</w:t>
-      </w:r>
-      <w:r>
-        <w:t xml:space="preserve"> for viewing, adding, editing and</w:t>
-      </w:r>
-      <w:r>
-        <w:t xml:space="preserve"> deleting of tasks, or refreshing the table.</w:t>
+        <w:t>The Logout link simply logs the user out of the system, redirecting them to the Login page.</w:t>
+      </w:r>
+    </w:p>
+    <w:p>
+      <w:pPr>
+        <w:pStyle w:val="ListParagraph"/>
+        <w:numPr>
+          <w:ilvl w:val="0"/>
+          <w:numId w:val="32"/>
+        </w:numPr>
+      </w:pPr>
+      <w:r>
+        <w:t>All informati</w:t>
+      </w:r>
+      <w:r>
+        <w:t>on shown in the database table has a dropdown box on the left side, allowing additional tasks.</w:t>
+      </w:r>
+    </w:p>
+    <w:p>
+      <w:pPr>
+        <w:pStyle w:val="ListParagraph"/>
+        <w:numPr>
+          <w:ilvl w:val="1"/>
+          <w:numId w:val="32"/>
+        </w:numPr>
+      </w:pPr>
+      <w:r>
+        <w:t>Table headers and tabular data are determined by what view the user is in. (Tasks or Users)</w:t>
       </w:r>
     </w:p>
     <w:p>
@@ -4753,7 +4777,10 @@
       </w:pPr>
       <w:r>
         <w:lastRenderedPageBreak/>
-        <w:t>View Task Overlay</w:t>
+        <w:t xml:space="preserve">View </w:t>
+      </w:r>
+      <w:r>
+        <w:t>Elements / View Task</w:t>
       </w:r>
     </w:p>
     <w:p>
@@ -4822,7 +4849,7 @@
         </w:numPr>
       </w:pPr>
       <w:r>
-        <w:t>Displays selected task. ‘Next’ and ‘Previous’ allow the browsing of other entries.</w:t>
+        <w:t>Displays selected task and its related elements.</w:t>
       </w:r>
     </w:p>
     <w:p>
@@ -4835,6 +4862,9 @@
       </w:pPr>
       <w:r>
         <w:t>Read-only</w:t>
+      </w:r>
+      <w:r>
+        <w:t xml:space="preserve"> – data is not editable here.</w:t>
       </w:r>
     </w:p>
     <w:p/>
@@ -4913,7 +4943,7 @@
         </w:numPr>
       </w:pPr>
       <w:r>
-        <w:t>By selecting one or more tasks, the ‘Edit Task’ overlay appears where details can be changed. Clicking ‘OK’ will save these changes. ‘Next’ and ‘Previous’ allow the navigation through other entries.</w:t>
+        <w:t>All fields here are editable, allowing complete editing of the task.</w:t>
       </w:r>
     </w:p>
     <w:p>
@@ -4925,13 +4955,19 @@
         </w:numPr>
       </w:pPr>
       <w:r>
-        <w:t>Next/Pr</w:t>
-      </w:r>
-      <w:r>
-        <w:t>evious do not appear if the user has</w:t>
-      </w:r>
-      <w:r>
-        <w:t xml:space="preserve"> only selected one task.</w:t>
+        <w:t>It does not allow the editing of elements as these are containing in a different window.</w:t>
+      </w:r>
+    </w:p>
+    <w:p>
+      <w:pPr>
+        <w:pStyle w:val="ListParagraph"/>
+        <w:numPr>
+          <w:ilvl w:val="1"/>
+          <w:numId w:val="35"/>
+        </w:numPr>
+      </w:pPr>
+      <w:r>
+        <w:t>Data is validated and sanitised to prevent invalid input.</w:t>
       </w:r>
     </w:p>
     <w:p>
@@ -4943,10 +4979,44 @@
         </w:numPr>
       </w:pPr>
       <w:r>
-        <w:t>The database will be updated after each edit, so one task can be modified before cancelling.</w:t>
-      </w:r>
-    </w:p>
-    <w:p/>
+        <w:t>Submit will submit the data. Clear blanks the form.</w:t>
+      </w:r>
+    </w:p>
+    <w:p>
+      <w:pPr>
+        <w:pStyle w:val="ListParagraph"/>
+        <w:numPr>
+          <w:ilvl w:val="0"/>
+          <w:numId w:val="35"/>
+        </w:numPr>
+      </w:pPr>
+      <w:r>
+        <w:t>Closing the modal window will cancel any changes.</w:t>
+      </w:r>
+    </w:p>
+    <w:p>
+      <w:pPr>
+        <w:pStyle w:val="ListParagraph"/>
+        <w:numPr>
+          <w:ilvl w:val="0"/>
+          <w:numId w:val="35"/>
+        </w:numPr>
+      </w:pPr>
+      <w:r>
+        <w:t xml:space="preserve">The database </w:t>
+      </w:r>
+      <w:r>
+        <w:t xml:space="preserve">will be updated after each edit, refreshing </w:t>
+      </w:r>
+      <w:proofErr w:type="spellStart"/>
+      <w:r>
+        <w:t>TaskerMAN</w:t>
+      </w:r>
+      <w:proofErr w:type="spellEnd"/>
+      <w:r>
+        <w:t xml:space="preserve"> in the process.</w:t>
+      </w:r>
+    </w:p>
     <w:p>
       <w:pPr>
         <w:pStyle w:val="Heading3"/>
@@ -5022,7 +5092,16 @@
         </w:numPr>
       </w:pPr>
       <w:r>
-        <w:t>In visual likeness to the ‘View Task’ screen, except blank where information can be inserted.</w:t>
+        <w:t>In visual li</w:t>
+      </w:r>
+      <w:r>
+        <w:t>keness to the ‘Edit Task’ screen</w:t>
+      </w:r>
+      <w:r>
+        <w:t xml:space="preserve">, except blank </w:t>
+      </w:r>
+      <w:r>
+        <w:t>and allows for a completely new entry to be added.</w:t>
       </w:r>
     </w:p>
     <w:p>
@@ -5034,212 +5113,76 @@
         </w:numPr>
       </w:pPr>
       <w:r>
-        <w:t>V</w:t>
-      </w:r>
-      <w:r>
-        <w:t>alidation</w:t>
-      </w:r>
-      <w:r>
-        <w:t xml:space="preserve"> will be used</w:t>
-      </w:r>
-      <w:r>
-        <w:t xml:space="preserve"> to ensure only correct/meaningful data can be entered.</w:t>
-      </w:r>
-    </w:p>
-    <w:p/>
-    <w:p>
-      <w:pPr>
-        <w:pStyle w:val="Heading3"/>
-      </w:pPr>
-      <w:r>
-        <w:lastRenderedPageBreak/>
-        <w:t>Connection Setting Screen</w:t>
-      </w:r>
-    </w:p>
-    <w:p>
-      <w:r>
-        <w:rPr>
-          <w:noProof/>
-          <w:lang w:eastAsia="en-GB"/>
-        </w:rPr>
-        <w:drawing>
-          <wp:inline distT="0" distB="0" distL="0" distR="0" wp14:anchorId="25534B8C" wp14:editId="0785F8F4">
-            <wp:extent cx="5724525" cy="3924300"/>
-            <wp:effectExtent l="0" t="0" r="9525" b="0"/>
-            <wp:docPr id="42" name="Picture 42"/>
-            <wp:cNvGraphicFramePr>
-              <a:graphicFrameLocks xmlns:a="http://schemas.openxmlformats.org/drawingml/2006/main" noChangeAspect="1"/>
-            </wp:cNvGraphicFramePr>
-            <a:graphic xmlns:a="http://schemas.openxmlformats.org/drawingml/2006/main">
-              <a:graphicData uri="http://schemas.openxmlformats.org/drawingml/2006/picture">
-                <pic:pic xmlns:pic="http://schemas.openxmlformats.org/drawingml/2006/picture">
-                  <pic:nvPicPr>
-                    <pic:cNvPr id="0" name="Picture 11"/>
-                    <pic:cNvPicPr>
-                      <a:picLocks noChangeAspect="1" noChangeArrowheads="1"/>
-                    </pic:cNvPicPr>
-                  </pic:nvPicPr>
-                  <pic:blipFill>
-                    <a:blip r:embed="rId21">
-                      <a:extLst>
-                        <a:ext uri="{28A0092B-C50C-407E-A947-70E740481C1C}">
-                          <a14:useLocalDpi xmlns:a14="http://schemas.microsoft.com/office/drawing/2010/main" val="0"/>
-                        </a:ext>
-                      </a:extLst>
-                    </a:blip>
-                    <a:srcRect/>
-                    <a:stretch>
-                      <a:fillRect/>
-                    </a:stretch>
-                  </pic:blipFill>
-                  <pic:spPr bwMode="auto">
-                    <a:xfrm>
-                      <a:off x="0" y="0"/>
-                      <a:ext cx="5724525" cy="3924300"/>
-                    </a:xfrm>
-                    <a:prstGeom prst="rect">
-                      <a:avLst/>
-                    </a:prstGeom>
-                    <a:noFill/>
-                    <a:ln>
-                      <a:noFill/>
-                    </a:ln>
-                  </pic:spPr>
-                </pic:pic>
-              </a:graphicData>
-            </a:graphic>
-          </wp:inline>
-        </w:drawing>
-      </w:r>
-    </w:p>
-    <w:p/>
+        <w:t>Option for number of task elements allows the user to add more elements on another modal window that appears afterwards.</w:t>
+      </w:r>
+    </w:p>
     <w:p>
       <w:pPr>
         <w:pStyle w:val="ListParagraph"/>
         <w:numPr>
           <w:ilvl w:val="0"/>
-          <w:numId w:val="37"/>
+          <w:numId w:val="36"/>
         </w:numPr>
       </w:pPr>
       <w:r>
-        <w:t xml:space="preserve">Shows current synchronisation/connection status to </w:t>
-      </w:r>
-      <w:proofErr w:type="spellStart"/>
-      <w:r>
-        <w:rPr>
-          <w:i/>
-        </w:rPr>
-        <w:t>TaskerSRV</w:t>
-      </w:r>
-      <w:proofErr w:type="spellEnd"/>
-      <w:r>
-        <w:rPr>
-          <w:i/>
-        </w:rPr>
-        <w:t>.</w:t>
-      </w:r>
-    </w:p>
+        <w:t>V</w:t>
+      </w:r>
+      <w:r>
+        <w:t>alidation</w:t>
+      </w:r>
+      <w:r>
+        <w:t xml:space="preserve"> and sanitisation</w:t>
+      </w:r>
+      <w:r>
+        <w:t xml:space="preserve"> will be used</w:t>
+      </w:r>
+      <w:r>
+        <w:t xml:space="preserve"> to ensure only correct/meaningful data can be entered.</w:t>
+      </w:r>
+    </w:p>
+    <w:p/>
+    <w:p>
+      <w:pPr>
+        <w:pStyle w:val="Heading3"/>
+      </w:pPr>
+      <w:r>
+        <w:t>Add Tasks – Elements Window</w:t>
+      </w:r>
+    </w:p>
+    <w:p>
+      <w:r>
+        <w:t xml:space="preserve">Insert </w:t>
+      </w:r>
+      <w:r>
+        <w:t>image</w:t>
+      </w:r>
+      <w:r>
+        <w:t xml:space="preserve"> here</w:t>
+      </w:r>
+    </w:p>
+    <w:p/>
     <w:p>
       <w:pPr>
         <w:pStyle w:val="ListParagraph"/>
         <w:numPr>
           <w:ilvl w:val="0"/>
-          <w:numId w:val="37"/>
+          <w:numId w:val="44"/>
         </w:numPr>
       </w:pPr>
       <w:r>
-        <w:t>Connection settings can be modified, but as this is a web based client, it is hidden behind an administration password wall and can be only modified by administrators.</w:t>
-      </w:r>
-    </w:p>
-    <w:p/>
-    <w:p>
-      <w:pPr>
-        <w:pStyle w:val="Heading3"/>
-      </w:pPr>
-      <w:r>
-        <w:lastRenderedPageBreak/>
-        <w:t>Log Out Prompt</w:t>
-      </w:r>
-    </w:p>
-    <w:p>
-      <w:r>
-        <w:rPr>
-          <w:noProof/>
-          <w:lang w:eastAsia="en-GB"/>
-        </w:rPr>
-        <w:drawing>
-          <wp:inline distT="0" distB="0" distL="0" distR="0" wp14:anchorId="39AC59DF" wp14:editId="24008074">
-            <wp:extent cx="5724525" cy="3914775"/>
-            <wp:effectExtent l="0" t="0" r="9525" b="9525"/>
-            <wp:docPr id="44" name="Picture 44"/>
-            <wp:cNvGraphicFramePr>
-              <a:graphicFrameLocks xmlns:a="http://schemas.openxmlformats.org/drawingml/2006/main" noChangeAspect="1"/>
-            </wp:cNvGraphicFramePr>
-            <a:graphic xmlns:a="http://schemas.openxmlformats.org/drawingml/2006/main">
-              <a:graphicData uri="http://schemas.openxmlformats.org/drawingml/2006/picture">
-                <pic:pic xmlns:pic="http://schemas.openxmlformats.org/drawingml/2006/picture">
-                  <pic:nvPicPr>
-                    <pic:cNvPr id="0" name="Picture 12"/>
-                    <pic:cNvPicPr>
-                      <a:picLocks noChangeAspect="1" noChangeArrowheads="1"/>
-                    </pic:cNvPicPr>
-                  </pic:nvPicPr>
-                  <pic:blipFill>
-                    <a:blip r:embed="rId22">
-                      <a:extLst>
-                        <a:ext uri="{28A0092B-C50C-407E-A947-70E740481C1C}">
-                          <a14:useLocalDpi xmlns:a14="http://schemas.microsoft.com/office/drawing/2010/main" val="0"/>
-                        </a:ext>
-                      </a:extLst>
-                    </a:blip>
-                    <a:srcRect/>
-                    <a:stretch>
-                      <a:fillRect/>
-                    </a:stretch>
-                  </pic:blipFill>
-                  <pic:spPr bwMode="auto">
-                    <a:xfrm>
-                      <a:off x="0" y="0"/>
-                      <a:ext cx="5724525" cy="3914775"/>
-                    </a:xfrm>
-                    <a:prstGeom prst="rect">
-                      <a:avLst/>
-                    </a:prstGeom>
-                    <a:noFill/>
-                    <a:ln>
-                      <a:noFill/>
-                    </a:ln>
-                  </pic:spPr>
-                </pic:pic>
-              </a:graphicData>
-            </a:graphic>
-          </wp:inline>
-        </w:drawing>
-      </w:r>
-    </w:p>
-    <w:p/>
+        <w:t>Number of text input boxes for task elements – both descriptions and comments – is determined by the number of task elements inputted in the previous window</w:t>
+      </w:r>
+    </w:p>
     <w:p>
       <w:pPr>
         <w:pStyle w:val="ListParagraph"/>
         <w:numPr>
           <w:ilvl w:val="0"/>
-          <w:numId w:val="38"/>
+          <w:numId w:val="44"/>
         </w:numPr>
       </w:pPr>
       <w:r>
-        <w:t>Prompts the user whether or not they wish to logoff. C</w:t>
-      </w:r>
-      <w:r>
-        <w:t xml:space="preserve">hoosing ‘No’ returns </w:t>
-      </w:r>
-      <w:r>
-        <w:t>the user</w:t>
-      </w:r>
-      <w:r>
-        <w:t xml:space="preserve"> to the ‘Main Page’ screen</w:t>
-      </w:r>
-      <w:r>
-        <w:t>. Choosing ‘Yes’ directs the user to the ‘Logout Successful’ screen.</w:t>
+        <w:t>Inputs are validated and sanitised to ensure valid input.</w:t>
       </w:r>
     </w:p>
     <w:p>
@@ -5247,77 +5190,33 @@
         <w:pStyle w:val="ListParagraph"/>
         <w:numPr>
           <w:ilvl w:val="0"/>
-          <w:numId w:val="38"/>
+          <w:numId w:val="44"/>
         </w:numPr>
       </w:pPr>
       <w:r>
-        <w:t>The user cannot dismiss this prompt by clicking outside of its boundaries.</w:t>
-      </w:r>
-    </w:p>
-    <w:p/>
+        <w:t>The user can add additional elements later via the Add Element option.</w:t>
+      </w:r>
+    </w:p>
+    <w:p>
+      <w:pPr>
+        <w:pStyle w:val="BodyText"/>
+      </w:pPr>
+      <w:r>
+        <w:br w:type="page"/>
+      </w:r>
+    </w:p>
     <w:p>
       <w:pPr>
         <w:pStyle w:val="Heading3"/>
       </w:pPr>
       <w:r>
         <w:lastRenderedPageBreak/>
-        <w:t>Logout Successful</w:t>
-      </w:r>
-    </w:p>
-    <w:p>
-      <w:r>
-        <w:rPr>
-          <w:noProof/>
-          <w:lang w:eastAsia="en-GB"/>
-        </w:rPr>
-        <w:drawing>
-          <wp:inline distT="0" distB="0" distL="0" distR="0" wp14:anchorId="424C9DB5" wp14:editId="104B121B">
-            <wp:extent cx="5734050" cy="4305300"/>
-            <wp:effectExtent l="0" t="0" r="0" b="0"/>
-            <wp:docPr id="45" name="Picture 45"/>
-            <wp:cNvGraphicFramePr>
-              <a:graphicFrameLocks xmlns:a="http://schemas.openxmlformats.org/drawingml/2006/main" noChangeAspect="1"/>
-            </wp:cNvGraphicFramePr>
-            <a:graphic xmlns:a="http://schemas.openxmlformats.org/drawingml/2006/main">
-              <a:graphicData uri="http://schemas.openxmlformats.org/drawingml/2006/picture">
-                <pic:pic xmlns:pic="http://schemas.openxmlformats.org/drawingml/2006/picture">
-                  <pic:nvPicPr>
-                    <pic:cNvPr id="0" name="Picture 13"/>
-                    <pic:cNvPicPr>
-                      <a:picLocks noChangeAspect="1" noChangeArrowheads="1"/>
-                    </pic:cNvPicPr>
-                  </pic:nvPicPr>
-                  <pic:blipFill>
-                    <a:blip r:embed="rId23">
-                      <a:extLst>
-                        <a:ext uri="{28A0092B-C50C-407E-A947-70E740481C1C}">
-                          <a14:useLocalDpi xmlns:a14="http://schemas.microsoft.com/office/drawing/2010/main" val="0"/>
-                        </a:ext>
-                      </a:extLst>
-                    </a:blip>
-                    <a:srcRect/>
-                    <a:stretch>
-                      <a:fillRect/>
-                    </a:stretch>
-                  </pic:blipFill>
-                  <pic:spPr bwMode="auto">
-                    <a:xfrm>
-                      <a:off x="0" y="0"/>
-                      <a:ext cx="5734050" cy="4305300"/>
-                    </a:xfrm>
-                    <a:prstGeom prst="rect">
-                      <a:avLst/>
-                    </a:prstGeom>
-                    <a:noFill/>
-                    <a:ln>
-                      <a:noFill/>
-                    </a:ln>
-                  </pic:spPr>
-                </pic:pic>
-              </a:graphicData>
-            </a:graphic>
-          </wp:inline>
-        </w:drawing>
+        <w:t>Add Element</w:t>
+      </w:r>
+    </w:p>
+    <w:p>
+      <w:r>
+        <w:t>Insert image here</w:t>
       </w:r>
     </w:p>
     <w:p/>
@@ -5326,16 +5225,23 @@
         <w:pStyle w:val="ListParagraph"/>
         <w:numPr>
           <w:ilvl w:val="0"/>
-          <w:numId w:val="39"/>
+          <w:numId w:val="44"/>
         </w:numPr>
       </w:pPr>
       <w:r>
-        <w:t>User has been successfully logged out and is informed that they must login again to use the system.</w:t>
-      </w:r>
-    </w:p>
-    <w:p>
-      <w:r>
-        <w:br w:type="page"/>
+        <w:t>Allows adding a single extra task – both the description and task comment</w:t>
+      </w:r>
+    </w:p>
+    <w:p>
+      <w:pPr>
+        <w:pStyle w:val="ListParagraph"/>
+        <w:numPr>
+          <w:ilvl w:val="0"/>
+          <w:numId w:val="44"/>
+        </w:numPr>
+      </w:pPr>
+      <w:r>
+        <w:t>Sanitised and validated to ensure valid input</w:t>
       </w:r>
     </w:p>
     <w:p>
@@ -5344,7 +5250,6 @@
       </w:pPr>
       <w:bookmarkStart w:id="12" w:name="_Toc443225769"/>
       <w:r>
-        <w:lastRenderedPageBreak/>
         <w:t>Component D</w:t>
       </w:r>
       <w:r>
@@ -5424,7 +5329,7 @@
                     <pic:cNvPicPr/>
                   </pic:nvPicPr>
                   <pic:blipFill>
-                    <a:blip r:embed="rId24">
+                    <a:blip r:embed="rId21">
                       <a:extLst>
                         <a:ext uri="{28A0092B-C50C-407E-A947-70E740481C1C}">
                           <a14:useLocalDpi xmlns:a14="http://schemas.microsoft.com/office/drawing/2010/main" val="0"/>
@@ -5513,7 +5418,7 @@
                     <pic:cNvPicPr/>
                   </pic:nvPicPr>
                   <pic:blipFill>
-                    <a:blip r:embed="rId25">
+                    <a:blip r:embed="rId22">
                       <a:extLst>
                         <a:ext uri="{28A0092B-C50C-407E-A947-70E740481C1C}">
                           <a14:useLocalDpi xmlns:a14="http://schemas.microsoft.com/office/drawing/2010/main" val="0"/>
@@ -5556,31 +5461,14 @@
       <w:r>
         <w:t xml:space="preserve"> must use a standard naming scheme and have fixed properties. These are listed in the diagram below.</w:t>
       </w:r>
-    </w:p>
-    <w:p>
-      <w:pPr>
-        <w:pStyle w:val="BodyText"/>
-      </w:pPr>
-    </w:p>
-    <w:p>
-      <w:pPr>
-        <w:rPr>
-          <w:rFonts w:ascii="Helvetica" w:hAnsi="Helvetica"/>
-          <w:b/>
-          <w:caps/>
-          <w:kern w:val="28"/>
-          <w:sz w:val="28"/>
-        </w:rPr>
-      </w:pPr>
-      <w:r>
-        <w:br w:type="page"/>
-      </w:r>
+      <w:bookmarkStart w:id="14" w:name="_GoBack"/>
+      <w:bookmarkEnd w:id="14"/>
     </w:p>
     <w:p>
       <w:pPr>
         <w:pStyle w:val="Heading1"/>
       </w:pPr>
-      <w:bookmarkStart w:id="14" w:name="_Toc443225771"/>
+      <w:bookmarkStart w:id="15" w:name="_Toc443225771"/>
       <w:r>
         <w:lastRenderedPageBreak/>
         <w:t>Significant C</w:t>
@@ -5588,18 +5476,18 @@
       <w:r>
         <w:t>lasses</w:t>
       </w:r>
-      <w:bookmarkEnd w:id="14"/>
+      <w:bookmarkEnd w:id="15"/>
     </w:p>
     <w:p>
       <w:pPr>
         <w:pStyle w:val="Heading2"/>
       </w:pPr>
-      <w:bookmarkStart w:id="15" w:name="_Toc443225772"/>
+      <w:bookmarkStart w:id="16" w:name="_Toc443225772"/>
       <w:proofErr w:type="spellStart"/>
       <w:r>
         <w:t>TaskerCLI</w:t>
       </w:r>
-      <w:bookmarkEnd w:id="15"/>
+      <w:bookmarkEnd w:id="16"/>
       <w:proofErr w:type="spellEnd"/>
     </w:p>
     <w:p>
@@ -5795,7 +5683,7 @@
                     <pic:cNvPicPr/>
                   </pic:nvPicPr>
                   <pic:blipFill>
-                    <a:blip r:embed="rId26">
+                    <a:blip r:embed="rId23">
                       <a:extLst>
                         <a:ext uri="{28A0092B-C50C-407E-A947-70E740481C1C}">
                           <a14:useLocalDpi xmlns:a14="http://schemas.microsoft.com/office/drawing/2010/main" val="0"/>
@@ -7751,13 +7639,13 @@
       <w:pPr>
         <w:pStyle w:val="Heading2"/>
       </w:pPr>
-      <w:bookmarkStart w:id="16" w:name="_Toc443225773"/>
+      <w:bookmarkStart w:id="17" w:name="_Toc443225773"/>
       <w:proofErr w:type="spellStart"/>
       <w:r>
         <w:lastRenderedPageBreak/>
         <w:t>TaskerMAN</w:t>
       </w:r>
-      <w:bookmarkEnd w:id="16"/>
+      <w:bookmarkEnd w:id="17"/>
       <w:proofErr w:type="spellEnd"/>
     </w:p>
     <w:p>
@@ -7838,7 +7726,7 @@
                     </pic:cNvPicPr>
                   </pic:nvPicPr>
                   <pic:blipFill>
-                    <a:blip r:embed="rId27" cstate="print">
+                    <a:blip r:embed="rId24" cstate="print">
                       <a:extLst>
                         <a:ext uri="{28A0092B-C50C-407E-A947-70E740481C1C}">
                           <a14:useLocalDpi xmlns:a14="http://schemas.microsoft.com/office/drawing/2010/main" val="0"/>
@@ -7897,7 +7785,7 @@
       <w:pPr>
         <w:pStyle w:val="Heading3"/>
       </w:pPr>
-      <w:bookmarkStart w:id="17" w:name="_Toc443225774"/>
+      <w:bookmarkStart w:id="18" w:name="_Toc443225774"/>
       <w:r>
         <w:lastRenderedPageBreak/>
         <w:t>PHP File List</w:t>
@@ -8426,17 +8314,17 @@
       <w:r>
         <w:t>esign</w:t>
       </w:r>
-      <w:bookmarkEnd w:id="17"/>
+      <w:bookmarkEnd w:id="18"/>
     </w:p>
     <w:p>
       <w:pPr>
         <w:pStyle w:val="Heading2"/>
       </w:pPr>
-      <w:bookmarkStart w:id="18" w:name="_Toc443225775"/>
+      <w:bookmarkStart w:id="19" w:name="_Toc443225775"/>
       <w:r>
         <w:t>Activity Diagrams</w:t>
       </w:r>
-      <w:bookmarkEnd w:id="18"/>
+      <w:bookmarkEnd w:id="19"/>
     </w:p>
     <w:p>
       <w:pPr>
@@ -8473,7 +8361,7 @@
                     </pic:cNvPicPr>
                   </pic:nvPicPr>
                   <pic:blipFill>
-                    <a:blip r:embed="rId28">
+                    <a:blip r:embed="rId25">
                       <a:extLst>
                         <a:ext uri="{28A0092B-C50C-407E-A947-70E740481C1C}">
                           <a14:useLocalDpi xmlns:a14="http://schemas.microsoft.com/office/drawing/2010/main" val="0"/>
@@ -8554,7 +8442,7 @@
                     </pic:cNvPicPr>
                   </pic:nvPicPr>
                   <pic:blipFill>
-                    <a:blip r:embed="rId29">
+                    <a:blip r:embed="rId26">
                       <a:extLst>
                         <a:ext uri="{28A0092B-C50C-407E-A947-70E740481C1C}">
                           <a14:useLocalDpi xmlns:a14="http://schemas.microsoft.com/office/drawing/2010/main" val="0"/>
@@ -8638,7 +8526,7 @@
                     </pic:cNvPicPr>
                   </pic:nvPicPr>
                   <pic:blipFill>
-                    <a:blip r:embed="rId30">
+                    <a:blip r:embed="rId27">
                       <a:extLst>
                         <a:ext uri="{28A0092B-C50C-407E-A947-70E740481C1C}">
                           <a14:useLocalDpi xmlns:a14="http://schemas.microsoft.com/office/drawing/2010/main" val="0"/>
@@ -8750,16 +8638,14 @@
       </w:pPr>
       <w:r>
         <w:pict>
-          <v:shape id="_x0000_i1029" type="#_x0000_t75" style="width:269.2pt;height:558.25pt">
-            <v:imagedata r:id="rId31" o:title="TaskerMAN login"/>
+          <v:shape id="_x0000_i1026" type="#_x0000_t75" style="width:269.2pt;height:558.25pt">
+            <v:imagedata r:id="rId28" o:title="TaskerMAN login"/>
           </v:shape>
         </w:pict>
       </w:r>
       <w:r>
         <w:br w:type="page"/>
       </w:r>
-      <w:bookmarkStart w:id="19" w:name="_GoBack"/>
-      <w:bookmarkEnd w:id="19"/>
     </w:p>
     <w:p>
       <w:pPr>
@@ -8832,8 +8718,8 @@
           <w:b/>
         </w:rPr>
         <w:pict>
-          <v:shape id="_x0000_i1028" type="#_x0000_t75" style="width:504.55pt;height:322.4pt">
-            <v:imagedata r:id="rId32" o:title="Add Task"/>
+          <v:shape id="_x0000_i1027" type="#_x0000_t75" style="width:504.55pt;height:322.4pt">
+            <v:imagedata r:id="rId29" o:title="Add Task"/>
           </v:shape>
         </w:pict>
       </w:r>
@@ -8890,8 +8776,8 @@
       </w:pPr>
       <w:r>
         <w:pict>
-          <v:shape id="_x0000_i1027" type="#_x0000_t75" style="width:397.6pt;height:435.75pt">
-            <v:imagedata r:id="rId33" o:title="Edit Task"/>
+          <v:shape id="_x0000_i1028" type="#_x0000_t75" style="width:397.6pt;height:435.75pt">
+            <v:imagedata r:id="rId30" o:title="Edit Task"/>
           </v:shape>
         </w:pict>
       </w:r>
@@ -8952,7 +8838,7 @@
                     </pic:cNvPicPr>
                   </pic:nvPicPr>
                   <pic:blipFill>
-                    <a:blip r:embed="rId34">
+                    <a:blip r:embed="rId31">
                       <a:extLst>
                         <a:ext uri="{28A0092B-C50C-407E-A947-70E740481C1C}">
                           <a14:useLocalDpi xmlns:a14="http://schemas.microsoft.com/office/drawing/2010/main" val="0"/>
@@ -9051,7 +8937,7 @@
                     </pic:cNvPicPr>
                   </pic:nvPicPr>
                   <pic:blipFill>
-                    <a:blip r:embed="rId35" cstate="print">
+                    <a:blip r:embed="rId32" cstate="print">
                       <a:extLst>
                         <a:ext uri="{28A0092B-C50C-407E-A947-70E740481C1C}">
                           <a14:useLocalDpi xmlns:a14="http://schemas.microsoft.com/office/drawing/2010/main" val="0"/>
@@ -9143,7 +9029,7 @@
                     </pic:cNvPicPr>
                   </pic:nvPicPr>
                   <pic:blipFill>
-                    <a:blip r:embed="rId36" cstate="print">
+                    <a:blip r:embed="rId33" cstate="print">
                       <a:extLst>
                         <a:ext uri="{28A0092B-C50C-407E-A947-70E740481C1C}">
                           <a14:useLocalDpi xmlns:a14="http://schemas.microsoft.com/office/drawing/2010/main" val="0"/>
@@ -9240,7 +9126,7 @@
                     </pic:cNvPicPr>
                   </pic:nvPicPr>
                   <pic:blipFill>
-                    <a:blip r:embed="rId37" cstate="print">
+                    <a:blip r:embed="rId34" cstate="print">
                       <a:extLst>
                         <a:ext uri="{28A0092B-C50C-407E-A947-70E740481C1C}">
                           <a14:useLocalDpi xmlns:a14="http://schemas.microsoft.com/office/drawing/2010/main" val="0"/>
@@ -9324,7 +9210,7 @@
                     </pic:cNvPicPr>
                   </pic:nvPicPr>
                   <pic:blipFill>
-                    <a:blip r:embed="rId38" cstate="print">
+                    <a:blip r:embed="rId35" cstate="print">
                       <a:extLst>
                         <a:ext uri="{28A0092B-C50C-407E-A947-70E740481C1C}">
                           <a14:useLocalDpi xmlns:a14="http://schemas.microsoft.com/office/drawing/2010/main" val="0"/>
@@ -9399,7 +9285,7 @@
                     </pic:cNvPicPr>
                   </pic:nvPicPr>
                   <pic:blipFill>
-                    <a:blip r:embed="rId39" cstate="print">
+                    <a:blip r:embed="rId36" cstate="print">
                       <a:extLst>
                         <a:ext uri="{28A0092B-C50C-407E-A947-70E740481C1C}">
                           <a14:useLocalDpi xmlns:a14="http://schemas.microsoft.com/office/drawing/2010/main" val="0"/>
@@ -9487,7 +9373,7 @@
                     </pic:cNvPicPr>
                   </pic:nvPicPr>
                   <pic:blipFill>
-                    <a:blip r:embed="rId40">
+                    <a:blip r:embed="rId37">
                       <a:extLst>
                         <a:ext uri="{28A0092B-C50C-407E-A947-70E740481C1C}">
                           <a14:useLocalDpi xmlns:a14="http://schemas.microsoft.com/office/drawing/2010/main" val="0"/>
@@ -9582,7 +9468,7 @@
                     </pic:cNvPicPr>
                   </pic:nvPicPr>
                   <pic:blipFill>
-                    <a:blip r:embed="rId41">
+                    <a:blip r:embed="rId38">
                       <a:extLst>
                         <a:ext uri="{28A0092B-C50C-407E-A947-70E740481C1C}">
                           <a14:useLocalDpi xmlns:a14="http://schemas.microsoft.com/office/drawing/2010/main" val="0"/>
@@ -9637,8 +9523,8 @@
       </w:pPr>
       <w:r>
         <w:pict>
-          <v:shape id="_x0000_i1026" type="#_x0000_t75" style="width:451.9pt;height:181.05pt">
-            <v:imagedata r:id="rId42" o:title="Edit Task Diagram"/>
+          <v:shape id="_x0000_i1029" type="#_x0000_t75" style="width:451.9pt;height:181.05pt">
+            <v:imagedata r:id="rId39" o:title="Edit Task Diagram"/>
           </v:shape>
         </w:pict>
       </w:r>
@@ -9705,7 +9591,7 @@
                     </pic:cNvPicPr>
                   </pic:nvPicPr>
                   <pic:blipFill>
-                    <a:blip r:embed="rId43" cstate="print">
+                    <a:blip r:embed="rId40" cstate="print">
                       <a:extLst>
                         <a:ext uri="{28A0092B-C50C-407E-A947-70E740481C1C}">
                           <a14:useLocalDpi xmlns:a14="http://schemas.microsoft.com/office/drawing/2010/main" val="0"/>
@@ -9799,7 +9685,7 @@
                     </pic:cNvPicPr>
                   </pic:nvPicPr>
                   <pic:blipFill>
-                    <a:blip r:embed="rId44">
+                    <a:blip r:embed="rId41">
                       <a:extLst>
                         <a:ext uri="{28A0092B-C50C-407E-A947-70E740481C1C}">
                           <a14:useLocalDpi xmlns:a14="http://schemas.microsoft.com/office/drawing/2010/main" val="0"/>
@@ -11168,7 +11054,7 @@
                     <pic:cNvPicPr/>
                   </pic:nvPicPr>
                   <pic:blipFill>
-                    <a:blip r:embed="rId45"/>
+                    <a:blip r:embed="rId42"/>
                     <a:stretch>
                       <a:fillRect/>
                     </a:stretch>
@@ -11230,7 +11116,7 @@
                     </pic:cNvPicPr>
                   </pic:nvPicPr>
                   <pic:blipFill>
-                    <a:blip r:embed="rId46"/>
+                    <a:blip r:embed="rId43"/>
                     <a:stretch>
                       <a:fillRect/>
                     </a:stretch>
@@ -11296,7 +11182,7 @@
                     </pic:cNvPicPr>
                   </pic:nvPicPr>
                   <pic:blipFill>
-                    <a:blip r:embed="rId47"/>
+                    <a:blip r:embed="rId44"/>
                     <a:stretch>
                       <a:fillRect/>
                     </a:stretch>
@@ -11357,7 +11243,7 @@
                     </pic:cNvPicPr>
                   </pic:nvPicPr>
                   <pic:blipFill>
-                    <a:blip r:embed="rId48"/>
+                    <a:blip r:embed="rId45"/>
                     <a:stretch>
                       <a:fillRect/>
                     </a:stretch>
@@ -11428,7 +11314,7 @@
                     <pic:cNvPicPr/>
                   </pic:nvPicPr>
                   <pic:blipFill>
-                    <a:blip r:embed="rId49"/>
+                    <a:blip r:embed="rId46"/>
                     <a:stretch>
                       <a:fillRect/>
                     </a:stretch>
@@ -11496,7 +11382,7 @@
                     <pic:cNvPicPr/>
                   </pic:nvPicPr>
                   <pic:blipFill>
-                    <a:blip r:embed="rId50">
+                    <a:blip r:embed="rId47">
                       <a:extLst>
                         <a:ext uri="{28A0092B-C50C-407E-A947-70E740481C1C}">
                           <a14:useLocalDpi xmlns:a14="http://schemas.microsoft.com/office/drawing/2010/main" val="0"/>
@@ -11555,8 +11441,8 @@
       </w:pPr>
     </w:p>
     <w:sectPr>
-      <w:headerReference w:type="default" r:id="rId51"/>
-      <w:footerReference w:type="default" r:id="rId52"/>
+      <w:headerReference w:type="default" r:id="rId48"/>
+      <w:footerReference w:type="default" r:id="rId49"/>
       <w:pgSz w:w="11907" w:h="16840" w:code="9"/>
       <w:pgMar w:top="1440" w:right="1440" w:bottom="1440" w:left="1440" w:header="720" w:footer="720" w:gutter="0"/>
       <w:pgNumType w:start="1"/>
@@ -11633,7 +11519,7 @@
         <w:rStyle w:val="PageNumber"/>
         <w:noProof/>
       </w:rPr>
-      <w:t>28</w:t>
+      <w:t>18</w:t>
     </w:r>
     <w:r>
       <w:rPr>
@@ -11670,7 +11556,7 @@
         <w:rStyle w:val="PageNumber"/>
         <w:noProof/>
       </w:rPr>
-      <w:t>43</w:t>
+      <w:t>40</w:t>
     </w:r>
     <w:r>
       <w:rPr>
@@ -12939,7 +12825,7 @@
         <w:rFonts w:ascii="Symbol" w:hAnsi="Symbol" w:hint="default"/>
       </w:rPr>
     </w:lvl>
-    <w:lvl w:ilvl="1" w:tplc="08090003" w:tentative="1">
+    <w:lvl w:ilvl="1" w:tplc="08090003">
       <w:start w:val="1"/>
       <w:numFmt w:val="bullet"/>
       <w:lvlText w:val="o"/>
@@ -15419,6 +15305,119 @@
     <w:nsid w:val="74732FFA"/>
     <w:multiLevelType w:val="hybridMultilevel"/>
     <w:tmpl w:val="A75276DE"/>
+    <w:lvl w:ilvl="0" w:tplc="08090001">
+      <w:start w:val="1"/>
+      <w:numFmt w:val="bullet"/>
+      <w:lvlText w:val=""/>
+      <w:lvlJc w:val="left"/>
+      <w:pPr>
+        <w:ind w:left="720" w:hanging="360"/>
+      </w:pPr>
+      <w:rPr>
+        <w:rFonts w:ascii="Symbol" w:hAnsi="Symbol" w:hint="default"/>
+      </w:rPr>
+    </w:lvl>
+    <w:lvl w:ilvl="1" w:tplc="08090003" w:tentative="1">
+      <w:start w:val="1"/>
+      <w:numFmt w:val="bullet"/>
+      <w:lvlText w:val="o"/>
+      <w:lvlJc w:val="left"/>
+      <w:pPr>
+        <w:ind w:left="1440" w:hanging="360"/>
+      </w:pPr>
+      <w:rPr>
+        <w:rFonts w:ascii="Courier New" w:hAnsi="Courier New" w:cs="Courier New" w:hint="default"/>
+      </w:rPr>
+    </w:lvl>
+    <w:lvl w:ilvl="2" w:tplc="08090005" w:tentative="1">
+      <w:start w:val="1"/>
+      <w:numFmt w:val="bullet"/>
+      <w:lvlText w:val=""/>
+      <w:lvlJc w:val="left"/>
+      <w:pPr>
+        <w:ind w:left="2160" w:hanging="360"/>
+      </w:pPr>
+      <w:rPr>
+        <w:rFonts w:ascii="Wingdings" w:hAnsi="Wingdings" w:hint="default"/>
+      </w:rPr>
+    </w:lvl>
+    <w:lvl w:ilvl="3" w:tplc="08090001" w:tentative="1">
+      <w:start w:val="1"/>
+      <w:numFmt w:val="bullet"/>
+      <w:lvlText w:val=""/>
+      <w:lvlJc w:val="left"/>
+      <w:pPr>
+        <w:ind w:left="2880" w:hanging="360"/>
+      </w:pPr>
+      <w:rPr>
+        <w:rFonts w:ascii="Symbol" w:hAnsi="Symbol" w:hint="default"/>
+      </w:rPr>
+    </w:lvl>
+    <w:lvl w:ilvl="4" w:tplc="08090003" w:tentative="1">
+      <w:start w:val="1"/>
+      <w:numFmt w:val="bullet"/>
+      <w:lvlText w:val="o"/>
+      <w:lvlJc w:val="left"/>
+      <w:pPr>
+        <w:ind w:left="3600" w:hanging="360"/>
+      </w:pPr>
+      <w:rPr>
+        <w:rFonts w:ascii="Courier New" w:hAnsi="Courier New" w:cs="Courier New" w:hint="default"/>
+      </w:rPr>
+    </w:lvl>
+    <w:lvl w:ilvl="5" w:tplc="08090005" w:tentative="1">
+      <w:start w:val="1"/>
+      <w:numFmt w:val="bullet"/>
+      <w:lvlText w:val=""/>
+      <w:lvlJc w:val="left"/>
+      <w:pPr>
+        <w:ind w:left="4320" w:hanging="360"/>
+      </w:pPr>
+      <w:rPr>
+        <w:rFonts w:ascii="Wingdings" w:hAnsi="Wingdings" w:hint="default"/>
+      </w:rPr>
+    </w:lvl>
+    <w:lvl w:ilvl="6" w:tplc="08090001" w:tentative="1">
+      <w:start w:val="1"/>
+      <w:numFmt w:val="bullet"/>
+      <w:lvlText w:val=""/>
+      <w:lvlJc w:val="left"/>
+      <w:pPr>
+        <w:ind w:left="5040" w:hanging="360"/>
+      </w:pPr>
+      <w:rPr>
+        <w:rFonts w:ascii="Symbol" w:hAnsi="Symbol" w:hint="default"/>
+      </w:rPr>
+    </w:lvl>
+    <w:lvl w:ilvl="7" w:tplc="08090003" w:tentative="1">
+      <w:start w:val="1"/>
+      <w:numFmt w:val="bullet"/>
+      <w:lvlText w:val="o"/>
+      <w:lvlJc w:val="left"/>
+      <w:pPr>
+        <w:ind w:left="5760" w:hanging="360"/>
+      </w:pPr>
+      <w:rPr>
+        <w:rFonts w:ascii="Courier New" w:hAnsi="Courier New" w:cs="Courier New" w:hint="default"/>
+      </w:rPr>
+    </w:lvl>
+    <w:lvl w:ilvl="8" w:tplc="08090005" w:tentative="1">
+      <w:start w:val="1"/>
+      <w:numFmt w:val="bullet"/>
+      <w:lvlText w:val=""/>
+      <w:lvlJc w:val="left"/>
+      <w:pPr>
+        <w:ind w:left="6480" w:hanging="360"/>
+      </w:pPr>
+      <w:rPr>
+        <w:rFonts w:ascii="Wingdings" w:hAnsi="Wingdings" w:hint="default"/>
+      </w:rPr>
+    </w:lvl>
+  </w:abstractNum>
+  <w:abstractNum w:abstractNumId="43" w15:restartNumberingAfterBreak="0">
+    <w:nsid w:val="7A3C26E5"/>
+    <w:multiLevelType w:val="hybridMultilevel"/>
+    <w:tmpl w:val="D37E267C"/>
     <w:lvl w:ilvl="0" w:tplc="08090001">
       <w:start w:val="1"/>
       <w:numFmt w:val="bullet"/>
@@ -15656,6 +15655,9 @@
   </w:num>
   <w:num w:numId="43">
     <w:abstractNumId w:val="27"/>
+  </w:num>
+  <w:num w:numId="44">
+    <w:abstractNumId w:val="43"/>
   </w:num>
 </w:numbering>
 </file>
@@ -17010,6 +17012,7 @@
     <w:rsid w:val="00216F87"/>
     <w:rsid w:val="00273C7D"/>
     <w:rsid w:val="00317B96"/>
+    <w:rsid w:val="0032568A"/>
     <w:rsid w:val="00371418"/>
     <w:rsid w:val="00436263"/>
     <w:rsid w:val="004F3FBD"/>
@@ -18009,7 +18012,7 @@
 </file>
 
 <file path=customXml/itemProps1.xml><?xml version="1.0" encoding="utf-8"?>
-<ds:datastoreItem xmlns:ds="http://schemas.openxmlformats.org/officeDocument/2006/customXml" ds:itemID="{E19DAC06-17BF-4CC1-AB4F-1FCF934C2724}">
+<ds:datastoreItem xmlns:ds="http://schemas.openxmlformats.org/officeDocument/2006/customXml" ds:itemID="{51210695-C1C3-4768-872D-911CF3227B03}">
   <ds:schemaRefs>
     <ds:schemaRef ds:uri="http://schemas.openxmlformats.org/officeDocument/2006/bibliography"/>
   </ds:schemaRefs>

</xml_diff>

<commit_message>
Major design changes coming your way. David is also a gimp for spraying me with water.
</commit_message>
<xml_diff>
--- a/docs/deliverables/Design Deliverable.docx
+++ b/docs/deliverables/Design Deliverable.docx
@@ -15,6 +15,11 @@
         <w:dataBinding w:prefixMappings="xmlns:ns0='http://purl.org/dc/elements/1.1/' xmlns:ns1='http://schemas.openxmlformats.org/package/2006/metadata/core-properties' " w:xpath="/ns1:coreProperties[1]/ns0:title[1]" w:storeItemID="{6C3C8BC8-F283-45AE-878A-BAB7291924A1}"/>
         <w:text/>
       </w:sdtPr>
+      <w:sdtEndPr>
+        <w:rPr>
+          <w:rStyle w:val="BodyTextChar"/>
+        </w:rPr>
+      </w:sdtEndPr>
       <w:sdtContent>
         <w:p>
           <w:pPr>
@@ -39,6 +44,7 @@
         <w:dataBinding w:prefixMappings="xmlns:ns0='http://purl.org/dc/elements/1.1/' xmlns:ns1='http://schemas.openxmlformats.org/package/2006/metadata/core-properties' " w:xpath="/ns1:coreProperties[1]/ns0:subject[1]" w:storeItemID="{6C3C8BC8-F283-45AE-878A-BAB7291924A1}"/>
         <w:text/>
       </w:sdtPr>
+      <w:sdtEndPr/>
       <w:sdtContent>
         <w:p>
           <w:pPr>
@@ -104,17 +110,10 @@
                 <w:dataBinding w:prefixMappings="xmlns:ns0='http://purl.org/dc/elements/1.1/' xmlns:ns1='http://schemas.openxmlformats.org/package/2006/metadata/core-properties' " w:xpath="/ns1:coreProperties[1]/ns0:creator[1]" w:storeItemID="{6C3C8BC8-F283-45AE-878A-BAB7291924A1}"/>
                 <w:text/>
               </w:sdtPr>
+              <w:sdtEndPr/>
               <w:sdtContent>
                 <w:r>
-                  <w:t xml:space="preserve">Ben Dudley, David Fairbrother, Jonathan </w:t>
-                </w:r>
-                <w:proofErr w:type="spellStart"/>
-                <w:r>
-                  <w:t>Englund</w:t>
-                </w:r>
-                <w:proofErr w:type="spellEnd"/>
-                <w:r>
-                  <w:t>, Josh Doyle, Liam Fitzgerald,</w:t>
+                  <w:t>Ben Dudley, David Fairbrother, Jonathan Englund, Josh Doyle, Liam Fitzgerald,</w:t>
                 </w:r>
                 <w:r>
                   <w:t xml:space="preserve"> Maurice Corriette,</w:t>
@@ -133,13 +132,8 @@
             <w:tcW w:w="1276" w:type="dxa"/>
           </w:tcPr>
           <w:p>
-            <w:proofErr w:type="spellStart"/>
             <w:r>
-              <w:t>Config</w:t>
-            </w:r>
-            <w:proofErr w:type="spellEnd"/>
-            <w:r>
-              <w:t xml:space="preserve"> Ref:</w:t>
+              <w:t>Config Ref:</w:t>
             </w:r>
           </w:p>
         </w:tc>
@@ -158,6 +152,7 @@
                 <w:dataBinding w:prefixMappings="xmlns:ns0='http://purl.org/dc/elements/1.1/' xmlns:ns1='http://schemas.openxmlformats.org/package/2006/metadata/core-properties' " w:xpath="/ns1:coreProperties[1]/ns1:category[1]" w:storeItemID="{6C3C8BC8-F283-45AE-878A-BAB7291924A1}"/>
                 <w:text/>
               </w:sdtPr>
+              <w:sdtEndPr/>
               <w:sdtContent>
                 <w:r>
                   <w:t>SE_05_</w:t>
@@ -224,6 +219,7 @@
                 <w:dataBinding w:prefixMappings="xmlns:ns0='http://purl.org/dc/elements/1.1/' xmlns:ns1='http://schemas.openxmlformats.org/package/2006/metadata/core-properties' " w:xpath="/ns1:coreProperties[1]/ns1:keywords[1]" w:storeItemID="{6C3C8BC8-F283-45AE-878A-BAB7291924A1}"/>
                 <w:text/>
               </w:sdtPr>
+              <w:sdtEndPr/>
               <w:sdtContent>
                 <w:r>
                   <w:t>2.0</w:t>
@@ -268,6 +264,7 @@
                 <w:dataBinding w:prefixMappings="xmlns:ns0='http://purl.org/dc/elements/1.1/' xmlns:ns1='http://schemas.openxmlformats.org/package/2006/metadata/core-properties' " w:xpath="/ns1:coreProperties[1]/ns1:contentStatus[1]" w:storeItemID="{6C3C8BC8-F283-45AE-878A-BAB7291924A1}"/>
                 <w:text/>
               </w:sdtPr>
+              <w:sdtEndPr/>
               <w:sdtContent>
                 <w:r>
                   <w:t>Release</w:t>
@@ -2378,6 +2375,7 @@
           <w:id w:val="1474478267"/>
           <w:citation/>
         </w:sdtPr>
+        <w:sdtEndPr/>
         <w:sdtContent>
           <w:r>
             <w:fldChar w:fldCharType="begin"/>
@@ -2434,31 +2432,7 @@
         <w:t xml:space="preserve"> </w:t>
       </w:r>
       <w:r>
-        <w:t xml:space="preserve">a complete and full design for </w:t>
-      </w:r>
-      <w:proofErr w:type="spellStart"/>
-      <w:r>
-        <w:t>TaskerCLI</w:t>
-      </w:r>
-      <w:proofErr w:type="spellEnd"/>
-      <w:r>
-        <w:t xml:space="preserve">, </w:t>
-      </w:r>
-      <w:proofErr w:type="spellStart"/>
-      <w:r>
-        <w:t>TaskerMAN</w:t>
-      </w:r>
-      <w:proofErr w:type="spellEnd"/>
-      <w:r>
-        <w:t xml:space="preserve"> and </w:t>
-      </w:r>
-      <w:proofErr w:type="spellStart"/>
-      <w:r>
-        <w:t>TaskerSRV</w:t>
-      </w:r>
-      <w:proofErr w:type="spellEnd"/>
-      <w:r>
-        <w:t xml:space="preserve">. It lists the requirements to run each component and how they integrate and communicate to each other. It goes on to list how these components will be implemented specifying in detail algorithms where required. </w:t>
+        <w:t xml:space="preserve">a complete and full design for TaskerCLI, TaskerMAN and TaskerSRV. It lists the requirements to run each component and how they integrate and communicate to each other. It goes on to list how these components will be implemented specifying in detail algorithms where required. </w:t>
       </w:r>
     </w:p>
     <w:p>
@@ -2534,24 +2508,17 @@
       <w:pPr>
         <w:pStyle w:val="Heading3"/>
       </w:pPr>
-      <w:proofErr w:type="spellStart"/>
       <w:r>
         <w:t>TaskerCLI</w:t>
       </w:r>
-      <w:proofErr w:type="spellEnd"/>
     </w:p>
     <w:p>
       <w:pPr>
         <w:pStyle w:val="BodyText"/>
         <w:jc w:val="both"/>
       </w:pPr>
-      <w:proofErr w:type="spellStart"/>
-      <w:r>
-        <w:t>TaskerCLI</w:t>
-      </w:r>
-      <w:proofErr w:type="spellEnd"/>
-      <w:r>
-        <w:t xml:space="preserve"> </w:t>
+      <w:r>
+        <w:t xml:space="preserve">TaskerCLI </w:t>
       </w:r>
       <w:r>
         <w:t>is the desktop b</w:t>
@@ -2657,6 +2624,7 @@
           <w:id w:val="1248228035"/>
           <w:citation/>
         </w:sdtPr>
+        <w:sdtEndPr/>
         <w:sdtContent>
           <w:r>
             <w:fldChar w:fldCharType="begin"/>
@@ -2683,24 +2651,17 @@
       <w:pPr>
         <w:pStyle w:val="Heading3"/>
       </w:pPr>
-      <w:proofErr w:type="spellStart"/>
       <w:r>
         <w:t>TaskerMAN</w:t>
       </w:r>
-      <w:proofErr w:type="spellEnd"/>
     </w:p>
     <w:p>
       <w:pPr>
         <w:pStyle w:val="BodyText"/>
         <w:jc w:val="both"/>
       </w:pPr>
-      <w:proofErr w:type="spellStart"/>
-      <w:r>
-        <w:t>TaskerMAN</w:t>
-      </w:r>
-      <w:proofErr w:type="spellEnd"/>
-      <w:r>
-        <w:t xml:space="preserve"> is the web-based software component of the system.</w:t>
+      <w:r>
+        <w:t>TaskerMAN is the web-based software component of the system.</w:t>
       </w:r>
       <w:r>
         <w:t xml:space="preserve"> </w:t>
@@ -2735,27 +2696,11 @@
       <w:r>
         <w:t xml:space="preserve">This information is also available by running </w:t>
       </w:r>
-      <w:proofErr w:type="spellStart"/>
-      <w:proofErr w:type="gramStart"/>
       <w:r>
         <w:rPr>
           <w:i/>
         </w:rPr>
-        <w:t>phpinfo</w:t>
-      </w:r>
-      <w:proofErr w:type="spellEnd"/>
-      <w:r>
-        <w:rPr>
-          <w:i/>
-        </w:rPr>
-        <w:t>(</w:t>
-      </w:r>
-      <w:proofErr w:type="gramEnd"/>
-      <w:r>
-        <w:rPr>
-          <w:i/>
-        </w:rPr>
-        <w:t>)</w:t>
+        <w:t>phpinfo()</w:t>
       </w:r>
       <w:r>
         <w:t xml:space="preserve"> on the</w:t>
@@ -2771,6 +2716,7 @@
           <w:id w:val="-1226219774"/>
           <w:citation/>
         </w:sdtPr>
+        <w:sdtEndPr/>
         <w:sdtContent>
           <w:r>
             <w:fldChar w:fldCharType="begin"/>
@@ -2799,21 +2745,14 @@
         <w:jc w:val="both"/>
       </w:pPr>
       <w:r>
-        <w:t xml:space="preserve">In order to enable the use of the </w:t>
-      </w:r>
-      <w:proofErr w:type="spellStart"/>
-      <w:r>
-        <w:t>PHPUnit</w:t>
-      </w:r>
-      <w:proofErr w:type="spellEnd"/>
-      <w:r>
-        <w:t xml:space="preserve"> testing framework, a minimal installation of PHP 5.6 is required, but the latest install is highly recommended.</w:t>
+        <w:t>In order to enable the use of the PHPUnit testing framework, a minimal installation of PHP 5.6 is required, but the latest install is highly recommended.</w:t>
       </w:r>
       <w:sdt>
         <w:sdtPr>
           <w:id w:val="-43298783"/>
           <w:citation/>
         </w:sdtPr>
+        <w:sdtEndPr/>
         <w:sdtContent>
           <w:r>
             <w:fldChar w:fldCharType="begin"/>
@@ -2840,24 +2779,17 @@
       <w:pPr>
         <w:pStyle w:val="Heading3"/>
       </w:pPr>
-      <w:proofErr w:type="spellStart"/>
       <w:r>
         <w:t>TaskerSRV</w:t>
       </w:r>
-      <w:proofErr w:type="spellEnd"/>
     </w:p>
     <w:p>
       <w:pPr>
         <w:pStyle w:val="BodyText"/>
         <w:jc w:val="both"/>
       </w:pPr>
-      <w:proofErr w:type="spellStart"/>
-      <w:r>
-        <w:t>TaskerSRV</w:t>
-      </w:r>
-      <w:proofErr w:type="spellEnd"/>
-      <w:r>
-        <w:t xml:space="preserve"> is the database component. </w:t>
+      <w:r>
+        <w:t xml:space="preserve">TaskerSRV is the database component. </w:t>
       </w:r>
     </w:p>
     <w:p>
@@ -2912,6 +2844,7 @@
           <w:id w:val="1117640649"/>
           <w:citation/>
         </w:sdtPr>
+        <w:sdtEndPr/>
         <w:sdtContent>
           <w:r>
             <w:fldChar w:fldCharType="begin"/>
@@ -3187,6 +3120,7 @@
           <w:id w:val="277157943"/>
           <w:citation/>
         </w:sdtPr>
+        <w:sdtEndPr/>
         <w:sdtContent>
           <w:r>
             <w:fldChar w:fldCharType="begin"/>
@@ -3237,14 +3171,12 @@
       <w:r>
         <w:t xml:space="preserve">Clicking the ‘Connection Settings’ button will open the ‘Connection Settings’ window – this allows the user to configure their connection to the </w:t>
       </w:r>
-      <w:proofErr w:type="spellStart"/>
       <w:r>
         <w:rPr>
           <w:i/>
         </w:rPr>
         <w:t>TaskerSRV</w:t>
       </w:r>
-      <w:proofErr w:type="spellEnd"/>
       <w:r>
         <w:t xml:space="preserve"> database.</w:t>
       </w:r>
@@ -3259,15 +3191,7 @@
         <w:jc w:val="both"/>
       </w:pPr>
       <w:r>
-        <w:t xml:space="preserve">Closing ‘Log </w:t>
-      </w:r>
-      <w:proofErr w:type="gramStart"/>
-      <w:r>
-        <w:t>In</w:t>
-      </w:r>
-      <w:proofErr w:type="gramEnd"/>
-      <w:r>
-        <w:t xml:space="preserve"> Window’ will bring up the ‘Exit Confirmation’ window.</w:t>
+        <w:t>Closing ‘Log In Window’ will bring up the ‘Exit Confirmation’ window.</w:t>
       </w:r>
     </w:p>
     <w:p>
@@ -3368,14 +3292,12 @@
       <w:r>
         <w:t xml:space="preserve">The table at the bottom of the ‘Main’ window shows all of the tasks currently saved in </w:t>
       </w:r>
-      <w:proofErr w:type="spellStart"/>
       <w:r>
         <w:rPr>
           <w:i/>
         </w:rPr>
         <w:t>TaskerSRV</w:t>
       </w:r>
-      <w:proofErr w:type="spellEnd"/>
       <w:r>
         <w:t>, the last time the program was synchronised with the database.</w:t>
       </w:r>
@@ -3505,31 +3427,21 @@
       <w:r>
         <w:t xml:space="preserve">Green indicates that </w:t>
       </w:r>
-      <w:proofErr w:type="spellStart"/>
       <w:r>
         <w:rPr>
           <w:i/>
         </w:rPr>
-        <w:t>TaskerCLI</w:t>
-      </w:r>
-      <w:proofErr w:type="spellEnd"/>
+        <w:t xml:space="preserve">TaskerCLI </w:t>
+      </w:r>
+      <w:r>
+        <w:t xml:space="preserve">is currently connected to </w:t>
+      </w:r>
       <w:r>
         <w:rPr>
           <w:i/>
         </w:rPr>
-        <w:t xml:space="preserve"> </w:t>
-      </w:r>
-      <w:r>
-        <w:t xml:space="preserve">is currently connected to </w:t>
-      </w:r>
-      <w:proofErr w:type="spellStart"/>
-      <w:r>
-        <w:rPr>
-          <w:i/>
-        </w:rPr>
         <w:t>TaskerSRV</w:t>
       </w:r>
-      <w:proofErr w:type="spellEnd"/>
       <w:r>
         <w:t xml:space="preserve"> and that everything is synchronised.</w:t>
       </w:r>
@@ -3546,31 +3458,21 @@
       <w:r>
         <w:t xml:space="preserve">Red indicates that the connection between </w:t>
       </w:r>
-      <w:proofErr w:type="spellStart"/>
       <w:r>
         <w:rPr>
           <w:i/>
         </w:rPr>
-        <w:t>TaskerCLI</w:t>
-      </w:r>
-      <w:proofErr w:type="spellEnd"/>
+        <w:t xml:space="preserve">TaskerCLI </w:t>
+      </w:r>
+      <w:r>
+        <w:t xml:space="preserve">and </w:t>
+      </w:r>
       <w:r>
         <w:rPr>
           <w:i/>
         </w:rPr>
-        <w:t xml:space="preserve"> </w:t>
-      </w:r>
-      <w:r>
-        <w:t xml:space="preserve">and </w:t>
-      </w:r>
-      <w:proofErr w:type="spellStart"/>
-      <w:r>
-        <w:rPr>
-          <w:i/>
-        </w:rPr>
         <w:t>TaskerSRV</w:t>
       </w:r>
-      <w:proofErr w:type="spellEnd"/>
       <w:r>
         <w:t xml:space="preserve"> has been lost and that synchronisation is no longer guaranteed.</w:t>
       </w:r>
@@ -3588,31 +3490,21 @@
         <w:lastRenderedPageBreak/>
         <w:t xml:space="preserve">In the demonstrated design, </w:t>
       </w:r>
-      <w:proofErr w:type="spellStart"/>
       <w:r>
         <w:rPr>
           <w:i/>
         </w:rPr>
-        <w:t>TaskerCLI</w:t>
-      </w:r>
-      <w:proofErr w:type="spellEnd"/>
+        <w:t xml:space="preserve">TaskerCLI </w:t>
+      </w:r>
+      <w:r>
+        <w:t xml:space="preserve">is connected to </w:t>
+      </w:r>
       <w:r>
         <w:rPr>
           <w:i/>
         </w:rPr>
-        <w:t xml:space="preserve"> </w:t>
-      </w:r>
-      <w:r>
-        <w:t xml:space="preserve">is connected to </w:t>
-      </w:r>
-      <w:proofErr w:type="spellStart"/>
-      <w:r>
-        <w:rPr>
-          <w:i/>
-        </w:rPr>
         <w:t>TaskerSRV</w:t>
       </w:r>
-      <w:proofErr w:type="spellEnd"/>
       <w:r>
         <w:t xml:space="preserve"> and has been synchronised less than a minute ago. The number of minutes increments every minute and returns to 0 after successful synchronisation.</w:t>
       </w:r>
@@ -3884,19 +3776,11 @@
       <w:r>
         <w:t xml:space="preserve">The connection status text at the top of the window shows the current connection state of </w:t>
       </w:r>
-      <w:proofErr w:type="spellStart"/>
       <w:r>
         <w:rPr>
           <w:i/>
         </w:rPr>
-        <w:t>TaskerCLI</w:t>
-      </w:r>
-      <w:proofErr w:type="spellEnd"/>
-      <w:r>
-        <w:rPr>
-          <w:i/>
-        </w:rPr>
-        <w:t>.</w:t>
+        <w:t>TaskerCLI.</w:t>
       </w:r>
     </w:p>
     <w:p>
@@ -3910,19 +3794,11 @@
       <w:r>
         <w:t xml:space="preserve">The coloured circle is red when there is no connection established to </w:t>
       </w:r>
-      <w:proofErr w:type="spellStart"/>
       <w:r>
         <w:rPr>
           <w:i/>
         </w:rPr>
-        <w:t>TaskerSRV</w:t>
-      </w:r>
-      <w:proofErr w:type="spellEnd"/>
-      <w:r>
-        <w:rPr>
-          <w:i/>
-        </w:rPr>
-        <w:t>.</w:t>
+        <w:t>TaskerSRV.</w:t>
       </w:r>
     </w:p>
     <w:p>
@@ -3960,31 +3836,21 @@
       <w:r>
         <w:t xml:space="preserve">In this design, </w:t>
       </w:r>
-      <w:proofErr w:type="spellStart"/>
       <w:r>
         <w:rPr>
           <w:i/>
         </w:rPr>
-        <w:t>TaskerCLI</w:t>
-      </w:r>
-      <w:proofErr w:type="spellEnd"/>
+        <w:t xml:space="preserve">TaskerCLI </w:t>
+      </w:r>
+      <w:r>
+        <w:t xml:space="preserve">is not connected to </w:t>
+      </w:r>
       <w:r>
         <w:rPr>
           <w:i/>
         </w:rPr>
-        <w:t xml:space="preserve"> </w:t>
-      </w:r>
-      <w:r>
-        <w:t xml:space="preserve">is not connected to </w:t>
-      </w:r>
-      <w:proofErr w:type="spellStart"/>
-      <w:r>
-        <w:rPr>
-          <w:i/>
-        </w:rPr>
         <w:t>TaskerSRV</w:t>
       </w:r>
-      <w:proofErr w:type="spellEnd"/>
       <w:r>
         <w:t xml:space="preserve"> and it has been 10 minutes since the last successful synchronisation.</w:t>
       </w:r>
@@ -4000,14 +3866,12 @@
       <w:r>
         <w:t xml:space="preserve">The Database URL and Port Number are entered into the respective fields to provide information for connecting to the </w:t>
       </w:r>
-      <w:proofErr w:type="spellStart"/>
       <w:r>
         <w:rPr>
           <w:i/>
         </w:rPr>
         <w:t>TaskerSRV</w:t>
       </w:r>
-      <w:proofErr w:type="spellEnd"/>
       <w:r>
         <w:t xml:space="preserve"> database.</w:t>
       </w:r>
@@ -4035,19 +3899,11 @@
       <w:r>
         <w:t xml:space="preserve">Choosing ‘Connect’ will instruct </w:t>
       </w:r>
-      <w:proofErr w:type="spellStart"/>
       <w:r>
         <w:rPr>
           <w:i/>
         </w:rPr>
-        <w:t>TaskerCLI</w:t>
-      </w:r>
-      <w:proofErr w:type="spellEnd"/>
-      <w:r>
-        <w:rPr>
-          <w:i/>
-        </w:rPr>
-        <w:t xml:space="preserve"> </w:t>
+        <w:t xml:space="preserve">TaskerCLI </w:t>
       </w:r>
       <w:r>
         <w:t>to attempt to connect using the information provided.</w:t>
@@ -4185,14 +4041,12 @@
       <w:r>
         <w:t xml:space="preserve">If ‘Yes’ is selected, </w:t>
       </w:r>
-      <w:proofErr w:type="spellStart"/>
       <w:r>
         <w:rPr>
           <w:i/>
         </w:rPr>
         <w:t>TaskerCLI</w:t>
       </w:r>
-      <w:proofErr w:type="spellEnd"/>
       <w:r>
         <w:t xml:space="preserve"> closes.</w:t>
       </w:r>
@@ -4393,12 +4247,10 @@
         <w:lastRenderedPageBreak/>
         <w:t xml:space="preserve">User Interface Design - </w:t>
       </w:r>
-      <w:proofErr w:type="spellStart"/>
       <w:r>
         <w:t>TaskerMAN</w:t>
       </w:r>
       <w:bookmarkEnd w:id="11"/>
-      <w:proofErr w:type="spellEnd"/>
     </w:p>
     <w:p>
       <w:pPr>
@@ -4418,6 +4270,7 @@
           <w:id w:val="-743727755"/>
           <w:citation/>
         </w:sdtPr>
+        <w:sdtEndPr/>
         <w:sdtContent>
           <w:r>
             <w:fldChar w:fldCharType="begin"/>
@@ -4544,6 +4397,7 @@
           <w:id w:val="1344205661"/>
           <w:citation/>
         </w:sdtPr>
+        <w:sdtEndPr/>
         <w:sdtContent>
           <w:r>
             <w:fldChar w:fldCharType="begin"/>
@@ -4583,14 +4437,9 @@
       <w:pPr>
         <w:pStyle w:val="Heading3"/>
       </w:pPr>
-      <w:proofErr w:type="spellStart"/>
       <w:r>
         <w:lastRenderedPageBreak/>
-        <w:t>TaskerMAN</w:t>
-      </w:r>
-      <w:proofErr w:type="spellEnd"/>
-      <w:r>
-        <w:t xml:space="preserve"> Task / User View</w:t>
+        <w:t>TaskerMAN Task / User View</w:t>
       </w:r>
     </w:p>
     <w:p>
@@ -4671,15 +4520,7 @@
         </w:numPr>
       </w:pPr>
       <w:r>
-        <w:t xml:space="preserve">Tasks and Users change the current </w:t>
-      </w:r>
-      <w:proofErr w:type="spellStart"/>
-      <w:r>
-        <w:t>TaskerMAN</w:t>
-      </w:r>
-      <w:proofErr w:type="spellEnd"/>
-      <w:r>
-        <w:t xml:space="preserve"> view</w:t>
+        <w:t>Tasks and Users change the current TaskerMAN view</w:t>
       </w:r>
       <w:r>
         <w:t xml:space="preserve"> to the other option.</w:t>
@@ -4718,18 +4559,7 @@
         </w:numPr>
       </w:pPr>
       <w:r>
-        <w:t xml:space="preserve">Refresh </w:t>
-      </w:r>
-      <w:r>
-        <w:t xml:space="preserve">reloads the </w:t>
-      </w:r>
-      <w:proofErr w:type="spellStart"/>
-      <w:r>
-        <w:t>TaskerMAN</w:t>
-      </w:r>
-      <w:proofErr w:type="spellEnd"/>
-      <w:r>
-        <w:t xml:space="preserve"> interface and retrieves any new data from the database.</w:t>
+        <w:t>Refresh reloads the TaskerMAN interface and retrieves any new data from the database.</w:t>
       </w:r>
     </w:p>
     <w:p>
@@ -5006,15 +4836,7 @@
         <w:t xml:space="preserve">The database </w:t>
       </w:r>
       <w:r>
-        <w:t xml:space="preserve">will be updated after each edit, refreshing </w:t>
-      </w:r>
-      <w:proofErr w:type="spellStart"/>
-      <w:r>
-        <w:t>TaskerMAN</w:t>
-      </w:r>
-      <w:proofErr w:type="spellEnd"/>
-      <w:r>
-        <w:t xml:space="preserve"> in the process.</w:t>
+        <w:t>will be updated after each edit, refreshing TaskerMAN in the process.</w:t>
       </w:r>
     </w:p>
     <w:p>
@@ -5151,13 +4973,7 @@
     </w:p>
     <w:p>
       <w:r>
-        <w:t xml:space="preserve">Insert </w:t>
-      </w:r>
-      <w:r>
-        <w:t>image</w:t>
-      </w:r>
-      <w:r>
-        <w:t xml:space="preserve"> here</w:t>
+        <w:t>Insert image here</w:t>
       </w:r>
     </w:p>
     <w:p/>
@@ -5263,39 +5079,7 @@
         <w:jc w:val="both"/>
       </w:pPr>
       <w:r>
-        <w:t xml:space="preserve">By using standard libraries to connect various components to </w:t>
-      </w:r>
-      <w:proofErr w:type="spellStart"/>
-      <w:r>
-        <w:t>TaskerSRV</w:t>
-      </w:r>
-      <w:proofErr w:type="spellEnd"/>
-      <w:r>
-        <w:t xml:space="preserve"> we can utilise standard protocols such as HTTP avoiding the need to specify interfaces for inter component communication. Clients will initiate the connection to </w:t>
-      </w:r>
-      <w:proofErr w:type="spellStart"/>
-      <w:r>
-        <w:t>TaskerSRV</w:t>
-      </w:r>
-      <w:proofErr w:type="spellEnd"/>
-      <w:r>
-        <w:t xml:space="preserve"> and handle the connection through JDBC and PDO for </w:t>
-      </w:r>
-      <w:proofErr w:type="spellStart"/>
-      <w:r>
-        <w:t>TaskerCLI</w:t>
-      </w:r>
-      <w:proofErr w:type="spellEnd"/>
-      <w:r>
-        <w:t xml:space="preserve"> and </w:t>
-      </w:r>
-      <w:proofErr w:type="spellStart"/>
-      <w:r>
-        <w:t>TaskerMAN</w:t>
-      </w:r>
-      <w:proofErr w:type="spellEnd"/>
-      <w:r>
-        <w:t xml:space="preserve"> respectively. </w:t>
+        <w:t xml:space="preserve">By using standard libraries to connect various components to TaskerSRV we can utilise standard protocols such as HTTP avoiding the need to specify interfaces for inter component communication. Clients will initiate the connection to TaskerSRV and handle the connection through JDBC and PDO for TaskerCLI and TaskerMAN respectively. </w:t>
       </w:r>
     </w:p>
     <w:p>
@@ -5367,13 +5151,8 @@
         <w:pStyle w:val="Heading2"/>
       </w:pPr>
       <w:bookmarkStart w:id="13" w:name="_Toc443225770"/>
-      <w:proofErr w:type="spellStart"/>
-      <w:r>
-        <w:t>TaskerSRV</w:t>
-      </w:r>
-      <w:proofErr w:type="spellEnd"/>
-      <w:r>
-        <w:t xml:space="preserve"> Database Design</w:t>
+      <w:r>
+        <w:t>TaskerSRV Database Design</w:t>
       </w:r>
       <w:bookmarkEnd w:id="13"/>
     </w:p>
@@ -5451,24 +5230,14 @@
         </w:drawing>
       </w:r>
       <w:r>
-        <w:t xml:space="preserve">Using this design the database in </w:t>
-      </w:r>
-      <w:proofErr w:type="spellStart"/>
-      <w:r>
-        <w:t>TaskerSRV</w:t>
-      </w:r>
-      <w:proofErr w:type="spellEnd"/>
-      <w:r>
-        <w:t xml:space="preserve"> must use a standard naming scheme and have fixed properties. These are listed in the diagram below.</w:t>
-      </w:r>
-      <w:bookmarkStart w:id="14" w:name="_GoBack"/>
-      <w:bookmarkEnd w:id="14"/>
+        <w:t>Using this design the database in TaskerSRV must use a standard naming scheme and have fixed properties. These are listed in the diagram below.</w:t>
+      </w:r>
     </w:p>
     <w:p>
       <w:pPr>
         <w:pStyle w:val="Heading1"/>
       </w:pPr>
-      <w:bookmarkStart w:id="15" w:name="_Toc443225771"/>
+      <w:bookmarkStart w:id="14" w:name="_Toc443225771"/>
       <w:r>
         <w:lastRenderedPageBreak/>
         <w:t>Significant C</w:t>
@@ -5476,32 +5245,31 @@
       <w:r>
         <w:t>lasses</w:t>
       </w:r>
+      <w:bookmarkEnd w:id="14"/>
+    </w:p>
+    <w:p>
+      <w:pPr>
+        <w:pStyle w:val="Heading2"/>
+      </w:pPr>
+      <w:bookmarkStart w:id="15" w:name="_Toc443225772"/>
+      <w:r>
+        <w:t>TaskerCLI</w:t>
+      </w:r>
       <w:bookmarkEnd w:id="15"/>
-    </w:p>
-    <w:p>
-      <w:pPr>
-        <w:pStyle w:val="Heading2"/>
-      </w:pPr>
-      <w:bookmarkStart w:id="16" w:name="_Toc443225772"/>
-      <w:proofErr w:type="spellStart"/>
-      <w:r>
-        <w:t>TaskerCLI</w:t>
-      </w:r>
-      <w:bookmarkEnd w:id="16"/>
-      <w:proofErr w:type="spellEnd"/>
     </w:p>
     <w:p>
       <w:pPr>
         <w:pStyle w:val="BodyText"/>
         <w:jc w:val="both"/>
       </w:pPr>
-      <w:proofErr w:type="spellStart"/>
-      <w:r>
-        <w:t>TaskerCLI</w:t>
-      </w:r>
-      <w:proofErr w:type="spellEnd"/>
-      <w:r>
-        <w:t xml:space="preserve"> classes can be broken down into functional groups. Classes which handle data including editing, database synchronisation and ordering are grouped as “Logic Classes. The remaining Classes are used to power the GUI such as getting user inputs and displaying or closing windows, these are grouped as “GUI Classes”</w:t>
+      <w:r>
+        <w:t>TaskerCLI classes can be broken down into functional groups. Classes which handle data including editing, database synchronisation and ordering are grouped as “Logic Classes</w:t>
+      </w:r>
+      <w:r>
+        <w:t>”</w:t>
+      </w:r>
+      <w:r>
+        <w:t>. The remaining Classes are used to power the GUI such as getting user inputs and displaying or closing windows, these are grouped as “GUI Classes”</w:t>
       </w:r>
     </w:p>
     <w:p>
@@ -5536,13 +5304,8 @@
         <w:jc w:val="both"/>
       </w:pPr>
       <w:r>
-        <w:t xml:space="preserve">Database: - Holds a JDBC connection and performs execution of SQL statements in order to both send and receive data to </w:t>
-      </w:r>
-      <w:proofErr w:type="spellStart"/>
-      <w:r>
-        <w:t>TaskerSRV</w:t>
-      </w:r>
-      <w:proofErr w:type="spellEnd"/>
+        <w:t>Database: - Holds a JDBC connection and performs execution of SQL statements in order to both send and receive data to TaskerSRV</w:t>
+      </w:r>
       <w:r>
         <w:t>.</w:t>
       </w:r>
@@ -5570,13 +5333,8 @@
         <w:pStyle w:val="BodyText"/>
         <w:jc w:val="both"/>
       </w:pPr>
-      <w:proofErr w:type="spellStart"/>
-      <w:r>
-        <w:t>DelayTimer</w:t>
-      </w:r>
-      <w:proofErr w:type="spellEnd"/>
-      <w:r>
-        <w:t>: - Provides a wrapper around the Timer class provided by Java. Used to queue and trigger actions such as database synchronisation</w:t>
+      <w:r>
+        <w:t>DelayTimer: - Provides a wrapper around the Timer class provided by Java. Used to queue and trigger actions such as database synchronisation</w:t>
       </w:r>
       <w:r>
         <w:t>.</w:t>
@@ -5587,24 +5345,11 @@
         <w:pStyle w:val="BodyText"/>
         <w:jc w:val="both"/>
       </w:pPr>
-      <w:proofErr w:type="spellStart"/>
-      <w:r>
-        <w:t>MemberList</w:t>
-      </w:r>
-      <w:proofErr w:type="spellEnd"/>
-      <w:r>
-        <w:t xml:space="preserve">: - </w:t>
-      </w:r>
-      <w:r>
-        <w:t xml:space="preserve">A class which holds all members found in </w:t>
-      </w:r>
-      <w:proofErr w:type="spellStart"/>
-      <w:r>
-        <w:t>TaskerSRV</w:t>
-      </w:r>
-      <w:proofErr w:type="spellEnd"/>
-      <w:r>
-        <w:t xml:space="preserve"> as Member objects.</w:t>
+      <w:r>
+        <w:t xml:space="preserve">MemberList: - </w:t>
+      </w:r>
+      <w:r>
+        <w:t>A class which holds all members found in TaskerSRV as Member objects.</w:t>
       </w:r>
     </w:p>
     <w:p>
@@ -5612,21 +5357,8 @@
         <w:pStyle w:val="BodyText"/>
         <w:jc w:val="both"/>
       </w:pPr>
-      <w:proofErr w:type="spellStart"/>
-      <w:r>
-        <w:t>TaskList</w:t>
-      </w:r>
-      <w:proofErr w:type="spellEnd"/>
-      <w:r>
-        <w:t xml:space="preserve">: - A class which holds all tasks found in </w:t>
-      </w:r>
-      <w:proofErr w:type="spellStart"/>
-      <w:r>
-        <w:t>TaskerSRV</w:t>
-      </w:r>
-      <w:proofErr w:type="spellEnd"/>
-      <w:r>
-        <w:t xml:space="preserve"> as Task objects.</w:t>
+      <w:r>
+        <w:t>TaskList: - A class which holds all tasks found in TaskerSRV as Task objects.</w:t>
       </w:r>
     </w:p>
     <w:p>
@@ -5634,13 +5366,8 @@
         <w:pStyle w:val="BodyText"/>
         <w:jc w:val="both"/>
       </w:pPr>
-      <w:proofErr w:type="spellStart"/>
-      <w:r>
-        <w:t>TaskElement</w:t>
-      </w:r>
-      <w:proofErr w:type="spellEnd"/>
-      <w:r>
-        <w:t>: - Represents a single element of a Task.</w:t>
+      <w:r>
+        <w:t>TaskElement: - Represents a single element of a Task.</w:t>
       </w:r>
     </w:p>
     <w:p>
@@ -5784,80 +5511,75 @@
           <w:sz w:val="24"/>
           <w:szCs w:val="24"/>
         </w:rPr>
-        <w:t xml:space="preserve">String </w:t>
-      </w:r>
-      <w:proofErr w:type="spellStart"/>
-      <w:proofErr w:type="gramStart"/>
-      <w:r>
+        <w:t>String getID();</w:t>
+      </w:r>
+    </w:p>
+    <w:p>
+      <w:pPr>
         <w:rPr>
           <w:rFonts w:ascii="Bookman Old Style" w:hAnsi="Bookman Old Style"/>
           <w:sz w:val="24"/>
           <w:szCs w:val="24"/>
         </w:rPr>
-        <w:t>getID</w:t>
-      </w:r>
-      <w:proofErr w:type="spellEnd"/>
+      </w:pPr>
       <w:r>
         <w:rPr>
           <w:rFonts w:ascii="Bookman Old Style" w:hAnsi="Bookman Old Style"/>
           <w:sz w:val="24"/>
           <w:szCs w:val="24"/>
         </w:rPr>
-        <w:t>(</w:t>
-      </w:r>
-      <w:proofErr w:type="gramEnd"/>
-      <w:r>
+        <w:t>String getName();</w:t>
+      </w:r>
+    </w:p>
+    <w:p>
+      <w:pPr>
         <w:rPr>
           <w:rFonts w:ascii="Bookman Old Style" w:hAnsi="Bookman Old Style"/>
           <w:sz w:val="24"/>
           <w:szCs w:val="24"/>
         </w:rPr>
-        <w:t>);</w:t>
-      </w:r>
-    </w:p>
-    <w:p>
-      <w:pPr>
+      </w:pPr>
+      <w:r>
         <w:rPr>
           <w:rFonts w:ascii="Bookman Old Style" w:hAnsi="Bookman Old Style"/>
           <w:sz w:val="24"/>
           <w:szCs w:val="24"/>
         </w:rPr>
-      </w:pPr>
-      <w:r>
+        <w:t>String getStart();</w:t>
+      </w:r>
+    </w:p>
+    <w:p>
+      <w:pPr>
         <w:rPr>
           <w:rFonts w:ascii="Bookman Old Style" w:hAnsi="Bookman Old Style"/>
           <w:sz w:val="24"/>
           <w:szCs w:val="24"/>
         </w:rPr>
-        <w:t xml:space="preserve">String </w:t>
-      </w:r>
-      <w:proofErr w:type="spellStart"/>
-      <w:proofErr w:type="gramStart"/>
+      </w:pPr>
       <w:r>
         <w:rPr>
           <w:rFonts w:ascii="Bookman Old Style" w:hAnsi="Bookman Old Style"/>
           <w:sz w:val="24"/>
           <w:szCs w:val="24"/>
         </w:rPr>
-        <w:t>getName</w:t>
-      </w:r>
-      <w:proofErr w:type="spellEnd"/>
-      <w:r>
+        <w:t>String getEnd();</w:t>
+      </w:r>
+    </w:p>
+    <w:p>
+      <w:pPr>
         <w:rPr>
           <w:rFonts w:ascii="Bookman Old Style" w:hAnsi="Bookman Old Style"/>
           <w:sz w:val="24"/>
           <w:szCs w:val="24"/>
         </w:rPr>
-        <w:t>(</w:t>
-      </w:r>
-      <w:proofErr w:type="gramEnd"/>
+      </w:pPr>
       <w:r>
         <w:rPr>
           <w:rFonts w:ascii="Bookman Old Style" w:hAnsi="Bookman Old Style"/>
           <w:sz w:val="24"/>
           <w:szCs w:val="24"/>
         </w:rPr>
-        <w:t>);</w:t>
+        <w:t>String getMembers();</w:t>
       </w:r>
     </w:p>
     <w:p>
@@ -5874,80 +5596,74 @@
           <w:sz w:val="24"/>
           <w:szCs w:val="24"/>
         </w:rPr>
-        <w:t xml:space="preserve">String </w:t>
-      </w:r>
-      <w:proofErr w:type="spellStart"/>
-      <w:proofErr w:type="gramStart"/>
-      <w:r>
+        <w:t>String getStatus();</w:t>
+      </w:r>
+    </w:p>
+    <w:p>
+      <w:pPr>
         <w:rPr>
           <w:rFonts w:ascii="Bookman Old Style" w:hAnsi="Bookman Old Style"/>
           <w:sz w:val="24"/>
           <w:szCs w:val="24"/>
         </w:rPr>
-        <w:t>getStart</w:t>
-      </w:r>
-      <w:proofErr w:type="spellEnd"/>
+      </w:pPr>
       <w:r>
         <w:rPr>
           <w:rFonts w:ascii="Bookman Old Style" w:hAnsi="Bookman Old Style"/>
           <w:sz w:val="24"/>
           <w:szCs w:val="24"/>
         </w:rPr>
-        <w:t>(</w:t>
-      </w:r>
-      <w:proofErr w:type="gramEnd"/>
-      <w:r>
+        <w:t>Void setStatus(TaskStatuses newStatus);</w:t>
+      </w:r>
+    </w:p>
+    <w:p>
+      <w:pPr>
         <w:rPr>
           <w:rFonts w:ascii="Bookman Old Style" w:hAnsi="Bookman Old Style"/>
           <w:sz w:val="24"/>
           <w:szCs w:val="24"/>
         </w:rPr>
-        <w:t>);</w:t>
-      </w:r>
-    </w:p>
-    <w:p>
-      <w:pPr>
+      </w:pPr>
+      <w:r>
         <w:rPr>
           <w:rFonts w:ascii="Bookman Old Style" w:hAnsi="Bookman Old Style"/>
           <w:sz w:val="24"/>
           <w:szCs w:val="24"/>
         </w:rPr>
-      </w:pPr>
+        <w:t>Void addElement</w:t>
+      </w:r>
       <w:r>
         <w:rPr>
           <w:rFonts w:ascii="Bookman Old Style" w:hAnsi="Bookman Old Style"/>
           <w:sz w:val="24"/>
           <w:szCs w:val="24"/>
         </w:rPr>
-        <w:t xml:space="preserve">String </w:t>
-      </w:r>
-      <w:proofErr w:type="spellStart"/>
-      <w:proofErr w:type="gramStart"/>
+        <w:t>(String elementName, String elementComment, String index)</w:t>
+      </w:r>
       <w:r>
         <w:rPr>
           <w:rFonts w:ascii="Bookman Old Style" w:hAnsi="Bookman Old Style"/>
           <w:sz w:val="24"/>
           <w:szCs w:val="24"/>
         </w:rPr>
-        <w:t>getEnd</w:t>
-      </w:r>
-      <w:proofErr w:type="spellEnd"/>
-      <w:r>
+        <w:t>;</w:t>
+      </w:r>
+    </w:p>
+    <w:p>
+      <w:pPr>
         <w:rPr>
           <w:rFonts w:ascii="Bookman Old Style" w:hAnsi="Bookman Old Style"/>
           <w:sz w:val="24"/>
           <w:szCs w:val="24"/>
         </w:rPr>
-        <w:t>(</w:t>
-      </w:r>
-      <w:proofErr w:type="gramEnd"/>
+      </w:pPr>
       <w:r>
         <w:rPr>
           <w:rFonts w:ascii="Bookman Old Style" w:hAnsi="Bookman Old Style"/>
           <w:sz w:val="24"/>
           <w:szCs w:val="24"/>
         </w:rPr>
-        <w:t>);</w:t>
+        <w:t>Void clearAllElements();</w:t>
       </w:r>
     </w:p>
     <w:p>
@@ -5964,397 +5680,24 @@
           <w:sz w:val="24"/>
           <w:szCs w:val="24"/>
         </w:rPr>
-        <w:t xml:space="preserve">String </w:t>
-      </w:r>
-      <w:proofErr w:type="spellStart"/>
-      <w:proofErr w:type="gramStart"/>
-      <w:r>
+        <w:t>Element getElement(int index);</w:t>
+      </w:r>
+    </w:p>
+    <w:p>
+      <w:pPr>
         <w:rPr>
           <w:rFonts w:ascii="Bookman Old Style" w:hAnsi="Bookman Old Style"/>
           <w:sz w:val="24"/>
           <w:szCs w:val="24"/>
         </w:rPr>
-        <w:t>getMembers</w:t>
-      </w:r>
-      <w:proofErr w:type="spellEnd"/>
+      </w:pPr>
       <w:r>
         <w:rPr>
           <w:rFonts w:ascii="Bookman Old Style" w:hAnsi="Bookman Old Style"/>
           <w:sz w:val="24"/>
           <w:szCs w:val="24"/>
         </w:rPr>
-        <w:t>(</w:t>
-      </w:r>
-      <w:proofErr w:type="gramEnd"/>
-      <w:r>
-        <w:rPr>
-          <w:rFonts w:ascii="Bookman Old Style" w:hAnsi="Bookman Old Style"/>
-          <w:sz w:val="24"/>
-          <w:szCs w:val="24"/>
-        </w:rPr>
-        <w:t>);</w:t>
-      </w:r>
-    </w:p>
-    <w:p>
-      <w:pPr>
-        <w:rPr>
-          <w:rFonts w:ascii="Bookman Old Style" w:hAnsi="Bookman Old Style"/>
-          <w:sz w:val="24"/>
-          <w:szCs w:val="24"/>
-        </w:rPr>
-      </w:pPr>
-      <w:r>
-        <w:rPr>
-          <w:rFonts w:ascii="Bookman Old Style" w:hAnsi="Bookman Old Style"/>
-          <w:sz w:val="24"/>
-          <w:szCs w:val="24"/>
-        </w:rPr>
-        <w:t xml:space="preserve">String </w:t>
-      </w:r>
-      <w:proofErr w:type="spellStart"/>
-      <w:proofErr w:type="gramStart"/>
-      <w:r>
-        <w:rPr>
-          <w:rFonts w:ascii="Bookman Old Style" w:hAnsi="Bookman Old Style"/>
-          <w:sz w:val="24"/>
-          <w:szCs w:val="24"/>
-        </w:rPr>
-        <w:t>getStatus</w:t>
-      </w:r>
-      <w:proofErr w:type="spellEnd"/>
-      <w:r>
-        <w:rPr>
-          <w:rFonts w:ascii="Bookman Old Style" w:hAnsi="Bookman Old Style"/>
-          <w:sz w:val="24"/>
-          <w:szCs w:val="24"/>
-        </w:rPr>
-        <w:t>(</w:t>
-      </w:r>
-      <w:proofErr w:type="gramEnd"/>
-      <w:r>
-        <w:rPr>
-          <w:rFonts w:ascii="Bookman Old Style" w:hAnsi="Bookman Old Style"/>
-          <w:sz w:val="24"/>
-          <w:szCs w:val="24"/>
-        </w:rPr>
-        <w:t>);</w:t>
-      </w:r>
-    </w:p>
-    <w:p>
-      <w:pPr>
-        <w:rPr>
-          <w:rFonts w:ascii="Bookman Old Style" w:hAnsi="Bookman Old Style"/>
-          <w:sz w:val="24"/>
-          <w:szCs w:val="24"/>
-        </w:rPr>
-      </w:pPr>
-      <w:r>
-        <w:rPr>
-          <w:rFonts w:ascii="Bookman Old Style" w:hAnsi="Bookman Old Style"/>
-          <w:sz w:val="24"/>
-          <w:szCs w:val="24"/>
-        </w:rPr>
-        <w:t xml:space="preserve">Void </w:t>
-      </w:r>
-      <w:proofErr w:type="spellStart"/>
-      <w:proofErr w:type="gramStart"/>
-      <w:r>
-        <w:rPr>
-          <w:rFonts w:ascii="Bookman Old Style" w:hAnsi="Bookman Old Style"/>
-          <w:sz w:val="24"/>
-          <w:szCs w:val="24"/>
-        </w:rPr>
-        <w:t>setStatus</w:t>
-      </w:r>
-      <w:proofErr w:type="spellEnd"/>
-      <w:r>
-        <w:rPr>
-          <w:rFonts w:ascii="Bookman Old Style" w:hAnsi="Bookman Old Style"/>
-          <w:sz w:val="24"/>
-          <w:szCs w:val="24"/>
-        </w:rPr>
-        <w:t>(</w:t>
-      </w:r>
-      <w:proofErr w:type="spellStart"/>
-      <w:proofErr w:type="gramEnd"/>
-      <w:r>
-        <w:rPr>
-          <w:rFonts w:ascii="Bookman Old Style" w:hAnsi="Bookman Old Style"/>
-          <w:sz w:val="24"/>
-          <w:szCs w:val="24"/>
-        </w:rPr>
-        <w:t>TaskStatuses</w:t>
-      </w:r>
-      <w:proofErr w:type="spellEnd"/>
-      <w:r>
-        <w:rPr>
-          <w:rFonts w:ascii="Bookman Old Style" w:hAnsi="Bookman Old Style"/>
-          <w:sz w:val="24"/>
-          <w:szCs w:val="24"/>
-        </w:rPr>
-        <w:t xml:space="preserve"> </w:t>
-      </w:r>
-      <w:proofErr w:type="spellStart"/>
-      <w:r>
-        <w:rPr>
-          <w:rFonts w:ascii="Bookman Old Style" w:hAnsi="Bookman Old Style"/>
-          <w:sz w:val="24"/>
-          <w:szCs w:val="24"/>
-        </w:rPr>
-        <w:t>newStatus</w:t>
-      </w:r>
-      <w:proofErr w:type="spellEnd"/>
-      <w:r>
-        <w:rPr>
-          <w:rFonts w:ascii="Bookman Old Style" w:hAnsi="Bookman Old Style"/>
-          <w:sz w:val="24"/>
-          <w:szCs w:val="24"/>
-        </w:rPr>
-        <w:t>);</w:t>
-      </w:r>
-    </w:p>
-    <w:p>
-      <w:pPr>
-        <w:rPr>
-          <w:rFonts w:ascii="Bookman Old Style" w:hAnsi="Bookman Old Style"/>
-          <w:sz w:val="24"/>
-          <w:szCs w:val="24"/>
-        </w:rPr>
-      </w:pPr>
-      <w:r>
-        <w:rPr>
-          <w:rFonts w:ascii="Bookman Old Style" w:hAnsi="Bookman Old Style"/>
-          <w:sz w:val="24"/>
-          <w:szCs w:val="24"/>
-        </w:rPr>
-        <w:t xml:space="preserve">Void </w:t>
-      </w:r>
-      <w:proofErr w:type="spellStart"/>
-      <w:proofErr w:type="gramStart"/>
-      <w:r>
-        <w:rPr>
-          <w:rFonts w:ascii="Bookman Old Style" w:hAnsi="Bookman Old Style"/>
-          <w:sz w:val="24"/>
-          <w:szCs w:val="24"/>
-        </w:rPr>
-        <w:t>addElement</w:t>
-      </w:r>
-      <w:proofErr w:type="spellEnd"/>
-      <w:r>
-        <w:rPr>
-          <w:rFonts w:ascii="Bookman Old Style" w:hAnsi="Bookman Old Style"/>
-          <w:sz w:val="24"/>
-          <w:szCs w:val="24"/>
-        </w:rPr>
-        <w:t>(</w:t>
-      </w:r>
-      <w:proofErr w:type="gramEnd"/>
-      <w:r>
-        <w:rPr>
-          <w:rFonts w:ascii="Bookman Old Style" w:hAnsi="Bookman Old Style"/>
-          <w:sz w:val="24"/>
-          <w:szCs w:val="24"/>
-        </w:rPr>
-        <w:t xml:space="preserve">String </w:t>
-      </w:r>
-      <w:proofErr w:type="spellStart"/>
-      <w:r>
-        <w:rPr>
-          <w:rFonts w:ascii="Bookman Old Style" w:hAnsi="Bookman Old Style"/>
-          <w:sz w:val="24"/>
-          <w:szCs w:val="24"/>
-        </w:rPr>
-        <w:t>elementName</w:t>
-      </w:r>
-      <w:proofErr w:type="spellEnd"/>
-      <w:r>
-        <w:rPr>
-          <w:rFonts w:ascii="Bookman Old Style" w:hAnsi="Bookman Old Style"/>
-          <w:sz w:val="24"/>
-          <w:szCs w:val="24"/>
-        </w:rPr>
-        <w:t xml:space="preserve">, String </w:t>
-      </w:r>
-      <w:proofErr w:type="spellStart"/>
-      <w:r>
-        <w:rPr>
-          <w:rFonts w:ascii="Bookman Old Style" w:hAnsi="Bookman Old Style"/>
-          <w:sz w:val="24"/>
-          <w:szCs w:val="24"/>
-        </w:rPr>
-        <w:t>elementComment</w:t>
-      </w:r>
-      <w:proofErr w:type="spellEnd"/>
-      <w:r>
-        <w:rPr>
-          <w:rFonts w:ascii="Bookman Old Style" w:hAnsi="Bookman Old Style"/>
-          <w:sz w:val="24"/>
-          <w:szCs w:val="24"/>
-        </w:rPr>
-        <w:t>, String index)</w:t>
-      </w:r>
-      <w:r>
-        <w:rPr>
-          <w:rFonts w:ascii="Bookman Old Style" w:hAnsi="Bookman Old Style"/>
-          <w:sz w:val="24"/>
-          <w:szCs w:val="24"/>
-        </w:rPr>
-        <w:t>;</w:t>
-      </w:r>
-    </w:p>
-    <w:p>
-      <w:pPr>
-        <w:rPr>
-          <w:rFonts w:ascii="Bookman Old Style" w:hAnsi="Bookman Old Style"/>
-          <w:sz w:val="24"/>
-          <w:szCs w:val="24"/>
-        </w:rPr>
-      </w:pPr>
-      <w:r>
-        <w:rPr>
-          <w:rFonts w:ascii="Bookman Old Style" w:hAnsi="Bookman Old Style"/>
-          <w:sz w:val="24"/>
-          <w:szCs w:val="24"/>
-        </w:rPr>
-        <w:t xml:space="preserve">Void </w:t>
-      </w:r>
-      <w:proofErr w:type="spellStart"/>
-      <w:proofErr w:type="gramStart"/>
-      <w:r>
-        <w:rPr>
-          <w:rFonts w:ascii="Bookman Old Style" w:hAnsi="Bookman Old Style"/>
-          <w:sz w:val="24"/>
-          <w:szCs w:val="24"/>
-        </w:rPr>
-        <w:t>clearAllElements</w:t>
-      </w:r>
-      <w:proofErr w:type="spellEnd"/>
-      <w:r>
-        <w:rPr>
-          <w:rFonts w:ascii="Bookman Old Style" w:hAnsi="Bookman Old Style"/>
-          <w:sz w:val="24"/>
-          <w:szCs w:val="24"/>
-        </w:rPr>
-        <w:t>(</w:t>
-      </w:r>
-      <w:proofErr w:type="gramEnd"/>
-      <w:r>
-        <w:rPr>
-          <w:rFonts w:ascii="Bookman Old Style" w:hAnsi="Bookman Old Style"/>
-          <w:sz w:val="24"/>
-          <w:szCs w:val="24"/>
-        </w:rPr>
-        <w:t>);</w:t>
-      </w:r>
-    </w:p>
-    <w:p>
-      <w:pPr>
-        <w:rPr>
-          <w:rFonts w:ascii="Bookman Old Style" w:hAnsi="Bookman Old Style"/>
-          <w:sz w:val="24"/>
-          <w:szCs w:val="24"/>
-        </w:rPr>
-      </w:pPr>
-      <w:r>
-        <w:rPr>
-          <w:rFonts w:ascii="Bookman Old Style" w:hAnsi="Bookman Old Style"/>
-          <w:sz w:val="24"/>
-          <w:szCs w:val="24"/>
-        </w:rPr>
-        <w:t xml:space="preserve">Element </w:t>
-      </w:r>
-      <w:proofErr w:type="spellStart"/>
-      <w:proofErr w:type="gramStart"/>
-      <w:r>
-        <w:rPr>
-          <w:rFonts w:ascii="Bookman Old Style" w:hAnsi="Bookman Old Style"/>
-          <w:sz w:val="24"/>
-          <w:szCs w:val="24"/>
-        </w:rPr>
-        <w:t>getElement</w:t>
-      </w:r>
-      <w:proofErr w:type="spellEnd"/>
-      <w:r>
-        <w:rPr>
-          <w:rFonts w:ascii="Bookman Old Style" w:hAnsi="Bookman Old Style"/>
-          <w:sz w:val="24"/>
-          <w:szCs w:val="24"/>
-        </w:rPr>
-        <w:t>(</w:t>
-      </w:r>
-      <w:proofErr w:type="spellStart"/>
-      <w:proofErr w:type="gramEnd"/>
-      <w:r>
-        <w:rPr>
-          <w:rFonts w:ascii="Bookman Old Style" w:hAnsi="Bookman Old Style"/>
-          <w:sz w:val="24"/>
-          <w:szCs w:val="24"/>
-        </w:rPr>
-        <w:t>int</w:t>
-      </w:r>
-      <w:proofErr w:type="spellEnd"/>
-      <w:r>
-        <w:rPr>
-          <w:rFonts w:ascii="Bookman Old Style" w:hAnsi="Bookman Old Style"/>
-          <w:sz w:val="24"/>
-          <w:szCs w:val="24"/>
-        </w:rPr>
-        <w:t xml:space="preserve"> index);</w:t>
-      </w:r>
-    </w:p>
-    <w:p>
-      <w:pPr>
-        <w:rPr>
-          <w:rFonts w:ascii="Bookman Old Style" w:hAnsi="Bookman Old Style"/>
-          <w:sz w:val="24"/>
-          <w:szCs w:val="24"/>
-        </w:rPr>
-      </w:pPr>
-      <w:proofErr w:type="spellStart"/>
-      <w:r>
-        <w:rPr>
-          <w:rFonts w:ascii="Bookman Old Style" w:hAnsi="Bookman Old Style"/>
-          <w:sz w:val="24"/>
-          <w:szCs w:val="24"/>
-        </w:rPr>
-        <w:t>ArrayList</w:t>
-      </w:r>
-      <w:proofErr w:type="spellEnd"/>
-      <w:r>
-        <w:rPr>
-          <w:rFonts w:ascii="Bookman Old Style" w:hAnsi="Bookman Old Style"/>
-          <w:sz w:val="24"/>
-          <w:szCs w:val="24"/>
-        </w:rPr>
-        <w:t xml:space="preserve">&lt;Element&gt; </w:t>
-      </w:r>
-      <w:proofErr w:type="spellStart"/>
-      <w:proofErr w:type="gramStart"/>
-      <w:r>
-        <w:rPr>
-          <w:rFonts w:ascii="Bookman Old Style" w:hAnsi="Bookman Old Style"/>
-          <w:sz w:val="24"/>
-          <w:szCs w:val="24"/>
-        </w:rPr>
-        <w:t>getAllElements</w:t>
-      </w:r>
-      <w:proofErr w:type="spellEnd"/>
-      <w:r>
-        <w:rPr>
-          <w:rFonts w:ascii="Bookman Old Style" w:hAnsi="Bookman Old Style"/>
-          <w:sz w:val="24"/>
-          <w:szCs w:val="24"/>
-        </w:rPr>
-        <w:t>(</w:t>
-      </w:r>
-      <w:proofErr w:type="gramEnd"/>
-      <w:r>
-        <w:rPr>
-          <w:rFonts w:ascii="Bookman Old Style" w:hAnsi="Bookman Old Style"/>
-          <w:sz w:val="24"/>
-          <w:szCs w:val="24"/>
-        </w:rPr>
-        <w:t>)</w:t>
+        <w:t>ArrayList&lt;Element&gt; getAllElements()</w:t>
       </w:r>
       <w:r>
         <w:rPr>
@@ -6407,170 +5750,58 @@
           <w:sz w:val="24"/>
           <w:szCs w:val="24"/>
         </w:rPr>
-        <w:t xml:space="preserve">String </w:t>
-      </w:r>
-      <w:proofErr w:type="spellStart"/>
-      <w:proofErr w:type="gramStart"/>
-      <w:r>
+        <w:t>String getName();</w:t>
+      </w:r>
+    </w:p>
+    <w:p>
+      <w:pPr>
         <w:rPr>
           <w:rFonts w:ascii="Bookman Old Style" w:hAnsi="Bookman Old Style"/>
           <w:sz w:val="24"/>
           <w:szCs w:val="24"/>
         </w:rPr>
-        <w:t>getName</w:t>
-      </w:r>
-      <w:proofErr w:type="spellEnd"/>
+      </w:pPr>
       <w:r>
         <w:rPr>
           <w:rFonts w:ascii="Bookman Old Style" w:hAnsi="Bookman Old Style"/>
           <w:sz w:val="24"/>
           <w:szCs w:val="24"/>
         </w:rPr>
-        <w:t>(</w:t>
-      </w:r>
-      <w:proofErr w:type="gramEnd"/>
-      <w:r>
+        <w:t>String getEmail();</w:t>
+      </w:r>
+    </w:p>
+    <w:p>
+      <w:pPr>
         <w:rPr>
           <w:rFonts w:ascii="Bookman Old Style" w:hAnsi="Bookman Old Style"/>
           <w:sz w:val="24"/>
           <w:szCs w:val="24"/>
         </w:rPr>
-        <w:t>);</w:t>
-      </w:r>
-    </w:p>
-    <w:p>
-      <w:pPr>
+      </w:pPr>
+      <w:r>
         <w:rPr>
           <w:rFonts w:ascii="Bookman Old Style" w:hAnsi="Bookman Old Style"/>
           <w:sz w:val="24"/>
           <w:szCs w:val="24"/>
         </w:rPr>
-      </w:pPr>
-      <w:r>
+        <w:t>void setName();</w:t>
+      </w:r>
+    </w:p>
+    <w:p>
+      <w:pPr>
         <w:rPr>
           <w:rFonts w:ascii="Bookman Old Style" w:hAnsi="Bookman Old Style"/>
           <w:sz w:val="24"/>
           <w:szCs w:val="24"/>
         </w:rPr>
-        <w:t xml:space="preserve">String </w:t>
-      </w:r>
-      <w:proofErr w:type="spellStart"/>
-      <w:proofErr w:type="gramStart"/>
+      </w:pPr>
       <w:r>
         <w:rPr>
           <w:rFonts w:ascii="Bookman Old Style" w:hAnsi="Bookman Old Style"/>
           <w:sz w:val="24"/>
           <w:szCs w:val="24"/>
         </w:rPr>
-        <w:t>getEmail</w:t>
-      </w:r>
-      <w:proofErr w:type="spellEnd"/>
-      <w:r>
-        <w:rPr>
-          <w:rFonts w:ascii="Bookman Old Style" w:hAnsi="Bookman Old Style"/>
-          <w:sz w:val="24"/>
-          <w:szCs w:val="24"/>
-        </w:rPr>
-        <w:t>(</w:t>
-      </w:r>
-      <w:proofErr w:type="gramEnd"/>
-      <w:r>
-        <w:rPr>
-          <w:rFonts w:ascii="Bookman Old Style" w:hAnsi="Bookman Old Style"/>
-          <w:sz w:val="24"/>
-          <w:szCs w:val="24"/>
-        </w:rPr>
-        <w:t>);</w:t>
-      </w:r>
-    </w:p>
-    <w:p>
-      <w:pPr>
-        <w:rPr>
-          <w:rFonts w:ascii="Bookman Old Style" w:hAnsi="Bookman Old Style"/>
-          <w:sz w:val="24"/>
-          <w:szCs w:val="24"/>
-        </w:rPr>
-      </w:pPr>
-      <w:proofErr w:type="gramStart"/>
-      <w:r>
-        <w:rPr>
-          <w:rFonts w:ascii="Bookman Old Style" w:hAnsi="Bookman Old Style"/>
-          <w:sz w:val="24"/>
-          <w:szCs w:val="24"/>
-        </w:rPr>
-        <w:t>void</w:t>
-      </w:r>
-      <w:proofErr w:type="gramEnd"/>
-      <w:r>
-        <w:rPr>
-          <w:rFonts w:ascii="Bookman Old Style" w:hAnsi="Bookman Old Style"/>
-          <w:sz w:val="24"/>
-          <w:szCs w:val="24"/>
-        </w:rPr>
-        <w:t xml:space="preserve"> </w:t>
-      </w:r>
-      <w:proofErr w:type="spellStart"/>
-      <w:r>
-        <w:rPr>
-          <w:rFonts w:ascii="Bookman Old Style" w:hAnsi="Bookman Old Style"/>
-          <w:sz w:val="24"/>
-          <w:szCs w:val="24"/>
-        </w:rPr>
-        <w:t>setName</w:t>
-      </w:r>
-      <w:proofErr w:type="spellEnd"/>
-      <w:r>
-        <w:rPr>
-          <w:rFonts w:ascii="Bookman Old Style" w:hAnsi="Bookman Old Style"/>
-          <w:sz w:val="24"/>
-          <w:szCs w:val="24"/>
-        </w:rPr>
-        <w:t>();</w:t>
-      </w:r>
-    </w:p>
-    <w:p>
-      <w:pPr>
-        <w:rPr>
-          <w:rFonts w:ascii="Bookman Old Style" w:hAnsi="Bookman Old Style"/>
-          <w:sz w:val="24"/>
-          <w:szCs w:val="24"/>
-        </w:rPr>
-      </w:pPr>
-      <w:proofErr w:type="gramStart"/>
-      <w:r>
-        <w:rPr>
-          <w:rFonts w:ascii="Bookman Old Style" w:hAnsi="Bookman Old Style"/>
-          <w:sz w:val="24"/>
-          <w:szCs w:val="24"/>
-        </w:rPr>
-        <w:t>void</w:t>
-      </w:r>
-      <w:proofErr w:type="gramEnd"/>
-      <w:r>
-        <w:rPr>
-          <w:rFonts w:ascii="Bookman Old Style" w:hAnsi="Bookman Old Style"/>
-          <w:sz w:val="24"/>
-          <w:szCs w:val="24"/>
-        </w:rPr>
-        <w:t xml:space="preserve"> </w:t>
-      </w:r>
-      <w:proofErr w:type="spellStart"/>
-      <w:r>
-        <w:rPr>
-          <w:rFonts w:ascii="Bookman Old Style" w:hAnsi="Bookman Old Style"/>
-          <w:sz w:val="24"/>
-          <w:szCs w:val="24"/>
-        </w:rPr>
-        <w:t>setEmail</w:t>
-      </w:r>
-      <w:proofErr w:type="spellEnd"/>
-      <w:r>
-        <w:rPr>
-          <w:rFonts w:ascii="Bookman Old Style" w:hAnsi="Bookman Old Style"/>
-          <w:sz w:val="24"/>
-          <w:szCs w:val="24"/>
-        </w:rPr>
-        <w:t>();</w:t>
+        <w:t>void setEmail();</w:t>
       </w:r>
     </w:p>
     <w:p>
@@ -6600,7 +5831,6 @@
           <w:u w:val="single"/>
         </w:rPr>
       </w:pPr>
-      <w:proofErr w:type="spellStart"/>
       <w:r>
         <w:rPr>
           <w:rFonts w:ascii="Bookman Old Style" w:hAnsi="Bookman Old Style"/>
@@ -6608,341 +5838,329 @@
           <w:szCs w:val="24"/>
           <w:u w:val="single"/>
         </w:rPr>
-        <w:t>MemberList</w:t>
-      </w:r>
-      <w:proofErr w:type="spellEnd"/>
-      <w:r>
+        <w:t>MemberList:</w:t>
+      </w:r>
+    </w:p>
+    <w:p>
+      <w:pPr>
+        <w:rPr>
+          <w:rFonts w:ascii="Bookman Old Style" w:hAnsi="Bookman Old Style"/>
+          <w:sz w:val="24"/>
+          <w:szCs w:val="24"/>
+        </w:rPr>
+      </w:pPr>
+      <w:r>
+        <w:rPr>
+          <w:rFonts w:ascii="Bookman Old Style" w:hAnsi="Bookman Old Style"/>
+          <w:sz w:val="24"/>
+          <w:szCs w:val="24"/>
+        </w:rPr>
+        <w:t>Members getMember(int index);</w:t>
+      </w:r>
+    </w:p>
+    <w:p>
+      <w:pPr>
+        <w:rPr>
+          <w:rFonts w:ascii="Bookman Old Style" w:hAnsi="Bookman Old Style"/>
+          <w:sz w:val="24"/>
+          <w:szCs w:val="24"/>
+        </w:rPr>
+      </w:pPr>
+      <w:r>
+        <w:rPr>
+          <w:rFonts w:ascii="Bookman Old Style" w:hAnsi="Bookman Old Style"/>
+          <w:sz w:val="24"/>
+          <w:szCs w:val="24"/>
+        </w:rPr>
+        <w:t>Void addMember(Members member);</w:t>
+      </w:r>
+    </w:p>
+    <w:p>
+      <w:pPr>
+        <w:rPr>
+          <w:rFonts w:ascii="Bookman Old Style" w:hAnsi="Bookman Old Style"/>
+          <w:sz w:val="24"/>
+          <w:szCs w:val="24"/>
+        </w:rPr>
+      </w:pPr>
+      <w:r>
+        <w:rPr>
+          <w:rFonts w:ascii="Bookman Old Style" w:hAnsi="Bookman Old Style"/>
+          <w:sz w:val="24"/>
+          <w:szCs w:val="24"/>
+        </w:rPr>
+        <w:t>V</w:t>
+      </w:r>
+      <w:r>
+        <w:rPr>
+          <w:rFonts w:ascii="Bookman Old Style" w:hAnsi="Bookman Old Style"/>
+          <w:sz w:val="24"/>
+          <w:szCs w:val="24"/>
+        </w:rPr>
+        <w:t>oid loadMembers(String filename)</w:t>
+      </w:r>
+      <w:r>
+        <w:rPr>
+          <w:rFonts w:ascii="Bookman Old Style" w:hAnsi="Bookman Old Style"/>
+          <w:sz w:val="24"/>
+          <w:szCs w:val="24"/>
+        </w:rPr>
+        <w:t>;</w:t>
+      </w:r>
+    </w:p>
+    <w:p>
+      <w:pPr>
+        <w:rPr>
+          <w:rFonts w:ascii="Bookman Old Style" w:hAnsi="Bookman Old Style"/>
+          <w:sz w:val="24"/>
+          <w:szCs w:val="24"/>
+        </w:rPr>
+      </w:pPr>
+      <w:r>
+        <w:rPr>
+          <w:rFonts w:ascii="Bookman Old Style" w:hAnsi="Bookman Old Style"/>
+          <w:sz w:val="24"/>
+          <w:szCs w:val="24"/>
+        </w:rPr>
+        <w:t>B</w:t>
+      </w:r>
+      <w:r>
+        <w:rPr>
+          <w:rFonts w:ascii="Bookman Old Style" w:hAnsi="Bookman Old Style"/>
+          <w:sz w:val="24"/>
+          <w:szCs w:val="24"/>
+        </w:rPr>
+        <w:t>oolean memberExists(String email)</w:t>
+      </w:r>
+      <w:r>
+        <w:rPr>
+          <w:rFonts w:ascii="Bookman Old Style" w:hAnsi="Bookman Old Style"/>
+          <w:sz w:val="24"/>
+          <w:szCs w:val="24"/>
+        </w:rPr>
+        <w:t>;</w:t>
+      </w:r>
+    </w:p>
+    <w:p>
+      <w:pPr>
+        <w:rPr>
+          <w:rFonts w:ascii="Bookman Old Style" w:hAnsi="Bookman Old Style"/>
+          <w:sz w:val="24"/>
+          <w:szCs w:val="24"/>
+        </w:rPr>
+      </w:pPr>
+      <w:r>
+        <w:rPr>
+          <w:rFonts w:ascii="Bookman Old Style" w:hAnsi="Bookman Old Style"/>
+          <w:sz w:val="24"/>
+          <w:szCs w:val="24"/>
+        </w:rPr>
+        <w:t>I</w:t>
+      </w:r>
+      <w:r>
+        <w:rPr>
+          <w:rFonts w:ascii="Bookman Old Style" w:hAnsi="Bookman Old Style"/>
+          <w:sz w:val="24"/>
+          <w:szCs w:val="24"/>
+        </w:rPr>
+        <w:t>nt getLength()</w:t>
+      </w:r>
+      <w:r>
+        <w:rPr>
+          <w:rFonts w:ascii="Bookman Old Style" w:hAnsi="Bookman Old Style"/>
+          <w:sz w:val="24"/>
+          <w:szCs w:val="24"/>
+        </w:rPr>
+        <w:t>;</w:t>
+      </w:r>
+    </w:p>
+    <w:p>
+      <w:pPr>
+        <w:rPr>
+          <w:rFonts w:ascii="Bookman Old Style" w:hAnsi="Bookman Old Style"/>
+          <w:sz w:val="24"/>
+          <w:szCs w:val="24"/>
+        </w:rPr>
+      </w:pPr>
+    </w:p>
+    <w:p>
+      <w:pPr>
         <w:rPr>
           <w:rFonts w:ascii="Bookman Old Style" w:hAnsi="Bookman Old Style"/>
           <w:sz w:val="24"/>
           <w:szCs w:val="24"/>
           <w:u w:val="single"/>
         </w:rPr>
-        <w:t>:</w:t>
-      </w:r>
-    </w:p>
-    <w:p>
-      <w:pPr>
-        <w:rPr>
-          <w:rFonts w:ascii="Bookman Old Style" w:hAnsi="Bookman Old Style"/>
-          <w:sz w:val="24"/>
-          <w:szCs w:val="24"/>
-        </w:rPr>
-      </w:pPr>
-      <w:r>
-        <w:rPr>
-          <w:rFonts w:ascii="Bookman Old Style" w:hAnsi="Bookman Old Style"/>
-          <w:sz w:val="24"/>
-          <w:szCs w:val="24"/>
-        </w:rPr>
-        <w:t xml:space="preserve">Members </w:t>
-      </w:r>
-      <w:proofErr w:type="spellStart"/>
-      <w:proofErr w:type="gramStart"/>
-      <w:r>
-        <w:rPr>
-          <w:rFonts w:ascii="Bookman Old Style" w:hAnsi="Bookman Old Style"/>
-          <w:sz w:val="24"/>
-          <w:szCs w:val="24"/>
-        </w:rPr>
-        <w:t>getMember</w:t>
-      </w:r>
-      <w:proofErr w:type="spellEnd"/>
-      <w:r>
-        <w:rPr>
-          <w:rFonts w:ascii="Bookman Old Style" w:hAnsi="Bookman Old Style"/>
-          <w:sz w:val="24"/>
-          <w:szCs w:val="24"/>
-        </w:rPr>
-        <w:t>(</w:t>
-      </w:r>
-      <w:proofErr w:type="spellStart"/>
-      <w:proofErr w:type="gramEnd"/>
-      <w:r>
-        <w:rPr>
-          <w:rFonts w:ascii="Bookman Old Style" w:hAnsi="Bookman Old Style"/>
-          <w:sz w:val="24"/>
-          <w:szCs w:val="24"/>
-        </w:rPr>
-        <w:t>int</w:t>
-      </w:r>
-      <w:proofErr w:type="spellEnd"/>
-      <w:r>
-        <w:rPr>
-          <w:rFonts w:ascii="Bookman Old Style" w:hAnsi="Bookman Old Style"/>
-          <w:sz w:val="24"/>
-          <w:szCs w:val="24"/>
-        </w:rPr>
-        <w:t xml:space="preserve"> index);</w:t>
-      </w:r>
-    </w:p>
-    <w:p>
-      <w:pPr>
-        <w:rPr>
-          <w:rFonts w:ascii="Bookman Old Style" w:hAnsi="Bookman Old Style"/>
-          <w:sz w:val="24"/>
-          <w:szCs w:val="24"/>
-        </w:rPr>
-      </w:pPr>
-      <w:r>
-        <w:rPr>
-          <w:rFonts w:ascii="Bookman Old Style" w:hAnsi="Bookman Old Style"/>
-          <w:sz w:val="24"/>
-          <w:szCs w:val="24"/>
-        </w:rPr>
-        <w:t xml:space="preserve">Void </w:t>
-      </w:r>
-      <w:proofErr w:type="spellStart"/>
-      <w:proofErr w:type="gramStart"/>
-      <w:r>
-        <w:rPr>
-          <w:rFonts w:ascii="Bookman Old Style" w:hAnsi="Bookman Old Style"/>
-          <w:sz w:val="24"/>
-          <w:szCs w:val="24"/>
-        </w:rPr>
-        <w:t>addMember</w:t>
-      </w:r>
-      <w:proofErr w:type="spellEnd"/>
-      <w:r>
-        <w:rPr>
-          <w:rFonts w:ascii="Bookman Old Style" w:hAnsi="Bookman Old Style"/>
-          <w:sz w:val="24"/>
-          <w:szCs w:val="24"/>
-        </w:rPr>
-        <w:t>(</w:t>
-      </w:r>
-      <w:proofErr w:type="gramEnd"/>
-      <w:r>
-        <w:rPr>
-          <w:rFonts w:ascii="Bookman Old Style" w:hAnsi="Bookman Old Style"/>
-          <w:sz w:val="24"/>
-          <w:szCs w:val="24"/>
-        </w:rPr>
-        <w:t>Members member);</w:t>
-      </w:r>
-    </w:p>
-    <w:p>
-      <w:pPr>
-        <w:rPr>
-          <w:rFonts w:ascii="Bookman Old Style" w:hAnsi="Bookman Old Style"/>
-          <w:sz w:val="24"/>
-          <w:szCs w:val="24"/>
-        </w:rPr>
-      </w:pPr>
-      <w:r>
-        <w:rPr>
-          <w:rFonts w:ascii="Bookman Old Style" w:hAnsi="Bookman Old Style"/>
-          <w:sz w:val="24"/>
-          <w:szCs w:val="24"/>
-        </w:rPr>
-        <w:t>V</w:t>
-      </w:r>
-      <w:r>
-        <w:rPr>
-          <w:rFonts w:ascii="Bookman Old Style" w:hAnsi="Bookman Old Style"/>
-          <w:sz w:val="24"/>
-          <w:szCs w:val="24"/>
-        </w:rPr>
-        <w:t xml:space="preserve">oid </w:t>
-      </w:r>
-      <w:proofErr w:type="spellStart"/>
-      <w:proofErr w:type="gramStart"/>
-      <w:r>
-        <w:rPr>
-          <w:rFonts w:ascii="Bookman Old Style" w:hAnsi="Bookman Old Style"/>
-          <w:sz w:val="24"/>
-          <w:szCs w:val="24"/>
-        </w:rPr>
-        <w:t>loadMembers</w:t>
-      </w:r>
-      <w:proofErr w:type="spellEnd"/>
-      <w:r>
-        <w:rPr>
-          <w:rFonts w:ascii="Bookman Old Style" w:hAnsi="Bookman Old Style"/>
-          <w:sz w:val="24"/>
-          <w:szCs w:val="24"/>
-        </w:rPr>
-        <w:t>(</w:t>
-      </w:r>
-      <w:proofErr w:type="gramEnd"/>
-      <w:r>
-        <w:rPr>
-          <w:rFonts w:ascii="Bookman Old Style" w:hAnsi="Bookman Old Style"/>
-          <w:sz w:val="24"/>
-          <w:szCs w:val="24"/>
-        </w:rPr>
-        <w:t>String filename)</w:t>
-      </w:r>
-      <w:r>
-        <w:rPr>
-          <w:rFonts w:ascii="Bookman Old Style" w:hAnsi="Bookman Old Style"/>
-          <w:sz w:val="24"/>
-          <w:szCs w:val="24"/>
-        </w:rPr>
-        <w:t>;</w:t>
-      </w:r>
-    </w:p>
-    <w:p>
-      <w:pPr>
-        <w:rPr>
-          <w:rFonts w:ascii="Bookman Old Style" w:hAnsi="Bookman Old Style"/>
-          <w:sz w:val="24"/>
-          <w:szCs w:val="24"/>
-        </w:rPr>
-      </w:pPr>
-      <w:r>
-        <w:rPr>
-          <w:rFonts w:ascii="Bookman Old Style" w:hAnsi="Bookman Old Style"/>
-          <w:sz w:val="24"/>
-          <w:szCs w:val="24"/>
-        </w:rPr>
-        <w:t>B</w:t>
-      </w:r>
-      <w:r>
-        <w:rPr>
-          <w:rFonts w:ascii="Bookman Old Style" w:hAnsi="Bookman Old Style"/>
-          <w:sz w:val="24"/>
-          <w:szCs w:val="24"/>
-        </w:rPr>
-        <w:t xml:space="preserve">oolean </w:t>
-      </w:r>
-      <w:proofErr w:type="spellStart"/>
-      <w:proofErr w:type="gramStart"/>
-      <w:r>
-        <w:rPr>
-          <w:rFonts w:ascii="Bookman Old Style" w:hAnsi="Bookman Old Style"/>
-          <w:sz w:val="24"/>
-          <w:szCs w:val="24"/>
-        </w:rPr>
-        <w:t>memberExists</w:t>
-      </w:r>
-      <w:proofErr w:type="spellEnd"/>
-      <w:r>
-        <w:rPr>
-          <w:rFonts w:ascii="Bookman Old Style" w:hAnsi="Bookman Old Style"/>
-          <w:sz w:val="24"/>
-          <w:szCs w:val="24"/>
-        </w:rPr>
-        <w:t>(</w:t>
-      </w:r>
-      <w:proofErr w:type="gramEnd"/>
-      <w:r>
-        <w:rPr>
-          <w:rFonts w:ascii="Bookman Old Style" w:hAnsi="Bookman Old Style"/>
-          <w:sz w:val="24"/>
-          <w:szCs w:val="24"/>
-        </w:rPr>
-        <w:t>String email)</w:t>
-      </w:r>
-      <w:r>
-        <w:rPr>
-          <w:rFonts w:ascii="Bookman Old Style" w:hAnsi="Bookman Old Style"/>
-          <w:sz w:val="24"/>
-          <w:szCs w:val="24"/>
-        </w:rPr>
-        <w:t>;</w:t>
-      </w:r>
-    </w:p>
-    <w:p>
-      <w:pPr>
-        <w:rPr>
-          <w:rFonts w:ascii="Bookman Old Style" w:hAnsi="Bookman Old Style"/>
-          <w:sz w:val="24"/>
-          <w:szCs w:val="24"/>
-        </w:rPr>
-      </w:pPr>
-      <w:proofErr w:type="spellStart"/>
-      <w:r>
-        <w:rPr>
-          <w:rFonts w:ascii="Bookman Old Style" w:hAnsi="Bookman Old Style"/>
-          <w:sz w:val="24"/>
-          <w:szCs w:val="24"/>
-        </w:rPr>
-        <w:t>I</w:t>
-      </w:r>
-      <w:r>
-        <w:rPr>
-          <w:rFonts w:ascii="Bookman Old Style" w:hAnsi="Bookman Old Style"/>
-          <w:sz w:val="24"/>
-          <w:szCs w:val="24"/>
-        </w:rPr>
-        <w:t>nt</w:t>
-      </w:r>
-      <w:proofErr w:type="spellEnd"/>
-      <w:r>
-        <w:rPr>
-          <w:rFonts w:ascii="Bookman Old Style" w:hAnsi="Bookman Old Style"/>
-          <w:sz w:val="24"/>
-          <w:szCs w:val="24"/>
-        </w:rPr>
-        <w:t xml:space="preserve"> </w:t>
-      </w:r>
-      <w:proofErr w:type="spellStart"/>
-      <w:proofErr w:type="gramStart"/>
-      <w:r>
-        <w:rPr>
-          <w:rFonts w:ascii="Bookman Old Style" w:hAnsi="Bookman Old Style"/>
-          <w:sz w:val="24"/>
-          <w:szCs w:val="24"/>
-        </w:rPr>
-        <w:t>getLength</w:t>
-      </w:r>
-      <w:proofErr w:type="spellEnd"/>
-      <w:r>
-        <w:rPr>
-          <w:rFonts w:ascii="Bookman Old Style" w:hAnsi="Bookman Old Style"/>
-          <w:sz w:val="24"/>
-          <w:szCs w:val="24"/>
-        </w:rPr>
-        <w:t>(</w:t>
-      </w:r>
-      <w:proofErr w:type="gramEnd"/>
-      <w:r>
-        <w:rPr>
-          <w:rFonts w:ascii="Bookman Old Style" w:hAnsi="Bookman Old Style"/>
-          <w:sz w:val="24"/>
-          <w:szCs w:val="24"/>
-        </w:rPr>
-        <w:t>)</w:t>
-      </w:r>
-      <w:r>
-        <w:rPr>
-          <w:rFonts w:ascii="Bookman Old Style" w:hAnsi="Bookman Old Style"/>
-          <w:sz w:val="24"/>
-          <w:szCs w:val="24"/>
-        </w:rPr>
-        <w:t>;</w:t>
-      </w:r>
-    </w:p>
-    <w:p>
-      <w:pPr>
-        <w:rPr>
-          <w:rFonts w:ascii="Bookman Old Style" w:hAnsi="Bookman Old Style"/>
-          <w:sz w:val="24"/>
-          <w:szCs w:val="24"/>
-        </w:rPr>
-      </w:pPr>
-    </w:p>
-    <w:p>
-      <w:pPr>
+      </w:pPr>
+      <w:r>
         <w:rPr>
           <w:rFonts w:ascii="Bookman Old Style" w:hAnsi="Bookman Old Style"/>
           <w:sz w:val="24"/>
           <w:szCs w:val="24"/>
           <w:u w:val="single"/>
         </w:rPr>
-      </w:pPr>
-      <w:proofErr w:type="spellStart"/>
-      <w:r>
+        <w:t>TaskList:</w:t>
+      </w:r>
+    </w:p>
+    <w:p>
+      <w:pPr>
+        <w:rPr>
+          <w:rFonts w:ascii="Bookman Old Style" w:hAnsi="Bookman Old Style"/>
+          <w:sz w:val="24"/>
+          <w:szCs w:val="24"/>
+        </w:rPr>
+      </w:pPr>
+      <w:r>
+        <w:rPr>
+          <w:rFonts w:ascii="Bookman Old Style" w:hAnsi="Bookman Old Style"/>
+          <w:sz w:val="24"/>
+          <w:szCs w:val="24"/>
+        </w:rPr>
+        <w:t>ArrayList&lt;Task&gt; getTaskList()</w:t>
+      </w:r>
+      <w:r>
+        <w:rPr>
+          <w:rFonts w:ascii="Bookman Old Style" w:hAnsi="Bookman Old Style"/>
+          <w:sz w:val="24"/>
+          <w:szCs w:val="24"/>
+        </w:rPr>
+        <w:t>;</w:t>
+      </w:r>
+    </w:p>
+    <w:p>
+      <w:pPr>
+        <w:rPr>
+          <w:rFonts w:ascii="Bookman Old Style" w:hAnsi="Bookman Old Style"/>
+          <w:sz w:val="24"/>
+          <w:szCs w:val="24"/>
+        </w:rPr>
+      </w:pPr>
+      <w:r>
+        <w:rPr>
+          <w:rFonts w:ascii="Bookman Old Style" w:hAnsi="Bookman Old Style"/>
+          <w:sz w:val="24"/>
+          <w:szCs w:val="24"/>
+        </w:rPr>
+        <w:t>void addTask(Task task)</w:t>
+      </w:r>
+      <w:r>
+        <w:rPr>
+          <w:rFonts w:ascii="Bookman Old Style" w:hAnsi="Bookman Old Style"/>
+          <w:sz w:val="24"/>
+          <w:szCs w:val="24"/>
+        </w:rPr>
+        <w:t>;</w:t>
+      </w:r>
+    </w:p>
+    <w:p>
+      <w:pPr>
+        <w:rPr>
+          <w:rFonts w:ascii="Bookman Old Style" w:hAnsi="Bookman Old Style"/>
+          <w:sz w:val="24"/>
+          <w:szCs w:val="24"/>
+        </w:rPr>
+      </w:pPr>
+      <w:r>
+        <w:rPr>
+          <w:rFonts w:ascii="Bookman Old Style" w:hAnsi="Bookman Old Style"/>
+          <w:sz w:val="24"/>
+          <w:szCs w:val="24"/>
+        </w:rPr>
+        <w:t>void setAssignedTasks();</w:t>
+      </w:r>
+    </w:p>
+    <w:p>
+      <w:pPr>
+        <w:rPr>
+          <w:rFonts w:ascii="Bookman Old Style" w:hAnsi="Bookman Old Style"/>
+          <w:sz w:val="24"/>
+          <w:szCs w:val="24"/>
+        </w:rPr>
+      </w:pPr>
+      <w:r>
+        <w:rPr>
+          <w:rFonts w:ascii="Bookman Old Style" w:hAnsi="Bookman Old Style"/>
+          <w:sz w:val="24"/>
+          <w:szCs w:val="24"/>
+        </w:rPr>
+        <w:t>Task getTask(int index)</w:t>
+      </w:r>
+      <w:r>
+        <w:rPr>
+          <w:rFonts w:ascii="Bookman Old Style" w:hAnsi="Bookman Old Style"/>
+          <w:sz w:val="24"/>
+          <w:szCs w:val="24"/>
+        </w:rPr>
+        <w:t>;</w:t>
+      </w:r>
+    </w:p>
+    <w:p>
+      <w:pPr>
+        <w:rPr>
+          <w:rFonts w:ascii="Bookman Old Style" w:hAnsi="Bookman Old Style"/>
+          <w:sz w:val="24"/>
+          <w:szCs w:val="24"/>
+        </w:rPr>
+      </w:pPr>
+      <w:r>
+        <w:rPr>
+          <w:rFonts w:ascii="Bookman Old Style" w:hAnsi="Bookman Old Style"/>
+          <w:sz w:val="24"/>
+          <w:szCs w:val="24"/>
+        </w:rPr>
+        <w:t>int getListSize()</w:t>
+      </w:r>
+      <w:r>
+        <w:rPr>
+          <w:rFonts w:ascii="Bookman Old Style" w:hAnsi="Bookman Old Style"/>
+          <w:sz w:val="24"/>
+          <w:szCs w:val="24"/>
+        </w:rPr>
+        <w:t>;</w:t>
+      </w:r>
+    </w:p>
+    <w:p>
+      <w:pPr>
+        <w:rPr>
+          <w:rFonts w:ascii="Bookman Old Style" w:hAnsi="Bookman Old Style"/>
+          <w:sz w:val="24"/>
+          <w:szCs w:val="24"/>
+        </w:rPr>
+      </w:pPr>
+      <w:r>
+        <w:rPr>
+          <w:rFonts w:ascii="Bookman Old Style" w:hAnsi="Bookman Old Style"/>
+          <w:sz w:val="24"/>
+          <w:szCs w:val="24"/>
+        </w:rPr>
+        <w:t>void changeTask(int taskPos, Task newTask)</w:t>
+      </w:r>
+      <w:r>
+        <w:rPr>
+          <w:rFonts w:ascii="Bookman Old Style" w:hAnsi="Bookman Old Style"/>
+          <w:sz w:val="24"/>
+          <w:szCs w:val="24"/>
+        </w:rPr>
+        <w:t>;</w:t>
+      </w:r>
+    </w:p>
+    <w:p>
+      <w:pPr>
+        <w:pStyle w:val="Heading3"/>
+      </w:pPr>
+      <w:r>
+        <w:t>GUI Classes Interface List</w:t>
+      </w:r>
+    </w:p>
+    <w:p>
+      <w:pPr>
         <w:rPr>
           <w:rFonts w:ascii="Bookman Old Style" w:hAnsi="Bookman Old Style"/>
           <w:sz w:val="24"/>
           <w:szCs w:val="24"/>
           <w:u w:val="single"/>
         </w:rPr>
-        <w:t>TaskList</w:t>
-      </w:r>
-      <w:proofErr w:type="spellEnd"/>
+      </w:pPr>
       <w:r>
         <w:rPr>
           <w:rFonts w:ascii="Bookman Old Style" w:hAnsi="Bookman Old Style"/>
@@ -6950,7 +6168,7 @@
           <w:szCs w:val="24"/>
           <w:u w:val="single"/>
         </w:rPr>
-        <w:t>:</w:t>
+        <w:t>Window:</w:t>
       </w:r>
     </w:p>
     <w:p>
@@ -6961,661 +6179,64 @@
           <w:szCs w:val="24"/>
         </w:rPr>
       </w:pPr>
-      <w:proofErr w:type="spellStart"/>
       <w:r>
         <w:rPr>
           <w:rFonts w:ascii="Bookman Old Style" w:hAnsi="Bookman Old Style"/>
           <w:sz w:val="24"/>
           <w:szCs w:val="24"/>
         </w:rPr>
-        <w:t>ArrayList</w:t>
-      </w:r>
-      <w:proofErr w:type="spellEnd"/>
-      <w:r>
+        <w:t>void populateWindowArray();</w:t>
+      </w:r>
+    </w:p>
+    <w:p>
+      <w:pPr>
         <w:rPr>
           <w:rFonts w:ascii="Bookman Old Style" w:hAnsi="Bookman Old Style"/>
           <w:sz w:val="24"/>
           <w:szCs w:val="24"/>
         </w:rPr>
-        <w:t xml:space="preserve">&lt;Task&gt; </w:t>
-      </w:r>
-      <w:proofErr w:type="spellStart"/>
-      <w:proofErr w:type="gramStart"/>
+      </w:pPr>
       <w:r>
         <w:rPr>
           <w:rFonts w:ascii="Bookman Old Style" w:hAnsi="Bookman Old Style"/>
           <w:sz w:val="24"/>
           <w:szCs w:val="24"/>
         </w:rPr>
-        <w:t>getTaskList</w:t>
-      </w:r>
-      <w:proofErr w:type="spellEnd"/>
-      <w:r>
+        <w:t>void initialize (windowIndex, windowName);</w:t>
+      </w:r>
+    </w:p>
+    <w:p>
+      <w:pPr>
         <w:rPr>
           <w:rFonts w:ascii="Bookman Old Style" w:hAnsi="Bookman Old Style"/>
           <w:sz w:val="24"/>
           <w:szCs w:val="24"/>
         </w:rPr>
-        <w:t>(</w:t>
-      </w:r>
-      <w:proofErr w:type="gramEnd"/>
+      </w:pPr>
       <w:r>
         <w:rPr>
           <w:rFonts w:ascii="Bookman Old Style" w:hAnsi="Bookman Old Style"/>
           <w:sz w:val="24"/>
           <w:szCs w:val="24"/>
         </w:rPr>
-        <w:t>)</w:t>
-      </w:r>
-      <w:r>
+        <w:t>void exit(windowIndex, windowName);</w:t>
+      </w:r>
+    </w:p>
+    <w:p>
+      <w:pPr>
         <w:rPr>
           <w:rFonts w:ascii="Bookman Old Style" w:hAnsi="Bookman Old Style"/>
           <w:sz w:val="24"/>
           <w:szCs w:val="24"/>
         </w:rPr>
-        <w:t>;</w:t>
-      </w:r>
-    </w:p>
-    <w:p>
-      <w:pPr>
+      </w:pPr>
+      <w:r>
         <w:rPr>
           <w:rFonts w:ascii="Bookman Old Style" w:hAnsi="Bookman Old Style"/>
           <w:sz w:val="24"/>
           <w:szCs w:val="24"/>
         </w:rPr>
-      </w:pPr>
-      <w:proofErr w:type="gramStart"/>
-      <w:r>
-        <w:rPr>
-          <w:rFonts w:ascii="Bookman Old Style" w:hAnsi="Bookman Old Style"/>
-          <w:sz w:val="24"/>
-          <w:szCs w:val="24"/>
-        </w:rPr>
-        <w:t>void</w:t>
-      </w:r>
-      <w:proofErr w:type="gramEnd"/>
-      <w:r>
-        <w:rPr>
-          <w:rFonts w:ascii="Bookman Old Style" w:hAnsi="Bookman Old Style"/>
-          <w:sz w:val="24"/>
-          <w:szCs w:val="24"/>
-        </w:rPr>
-        <w:t xml:space="preserve"> </w:t>
-      </w:r>
-      <w:proofErr w:type="spellStart"/>
-      <w:r>
-        <w:rPr>
-          <w:rFonts w:ascii="Bookman Old Style" w:hAnsi="Bookman Old Style"/>
-          <w:sz w:val="24"/>
-          <w:szCs w:val="24"/>
-        </w:rPr>
-        <w:t>addTask</w:t>
-      </w:r>
-      <w:proofErr w:type="spellEnd"/>
-      <w:r>
-        <w:rPr>
-          <w:rFonts w:ascii="Bookman Old Style" w:hAnsi="Bookman Old Style"/>
-          <w:sz w:val="24"/>
-          <w:szCs w:val="24"/>
-        </w:rPr>
-        <w:t>(Task task)</w:t>
-      </w:r>
-      <w:r>
-        <w:rPr>
-          <w:rFonts w:ascii="Bookman Old Style" w:hAnsi="Bookman Old Style"/>
-          <w:sz w:val="24"/>
-          <w:szCs w:val="24"/>
-        </w:rPr>
-        <w:t>;</w:t>
-      </w:r>
-    </w:p>
-    <w:p>
-      <w:pPr>
-        <w:rPr>
-          <w:rFonts w:ascii="Bookman Old Style" w:hAnsi="Bookman Old Style"/>
-          <w:sz w:val="24"/>
-          <w:szCs w:val="24"/>
-        </w:rPr>
-      </w:pPr>
-      <w:proofErr w:type="gramStart"/>
-      <w:r>
-        <w:rPr>
-          <w:rFonts w:ascii="Bookman Old Style" w:hAnsi="Bookman Old Style"/>
-          <w:sz w:val="24"/>
-          <w:szCs w:val="24"/>
-        </w:rPr>
-        <w:t>void</w:t>
-      </w:r>
-      <w:proofErr w:type="gramEnd"/>
-      <w:r>
-        <w:rPr>
-          <w:rFonts w:ascii="Bookman Old Style" w:hAnsi="Bookman Old Style"/>
-          <w:sz w:val="24"/>
-          <w:szCs w:val="24"/>
-        </w:rPr>
-        <w:t xml:space="preserve"> </w:t>
-      </w:r>
-      <w:proofErr w:type="spellStart"/>
-      <w:r>
-        <w:rPr>
-          <w:rFonts w:ascii="Bookman Old Style" w:hAnsi="Bookman Old Style"/>
-          <w:sz w:val="24"/>
-          <w:szCs w:val="24"/>
-        </w:rPr>
-        <w:t>setAssignedTasks</w:t>
-      </w:r>
-      <w:proofErr w:type="spellEnd"/>
-      <w:r>
-        <w:rPr>
-          <w:rFonts w:ascii="Bookman Old Style" w:hAnsi="Bookman Old Style"/>
-          <w:sz w:val="24"/>
-          <w:szCs w:val="24"/>
-        </w:rPr>
-        <w:t>();</w:t>
-      </w:r>
-    </w:p>
-    <w:p>
-      <w:pPr>
-        <w:rPr>
-          <w:rFonts w:ascii="Bookman Old Style" w:hAnsi="Bookman Old Style"/>
-          <w:sz w:val="24"/>
-          <w:szCs w:val="24"/>
-        </w:rPr>
-      </w:pPr>
-      <w:r>
-        <w:rPr>
-          <w:rFonts w:ascii="Bookman Old Style" w:hAnsi="Bookman Old Style"/>
-          <w:sz w:val="24"/>
-          <w:szCs w:val="24"/>
-        </w:rPr>
-        <w:t xml:space="preserve">Task </w:t>
-      </w:r>
-      <w:proofErr w:type="spellStart"/>
-      <w:proofErr w:type="gramStart"/>
-      <w:r>
-        <w:rPr>
-          <w:rFonts w:ascii="Bookman Old Style" w:hAnsi="Bookman Old Style"/>
-          <w:sz w:val="24"/>
-          <w:szCs w:val="24"/>
-        </w:rPr>
-        <w:t>getTask</w:t>
-      </w:r>
-      <w:proofErr w:type="spellEnd"/>
-      <w:r>
-        <w:rPr>
-          <w:rFonts w:ascii="Bookman Old Style" w:hAnsi="Bookman Old Style"/>
-          <w:sz w:val="24"/>
-          <w:szCs w:val="24"/>
-        </w:rPr>
-        <w:t>(</w:t>
-      </w:r>
-      <w:proofErr w:type="spellStart"/>
-      <w:proofErr w:type="gramEnd"/>
-      <w:r>
-        <w:rPr>
-          <w:rFonts w:ascii="Bookman Old Style" w:hAnsi="Bookman Old Style"/>
-          <w:sz w:val="24"/>
-          <w:szCs w:val="24"/>
-        </w:rPr>
-        <w:t>int</w:t>
-      </w:r>
-      <w:proofErr w:type="spellEnd"/>
-      <w:r>
-        <w:rPr>
-          <w:rFonts w:ascii="Bookman Old Style" w:hAnsi="Bookman Old Style"/>
-          <w:sz w:val="24"/>
-          <w:szCs w:val="24"/>
-        </w:rPr>
-        <w:t xml:space="preserve"> index)</w:t>
-      </w:r>
-      <w:r>
-        <w:rPr>
-          <w:rFonts w:ascii="Bookman Old Style" w:hAnsi="Bookman Old Style"/>
-          <w:sz w:val="24"/>
-          <w:szCs w:val="24"/>
-        </w:rPr>
-        <w:t>;</w:t>
-      </w:r>
-    </w:p>
-    <w:p>
-      <w:pPr>
-        <w:rPr>
-          <w:rFonts w:ascii="Bookman Old Style" w:hAnsi="Bookman Old Style"/>
-          <w:sz w:val="24"/>
-          <w:szCs w:val="24"/>
-        </w:rPr>
-      </w:pPr>
-      <w:proofErr w:type="spellStart"/>
-      <w:proofErr w:type="gramStart"/>
-      <w:r>
-        <w:rPr>
-          <w:rFonts w:ascii="Bookman Old Style" w:hAnsi="Bookman Old Style"/>
-          <w:sz w:val="24"/>
-          <w:szCs w:val="24"/>
-        </w:rPr>
-        <w:t>int</w:t>
-      </w:r>
-      <w:proofErr w:type="spellEnd"/>
-      <w:proofErr w:type="gramEnd"/>
-      <w:r>
-        <w:rPr>
-          <w:rFonts w:ascii="Bookman Old Style" w:hAnsi="Bookman Old Style"/>
-          <w:sz w:val="24"/>
-          <w:szCs w:val="24"/>
-        </w:rPr>
-        <w:t xml:space="preserve"> </w:t>
-      </w:r>
-      <w:proofErr w:type="spellStart"/>
-      <w:r>
-        <w:rPr>
-          <w:rFonts w:ascii="Bookman Old Style" w:hAnsi="Bookman Old Style"/>
-          <w:sz w:val="24"/>
-          <w:szCs w:val="24"/>
-        </w:rPr>
-        <w:t>getListSize</w:t>
-      </w:r>
-      <w:proofErr w:type="spellEnd"/>
-      <w:r>
-        <w:rPr>
-          <w:rFonts w:ascii="Bookman Old Style" w:hAnsi="Bookman Old Style"/>
-          <w:sz w:val="24"/>
-          <w:szCs w:val="24"/>
-        </w:rPr>
-        <w:t>()</w:t>
-      </w:r>
-      <w:r>
-        <w:rPr>
-          <w:rFonts w:ascii="Bookman Old Style" w:hAnsi="Bookman Old Style"/>
-          <w:sz w:val="24"/>
-          <w:szCs w:val="24"/>
-        </w:rPr>
-        <w:t>;</w:t>
-      </w:r>
-    </w:p>
-    <w:p>
-      <w:pPr>
-        <w:rPr>
-          <w:rFonts w:ascii="Bookman Old Style" w:hAnsi="Bookman Old Style"/>
-          <w:sz w:val="24"/>
-          <w:szCs w:val="24"/>
-        </w:rPr>
-      </w:pPr>
-      <w:proofErr w:type="gramStart"/>
-      <w:r>
-        <w:rPr>
-          <w:rFonts w:ascii="Bookman Old Style" w:hAnsi="Bookman Old Style"/>
-          <w:sz w:val="24"/>
-          <w:szCs w:val="24"/>
-        </w:rPr>
-        <w:t>void</w:t>
-      </w:r>
-      <w:proofErr w:type="gramEnd"/>
-      <w:r>
-        <w:rPr>
-          <w:rFonts w:ascii="Bookman Old Style" w:hAnsi="Bookman Old Style"/>
-          <w:sz w:val="24"/>
-          <w:szCs w:val="24"/>
-        </w:rPr>
-        <w:t xml:space="preserve"> </w:t>
-      </w:r>
-      <w:proofErr w:type="spellStart"/>
-      <w:r>
-        <w:rPr>
-          <w:rFonts w:ascii="Bookman Old Style" w:hAnsi="Bookman Old Style"/>
-          <w:sz w:val="24"/>
-          <w:szCs w:val="24"/>
-        </w:rPr>
-        <w:t>changeTask</w:t>
-      </w:r>
-      <w:proofErr w:type="spellEnd"/>
-      <w:r>
-        <w:rPr>
-          <w:rFonts w:ascii="Bookman Old Style" w:hAnsi="Bookman Old Style"/>
-          <w:sz w:val="24"/>
-          <w:szCs w:val="24"/>
-        </w:rPr>
-        <w:t>(</w:t>
-      </w:r>
-      <w:proofErr w:type="spellStart"/>
-      <w:r>
-        <w:rPr>
-          <w:rFonts w:ascii="Bookman Old Style" w:hAnsi="Bookman Old Style"/>
-          <w:sz w:val="24"/>
-          <w:szCs w:val="24"/>
-        </w:rPr>
-        <w:t>int</w:t>
-      </w:r>
-      <w:proofErr w:type="spellEnd"/>
-      <w:r>
-        <w:rPr>
-          <w:rFonts w:ascii="Bookman Old Style" w:hAnsi="Bookman Old Style"/>
-          <w:sz w:val="24"/>
-          <w:szCs w:val="24"/>
-        </w:rPr>
-        <w:t xml:space="preserve"> </w:t>
-      </w:r>
-      <w:proofErr w:type="spellStart"/>
-      <w:r>
-        <w:rPr>
-          <w:rFonts w:ascii="Bookman Old Style" w:hAnsi="Bookman Old Style"/>
-          <w:sz w:val="24"/>
-          <w:szCs w:val="24"/>
-        </w:rPr>
-        <w:t>taskPos</w:t>
-      </w:r>
-      <w:proofErr w:type="spellEnd"/>
-      <w:r>
-        <w:rPr>
-          <w:rFonts w:ascii="Bookman Old Style" w:hAnsi="Bookman Old Style"/>
-          <w:sz w:val="24"/>
-          <w:szCs w:val="24"/>
-        </w:rPr>
-        <w:t xml:space="preserve">, Task </w:t>
-      </w:r>
-      <w:proofErr w:type="spellStart"/>
-      <w:r>
-        <w:rPr>
-          <w:rFonts w:ascii="Bookman Old Style" w:hAnsi="Bookman Old Style"/>
-          <w:sz w:val="24"/>
-          <w:szCs w:val="24"/>
-        </w:rPr>
-        <w:t>newTask</w:t>
-      </w:r>
-      <w:proofErr w:type="spellEnd"/>
-      <w:r>
-        <w:rPr>
-          <w:rFonts w:ascii="Bookman Old Style" w:hAnsi="Bookman Old Style"/>
-          <w:sz w:val="24"/>
-          <w:szCs w:val="24"/>
-        </w:rPr>
-        <w:t>)</w:t>
-      </w:r>
-      <w:r>
-        <w:rPr>
-          <w:rFonts w:ascii="Bookman Old Style" w:hAnsi="Bookman Old Style"/>
-          <w:sz w:val="24"/>
-          <w:szCs w:val="24"/>
-        </w:rPr>
-        <w:t>;</w:t>
-      </w:r>
-    </w:p>
-    <w:p>
-      <w:pPr>
-        <w:pStyle w:val="Heading3"/>
-      </w:pPr>
-      <w:r>
-        <w:t>GUI Classes Interface List</w:t>
-      </w:r>
-    </w:p>
-    <w:p>
-      <w:pPr>
-        <w:rPr>
-          <w:rFonts w:ascii="Bookman Old Style" w:hAnsi="Bookman Old Style"/>
-          <w:sz w:val="24"/>
-          <w:szCs w:val="24"/>
-          <w:u w:val="single"/>
-        </w:rPr>
-      </w:pPr>
-      <w:r>
-        <w:rPr>
-          <w:rFonts w:ascii="Bookman Old Style" w:hAnsi="Bookman Old Style"/>
-          <w:sz w:val="24"/>
-          <w:szCs w:val="24"/>
-          <w:u w:val="single"/>
-        </w:rPr>
-        <w:t>Window:</w:t>
-      </w:r>
-    </w:p>
-    <w:p>
-      <w:pPr>
-        <w:rPr>
-          <w:rFonts w:ascii="Bookman Old Style" w:hAnsi="Bookman Old Style"/>
-          <w:sz w:val="24"/>
-          <w:szCs w:val="24"/>
-        </w:rPr>
-      </w:pPr>
-      <w:proofErr w:type="gramStart"/>
-      <w:r>
-        <w:rPr>
-          <w:rFonts w:ascii="Bookman Old Style" w:hAnsi="Bookman Old Style"/>
-          <w:sz w:val="24"/>
-          <w:szCs w:val="24"/>
-        </w:rPr>
-        <w:t>void</w:t>
-      </w:r>
-      <w:proofErr w:type="gramEnd"/>
-      <w:r>
-        <w:rPr>
-          <w:rFonts w:ascii="Bookman Old Style" w:hAnsi="Bookman Old Style"/>
-          <w:sz w:val="24"/>
-          <w:szCs w:val="24"/>
-        </w:rPr>
-        <w:t xml:space="preserve"> </w:t>
-      </w:r>
-      <w:proofErr w:type="spellStart"/>
-      <w:r>
-        <w:rPr>
-          <w:rFonts w:ascii="Bookman Old Style" w:hAnsi="Bookman Old Style"/>
-          <w:sz w:val="24"/>
-          <w:szCs w:val="24"/>
-        </w:rPr>
-        <w:t>populateWindowArray</w:t>
-      </w:r>
-      <w:proofErr w:type="spellEnd"/>
-      <w:r>
-        <w:rPr>
-          <w:rFonts w:ascii="Bookman Old Style" w:hAnsi="Bookman Old Style"/>
-          <w:sz w:val="24"/>
-          <w:szCs w:val="24"/>
-        </w:rPr>
-        <w:t>();</w:t>
-      </w:r>
-    </w:p>
-    <w:p>
-      <w:pPr>
-        <w:rPr>
-          <w:rFonts w:ascii="Bookman Old Style" w:hAnsi="Bookman Old Style"/>
-          <w:sz w:val="24"/>
-          <w:szCs w:val="24"/>
-        </w:rPr>
-      </w:pPr>
-      <w:proofErr w:type="gramStart"/>
-      <w:r>
-        <w:rPr>
-          <w:rFonts w:ascii="Bookman Old Style" w:hAnsi="Bookman Old Style"/>
-          <w:sz w:val="24"/>
-          <w:szCs w:val="24"/>
-        </w:rPr>
-        <w:t>void</w:t>
-      </w:r>
-      <w:proofErr w:type="gramEnd"/>
-      <w:r>
-        <w:rPr>
-          <w:rFonts w:ascii="Bookman Old Style" w:hAnsi="Bookman Old Style"/>
-          <w:sz w:val="24"/>
-          <w:szCs w:val="24"/>
-        </w:rPr>
-        <w:t xml:space="preserve"> initialize (</w:t>
-      </w:r>
-      <w:proofErr w:type="spellStart"/>
-      <w:r>
-        <w:rPr>
-          <w:rFonts w:ascii="Bookman Old Style" w:hAnsi="Bookman Old Style"/>
-          <w:sz w:val="24"/>
-          <w:szCs w:val="24"/>
-        </w:rPr>
-        <w:t>windowIndex</w:t>
-      </w:r>
-      <w:proofErr w:type="spellEnd"/>
-      <w:r>
-        <w:rPr>
-          <w:rFonts w:ascii="Bookman Old Style" w:hAnsi="Bookman Old Style"/>
-          <w:sz w:val="24"/>
-          <w:szCs w:val="24"/>
-        </w:rPr>
-        <w:t xml:space="preserve">, </w:t>
-      </w:r>
-      <w:proofErr w:type="spellStart"/>
-      <w:r>
-        <w:rPr>
-          <w:rFonts w:ascii="Bookman Old Style" w:hAnsi="Bookman Old Style"/>
-          <w:sz w:val="24"/>
-          <w:szCs w:val="24"/>
-        </w:rPr>
-        <w:t>windowName</w:t>
-      </w:r>
-      <w:proofErr w:type="spellEnd"/>
-      <w:r>
-        <w:rPr>
-          <w:rFonts w:ascii="Bookman Old Style" w:hAnsi="Bookman Old Style"/>
-          <w:sz w:val="24"/>
-          <w:szCs w:val="24"/>
-        </w:rPr>
-        <w:t>);</w:t>
-      </w:r>
-    </w:p>
-    <w:p>
-      <w:pPr>
-        <w:rPr>
-          <w:rFonts w:ascii="Bookman Old Style" w:hAnsi="Bookman Old Style"/>
-          <w:sz w:val="24"/>
-          <w:szCs w:val="24"/>
-        </w:rPr>
-      </w:pPr>
-      <w:proofErr w:type="gramStart"/>
-      <w:r>
-        <w:rPr>
-          <w:rFonts w:ascii="Bookman Old Style" w:hAnsi="Bookman Old Style"/>
-          <w:sz w:val="24"/>
-          <w:szCs w:val="24"/>
-        </w:rPr>
-        <w:t>void</w:t>
-      </w:r>
-      <w:proofErr w:type="gramEnd"/>
-      <w:r>
-        <w:rPr>
-          <w:rFonts w:ascii="Bookman Old Style" w:hAnsi="Bookman Old Style"/>
-          <w:sz w:val="24"/>
-          <w:szCs w:val="24"/>
-        </w:rPr>
-        <w:t xml:space="preserve"> exit(</w:t>
-      </w:r>
-      <w:proofErr w:type="spellStart"/>
-      <w:r>
-        <w:rPr>
-          <w:rFonts w:ascii="Bookman Old Style" w:hAnsi="Bookman Old Style"/>
-          <w:sz w:val="24"/>
-          <w:szCs w:val="24"/>
-        </w:rPr>
-        <w:t>windowIndex</w:t>
-      </w:r>
-      <w:proofErr w:type="spellEnd"/>
-      <w:r>
-        <w:rPr>
-          <w:rFonts w:ascii="Bookman Old Style" w:hAnsi="Bookman Old Style"/>
-          <w:sz w:val="24"/>
-          <w:szCs w:val="24"/>
-        </w:rPr>
-        <w:t xml:space="preserve">, </w:t>
-      </w:r>
-      <w:proofErr w:type="spellStart"/>
-      <w:r>
-        <w:rPr>
-          <w:rFonts w:ascii="Bookman Old Style" w:hAnsi="Bookman Old Style"/>
-          <w:sz w:val="24"/>
-          <w:szCs w:val="24"/>
-        </w:rPr>
-        <w:t>windowName</w:t>
-      </w:r>
-      <w:proofErr w:type="spellEnd"/>
-      <w:r>
-        <w:rPr>
-          <w:rFonts w:ascii="Bookman Old Style" w:hAnsi="Bookman Old Style"/>
-          <w:sz w:val="24"/>
-          <w:szCs w:val="24"/>
-        </w:rPr>
-        <w:t>);</w:t>
-      </w:r>
-    </w:p>
-    <w:p>
-      <w:pPr>
-        <w:rPr>
-          <w:rFonts w:ascii="Bookman Old Style" w:hAnsi="Bookman Old Style"/>
-          <w:sz w:val="24"/>
-          <w:szCs w:val="24"/>
-        </w:rPr>
-      </w:pPr>
-      <w:proofErr w:type="gramStart"/>
-      <w:r>
-        <w:rPr>
-          <w:rFonts w:ascii="Bookman Old Style" w:hAnsi="Bookman Old Style"/>
-          <w:sz w:val="24"/>
-          <w:szCs w:val="24"/>
-        </w:rPr>
-        <w:t>void</w:t>
-      </w:r>
-      <w:proofErr w:type="gramEnd"/>
-      <w:r>
-        <w:rPr>
-          <w:rFonts w:ascii="Bookman Old Style" w:hAnsi="Bookman Old Style"/>
-          <w:sz w:val="24"/>
-          <w:szCs w:val="24"/>
-        </w:rPr>
-        <w:t xml:space="preserve"> </w:t>
-      </w:r>
-      <w:proofErr w:type="spellStart"/>
-      <w:r>
-        <w:rPr>
-          <w:rFonts w:ascii="Bookman Old Style" w:hAnsi="Bookman Old Style"/>
-          <w:sz w:val="24"/>
-          <w:szCs w:val="24"/>
-        </w:rPr>
-        <w:t>setFocus</w:t>
-      </w:r>
-      <w:proofErr w:type="spellEnd"/>
-      <w:r>
-        <w:rPr>
-          <w:rFonts w:ascii="Bookman Old Style" w:hAnsi="Bookman Old Style"/>
-          <w:sz w:val="24"/>
-          <w:szCs w:val="24"/>
-        </w:rPr>
-        <w:t>(</w:t>
-      </w:r>
-      <w:proofErr w:type="spellStart"/>
-      <w:r>
-        <w:rPr>
-          <w:rFonts w:ascii="Bookman Old Style" w:hAnsi="Bookman Old Style"/>
-          <w:sz w:val="24"/>
-          <w:szCs w:val="24"/>
-        </w:rPr>
-        <w:t>windowIndex</w:t>
-      </w:r>
-      <w:proofErr w:type="spellEnd"/>
-      <w:r>
-        <w:rPr>
-          <w:rFonts w:ascii="Bookman Old Style" w:hAnsi="Bookman Old Style"/>
-          <w:sz w:val="24"/>
-          <w:szCs w:val="24"/>
-        </w:rPr>
-        <w:t xml:space="preserve">, </w:t>
-      </w:r>
-      <w:proofErr w:type="spellStart"/>
-      <w:r>
-        <w:rPr>
-          <w:rFonts w:ascii="Bookman Old Style" w:hAnsi="Bookman Old Style"/>
-          <w:sz w:val="24"/>
-          <w:szCs w:val="24"/>
-        </w:rPr>
-        <w:t>windowName</w:t>
-      </w:r>
-      <w:proofErr w:type="spellEnd"/>
-      <w:r>
-        <w:rPr>
-          <w:rFonts w:ascii="Bookman Old Style" w:hAnsi="Bookman Old Style"/>
-          <w:sz w:val="24"/>
-          <w:szCs w:val="24"/>
-        </w:rPr>
-        <w:t>);</w:t>
+        <w:t>void setFocus(windowIndex, windowName);</w:t>
       </w:r>
     </w:p>
     <w:p>
@@ -7639,14 +6260,12 @@
       <w:pPr>
         <w:pStyle w:val="Heading2"/>
       </w:pPr>
-      <w:bookmarkStart w:id="17" w:name="_Toc443225773"/>
-      <w:proofErr w:type="spellStart"/>
+      <w:bookmarkStart w:id="16" w:name="_Toc443225773"/>
       <w:r>
         <w:lastRenderedPageBreak/>
         <w:t>TaskerMAN</w:t>
       </w:r>
-      <w:bookmarkEnd w:id="17"/>
-      <w:proofErr w:type="spellEnd"/>
+      <w:bookmarkEnd w:id="16"/>
     </w:p>
     <w:p>
       <w:pPr>
@@ -7660,13 +6279,8 @@
       <w:pPr>
         <w:pStyle w:val="BodyText"/>
       </w:pPr>
-      <w:proofErr w:type="spellStart"/>
-      <w:r>
-        <w:t>TaskerMAN</w:t>
-      </w:r>
-      <w:proofErr w:type="spellEnd"/>
-      <w:r>
-        <w:t xml:space="preserve"> is written in procedural PHP, and therefore does not have classes. To compensate, the diagram simply represents the relationships between each PHP file in the program and any contained variables, functions and constants.</w:t>
+      <w:r>
+        <w:t>TaskerMAN is written in procedural PHP, and therefore does not have classes. To compensate, the diagram simply represents the relationships between each PHP file in the program and any contained variables, functions and constants.</w:t>
       </w:r>
     </w:p>
     <w:p>
@@ -7785,7 +6399,7 @@
       <w:pPr>
         <w:pStyle w:val="Heading3"/>
       </w:pPr>
-      <w:bookmarkStart w:id="18" w:name="_Toc443225774"/>
+      <w:bookmarkStart w:id="17" w:name="_Toc443225774"/>
       <w:r>
         <w:lastRenderedPageBreak/>
         <w:t>PHP File List</w:t>
@@ -7798,29 +6412,19 @@
           <w:b/>
         </w:rPr>
       </w:pPr>
-      <w:proofErr w:type="spellStart"/>
       <w:r>
         <w:rPr>
           <w:b/>
         </w:rPr>
         <w:t>index.php</w:t>
       </w:r>
-      <w:proofErr w:type="spellEnd"/>
     </w:p>
     <w:p>
       <w:pPr>
         <w:pStyle w:val="BodyText"/>
       </w:pPr>
       <w:r>
-        <w:t xml:space="preserve">Login page, index page as it is the first page a user lands on when they access </w:t>
-      </w:r>
-      <w:proofErr w:type="spellStart"/>
-      <w:r>
-        <w:t>TaskerMAN</w:t>
-      </w:r>
-      <w:proofErr w:type="spellEnd"/>
-      <w:r>
-        <w:t>. Not possible to proceed to any other file if they are unable to authenticate.</w:t>
+        <w:t>Login page, index page as it is the first page a user lands on when they access TaskerMAN. Not possible to proceed to any other file if they are unable to authenticate.</w:t>
       </w:r>
     </w:p>
     <w:p>
@@ -7830,55 +6434,69 @@
           <w:b/>
         </w:rPr>
       </w:pPr>
-      <w:proofErr w:type="spellStart"/>
       <w:r>
         <w:rPr>
           <w:b/>
         </w:rPr>
-        <w:t>meta.php</w:t>
-      </w:r>
-      <w:proofErr w:type="spellEnd"/>
-      <w:r>
+        <w:t>meta.php, footer.php, header.php</w:t>
+      </w:r>
+    </w:p>
+    <w:p>
+      <w:pPr>
+        <w:pStyle w:val="BodyText"/>
+      </w:pPr>
+      <w:r>
+        <w:t xml:space="preserve">These files make up the static </w:t>
+      </w:r>
+      <w:r>
+        <w:t>UI c</w:t>
+      </w:r>
+      <w:r>
+        <w:t>omponents, including the navigation and the HTML includes to any external stylesheets or JavaScript files.</w:t>
+      </w:r>
+    </w:p>
+    <w:p>
+      <w:pPr>
+        <w:pStyle w:val="BodyText"/>
         <w:rPr>
           <w:b/>
         </w:rPr>
-        <w:t xml:space="preserve">, </w:t>
-      </w:r>
-      <w:proofErr w:type="spellStart"/>
+      </w:pPr>
       <w:r>
         <w:rPr>
           <w:b/>
         </w:rPr>
-        <w:t>footer.php</w:t>
-      </w:r>
-      <w:proofErr w:type="spellEnd"/>
-      <w:r>
+        <w:t>init.php, config.php, connect.php</w:t>
+      </w:r>
+    </w:p>
+    <w:p>
+      <w:pPr>
+        <w:pStyle w:val="BodyText"/>
+      </w:pPr>
+      <w:r>
+        <w:t>The three main supporting files of the software. Connect establishes and maintains a database connection to TaskerSRV. Config contains global configuration and settings. Init provides access to these resources as well as useful global functions throughout the entirety of the software.</w:t>
+      </w:r>
+    </w:p>
+    <w:p>
+      <w:pPr>
+        <w:pStyle w:val="BodyText"/>
         <w:rPr>
           <w:b/>
         </w:rPr>
-        <w:t xml:space="preserve">, </w:t>
-      </w:r>
-      <w:proofErr w:type="spellStart"/>
+      </w:pPr>
       <w:r>
         <w:rPr>
           <w:b/>
         </w:rPr>
-        <w:t>header.php</w:t>
-      </w:r>
-      <w:proofErr w:type="spellEnd"/>
+        <w:t>taskerman.php, users.php</w:t>
+      </w:r>
     </w:p>
     <w:p>
       <w:pPr>
         <w:pStyle w:val="BodyText"/>
       </w:pPr>
       <w:r>
-        <w:t xml:space="preserve">These files make up the static </w:t>
-      </w:r>
-      <w:r>
-        <w:t>UI c</w:t>
-      </w:r>
-      <w:r>
-        <w:t>omponents, including the navigation and the HTML includes to any external stylesheets or JavaScript files.</w:t>
+        <w:t>Task and User view of the TaskerMAN software respectively. The main files in the software that the user navigates to after authentication.</w:t>
       </w:r>
     </w:p>
     <w:p>
@@ -7888,73 +6506,63 @@
           <w:b/>
         </w:rPr>
       </w:pPr>
-      <w:proofErr w:type="spellStart"/>
       <w:r>
         <w:rPr>
           <w:b/>
         </w:rPr>
-        <w:t>init.php</w:t>
-      </w:r>
-      <w:proofErr w:type="spellEnd"/>
-      <w:r>
+        <w:t>taskAdd.php, taskEdit.php, userAdd.php, userEdit.php, addElements.php, additionalElement.php</w:t>
+      </w:r>
+    </w:p>
+    <w:p>
+      <w:pPr>
+        <w:pStyle w:val="BodyText"/>
+      </w:pPr>
+      <w:r>
+        <w:t>These are modal windows that are displayed on the Task or User view respectively. They provide functionality to add a task, edit an existing task, add a user, edit a user, add elements to a new task, and to add an additional element to an existing task.</w:t>
+      </w:r>
+    </w:p>
+    <w:p>
+      <w:pPr>
+        <w:pStyle w:val="BodyText"/>
         <w:rPr>
           <w:b/>
         </w:rPr>
-        <w:t xml:space="preserve">, </w:t>
-      </w:r>
-      <w:proofErr w:type="spellStart"/>
+      </w:pPr>
       <w:r>
         <w:rPr>
           <w:b/>
         </w:rPr>
-        <w:t>config.php</w:t>
-      </w:r>
-      <w:proofErr w:type="spellEnd"/>
-      <w:r>
+        <w:t>addEntry.php, addUser.php, editTask.php, editUser.php</w:t>
+      </w:r>
+    </w:p>
+    <w:p>
+      <w:pPr>
+        <w:pStyle w:val="BodyText"/>
+      </w:pPr>
+      <w:r>
+        <w:t>Carries out the adding or editing operations of a task or user, generating SQL and running them on TaskerSRV.</w:t>
+      </w:r>
+    </w:p>
+    <w:p>
+      <w:pPr>
+        <w:pStyle w:val="BodyText"/>
         <w:rPr>
           <w:b/>
         </w:rPr>
-        <w:t xml:space="preserve">, </w:t>
-      </w:r>
-      <w:proofErr w:type="spellStart"/>
+      </w:pPr>
       <w:r>
         <w:rPr>
           <w:b/>
         </w:rPr>
-        <w:t>connect.php</w:t>
-      </w:r>
-      <w:proofErr w:type="spellEnd"/>
+        <w:t>taskAddGateway.php</w:t>
+      </w:r>
     </w:p>
     <w:p>
       <w:pPr>
         <w:pStyle w:val="BodyText"/>
       </w:pPr>
       <w:r>
-        <w:t xml:space="preserve">The three main supporting files of the software. Connect establishes and maintains a database connection to </w:t>
-      </w:r>
-      <w:proofErr w:type="spellStart"/>
-      <w:r>
-        <w:t>TaskerSRV</w:t>
-      </w:r>
-      <w:proofErr w:type="spellEnd"/>
-      <w:r>
-        <w:t xml:space="preserve">. </w:t>
-      </w:r>
-      <w:proofErr w:type="spellStart"/>
-      <w:r>
-        <w:t>Config</w:t>
-      </w:r>
-      <w:proofErr w:type="spellEnd"/>
-      <w:r>
-        <w:t xml:space="preserve"> contains global configuration and settings. </w:t>
-      </w:r>
-      <w:proofErr w:type="spellStart"/>
-      <w:r>
-        <w:t>Init</w:t>
-      </w:r>
-      <w:proofErr w:type="spellEnd"/>
-      <w:r>
-        <w:t xml:space="preserve"> provides access to these resources as well as useful global functions throughout the entirety of the software.</w:t>
+        <w:t>This file sanitises taskAdd input and prepares the data to be combined with the new task element data before posting it to addEntry. Since this is the most complicated operation, this file was needed.</w:t>
       </w:r>
     </w:p>
     <w:p>
@@ -7964,43 +6572,41 @@
           <w:b/>
         </w:rPr>
       </w:pPr>
-      <w:proofErr w:type="spellStart"/>
       <w:r>
         <w:rPr>
           <w:b/>
         </w:rPr>
-        <w:t>taskerman.php</w:t>
-      </w:r>
-      <w:proofErr w:type="spellEnd"/>
-      <w:r>
+        <w:t>taskDelete.php, userDelete.php</w:t>
+      </w:r>
+    </w:p>
+    <w:p>
+      <w:pPr>
+        <w:pStyle w:val="BodyText"/>
+      </w:pPr>
+      <w:r>
+        <w:t>Deletes selected task or user. Will refuse to delete a user if they have tasks currently assigned.</w:t>
+      </w:r>
+    </w:p>
+    <w:p>
+      <w:pPr>
+        <w:pStyle w:val="BodyText"/>
         <w:rPr>
           <w:b/>
         </w:rPr>
-        <w:t xml:space="preserve">, </w:t>
-      </w:r>
-      <w:proofErr w:type="spellStart"/>
+      </w:pPr>
       <w:r>
         <w:rPr>
           <w:b/>
         </w:rPr>
-        <w:t>users.php</w:t>
-      </w:r>
-      <w:proofErr w:type="spellEnd"/>
+        <w:t>addExtraElement.php</w:t>
+      </w:r>
     </w:p>
     <w:p>
       <w:pPr>
         <w:pStyle w:val="BodyText"/>
       </w:pPr>
       <w:r>
-        <w:t xml:space="preserve">Task and User view of the </w:t>
-      </w:r>
-      <w:proofErr w:type="spellStart"/>
-      <w:r>
-        <w:t>TaskerMAN</w:t>
-      </w:r>
-      <w:proofErr w:type="spellEnd"/>
-      <w:r>
-        <w:t xml:space="preserve"> software respectively. The main files in the software that the user navigates to after authentication.</w:t>
+        <w:t>Adds an additional element to an existing task.</w:t>
       </w:r>
     </w:p>
     <w:p>
@@ -8010,284 +6616,12 @@
           <w:b/>
         </w:rPr>
       </w:pPr>
-      <w:proofErr w:type="spellStart"/>
       <w:r>
         <w:rPr>
           <w:b/>
         </w:rPr>
-        <w:t>taskAdd.php</w:t>
-      </w:r>
-      <w:proofErr w:type="spellEnd"/>
-      <w:r>
-        <w:rPr>
-          <w:b/>
-        </w:rPr>
-        <w:t xml:space="preserve">, </w:t>
-      </w:r>
-      <w:proofErr w:type="spellStart"/>
-      <w:r>
-        <w:rPr>
-          <w:b/>
-        </w:rPr>
-        <w:t>taskEdit.php</w:t>
-      </w:r>
-      <w:proofErr w:type="spellEnd"/>
-      <w:r>
-        <w:rPr>
-          <w:b/>
-        </w:rPr>
-        <w:t xml:space="preserve">, </w:t>
-      </w:r>
-      <w:proofErr w:type="spellStart"/>
-      <w:r>
-        <w:rPr>
-          <w:b/>
-        </w:rPr>
-        <w:t>userAdd.php</w:t>
-      </w:r>
-      <w:proofErr w:type="spellEnd"/>
-      <w:r>
-        <w:rPr>
-          <w:b/>
-        </w:rPr>
-        <w:t xml:space="preserve">, </w:t>
-      </w:r>
-      <w:proofErr w:type="spellStart"/>
-      <w:r>
-        <w:rPr>
-          <w:b/>
-        </w:rPr>
-        <w:t>userEdit.php</w:t>
-      </w:r>
-      <w:proofErr w:type="spellEnd"/>
-      <w:r>
-        <w:rPr>
-          <w:b/>
-        </w:rPr>
-        <w:t xml:space="preserve">, </w:t>
-      </w:r>
-      <w:proofErr w:type="spellStart"/>
-      <w:r>
-        <w:rPr>
-          <w:b/>
-        </w:rPr>
-        <w:t>addElements.php</w:t>
-      </w:r>
-      <w:proofErr w:type="spellEnd"/>
-      <w:r>
-        <w:rPr>
-          <w:b/>
-        </w:rPr>
-        <w:t xml:space="preserve">, </w:t>
-      </w:r>
-      <w:proofErr w:type="spellStart"/>
-      <w:r>
-        <w:rPr>
-          <w:b/>
-        </w:rPr>
-        <w:t>additionalElement.php</w:t>
-      </w:r>
-      <w:proofErr w:type="spellEnd"/>
-    </w:p>
-    <w:p>
-      <w:pPr>
-        <w:pStyle w:val="BodyText"/>
-      </w:pPr>
-      <w:r>
-        <w:t>These are modal windows that are displayed on the Task or User view respectively. They provide functionality to add a task, edit an existing task, add a user, edit a user, add elements to a new task, and to add an additional element to an existing task.</w:t>
-      </w:r>
-    </w:p>
-    <w:p>
-      <w:pPr>
-        <w:pStyle w:val="BodyText"/>
-        <w:rPr>
-          <w:b/>
-        </w:rPr>
-      </w:pPr>
-      <w:proofErr w:type="spellStart"/>
-      <w:r>
-        <w:rPr>
-          <w:b/>
-        </w:rPr>
-        <w:t>addEntry.php</w:t>
-      </w:r>
-      <w:proofErr w:type="spellEnd"/>
-      <w:r>
-        <w:rPr>
-          <w:b/>
-        </w:rPr>
-        <w:t xml:space="preserve">, </w:t>
-      </w:r>
-      <w:proofErr w:type="spellStart"/>
-      <w:r>
-        <w:rPr>
-          <w:b/>
-        </w:rPr>
-        <w:t>addUser.php</w:t>
-      </w:r>
-      <w:proofErr w:type="spellEnd"/>
-      <w:r>
-        <w:rPr>
-          <w:b/>
-        </w:rPr>
-        <w:t xml:space="preserve">, </w:t>
-      </w:r>
-      <w:proofErr w:type="spellStart"/>
-      <w:r>
-        <w:rPr>
-          <w:b/>
-        </w:rPr>
-        <w:t>editTask.php</w:t>
-      </w:r>
-      <w:proofErr w:type="spellEnd"/>
-      <w:r>
-        <w:rPr>
-          <w:b/>
-        </w:rPr>
-        <w:t xml:space="preserve">, </w:t>
-      </w:r>
-      <w:proofErr w:type="spellStart"/>
-      <w:r>
-        <w:rPr>
-          <w:b/>
-        </w:rPr>
-        <w:t>editUser.php</w:t>
-      </w:r>
-      <w:proofErr w:type="spellEnd"/>
-    </w:p>
-    <w:p>
-      <w:pPr>
-        <w:pStyle w:val="BodyText"/>
-      </w:pPr>
-      <w:r>
-        <w:t xml:space="preserve">Carries out the adding or editing operations of a task or user, generating SQL and running them on </w:t>
-      </w:r>
-      <w:proofErr w:type="spellStart"/>
-      <w:r>
-        <w:t>TaskerSRV</w:t>
-      </w:r>
-      <w:proofErr w:type="spellEnd"/>
-      <w:r>
-        <w:t>.</w:t>
-      </w:r>
-    </w:p>
-    <w:p>
-      <w:pPr>
-        <w:pStyle w:val="BodyText"/>
-        <w:rPr>
-          <w:b/>
-        </w:rPr>
-      </w:pPr>
-      <w:proofErr w:type="spellStart"/>
-      <w:r>
-        <w:rPr>
-          <w:b/>
-        </w:rPr>
-        <w:t>taskAddGateway.php</w:t>
-      </w:r>
-      <w:proofErr w:type="spellEnd"/>
-    </w:p>
-    <w:p>
-      <w:pPr>
-        <w:pStyle w:val="BodyText"/>
-      </w:pPr>
-      <w:r>
-        <w:t xml:space="preserve">This file sanitises </w:t>
-      </w:r>
-      <w:proofErr w:type="spellStart"/>
-      <w:r>
-        <w:t>taskAdd</w:t>
-      </w:r>
-      <w:proofErr w:type="spellEnd"/>
-      <w:r>
-        <w:t xml:space="preserve"> input and prepares the data to be combined with the new task element data before posting it to </w:t>
-      </w:r>
-      <w:proofErr w:type="spellStart"/>
-      <w:r>
-        <w:t>addEntry</w:t>
-      </w:r>
-      <w:proofErr w:type="spellEnd"/>
-      <w:r>
-        <w:t>. Since this is the most complicated operation, this file was needed.</w:t>
-      </w:r>
-    </w:p>
-    <w:p>
-      <w:pPr>
-        <w:pStyle w:val="BodyText"/>
-        <w:rPr>
-          <w:b/>
-        </w:rPr>
-      </w:pPr>
-      <w:proofErr w:type="spellStart"/>
-      <w:r>
-        <w:rPr>
-          <w:b/>
-        </w:rPr>
-        <w:t>taskDelete.php</w:t>
-      </w:r>
-      <w:proofErr w:type="spellEnd"/>
-      <w:r>
-        <w:rPr>
-          <w:b/>
-        </w:rPr>
-        <w:t xml:space="preserve">, </w:t>
-      </w:r>
-      <w:proofErr w:type="spellStart"/>
-      <w:r>
-        <w:rPr>
-          <w:b/>
-        </w:rPr>
-        <w:t>userDelete.php</w:t>
-      </w:r>
-      <w:proofErr w:type="spellEnd"/>
-    </w:p>
-    <w:p>
-      <w:pPr>
-        <w:pStyle w:val="BodyText"/>
-      </w:pPr>
-      <w:r>
-        <w:t>Deletes selected task or user. Will refuse to delete a user if they have tasks currently assigned.</w:t>
-      </w:r>
-    </w:p>
-    <w:p>
-      <w:pPr>
-        <w:pStyle w:val="BodyText"/>
-        <w:rPr>
-          <w:b/>
-        </w:rPr>
-      </w:pPr>
-      <w:proofErr w:type="spellStart"/>
-      <w:r>
-        <w:rPr>
-          <w:b/>
-        </w:rPr>
-        <w:t>addExtraElement.php</w:t>
-      </w:r>
-      <w:proofErr w:type="spellEnd"/>
-    </w:p>
-    <w:p>
-      <w:pPr>
-        <w:pStyle w:val="BodyText"/>
-      </w:pPr>
-      <w:r>
-        <w:t>Adds an additional element to an existing task.</w:t>
-      </w:r>
-    </w:p>
-    <w:p>
-      <w:pPr>
-        <w:pStyle w:val="BodyText"/>
-        <w:rPr>
-          <w:b/>
-        </w:rPr>
-      </w:pPr>
-      <w:proofErr w:type="spellStart"/>
-      <w:r>
-        <w:rPr>
-          <w:b/>
-        </w:rPr>
         <w:t>elementDelete.php</w:t>
       </w:r>
-      <w:proofErr w:type="spellEnd"/>
     </w:p>
     <w:p>
       <w:pPr>
@@ -8314,17 +6648,17 @@
       <w:r>
         <w:t>esign</w:t>
       </w:r>
+      <w:bookmarkEnd w:id="17"/>
+    </w:p>
+    <w:p>
+      <w:pPr>
+        <w:pStyle w:val="Heading2"/>
+      </w:pPr>
+      <w:bookmarkStart w:id="18" w:name="_Toc443225775"/>
+      <w:r>
+        <w:t>Activity Diagrams</w:t>
+      </w:r>
       <w:bookmarkEnd w:id="18"/>
-    </w:p>
-    <w:p>
-      <w:pPr>
-        <w:pStyle w:val="Heading2"/>
-      </w:pPr>
-      <w:bookmarkStart w:id="19" w:name="_Toc443225775"/>
-      <w:r>
-        <w:t>Activity Diagrams</w:t>
-      </w:r>
-      <w:bookmarkEnd w:id="19"/>
     </w:p>
     <w:p>
       <w:pPr>
@@ -8395,11 +6729,9 @@
           </wp:anchor>
         </w:drawing>
       </w:r>
-      <w:proofErr w:type="spellStart"/>
       <w:r>
         <w:t>TaskerCLI</w:t>
       </w:r>
-      <w:proofErr w:type="spellEnd"/>
       <w:r>
         <w:t xml:space="preserve"> User</w:t>
       </w:r>
@@ -8476,19 +6808,9 @@
           </wp:anchor>
         </w:drawing>
       </w:r>
-      <w:proofErr w:type="spellStart"/>
-      <w:r>
-        <w:t>TaskerCLI</w:t>
-      </w:r>
-      <w:proofErr w:type="spellEnd"/>
-      <w:r>
-        <w:t xml:space="preserve"> connecting to </w:t>
-      </w:r>
-      <w:proofErr w:type="spellStart"/>
-      <w:r>
-        <w:t>TaskerSRV</w:t>
-      </w:r>
-      <w:proofErr w:type="spellEnd"/>
+      <w:r>
+        <w:t>TaskerCLI connecting to TaskerSRV</w:t>
+      </w:r>
     </w:p>
     <w:p>
       <w:pPr>
@@ -8560,13 +6882,8 @@
           </wp:anchor>
         </w:drawing>
       </w:r>
-      <w:proofErr w:type="spellStart"/>
-      <w:r>
-        <w:t>TaskerCLI</w:t>
-      </w:r>
-      <w:proofErr w:type="spellEnd"/>
-      <w:r>
-        <w:t xml:space="preserve"> Task Editing</w:t>
+      <w:r>
+        <w:t>TaskerCLI Task Editing</w:t>
       </w:r>
     </w:p>
     <w:p>
@@ -8590,14 +6907,9 @@
       <w:pPr>
         <w:pStyle w:val="Heading3"/>
       </w:pPr>
-      <w:proofErr w:type="spellStart"/>
       <w:r>
         <w:lastRenderedPageBreak/>
-        <w:t>TaskerMAN</w:t>
-      </w:r>
-      <w:proofErr w:type="spellEnd"/>
-      <w:r>
-        <w:t xml:space="preserve"> Login</w:t>
+        <w:t>TaskerMAN Login</w:t>
       </w:r>
     </w:p>
     <w:p>
@@ -8606,13 +6918,8 @@
         <w:jc w:val="both"/>
       </w:pPr>
       <w:r>
-        <w:t xml:space="preserve">The login process for </w:t>
-      </w:r>
-      <w:proofErr w:type="spellStart"/>
-      <w:r>
-        <w:t>TaskerMAN</w:t>
-      </w:r>
-      <w:proofErr w:type="spellEnd"/>
+        <w:t>The login process for TaskerMAN</w:t>
+      </w:r>
       <w:r>
         <w:t xml:space="preserve"> was decomposed into discreet steps which are shown</w:t>
       </w:r>
@@ -8653,26 +6960,16 @@
       </w:pPr>
       <w:r>
         <w:lastRenderedPageBreak/>
-        <w:t xml:space="preserve">Adding Tasks in </w:t>
-      </w:r>
-      <w:proofErr w:type="spellStart"/>
-      <w:r>
-        <w:t>TaskerMAN</w:t>
-      </w:r>
-      <w:proofErr w:type="spellEnd"/>
+        <w:t>Adding Tasks in TaskerMAN</w:t>
+      </w:r>
     </w:p>
     <w:p>
       <w:pPr>
         <w:pStyle w:val="BodyText"/>
         <w:jc w:val="both"/>
       </w:pPr>
-      <w:proofErr w:type="spellStart"/>
-      <w:r>
-        <w:t>TaskerMAN</w:t>
-      </w:r>
-      <w:proofErr w:type="spellEnd"/>
-      <w:r>
-        <w:t xml:space="preserve"> must be able to </w:t>
+      <w:r>
+        <w:t xml:space="preserve">TaskerMAN must be able to </w:t>
       </w:r>
       <w:r>
         <w:t>add</w:t>
@@ -8744,26 +7041,16 @@
         <w:t>Editing Tasks</w:t>
       </w:r>
       <w:r>
-        <w:t xml:space="preserve"> in </w:t>
-      </w:r>
-      <w:proofErr w:type="spellStart"/>
-      <w:r>
-        <w:t>TaskerMAN</w:t>
-      </w:r>
-      <w:proofErr w:type="spellEnd"/>
+        <w:t xml:space="preserve"> in TaskerMAN</w:t>
+      </w:r>
     </w:p>
     <w:p>
       <w:pPr>
         <w:pStyle w:val="BodyText"/>
         <w:jc w:val="both"/>
       </w:pPr>
-      <w:proofErr w:type="spellStart"/>
-      <w:r>
-        <w:t>TaskerMAN</w:t>
-      </w:r>
-      <w:proofErr w:type="spellEnd"/>
-      <w:r>
-        <w:t xml:space="preserve"> must be able to edit tasks to allow reallocation or maintenance of task data as specified by requirement FR5</w:t>
+      <w:r>
+        <w:t>TaskerMAN must be able to edit tasks to allow reallocation or maintenance of task data as specified by requirement FR5</w:t>
       </w:r>
       <w:r>
         <w:t xml:space="preserve">. This diagram below lists the activities which take place when a task is being edited. </w:t>
@@ -8796,12 +7083,12 @@
       <w:pPr>
         <w:pStyle w:val="Heading2"/>
       </w:pPr>
-      <w:bookmarkStart w:id="20" w:name="_Toc443225776"/>
+      <w:bookmarkStart w:id="19" w:name="_Toc443225776"/>
       <w:r>
         <w:lastRenderedPageBreak/>
         <w:t>Sequence Diagrams</w:t>
       </w:r>
-      <w:bookmarkEnd w:id="20"/>
+      <w:bookmarkEnd w:id="19"/>
     </w:p>
     <w:p>
       <w:pPr>
@@ -8873,21 +7160,8 @@
         </w:drawing>
       </w:r>
       <w:r>
-        <w:t xml:space="preserve">Connecting to </w:t>
-      </w:r>
-      <w:proofErr w:type="spellStart"/>
-      <w:r>
-        <w:t>TaskerSRV</w:t>
-      </w:r>
-      <w:proofErr w:type="spellEnd"/>
-      <w:r>
-        <w:t xml:space="preserve"> from </w:t>
-      </w:r>
-      <w:proofErr w:type="spellStart"/>
-      <w:r>
-        <w:t>TaskerCLI</w:t>
-      </w:r>
-      <w:proofErr w:type="spellEnd"/>
+        <w:t>Connecting to TaskerSRV from TaskerCLI</w:t>
+      </w:r>
     </w:p>
     <w:p>
       <w:pPr>
@@ -8972,21 +7246,8 @@
         </w:drawing>
       </w:r>
       <w:r>
-        <w:t xml:space="preserve">Automatic synchronization to </w:t>
-      </w:r>
-      <w:proofErr w:type="spellStart"/>
-      <w:r>
-        <w:t>TaskerSRV</w:t>
-      </w:r>
-      <w:proofErr w:type="spellEnd"/>
-      <w:r>
-        <w:t xml:space="preserve"> from </w:t>
-      </w:r>
-      <w:proofErr w:type="spellStart"/>
-      <w:r>
-        <w:t>TaskerCLI</w:t>
-      </w:r>
-      <w:proofErr w:type="spellEnd"/>
+        <w:t>Automatic synchronization to TaskerSRV from TaskerCLI</w:t>
+      </w:r>
     </w:p>
     <w:p>
       <w:pPr>
@@ -9064,13 +7325,8 @@
         </w:drawing>
       </w:r>
       <w:r>
-        <w:t xml:space="preserve">User Login to </w:t>
-      </w:r>
-      <w:proofErr w:type="spellStart"/>
-      <w:r>
-        <w:t>TaskerCLI</w:t>
-      </w:r>
-      <w:proofErr w:type="spellEnd"/>
+        <w:t>User Login to TaskerCLI</w:t>
+      </w:r>
     </w:p>
     <w:p>
       <w:pPr>
@@ -9083,21 +7339,8 @@
       </w:pPr>
       <w:r>
         <w:lastRenderedPageBreak/>
-        <w:t xml:space="preserve">Get list of members in </w:t>
-      </w:r>
-      <w:proofErr w:type="spellStart"/>
-      <w:r>
-        <w:t>TaskerCLI</w:t>
-      </w:r>
-      <w:proofErr w:type="spellEnd"/>
-      <w:r>
-        <w:t xml:space="preserve"> from </w:t>
-      </w:r>
-      <w:proofErr w:type="spellStart"/>
-      <w:r>
-        <w:t>TaskerSRV</w:t>
-      </w:r>
-      <w:proofErr w:type="spellEnd"/>
+        <w:t>Get list of members in TaskerCLI from TaskerSRV</w:t>
+      </w:r>
     </w:p>
     <w:p>
       <w:pPr>
@@ -9167,21 +7410,8 @@
       </w:pPr>
       <w:r>
         <w:lastRenderedPageBreak/>
-        <w:t xml:space="preserve">Get list of tasks in </w:t>
-      </w:r>
-      <w:proofErr w:type="spellStart"/>
-      <w:r>
-        <w:t>TaskerCLI</w:t>
-      </w:r>
-      <w:proofErr w:type="spellEnd"/>
-      <w:r>
-        <w:t xml:space="preserve"> from </w:t>
-      </w:r>
-      <w:proofErr w:type="spellStart"/>
-      <w:r>
-        <w:t>TaskerSRV</w:t>
-      </w:r>
-      <w:proofErr w:type="spellEnd"/>
+        <w:t>Get list of tasks in TaskerCLI from TaskerSRV</w:t>
+      </w:r>
     </w:p>
     <w:p>
       <w:pPr>
@@ -9250,13 +7480,8 @@
       </w:pPr>
       <w:r>
         <w:lastRenderedPageBreak/>
-        <w:t xml:space="preserve">Editing tasks in </w:t>
-      </w:r>
-      <w:proofErr w:type="spellStart"/>
-      <w:r>
-        <w:t>TaskerCLI</w:t>
-      </w:r>
-      <w:proofErr w:type="spellEnd"/>
+        <w:t>Editing tasks in TaskerCLI</w:t>
+      </w:r>
     </w:p>
     <w:p>
       <w:pPr>
@@ -9322,13 +7547,8 @@
         <w:pStyle w:val="Heading3"/>
       </w:pPr>
       <w:r>
-        <w:t xml:space="preserve">User Login in </w:t>
-      </w:r>
-      <w:proofErr w:type="spellStart"/>
-      <w:r>
-        <w:t>TaskerMAN</w:t>
-      </w:r>
-      <w:proofErr w:type="spellEnd"/>
+        <w:t>User Login in TaskerMAN</w:t>
+      </w:r>
     </w:p>
     <w:p>
       <w:pPr>
@@ -9339,76 +7559,41 @@
           <w:noProof/>
           <w:lang w:eastAsia="en-GB"/>
         </w:rPr>
-        <w:drawing>
-          <wp:anchor distT="0" distB="0" distL="114300" distR="114300" simplePos="0" relativeHeight="251657216" behindDoc="1" locked="0" layoutInCell="1" allowOverlap="1" wp14:anchorId="655A2882" wp14:editId="4ED0FB90">
-            <wp:simplePos x="0" y="0"/>
-            <wp:positionH relativeFrom="column">
-              <wp:posOffset>-635</wp:posOffset>
-            </wp:positionH>
-            <wp:positionV relativeFrom="paragraph">
-              <wp:posOffset>150495</wp:posOffset>
-            </wp:positionV>
-            <wp:extent cx="5727700" cy="3441700"/>
-            <wp:effectExtent l="0" t="0" r="6350" b="6350"/>
-            <wp:wrapTight wrapText="bothSides">
-              <wp:wrapPolygon edited="0">
-                <wp:start x="0" y="0"/>
-                <wp:lineTo x="0" y="21520"/>
-                <wp:lineTo x="21552" y="21520"/>
-                <wp:lineTo x="21552" y="0"/>
-                <wp:lineTo x="0" y="0"/>
-              </wp:wrapPolygon>
-            </wp:wrapTight>
-            <wp:docPr id="28" name="Picture 28" descr="TaskerMan - Login"/>
-            <wp:cNvGraphicFramePr>
-              <a:graphicFrameLocks xmlns:a="http://schemas.openxmlformats.org/drawingml/2006/main" noChangeAspect="1"/>
-            </wp:cNvGraphicFramePr>
-            <a:graphic xmlns:a="http://schemas.openxmlformats.org/drawingml/2006/main">
-              <a:graphicData uri="http://schemas.openxmlformats.org/drawingml/2006/picture">
-                <pic:pic xmlns:pic="http://schemas.openxmlformats.org/drawingml/2006/picture">
-                  <pic:nvPicPr>
-                    <pic:cNvPr id="0" name="Picture 26" descr="TaskerMan - Login"/>
-                    <pic:cNvPicPr>
-                      <a:picLocks noChangeAspect="1" noChangeArrowheads="1"/>
-                    </pic:cNvPicPr>
-                  </pic:nvPicPr>
-                  <pic:blipFill>
-                    <a:blip r:embed="rId37">
-                      <a:extLst>
-                        <a:ext uri="{28A0092B-C50C-407E-A947-70E740481C1C}">
-                          <a14:useLocalDpi xmlns:a14="http://schemas.microsoft.com/office/drawing/2010/main" val="0"/>
-                        </a:ext>
-                      </a:extLst>
-                    </a:blip>
-                    <a:srcRect/>
-                    <a:stretch>
-                      <a:fillRect/>
-                    </a:stretch>
-                  </pic:blipFill>
-                  <pic:spPr bwMode="auto">
-                    <a:xfrm>
-                      <a:off x="0" y="0"/>
-                      <a:ext cx="5727700" cy="3441700"/>
-                    </a:xfrm>
-                    <a:prstGeom prst="rect">
-                      <a:avLst/>
-                    </a:prstGeom>
-                    <a:noFill/>
-                    <a:ln>
-                      <a:noFill/>
-                    </a:ln>
-                  </pic:spPr>
-                </pic:pic>
-              </a:graphicData>
-            </a:graphic>
-            <wp14:sizeRelH relativeFrom="page">
-              <wp14:pctWidth>0</wp14:pctWidth>
-            </wp14:sizeRelH>
-            <wp14:sizeRelV relativeFrom="page">
-              <wp14:pctHeight>0</wp14:pctHeight>
-            </wp14:sizeRelV>
-          </wp:anchor>
-        </w:drawing>
+        <w:pict>
+          <v:shape id="_x0000_i1030" type="#_x0000_t75" style="width:450.8pt;height:227.3pt">
+            <v:imagedata r:id="rId37" o:title="TaskerMan - Login"/>
+          </v:shape>
+        </w:pict>
+      </w:r>
+    </w:p>
+    <w:p>
+      <w:pPr>
+        <w:pStyle w:val="Heading3"/>
+      </w:pPr>
+      <w:r>
+        <w:t>Adding Tasks in TaskerMAN</w:t>
+      </w:r>
+    </w:p>
+    <w:p>
+      <w:pPr>
+        <w:pStyle w:val="BodyText"/>
+      </w:pPr>
+      <w:r>
+        <w:t>&lt;insert image here&gt;</w:t>
+      </w:r>
+      <w:bookmarkStart w:id="20" w:name="_GoBack"/>
+      <w:bookmarkEnd w:id="20"/>
+    </w:p>
+    <w:p>
+      <w:pPr>
+        <w:pStyle w:val="Heading3"/>
+      </w:pPr>
+      <w:r>
+        <w:lastRenderedPageBreak/>
+        <w:t>Editing Tasks</w:t>
+      </w:r>
+      <w:r>
+        <w:t xml:space="preserve"> in TaskerMAN</w:t>
       </w:r>
     </w:p>
     <w:p>
@@ -9416,149 +7601,80 @@
         <w:pStyle w:val="BodyText"/>
         <w:jc w:val="both"/>
       </w:pPr>
-    </w:p>
-    <w:p/>
-    <w:p/>
-    <w:p>
-      <w:pPr>
-        <w:pStyle w:val="Heading3"/>
-      </w:pPr>
-      <w:r>
-        <w:t xml:space="preserve">Connecting to </w:t>
-      </w:r>
-      <w:proofErr w:type="spellStart"/>
-      <w:r>
-        <w:t>TaskerSRV</w:t>
-      </w:r>
-      <w:proofErr w:type="spellEnd"/>
-      <w:r>
-        <w:t xml:space="preserve"> from </w:t>
-      </w:r>
-      <w:proofErr w:type="spellStart"/>
-      <w:r>
-        <w:t>TaskerMAN</w:t>
-      </w:r>
-      <w:proofErr w:type="spellEnd"/>
+      <w:r>
+        <w:pict>
+          <v:shape id="_x0000_i1029" type="#_x0000_t75" style="width:450.8pt;height:169.25pt">
+            <v:imagedata r:id="rId38" o:title="Edit Task Diagram"/>
+          </v:shape>
+        </w:pict>
+      </w:r>
     </w:p>
     <w:p>
       <w:pPr>
         <w:pStyle w:val="BodyText"/>
         <w:jc w:val="both"/>
       </w:pPr>
-      <w:r>
-        <w:rPr>
-          <w:noProof/>
-          <w:lang w:eastAsia="en-GB"/>
-        </w:rPr>
-        <w:drawing>
-          <wp:inline distT="0" distB="0" distL="0" distR="0">
-            <wp:extent cx="5719445" cy="3140075"/>
-            <wp:effectExtent l="0" t="0" r="0" b="3175"/>
-            <wp:docPr id="27" name="Picture 27" descr="Taskerman - Connecting to TaskerSRV"/>
-            <wp:cNvGraphicFramePr>
-              <a:graphicFrameLocks xmlns:a="http://schemas.openxmlformats.org/drawingml/2006/main" noChangeAspect="1"/>
-            </wp:cNvGraphicFramePr>
-            <a:graphic xmlns:a="http://schemas.openxmlformats.org/drawingml/2006/main">
-              <a:graphicData uri="http://schemas.openxmlformats.org/drawingml/2006/picture">
-                <pic:pic xmlns:pic="http://schemas.openxmlformats.org/drawingml/2006/picture">
-                  <pic:nvPicPr>
-                    <pic:cNvPr id="0" name="Picture 27" descr="Taskerman - Connecting to TaskerSRV"/>
-                    <pic:cNvPicPr>
-                      <a:picLocks noChangeAspect="1" noChangeArrowheads="1"/>
-                    </pic:cNvPicPr>
-                  </pic:nvPicPr>
-                  <pic:blipFill>
-                    <a:blip r:embed="rId38">
-                      <a:extLst>
-                        <a:ext uri="{28A0092B-C50C-407E-A947-70E740481C1C}">
-                          <a14:useLocalDpi xmlns:a14="http://schemas.microsoft.com/office/drawing/2010/main" val="0"/>
-                        </a:ext>
-                      </a:extLst>
-                    </a:blip>
-                    <a:srcRect/>
-                    <a:stretch>
-                      <a:fillRect/>
-                    </a:stretch>
-                  </pic:blipFill>
-                  <pic:spPr bwMode="auto">
-                    <a:xfrm>
-                      <a:off x="0" y="0"/>
-                      <a:ext cx="5719445" cy="3140075"/>
-                    </a:xfrm>
-                    <a:prstGeom prst="rect">
-                      <a:avLst/>
-                    </a:prstGeom>
-                    <a:noFill/>
-                    <a:ln>
-                      <a:noFill/>
-                    </a:ln>
-                  </pic:spPr>
-                </pic:pic>
-              </a:graphicData>
-            </a:graphic>
-          </wp:inline>
-        </w:drawing>
-      </w:r>
-    </w:p>
-    <w:p>
-      <w:pPr>
-        <w:pStyle w:val="Heading3"/>
-      </w:pPr>
-      <w:r>
-        <w:t>Editing Tasks</w:t>
-      </w:r>
-      <w:r>
-        <w:t xml:space="preserve"> in </w:t>
-      </w:r>
-      <w:proofErr w:type="spellStart"/>
-      <w:r>
-        <w:t>TaskerMAN</w:t>
-      </w:r>
-      <w:proofErr w:type="spellEnd"/>
     </w:p>
     <w:p>
       <w:pPr>
         <w:pStyle w:val="BodyText"/>
         <w:jc w:val="both"/>
       </w:pPr>
-      <w:r>
-        <w:pict>
-          <v:shape id="_x0000_i1029" type="#_x0000_t75" style="width:451.9pt;height:181.05pt">
-            <v:imagedata r:id="rId39" o:title="Edit Task Diagram"/>
-          </v:shape>
-        </w:pict>
-      </w:r>
+    </w:p>
+    <w:p>
+      <w:pPr>
+        <w:pStyle w:val="BodyText"/>
+        <w:jc w:val="both"/>
+      </w:pPr>
+    </w:p>
+    <w:p>
+      <w:pPr>
+        <w:pStyle w:val="BodyText"/>
+        <w:jc w:val="both"/>
+      </w:pPr>
+    </w:p>
+    <w:p>
+      <w:pPr>
+        <w:pStyle w:val="BodyText"/>
+        <w:jc w:val="both"/>
+      </w:pPr>
+    </w:p>
+    <w:p>
+      <w:pPr>
+        <w:pStyle w:val="BodyText"/>
+        <w:jc w:val="both"/>
+      </w:pPr>
+    </w:p>
+    <w:p>
+      <w:pPr>
+        <w:pStyle w:val="BodyText"/>
+        <w:jc w:val="both"/>
+      </w:pPr>
+    </w:p>
+    <w:p>
+      <w:pPr>
+        <w:pStyle w:val="BodyText"/>
+        <w:jc w:val="both"/>
+      </w:pPr>
+    </w:p>
+    <w:p>
+      <w:pPr>
+        <w:pStyle w:val="BodyText"/>
+        <w:jc w:val="both"/>
+      </w:pPr>
     </w:p>
     <w:p>
       <w:pPr>
         <w:pStyle w:val="Heading2"/>
       </w:pPr>
       <w:bookmarkStart w:id="21" w:name="_Toc443225777"/>
-      <w:proofErr w:type="spellStart"/>
-      <w:r>
-        <w:t>TaskerCLI</w:t>
-      </w:r>
-      <w:proofErr w:type="spellEnd"/>
-      <w:r>
-        <w:t xml:space="preserve"> Data Structures</w:t>
+      <w:r>
+        <w:t>TaskerCLI Data Structures</w:t>
       </w:r>
       <w:bookmarkEnd w:id="21"/>
-    </w:p>
-    <w:p>
-      <w:pPr>
-        <w:rPr>
-          <w:rFonts w:ascii="Times" w:hAnsi="Times"/>
-          <w:b/>
-        </w:rPr>
-      </w:pPr>
       <w:r>
         <w:br w:type="page"/>
       </w:r>
-    </w:p>
-    <w:p>
-      <w:pPr>
-        <w:pStyle w:val="Heading3"/>
-      </w:pPr>
       <w:r>
         <w:rPr>
           <w:noProof/>
@@ -9566,7 +7682,7 @@
         </w:rPr>
         <w:lastRenderedPageBreak/>
         <w:drawing>
-          <wp:anchor distT="0" distB="0" distL="114300" distR="114300" simplePos="0" relativeHeight="251659264" behindDoc="0" locked="0" layoutInCell="1" allowOverlap="1" wp14:anchorId="7E25E636" wp14:editId="0EFDACB7">
+          <wp:anchor distT="0" distB="0" distL="114300" distR="114300" simplePos="0" relativeHeight="251658240" behindDoc="0" locked="0" layoutInCell="1" allowOverlap="1" wp14:anchorId="7E25E636" wp14:editId="0EFDACB7">
             <wp:simplePos x="0" y="0"/>
             <wp:positionH relativeFrom="column">
               <wp:posOffset>33655</wp:posOffset>
@@ -9591,7 +7707,7 @@
                     </pic:cNvPicPr>
                   </pic:nvPicPr>
                   <pic:blipFill>
-                    <a:blip r:embed="rId40" cstate="print">
+                    <a:blip r:embed="rId39" cstate="print">
                       <a:extLst>
                         <a:ext uri="{28A0092B-C50C-407E-A947-70E740481C1C}">
                           <a14:useLocalDpi xmlns:a14="http://schemas.microsoft.com/office/drawing/2010/main" val="0"/>
@@ -9685,7 +7801,7 @@
                     </pic:cNvPicPr>
                   </pic:nvPicPr>
                   <pic:blipFill>
-                    <a:blip r:embed="rId41">
+                    <a:blip r:embed="rId40">
                       <a:extLst>
                         <a:ext uri="{28A0092B-C50C-407E-A947-70E740481C1C}">
                           <a14:useLocalDpi xmlns:a14="http://schemas.microsoft.com/office/drawing/2010/main" val="0"/>
@@ -9737,11 +7853,9 @@
       <w:pPr>
         <w:pStyle w:val="Heading3"/>
       </w:pPr>
-      <w:proofErr w:type="spellStart"/>
       <w:r>
         <w:t>TaskerCLI</w:t>
       </w:r>
-      <w:proofErr w:type="spellEnd"/>
     </w:p>
     <w:p>
       <w:pPr>
@@ -9749,15 +7863,7 @@
         <w:jc w:val="both"/>
       </w:pPr>
       <w:r>
-        <w:t xml:space="preserve">The largest risk to </w:t>
-      </w:r>
-      <w:proofErr w:type="spellStart"/>
-      <w:r>
-        <w:t>TaskerCLI</w:t>
-      </w:r>
-      <w:proofErr w:type="spellEnd"/>
-      <w:r>
-        <w:t xml:space="preserve"> was implementing GUI’s</w:t>
+        <w:t>The largest risk to TaskerCLI was implementing GUI’s</w:t>
       </w:r>
       <w:r>
         <w:t>.</w:t>
@@ -9811,52 +7917,28 @@
         <w:rPr>
           <w:i/>
         </w:rPr>
-        <w:t>“</w:t>
-      </w:r>
-      <w:proofErr w:type="spellStart"/>
-      <w:proofErr w:type="gramStart"/>
+        <w:t>“windowManager.</w:t>
+      </w:r>
       <w:r>
         <w:rPr>
           <w:i/>
         </w:rPr>
-        <w:t>windowManager.</w:t>
+        <w:t>create</w:t>
       </w:r>
       <w:r>
         <w:rPr>
           <w:i/>
         </w:rPr>
-        <w:t>create</w:t>
-      </w:r>
-      <w:r>
-        <w:rPr>
-          <w:i/>
-        </w:rPr>
-        <w:t>Window</w:t>
-      </w:r>
-      <w:proofErr w:type="spellEnd"/>
-      <w:r>
-        <w:rPr>
-          <w:i/>
-        </w:rPr>
-        <w:t>(</w:t>
-      </w:r>
-      <w:proofErr w:type="gramEnd"/>
-      <w:r>
-        <w:rPr>
-          <w:i/>
-        </w:rPr>
-        <w:t>“MAIN_WINDOW_ENUM”);”</w:t>
+        <w:t>Window(“MAIN_WINDOW_ENUM”);”</w:t>
       </w:r>
     </w:p>
     <w:p>
       <w:pPr>
         <w:pStyle w:val="Heading3"/>
       </w:pPr>
-      <w:proofErr w:type="spellStart"/>
       <w:r>
         <w:t>TaskerMAN</w:t>
       </w:r>
-      <w:proofErr w:type="spellEnd"/>
     </w:p>
     <w:p>
       <w:pPr>
@@ -9864,15 +7946,7 @@
         <w:jc w:val="both"/>
       </w:pPr>
       <w:r>
-        <w:t xml:space="preserve">Once PHP was chosen to drive </w:t>
-      </w:r>
-      <w:proofErr w:type="spellStart"/>
-      <w:r>
-        <w:t>TaskerMAN</w:t>
-      </w:r>
-      <w:proofErr w:type="spellEnd"/>
-      <w:r>
-        <w:t xml:space="preserve"> the team looked into PHP</w:t>
+        <w:t>Once PHP was chosen to drive TaskerMAN the team looked into PHP</w:t>
       </w:r>
       <w:r>
         <w:t xml:space="preserve"> </w:t>
@@ -9929,15 +8003,7 @@
         <w:jc w:val="both"/>
       </w:pPr>
       <w:r>
-        <w:t xml:space="preserve">Additional spike work on input validation was performed for </w:t>
-      </w:r>
-      <w:proofErr w:type="spellStart"/>
-      <w:r>
-        <w:t>TaskerMAN</w:t>
-      </w:r>
-      <w:proofErr w:type="spellEnd"/>
-      <w:r>
-        <w:t xml:space="preserve">. As emails are used as an input we needed to check the input before sending it to the server. Several approaches were discussed such as using HTML 5 and JavaScript tests to detect invalid input on the client side. The approach decided upon was regular expression tests to ensure input is valid. </w:t>
+        <w:t xml:space="preserve">Additional spike work on input validation was performed for TaskerMAN. As emails are used as an input we needed to check the input before sending it to the server. Several approaches were discussed such as using HTML 5 and JavaScript tests to detect invalid input on the client side. The approach decided upon was regular expression tests to ensure input is valid. </w:t>
       </w:r>
     </w:p>
     <w:p>
@@ -10080,12 +8146,14 @@
           <w:docPartUnique/>
         </w:docPartObj>
       </w:sdtPr>
+      <w:sdtEndPr/>
       <w:sdtContent>
         <w:sdt>
           <w:sdtPr>
             <w:id w:val="-573587230"/>
             <w:bibliography/>
           </w:sdtPr>
+          <w:sdtEndPr/>
           <w:sdtContent>
             <w:p>
               <w:pPr>
@@ -10880,15 +8948,7 @@
           </w:tcPr>
           <w:p>
             <w:r>
-              <w:t xml:space="preserve">Updated </w:t>
-            </w:r>
-            <w:proofErr w:type="spellStart"/>
-            <w:r>
-              <w:t>TaskerCLI</w:t>
-            </w:r>
-            <w:proofErr w:type="spellEnd"/>
-            <w:r>
-              <w:t xml:space="preserve"> class diagram with correction</w:t>
+              <w:t>Updated TaskerCLI class diagram with correction</w:t>
             </w:r>
           </w:p>
         </w:tc>
@@ -11054,7 +9114,7 @@
                     <pic:cNvPicPr/>
                   </pic:nvPicPr>
                   <pic:blipFill>
-                    <a:blip r:embed="rId42"/>
+                    <a:blip r:embed="rId41"/>
                     <a:stretch>
                       <a:fillRect/>
                     </a:stretch>
@@ -11111,6 +9171,72 @@
                 <pic:pic xmlns:pic="http://schemas.openxmlformats.org/drawingml/2006/picture">
                   <pic:nvPicPr>
                     <pic:cNvPr id="2" name="Picture 2"/>
+                    <pic:cNvPicPr>
+                      <a:picLocks noChangeAspect="1" noChangeArrowheads="1"/>
+                    </pic:cNvPicPr>
+                  </pic:nvPicPr>
+                  <pic:blipFill>
+                    <a:blip r:embed="rId42"/>
+                    <a:stretch>
+                      <a:fillRect/>
+                    </a:stretch>
+                  </pic:blipFill>
+                  <pic:spPr bwMode="auto">
+                    <a:xfrm>
+                      <a:off x="0" y="0"/>
+                      <a:ext cx="5731510" cy="2976245"/>
+                    </a:xfrm>
+                    <a:prstGeom prst="rect">
+                      <a:avLst/>
+                    </a:prstGeom>
+                    <a:noFill/>
+                    <a:ln w="9525">
+                      <a:noFill/>
+                      <a:miter lim="800000"/>
+                      <a:headEnd/>
+                      <a:tailEnd/>
+                    </a:ln>
+                  </pic:spPr>
+                </pic:pic>
+              </a:graphicData>
+            </a:graphic>
+          </wp:inline>
+        </w:drawing>
+      </w:r>
+    </w:p>
+    <w:p>
+      <w:r>
+        <w:br w:type="page"/>
+      </w:r>
+    </w:p>
+    <w:p>
+      <w:pPr>
+        <w:pStyle w:val="Subtitle"/>
+      </w:pPr>
+      <w:r>
+        <w:lastRenderedPageBreak/>
+        <w:t>APPENDIX C – Apache Information</w:t>
+      </w:r>
+    </w:p>
+    <w:p>
+      <w:r>
+        <w:rPr>
+          <w:noProof/>
+          <w:lang w:eastAsia="en-GB"/>
+        </w:rPr>
+        <w:drawing>
+          <wp:inline distT="0" distB="0" distL="0" distR="0" wp14:anchorId="35BD6B64" wp14:editId="3ECDA62F">
+            <wp:extent cx="5731510" cy="2976245"/>
+            <wp:effectExtent l="0" t="0" r="0" b="0"/>
+            <wp:docPr id="4" name="Picture 4"/>
+            <wp:cNvGraphicFramePr>
+              <a:graphicFrameLocks xmlns:a="http://schemas.openxmlformats.org/drawingml/2006/main" noChangeAspect="1"/>
+            </wp:cNvGraphicFramePr>
+            <a:graphic xmlns:a="http://schemas.openxmlformats.org/drawingml/2006/main">
+              <a:graphicData uri="http://schemas.openxmlformats.org/drawingml/2006/picture">
+                <pic:pic xmlns:pic="http://schemas.openxmlformats.org/drawingml/2006/picture">
+                  <pic:nvPicPr>
+                    <pic:cNvPr id="3" name="Picture 3"/>
                     <pic:cNvPicPr>
                       <a:picLocks noChangeAspect="1" noChangeArrowheads="1"/>
                     </pic:cNvPicPr>
@@ -11144,18 +9270,13 @@
         </w:drawing>
       </w:r>
     </w:p>
-    <w:p>
-      <w:r>
-        <w:br w:type="page"/>
-      </w:r>
-    </w:p>
+    <w:p/>
     <w:p>
       <w:pPr>
         <w:pStyle w:val="Subtitle"/>
       </w:pPr>
       <w:r>
-        <w:lastRenderedPageBreak/>
-        <w:t>APPENDIX C – Apache Information</w:t>
+        <w:t>APPENDIX D – Linux information</w:t>
       </w:r>
     </w:p>
     <w:p>
@@ -11165,10 +9286,10 @@
           <w:lang w:eastAsia="en-GB"/>
         </w:rPr>
         <w:drawing>
-          <wp:inline distT="0" distB="0" distL="0" distR="0" wp14:anchorId="35BD6B64" wp14:editId="3ECDA62F">
+          <wp:inline distT="0" distB="0" distL="0" distR="0" wp14:anchorId="726D1E28" wp14:editId="5F2AD080">
             <wp:extent cx="5731510" cy="2976245"/>
             <wp:effectExtent l="0" t="0" r="0" b="0"/>
-            <wp:docPr id="4" name="Picture 4"/>
+            <wp:docPr id="5" name="Picture 5"/>
             <wp:cNvGraphicFramePr>
               <a:graphicFrameLocks xmlns:a="http://schemas.openxmlformats.org/drawingml/2006/main" noChangeAspect="1"/>
             </wp:cNvGraphicFramePr>
@@ -11176,7 +9297,7 @@
               <a:graphicData uri="http://schemas.openxmlformats.org/drawingml/2006/picture">
                 <pic:pic xmlns:pic="http://schemas.openxmlformats.org/drawingml/2006/picture">
                   <pic:nvPicPr>
-                    <pic:cNvPr id="3" name="Picture 3"/>
+                    <pic:cNvPr id="1" name="Picture 1"/>
                     <pic:cNvPicPr>
                       <a:picLocks noChangeAspect="1" noChangeArrowheads="1"/>
                     </pic:cNvPicPr>
@@ -11213,67 +9334,6 @@
     <w:p/>
     <w:p>
       <w:pPr>
-        <w:pStyle w:val="Subtitle"/>
-      </w:pPr>
-      <w:r>
-        <w:t>APPENDIX D – Linux information</w:t>
-      </w:r>
-    </w:p>
-    <w:p>
-      <w:r>
-        <w:rPr>
-          <w:noProof/>
-          <w:lang w:eastAsia="en-GB"/>
-        </w:rPr>
-        <w:drawing>
-          <wp:inline distT="0" distB="0" distL="0" distR="0" wp14:anchorId="726D1E28" wp14:editId="5F2AD080">
-            <wp:extent cx="5731510" cy="2976245"/>
-            <wp:effectExtent l="0" t="0" r="0" b="0"/>
-            <wp:docPr id="5" name="Picture 5"/>
-            <wp:cNvGraphicFramePr>
-              <a:graphicFrameLocks xmlns:a="http://schemas.openxmlformats.org/drawingml/2006/main" noChangeAspect="1"/>
-            </wp:cNvGraphicFramePr>
-            <a:graphic xmlns:a="http://schemas.openxmlformats.org/drawingml/2006/main">
-              <a:graphicData uri="http://schemas.openxmlformats.org/drawingml/2006/picture">
-                <pic:pic xmlns:pic="http://schemas.openxmlformats.org/drawingml/2006/picture">
-                  <pic:nvPicPr>
-                    <pic:cNvPr id="1" name="Picture 1"/>
-                    <pic:cNvPicPr>
-                      <a:picLocks noChangeAspect="1" noChangeArrowheads="1"/>
-                    </pic:cNvPicPr>
-                  </pic:nvPicPr>
-                  <pic:blipFill>
-                    <a:blip r:embed="rId45"/>
-                    <a:stretch>
-                      <a:fillRect/>
-                    </a:stretch>
-                  </pic:blipFill>
-                  <pic:spPr bwMode="auto">
-                    <a:xfrm>
-                      <a:off x="0" y="0"/>
-                      <a:ext cx="5731510" cy="2976245"/>
-                    </a:xfrm>
-                    <a:prstGeom prst="rect">
-                      <a:avLst/>
-                    </a:prstGeom>
-                    <a:noFill/>
-                    <a:ln w="9525">
-                      <a:noFill/>
-                      <a:miter lim="800000"/>
-                      <a:headEnd/>
-                      <a:tailEnd/>
-                    </a:ln>
-                  </pic:spPr>
-                </pic:pic>
-              </a:graphicData>
-            </a:graphic>
-          </wp:inline>
-        </w:drawing>
-      </w:r>
-    </w:p>
-    <w:p/>
-    <w:p>
-      <w:pPr>
         <w:rPr>
           <w:b/>
           <w:sz w:val="28"/>
@@ -11314,7 +9374,7 @@
                     <pic:cNvPicPr/>
                   </pic:nvPicPr>
                   <pic:blipFill>
-                    <a:blip r:embed="rId46"/>
+                    <a:blip r:embed="rId45"/>
                     <a:stretch>
                       <a:fillRect/>
                     </a:stretch>
@@ -11382,7 +9442,7 @@
                     <pic:cNvPicPr/>
                   </pic:nvPicPr>
                   <pic:blipFill>
-                    <a:blip r:embed="rId47">
+                    <a:blip r:embed="rId46">
                       <a:extLst>
                         <a:ext uri="{28A0092B-C50C-407E-A947-70E740481C1C}">
                           <a14:useLocalDpi xmlns:a14="http://schemas.microsoft.com/office/drawing/2010/main" val="0"/>
@@ -11441,8 +9501,8 @@
       </w:pPr>
     </w:p>
     <w:sectPr>
-      <w:headerReference w:type="default" r:id="rId48"/>
-      <w:footerReference w:type="default" r:id="rId49"/>
+      <w:headerReference w:type="default" r:id="rId47"/>
+      <w:footerReference w:type="default" r:id="rId48"/>
       <w:pgSz w:w="11907" w:h="16840" w:code="9"/>
       <w:pgMar w:top="1440" w:right="1440" w:bottom="1440" w:left="1440" w:header="720" w:footer="720" w:gutter="0"/>
       <w:pgNumType w:start="1"/>
@@ -11519,7 +9579,7 @@
         <w:rStyle w:val="PageNumber"/>
         <w:noProof/>
       </w:rPr>
-      <w:t>18</w:t>
+      <w:t>33</w:t>
     </w:r>
     <w:r>
       <w:rPr>
@@ -11603,6 +9663,7 @@
         <w:dataBinding w:prefixMappings="xmlns:ns0='http://purl.org/dc/elements/1.1/' xmlns:ns1='http://schemas.openxmlformats.org/package/2006/metadata/core-properties' " w:xpath="/ns1:coreProperties[1]/ns0:title[1]" w:storeItemID="{6C3C8BC8-F283-45AE-878A-BAB7291924A1}"/>
         <w:text/>
       </w:sdtPr>
+      <w:sdtEndPr/>
       <w:sdtContent>
         <w:r>
           <w:t>Software Engineering Group Project</w:t>
@@ -11619,6 +9680,7 @@
         <w:dataBinding w:prefixMappings="xmlns:ns0='http://purl.org/dc/elements/1.1/' xmlns:ns1='http://schemas.openxmlformats.org/package/2006/metadata/core-properties' " w:xpath="/ns1:coreProperties[1]/ns0:subject[1]" w:storeItemID="{6C3C8BC8-F283-45AE-878A-BAB7291924A1}"/>
         <w:text/>
       </w:sdtPr>
+      <w:sdtEndPr/>
       <w:sdtContent>
         <w:r>
           <w:t>Design Documentation</w:t>
@@ -11635,6 +9697,7 @@
         <w:dataBinding w:prefixMappings="xmlns:ns0='http://purl.org/dc/elements/1.1/' xmlns:ns1='http://schemas.openxmlformats.org/package/2006/metadata/core-properties' " w:xpath="/ns1:coreProperties[1]/ns1:keywords[1]" w:storeItemID="{6C3C8BC8-F283-45AE-878A-BAB7291924A1}"/>
         <w:text/>
       </w:sdtPr>
+      <w:sdtEndPr/>
       <w:sdtContent>
         <w:r>
           <w:t>2.0</w:t>
@@ -11651,6 +9714,7 @@
         <w:dataBinding w:prefixMappings="xmlns:ns0='http://purl.org/dc/elements/1.1/' xmlns:ns1='http://schemas.openxmlformats.org/package/2006/metadata/core-properties' " w:xpath="/ns1:coreProperties[1]/ns1:contentStatus[1]" w:storeItemID="{6C3C8BC8-F283-45AE-878A-BAB7291924A1}"/>
         <w:text/>
       </w:sdtPr>
+      <w:sdtEndPr/>
       <w:sdtContent>
         <w:r>
           <w:t>Release</w:t>
@@ -17008,6 +15072,7 @@
     <w:rsidRoot w:val="00216F87"/>
     <w:rsid w:val="00002254"/>
     <w:rsid w:val="0006381E"/>
+    <w:rsid w:val="00092DB6"/>
     <w:rsid w:val="00204628"/>
     <w:rsid w:val="00216F87"/>
     <w:rsid w:val="00273C7D"/>
@@ -18012,7 +16077,7 @@
 </file>
 
 <file path=customXml/itemProps1.xml><?xml version="1.0" encoding="utf-8"?>
-<ds:datastoreItem xmlns:ds="http://schemas.openxmlformats.org/officeDocument/2006/customXml" ds:itemID="{51210695-C1C3-4768-872D-911CF3227B03}">
+<ds:datastoreItem xmlns:ds="http://schemas.openxmlformats.org/officeDocument/2006/customXml" ds:itemID="{AD38AF55-EA69-4795-A645-64ED30950204}">
   <ds:schemaRefs>
     <ds:schemaRef ds:uri="http://schemas.openxmlformats.org/officeDocument/2006/bibliography"/>
   </ds:schemaRefs>

</xml_diff>

<commit_message>
Updated design docs again
</commit_message>
<xml_diff>
--- a/docs/deliverables/Design Deliverable.docx
+++ b/docs/deliverables/Design Deliverable.docx
@@ -4574,7 +4574,13 @@
         <w:t>Tasks and Users change the current TaskerMAN view</w:t>
       </w:r>
       <w:r>
-        <w:t xml:space="preserve"> to the other option.</w:t>
+        <w:t xml:space="preserve"> to the other option</w:t>
+      </w:r>
+      <w:r>
+        <w:t>s</w:t>
+      </w:r>
+      <w:r>
+        <w:t>.</w:t>
       </w:r>
     </w:p>
     <w:p>
@@ -4610,7 +4616,7 @@
         </w:numPr>
       </w:pPr>
       <w:r>
-        <w:t>Refresh reloads the TaskerMAN interface and retrieves any new data from the database.</w:t>
+        <w:t>Drop down next to individual users and tasks to allow users to view a user, task or its elements and edit them.</w:t>
       </w:r>
     </w:p>
     <w:p>
@@ -4622,7 +4628,7 @@
         </w:numPr>
       </w:pPr>
       <w:r>
-        <w:t>The Logout link simply logs the user out of the system, redirecting them to the Login page.</w:t>
+        <w:t>Refresh reloads the TaskerMAN interface and retrieves any new data from the database.</w:t>
       </w:r>
     </w:p>
     <w:p>
@@ -4634,22 +4640,7 @@
         </w:numPr>
       </w:pPr>
       <w:r>
-        <w:t>All informati</w:t>
-      </w:r>
-      <w:r>
-        <w:t>on shown in the database table has a dropdown box on the left side, allowing additional tasks.</w:t>
-      </w:r>
-    </w:p>
-    <w:p>
-      <w:pPr>
-        <w:pStyle w:val="ListParagraph"/>
-        <w:numPr>
-          <w:ilvl w:val="1"/>
-          <w:numId w:val="32"/>
-        </w:numPr>
-      </w:pPr>
-      <w:r>
-        <w:t>Table headers and tabular data are determined by what view the user is in. (Tasks or Users)</w:t>
+        <w:t>The Logout link simply logs the user out of the system, redirecting them to the Login page.</w:t>
       </w:r>
     </w:p>
     <w:p>
@@ -4730,7 +4721,13 @@
         </w:numPr>
       </w:pPr>
       <w:r>
-        <w:t>Displays selected task and its related elements.</w:t>
+        <w:t>Displays selected task</w:t>
+      </w:r>
+      <w:r>
+        <w:t>s elements</w:t>
+      </w:r>
+      <w:r>
+        <w:t>.</w:t>
       </w:r>
     </w:p>
     <w:p>
@@ -4836,7 +4833,13 @@
         </w:numPr>
       </w:pPr>
       <w:r>
-        <w:t>It does not allow the editing of elements as these are containing in a different window.</w:t>
+        <w:t>It does not allow the editing of elements as these are contain</w:t>
+      </w:r>
+      <w:r>
+        <w:t>ed</w:t>
+      </w:r>
+      <w:r>
+        <w:t xml:space="preserve"> in a different window.</w:t>
       </w:r>
     </w:p>
     <w:p>
@@ -4971,7 +4974,13 @@
         <w:t>keness to the ‘Edit Task’ screen</w:t>
       </w:r>
       <w:r>
-        <w:t xml:space="preserve">, except blank </w:t>
+        <w:t>, except blank</w:t>
+      </w:r>
+      <w:r>
+        <w:t xml:space="preserve"> task details</w:t>
+      </w:r>
+      <w:r>
+        <w:t xml:space="preserve"> </w:t>
       </w:r>
       <w:r>
         <w:t>and allows for a completely new entry to be added.</w:t>
@@ -5037,7 +5046,16 @@
         </w:numPr>
       </w:pPr>
       <w:r>
-        <w:t>Number of text input boxes for task elements – both descriptions and comments – is determined by the number of task elements inputted in the previous window</w:t>
+        <w:t>Number of tex</w:t>
+      </w:r>
+      <w:r>
+        <w:t xml:space="preserve">t input boxes for task element’s descriptions and comments </w:t>
+      </w:r>
+      <w:r>
+        <w:t>is determined by the number of task elements inputted in the previous window</w:t>
+      </w:r>
+      <w:r>
+        <w:t>.</w:t>
       </w:r>
     </w:p>
     <w:p>
@@ -5049,7 +5067,7 @@
         </w:numPr>
       </w:pPr>
       <w:r>
-        <w:t>Inputs are validated and sanitised to ensure valid input.</w:t>
+        <w:t>This is capped at five elements at a time.</w:t>
       </w:r>
     </w:p>
     <w:p>
@@ -5061,32 +5079,9 @@
         </w:numPr>
       </w:pPr>
       <w:r>
-        <w:t>The user can add additional elements later via the Add Element option.</w:t>
-      </w:r>
-    </w:p>
-    <w:p>
-      <w:pPr>
-        <w:pStyle w:val="BodyText"/>
-      </w:pPr>
-      <w:r>
-        <w:br w:type="page"/>
-      </w:r>
-    </w:p>
-    <w:p>
-      <w:pPr>
-        <w:pStyle w:val="Heading3"/>
-      </w:pPr>
-      <w:r>
-        <w:lastRenderedPageBreak/>
-        <w:t>Add Element</w:t>
-      </w:r>
-    </w:p>
-    <w:p>
-      <w:r>
-        <w:t>Insert image here</w:t>
-      </w:r>
-    </w:p>
-    <w:p/>
+        <w:t>Inputs are validated and sanitised to ensure valid input.</w:t>
+      </w:r>
+    </w:p>
     <w:p>
       <w:pPr>
         <w:pStyle w:val="ListParagraph"/>
@@ -5096,9 +5091,32 @@
         </w:numPr>
       </w:pPr>
       <w:r>
-        <w:t>Allows adding a single extra task – both the description and task comment</w:t>
-      </w:r>
-    </w:p>
+        <w:t>The user can add additional elements later via the Add Element option.</w:t>
+      </w:r>
+    </w:p>
+    <w:p>
+      <w:pPr>
+        <w:pStyle w:val="BodyText"/>
+      </w:pPr>
+      <w:r>
+        <w:br w:type="page"/>
+      </w:r>
+    </w:p>
+    <w:p>
+      <w:pPr>
+        <w:pStyle w:val="Heading3"/>
+      </w:pPr>
+      <w:r>
+        <w:lastRenderedPageBreak/>
+        <w:t>Add Element</w:t>
+      </w:r>
+    </w:p>
+    <w:p>
+      <w:r>
+        <w:t>Insert image here</w:t>
+      </w:r>
+    </w:p>
+    <w:p/>
     <w:p>
       <w:pPr>
         <w:pStyle w:val="ListParagraph"/>
@@ -5108,6 +5126,18 @@
         </w:numPr>
       </w:pPr>
       <w:r>
+        <w:t>Allows adding a single extra task – both the description and task comment</w:t>
+      </w:r>
+    </w:p>
+    <w:p>
+      <w:pPr>
+        <w:pStyle w:val="ListParagraph"/>
+        <w:numPr>
+          <w:ilvl w:val="0"/>
+          <w:numId w:val="44"/>
+        </w:numPr>
+      </w:pPr>
+      <w:r>
         <w:t>Sanitised and validated to ensure valid input</w:t>
       </w:r>
     </w:p>
@@ -5130,7 +5160,13 @@
         <w:jc w:val="both"/>
       </w:pPr>
       <w:r>
-        <w:t xml:space="preserve">By using standard libraries to connect various components to TaskerSRV we can utilise standard protocols such as HTTP avoiding the need to specify interfaces for inter component communication. Clients will initiate the connection to TaskerSRV and handle the connection through JDBC and PDO for TaskerCLI and TaskerMAN respectively. </w:t>
+        <w:t>By using standard libraries to connect various components to TaskerSRV we can uti</w:t>
+      </w:r>
+      <w:r>
+        <w:t xml:space="preserve">lise standard protocols provided by the MYSQL driver </w:t>
+      </w:r>
+      <w:r>
+        <w:t xml:space="preserve">avoiding the need to specify interfaces for inter component communication. Clients will initiate the connection to TaskerSRV and handle the connection through JDBC and PDO for TaskerCLI and TaskerMAN respectively. </w:t>
       </w:r>
     </w:p>
     <w:p>
@@ -5405,8 +5441,6 @@
         <w:pStyle w:val="BodyText"/>
         <w:jc w:val="both"/>
       </w:pPr>
-      <w:bookmarkStart w:id="16" w:name="_GoBack"/>
-      <w:bookmarkEnd w:id="16"/>
     </w:p>
     <w:p>
       <w:pPr>
@@ -6298,12 +6332,12 @@
       <w:pPr>
         <w:pStyle w:val="Heading2"/>
       </w:pPr>
-      <w:bookmarkStart w:id="17" w:name="_Toc443225773"/>
+      <w:bookmarkStart w:id="16" w:name="_Toc443225773"/>
       <w:r>
         <w:lastRenderedPageBreak/>
         <w:t>TaskerMAN</w:t>
       </w:r>
-      <w:bookmarkEnd w:id="17"/>
+      <w:bookmarkEnd w:id="16"/>
     </w:p>
     <w:p>
       <w:pPr>
@@ -6437,7 +6471,7 @@
       <w:pPr>
         <w:pStyle w:val="Heading3"/>
       </w:pPr>
-      <w:bookmarkStart w:id="18" w:name="_Toc443225774"/>
+      <w:bookmarkStart w:id="17" w:name="_Toc443225774"/>
       <w:r>
         <w:lastRenderedPageBreak/>
         <w:t>PHP File List</w:t>
@@ -6686,17 +6720,17 @@
       <w:r>
         <w:t>esign</w:t>
       </w:r>
+      <w:bookmarkEnd w:id="17"/>
+    </w:p>
+    <w:p>
+      <w:pPr>
+        <w:pStyle w:val="Heading2"/>
+      </w:pPr>
+      <w:bookmarkStart w:id="18" w:name="_Toc443225775"/>
+      <w:r>
+        <w:t>Activity Diagrams</w:t>
+      </w:r>
       <w:bookmarkEnd w:id="18"/>
-    </w:p>
-    <w:p>
-      <w:pPr>
-        <w:pStyle w:val="Heading2"/>
-      </w:pPr>
-      <w:bookmarkStart w:id="19" w:name="_Toc443225775"/>
-      <w:r>
-        <w:t>Activity Diagrams</w:t>
-      </w:r>
-      <w:bookmarkEnd w:id="19"/>
     </w:p>
     <w:p>
       <w:pPr>
@@ -7121,12 +7155,12 @@
       <w:pPr>
         <w:pStyle w:val="Heading2"/>
       </w:pPr>
-      <w:bookmarkStart w:id="20" w:name="_Toc443225776"/>
+      <w:bookmarkStart w:id="19" w:name="_Toc443225776"/>
       <w:r>
         <w:lastRenderedPageBreak/>
         <w:t>Sequence Diagrams</w:t>
       </w:r>
-      <w:bookmarkEnd w:id="20"/>
+      <w:bookmarkEnd w:id="19"/>
     </w:p>
     <w:p>
       <w:pPr>
@@ -7703,11 +7737,11 @@
       <w:pPr>
         <w:pStyle w:val="Heading2"/>
       </w:pPr>
-      <w:bookmarkStart w:id="21" w:name="_Toc443225777"/>
+      <w:bookmarkStart w:id="20" w:name="_Toc443225777"/>
       <w:r>
         <w:t>TaskerCLI Data Structures</w:t>
       </w:r>
-      <w:bookmarkEnd w:id="21"/>
+      <w:bookmarkEnd w:id="20"/>
       <w:r>
         <w:br w:type="page"/>
       </w:r>
@@ -7878,12 +7912,12 @@
       <w:pPr>
         <w:pStyle w:val="Heading2"/>
       </w:pPr>
-      <w:bookmarkStart w:id="22" w:name="_Toc443225778"/>
+      <w:bookmarkStart w:id="21" w:name="_Toc443225778"/>
       <w:r>
         <w:lastRenderedPageBreak/>
         <w:t>Spike Work</w:t>
       </w:r>
-      <w:bookmarkEnd w:id="22"/>
+      <w:bookmarkEnd w:id="21"/>
     </w:p>
     <w:p>
       <w:pPr>
@@ -8275,7 +8309,21 @@
                       <w:rPr>
                         <w:noProof/>
                       </w:rPr>
-                      <w:t>Tutorialspoint, “TutorialsPoint JUnit Environment Setup,” TutorialsPoint, 27 10 2015. [Online]. Available: http://www.tutorialspoint.com/junit/junit_environment_setup.htm. [Accessed 27 10 2015].</w:t>
+                      <w:t xml:space="preserve">Tutorialspoint, “TutorialsPoint JUnit Environment Setup,” TutorialsPoint, 27 10 2015. [Online]. Available: </w:t>
+                    </w:r>
+                    <w:bookmarkStart w:id="22" w:name="_GoBack"/>
+                    <w:r>
+                      <w:rPr>
+                        <w:noProof/>
+                      </w:rPr>
+                      <w:t>http</w:t>
+                    </w:r>
+                    <w:bookmarkEnd w:id="22"/>
+                    <w:r>
+                      <w:rPr>
+                        <w:noProof/>
+                      </w:rPr>
+                      <w:t>://www.tutorialspoint.com/junit/junit_environment_setup.htm. [Accessed 27 10 2015].</w:t>
                     </w:r>
                   </w:p>
                 </w:tc>
@@ -9557,7 +9605,7 @@
         <w:rStyle w:val="PageNumber"/>
         <w:noProof/>
       </w:rPr>
-      <w:t>22</w:t>
+      <w:t>36</w:t>
     </w:r>
     <w:r>
       <w:rPr>
@@ -15057,6 +15105,7 @@
     <w:rsid w:val="00317B96"/>
     <w:rsid w:val="0032568A"/>
     <w:rsid w:val="00371418"/>
+    <w:rsid w:val="003E5C65"/>
     <w:rsid w:val="00436263"/>
     <w:rsid w:val="004F3FBD"/>
     <w:rsid w:val="00517CA3"/>
@@ -16056,7 +16105,7 @@
 </file>
 
 <file path=customXml/itemProps1.xml><?xml version="1.0" encoding="utf-8"?>
-<ds:datastoreItem xmlns:ds="http://schemas.openxmlformats.org/officeDocument/2006/customXml" ds:itemID="{7745AD06-DD4D-4AC3-B912-F7219CC39AEA}">
+<ds:datastoreItem xmlns:ds="http://schemas.openxmlformats.org/officeDocument/2006/customXml" ds:itemID="{7A91FBCA-B41D-45BA-A298-D5DDA1804502}">
   <ds:schemaRefs>
     <ds:schemaRef ds:uri="http://schemas.openxmlformats.org/officeDocument/2006/bibliography"/>
   </ds:schemaRefs>

</xml_diff>

<commit_message>
Final changes by me to the design deliverable. Just need the UI desperately.
</commit_message>
<xml_diff>
--- a/docs/deliverables/Design Deliverable.docx
+++ b/docs/deliverables/Design Deliverable.docx
@@ -3003,7 +3003,7 @@
             <v:path o:extrusionok="f" gradientshapeok="t" o:connecttype="rect"/>
             <o:lock v:ext="edit" aspectratio="t"/>
           </v:shapetype>
-          <v:shape id="_x0000_i1025" type="#_x0000_t75" style="width:451.65pt;height:590.2pt;mso-left-percent:-10001;mso-top-percent:-10001;mso-position-horizontal:absolute;mso-position-horizontal-relative:char;mso-position-vertical:absolute;mso-position-vertical-relative:line;mso-left-percent:-10001;mso-top-percent:-10001">
+          <v:shape id="_x0000_i1025" type="#_x0000_t75" style="width:451.9pt;height:589.95pt;mso-left-percent:-10001;mso-top-percent:-10001;mso-position-horizontal:absolute;mso-position-horizontal-relative:char;mso-position-vertical:absolute;mso-position-vertical-relative:line;mso-left-percent:-10001;mso-top-percent:-10001">
             <v:imagedata r:id="rId9" o:title="Use Case exported"/>
           </v:shape>
         </w:pict>
@@ -7017,7 +7017,7 @@
       </w:pPr>
       <w:r>
         <w:pict>
-          <v:shape id="_x0000_i1026" type="#_x0000_t75" style="width:269.45pt;height:558pt">
+          <v:shape id="_x0000_i1026" type="#_x0000_t75" style="width:269.75pt;height:558.25pt">
             <v:imagedata r:id="rId28" o:title="TaskerMAN login"/>
           </v:shape>
         </w:pict>
@@ -7087,7 +7087,7 @@
           <w:b/>
         </w:rPr>
         <w:pict>
-          <v:shape id="_x0000_i1027" type="#_x0000_t75" style="width:504.55pt;height:322.35pt">
+          <v:shape id="_x0000_i1027" type="#_x0000_t75" style="width:504.55pt;height:322.4pt">
             <v:imagedata r:id="rId29" o:title="Add Task"/>
           </v:shape>
         </w:pict>
@@ -7135,7 +7135,7 @@
       </w:pPr>
       <w:r>
         <w:pict>
-          <v:shape id="_x0000_i1028" type="#_x0000_t75" style="width:397.65pt;height:435.8pt">
+          <v:shape id="_x0000_i1028" type="#_x0000_t75" style="width:397.6pt;height:435.75pt">
             <v:imagedata r:id="rId30" o:title="Edit Task"/>
           </v:shape>
         </w:pict>
@@ -7632,7 +7632,7 @@
           <w:lang w:eastAsia="en-GB"/>
         </w:rPr>
         <w:pict>
-          <v:shape id="_x0000_i1029" type="#_x0000_t75" style="width:451.1pt;height:227.45pt">
+          <v:shape id="_x0000_i1029" type="#_x0000_t75" style="width:450.8pt;height:227.3pt">
             <v:imagedata r:id="rId37" o:title="TaskerMan - Login"/>
           </v:shape>
         </w:pict>
@@ -7643,6 +7643,7 @@
         <w:pStyle w:val="Heading3"/>
       </w:pPr>
       <w:r>
+        <w:lastRenderedPageBreak/>
         <w:t>Adding Tasks in TaskerMAN</w:t>
       </w:r>
     </w:p>
@@ -7651,7 +7652,11 @@
         <w:pStyle w:val="BodyText"/>
       </w:pPr>
       <w:r>
-        <w:t>&lt;insert image here&gt;</w:t>
+        <w:pict>
+          <v:shape id="_x0000_i1030" type="#_x0000_t75" style="width:451.35pt;height:227.3pt">
+            <v:imagedata r:id="rId38" o:title="Add Task Diagram"/>
+          </v:shape>
+        </w:pict>
       </w:r>
     </w:p>
     <w:p>
@@ -7659,7 +7664,6 @@
         <w:pStyle w:val="Heading3"/>
       </w:pPr>
       <w:r>
-        <w:lastRenderedPageBreak/>
         <w:t>Editing Tasks</w:t>
       </w:r>
       <w:r>
@@ -7673,8 +7677,8 @@
       </w:pPr>
       <w:r>
         <w:pict>
-          <v:shape id="_x0000_i1030" type="#_x0000_t75" style="width:450.55pt;height:169.1pt">
-            <v:imagedata r:id="rId38" o:title="Edit Task Diagram"/>
+          <v:shape id="_x0000_i1031" type="#_x0000_t75" style="width:450.8pt;height:169.25pt">
+            <v:imagedata r:id="rId39" o:title="Edit Task Diagram"/>
           </v:shape>
         </w:pict>
       </w:r>
@@ -7735,13 +7739,40 @@
     </w:p>
     <w:p>
       <w:pPr>
+        <w:pStyle w:val="BodyText"/>
+        <w:jc w:val="both"/>
+      </w:pPr>
+    </w:p>
+    <w:p>
+      <w:pPr>
+        <w:pStyle w:val="BodyText"/>
+        <w:jc w:val="both"/>
+      </w:pPr>
+    </w:p>
+    <w:p>
+      <w:pPr>
+        <w:pStyle w:val="BodyText"/>
+        <w:jc w:val="both"/>
+      </w:pPr>
+      <w:bookmarkStart w:id="20" w:name="_GoBack"/>
+      <w:bookmarkEnd w:id="20"/>
+    </w:p>
+    <w:p>
+      <w:pPr>
+        <w:pStyle w:val="BodyText"/>
+        <w:jc w:val="both"/>
+      </w:pPr>
+    </w:p>
+    <w:p>
+      <w:pPr>
         <w:pStyle w:val="Heading2"/>
       </w:pPr>
-      <w:bookmarkStart w:id="20" w:name="_Toc443225777"/>
-      <w:r>
+      <w:bookmarkStart w:id="21" w:name="_Toc443225777"/>
+      <w:r>
+        <w:lastRenderedPageBreak/>
         <w:t>TaskerCLI Data Structures</w:t>
       </w:r>
-      <w:bookmarkEnd w:id="20"/>
+      <w:bookmarkEnd w:id="21"/>
       <w:r>
         <w:br w:type="page"/>
       </w:r>
@@ -7777,7 +7808,7 @@
                     </pic:cNvPicPr>
                   </pic:nvPicPr>
                   <pic:blipFill>
-                    <a:blip r:embed="rId39" cstate="print">
+                    <a:blip r:embed="rId40" cstate="print">
                       <a:extLst>
                         <a:ext uri="{28A0092B-C50C-407E-A947-70E740481C1C}">
                           <a14:useLocalDpi xmlns:a14="http://schemas.microsoft.com/office/drawing/2010/main" val="0"/>
@@ -7871,7 +7902,7 @@
                     </pic:cNvPicPr>
                   </pic:nvPicPr>
                   <pic:blipFill>
-                    <a:blip r:embed="rId40">
+                    <a:blip r:embed="rId41">
                       <a:extLst>
                         <a:ext uri="{28A0092B-C50C-407E-A947-70E740481C1C}">
                           <a14:useLocalDpi xmlns:a14="http://schemas.microsoft.com/office/drawing/2010/main" val="0"/>
@@ -7912,12 +7943,12 @@
       <w:pPr>
         <w:pStyle w:val="Heading2"/>
       </w:pPr>
-      <w:bookmarkStart w:id="21" w:name="_Toc443225778"/>
+      <w:bookmarkStart w:id="22" w:name="_Toc443225778"/>
       <w:r>
         <w:lastRenderedPageBreak/>
         <w:t>Spike Work</w:t>
       </w:r>
-      <w:bookmarkEnd w:id="21"/>
+      <w:bookmarkEnd w:id="22"/>
     </w:p>
     <w:p>
       <w:pPr>
@@ -8309,21 +8340,7 @@
                       <w:rPr>
                         <w:noProof/>
                       </w:rPr>
-                      <w:t xml:space="preserve">Tutorialspoint, “TutorialsPoint JUnit Environment Setup,” TutorialsPoint, 27 10 2015. [Online]. Available: </w:t>
-                    </w:r>
-                    <w:bookmarkStart w:id="22" w:name="_GoBack"/>
-                    <w:r>
-                      <w:rPr>
-                        <w:noProof/>
-                      </w:rPr>
-                      <w:t>http</w:t>
-                    </w:r>
-                    <w:bookmarkEnd w:id="22"/>
-                    <w:r>
-                      <w:rPr>
-                        <w:noProof/>
-                      </w:rPr>
-                      <w:t>://www.tutorialspoint.com/junit/junit_environment_setup.htm. [Accessed 27 10 2015].</w:t>
+                      <w:t>Tutorialspoint, “TutorialsPoint JUnit Environment Setup,” TutorialsPoint, 27 10 2015. [Online]. Available: http://www.tutorialspoint.com/junit/junit_environment_setup.htm. [Accessed 27 10 2015].</w:t>
                     </w:r>
                   </w:p>
                 </w:tc>
@@ -9140,7 +9157,7 @@
                     <pic:cNvPicPr/>
                   </pic:nvPicPr>
                   <pic:blipFill>
-                    <a:blip r:embed="rId41"/>
+                    <a:blip r:embed="rId42"/>
                     <a:stretch>
                       <a:fillRect/>
                     </a:stretch>
@@ -9197,72 +9214,6 @@
                 <pic:pic xmlns:pic="http://schemas.openxmlformats.org/drawingml/2006/picture">
                   <pic:nvPicPr>
                     <pic:cNvPr id="2" name="Picture 2"/>
-                    <pic:cNvPicPr>
-                      <a:picLocks noChangeAspect="1" noChangeArrowheads="1"/>
-                    </pic:cNvPicPr>
-                  </pic:nvPicPr>
-                  <pic:blipFill>
-                    <a:blip r:embed="rId42"/>
-                    <a:stretch>
-                      <a:fillRect/>
-                    </a:stretch>
-                  </pic:blipFill>
-                  <pic:spPr bwMode="auto">
-                    <a:xfrm>
-                      <a:off x="0" y="0"/>
-                      <a:ext cx="5731510" cy="2976245"/>
-                    </a:xfrm>
-                    <a:prstGeom prst="rect">
-                      <a:avLst/>
-                    </a:prstGeom>
-                    <a:noFill/>
-                    <a:ln w="9525">
-                      <a:noFill/>
-                      <a:miter lim="800000"/>
-                      <a:headEnd/>
-                      <a:tailEnd/>
-                    </a:ln>
-                  </pic:spPr>
-                </pic:pic>
-              </a:graphicData>
-            </a:graphic>
-          </wp:inline>
-        </w:drawing>
-      </w:r>
-    </w:p>
-    <w:p>
-      <w:r>
-        <w:br w:type="page"/>
-      </w:r>
-    </w:p>
-    <w:p>
-      <w:pPr>
-        <w:pStyle w:val="Subtitle"/>
-      </w:pPr>
-      <w:r>
-        <w:lastRenderedPageBreak/>
-        <w:t>APPENDIX C – Apache Information</w:t>
-      </w:r>
-    </w:p>
-    <w:p>
-      <w:r>
-        <w:rPr>
-          <w:noProof/>
-          <w:lang w:eastAsia="en-GB"/>
-        </w:rPr>
-        <w:drawing>
-          <wp:inline distT="0" distB="0" distL="0" distR="0" wp14:anchorId="35BD6B64" wp14:editId="3ECDA62F">
-            <wp:extent cx="5731510" cy="2976245"/>
-            <wp:effectExtent l="0" t="0" r="0" b="0"/>
-            <wp:docPr id="4" name="Picture 4"/>
-            <wp:cNvGraphicFramePr>
-              <a:graphicFrameLocks xmlns:a="http://schemas.openxmlformats.org/drawingml/2006/main" noChangeAspect="1"/>
-            </wp:cNvGraphicFramePr>
-            <a:graphic xmlns:a="http://schemas.openxmlformats.org/drawingml/2006/main">
-              <a:graphicData uri="http://schemas.openxmlformats.org/drawingml/2006/picture">
-                <pic:pic xmlns:pic="http://schemas.openxmlformats.org/drawingml/2006/picture">
-                  <pic:nvPicPr>
-                    <pic:cNvPr id="3" name="Picture 3"/>
                     <pic:cNvPicPr>
                       <a:picLocks noChangeAspect="1" noChangeArrowheads="1"/>
                     </pic:cNvPicPr>
@@ -9296,13 +9247,18 @@
         </w:drawing>
       </w:r>
     </w:p>
-    <w:p/>
+    <w:p>
+      <w:r>
+        <w:br w:type="page"/>
+      </w:r>
+    </w:p>
     <w:p>
       <w:pPr>
         <w:pStyle w:val="Subtitle"/>
       </w:pPr>
       <w:r>
-        <w:t>APPENDIX D – Linux information</w:t>
+        <w:lastRenderedPageBreak/>
+        <w:t>APPENDIX C – Apache Information</w:t>
       </w:r>
     </w:p>
     <w:p>
@@ -9312,10 +9268,10 @@
           <w:lang w:eastAsia="en-GB"/>
         </w:rPr>
         <w:drawing>
-          <wp:inline distT="0" distB="0" distL="0" distR="0" wp14:anchorId="726D1E28" wp14:editId="5F2AD080">
+          <wp:inline distT="0" distB="0" distL="0" distR="0" wp14:anchorId="35BD6B64" wp14:editId="3ECDA62F">
             <wp:extent cx="5731510" cy="2976245"/>
             <wp:effectExtent l="0" t="0" r="0" b="0"/>
-            <wp:docPr id="5" name="Picture 5"/>
+            <wp:docPr id="4" name="Picture 4"/>
             <wp:cNvGraphicFramePr>
               <a:graphicFrameLocks xmlns:a="http://schemas.openxmlformats.org/drawingml/2006/main" noChangeAspect="1"/>
             </wp:cNvGraphicFramePr>
@@ -9323,7 +9279,7 @@
               <a:graphicData uri="http://schemas.openxmlformats.org/drawingml/2006/picture">
                 <pic:pic xmlns:pic="http://schemas.openxmlformats.org/drawingml/2006/picture">
                   <pic:nvPicPr>
-                    <pic:cNvPr id="1" name="Picture 1"/>
+                    <pic:cNvPr id="3" name="Picture 3"/>
                     <pic:cNvPicPr>
                       <a:picLocks noChangeAspect="1" noChangeArrowheads="1"/>
                     </pic:cNvPicPr>
@@ -9360,6 +9316,67 @@
     <w:p/>
     <w:p>
       <w:pPr>
+        <w:pStyle w:val="Subtitle"/>
+      </w:pPr>
+      <w:r>
+        <w:t>APPENDIX D – Linux information</w:t>
+      </w:r>
+    </w:p>
+    <w:p>
+      <w:r>
+        <w:rPr>
+          <w:noProof/>
+          <w:lang w:eastAsia="en-GB"/>
+        </w:rPr>
+        <w:drawing>
+          <wp:inline distT="0" distB="0" distL="0" distR="0" wp14:anchorId="726D1E28" wp14:editId="5F2AD080">
+            <wp:extent cx="5731510" cy="2976245"/>
+            <wp:effectExtent l="0" t="0" r="0" b="0"/>
+            <wp:docPr id="5" name="Picture 5"/>
+            <wp:cNvGraphicFramePr>
+              <a:graphicFrameLocks xmlns:a="http://schemas.openxmlformats.org/drawingml/2006/main" noChangeAspect="1"/>
+            </wp:cNvGraphicFramePr>
+            <a:graphic xmlns:a="http://schemas.openxmlformats.org/drawingml/2006/main">
+              <a:graphicData uri="http://schemas.openxmlformats.org/drawingml/2006/picture">
+                <pic:pic xmlns:pic="http://schemas.openxmlformats.org/drawingml/2006/picture">
+                  <pic:nvPicPr>
+                    <pic:cNvPr id="1" name="Picture 1"/>
+                    <pic:cNvPicPr>
+                      <a:picLocks noChangeAspect="1" noChangeArrowheads="1"/>
+                    </pic:cNvPicPr>
+                  </pic:nvPicPr>
+                  <pic:blipFill>
+                    <a:blip r:embed="rId45"/>
+                    <a:stretch>
+                      <a:fillRect/>
+                    </a:stretch>
+                  </pic:blipFill>
+                  <pic:spPr bwMode="auto">
+                    <a:xfrm>
+                      <a:off x="0" y="0"/>
+                      <a:ext cx="5731510" cy="2976245"/>
+                    </a:xfrm>
+                    <a:prstGeom prst="rect">
+                      <a:avLst/>
+                    </a:prstGeom>
+                    <a:noFill/>
+                    <a:ln w="9525">
+                      <a:noFill/>
+                      <a:miter lim="800000"/>
+                      <a:headEnd/>
+                      <a:tailEnd/>
+                    </a:ln>
+                  </pic:spPr>
+                </pic:pic>
+              </a:graphicData>
+            </a:graphic>
+          </wp:inline>
+        </w:drawing>
+      </w:r>
+    </w:p>
+    <w:p/>
+    <w:p>
+      <w:pPr>
         <w:rPr>
           <w:b/>
           <w:sz w:val="28"/>
@@ -9400,7 +9417,7 @@
                     <pic:cNvPicPr/>
                   </pic:nvPicPr>
                   <pic:blipFill>
-                    <a:blip r:embed="rId45"/>
+                    <a:blip r:embed="rId46"/>
                     <a:stretch>
                       <a:fillRect/>
                     </a:stretch>
@@ -9468,7 +9485,7 @@
                     <pic:cNvPicPr/>
                   </pic:nvPicPr>
                   <pic:blipFill>
-                    <a:blip r:embed="rId46">
+                    <a:blip r:embed="rId47">
                       <a:extLst>
                         <a:ext uri="{28A0092B-C50C-407E-A947-70E740481C1C}">
                           <a14:useLocalDpi xmlns:a14="http://schemas.microsoft.com/office/drawing/2010/main" val="0"/>
@@ -9527,8 +9544,8 @@
       </w:pPr>
     </w:p>
     <w:sectPr>
-      <w:headerReference w:type="default" r:id="rId47"/>
-      <w:footerReference w:type="default" r:id="rId48"/>
+      <w:headerReference w:type="default" r:id="rId48"/>
+      <w:footerReference w:type="default" r:id="rId49"/>
       <w:pgSz w:w="11907" w:h="16840" w:code="9"/>
       <w:pgMar w:top="1440" w:right="1440" w:bottom="1440" w:left="1440" w:header="720" w:footer="720" w:gutter="0"/>
       <w:pgNumType w:start="1"/>
@@ -9605,7 +9622,7 @@
         <w:rStyle w:val="PageNumber"/>
         <w:noProof/>
       </w:rPr>
-      <w:t>36</w:t>
+      <w:t>34</w:t>
     </w:r>
     <w:r>
       <w:rPr>
@@ -9642,7 +9659,7 @@
         <w:rStyle w:val="PageNumber"/>
         <w:noProof/>
       </w:rPr>
-      <w:t>40</w:t>
+      <w:t>41</w:t>
     </w:r>
     <w:r>
       <w:rPr>
@@ -15121,6 +15138,7 @@
     <w:rsid w:val="00CF33F7"/>
     <w:rsid w:val="00DD06E4"/>
     <w:rsid w:val="00E44065"/>
+    <w:rsid w:val="00E64596"/>
     <w:rsid w:val="00F43C77"/>
     <w:rsid w:val="00FC01DF"/>
   </w:rsids>
@@ -16105,7 +16123,7 @@
 </file>
 
 <file path=customXml/itemProps1.xml><?xml version="1.0" encoding="utf-8"?>
-<ds:datastoreItem xmlns:ds="http://schemas.openxmlformats.org/officeDocument/2006/customXml" ds:itemID="{7A91FBCA-B41D-45BA-A298-D5DDA1804502}">
+<ds:datastoreItem xmlns:ds="http://schemas.openxmlformats.org/officeDocument/2006/customXml" ds:itemID="{05D7B6FD-008C-46A4-8E3E-4B3C9851AE67}">
   <ds:schemaRefs>
     <ds:schemaRef ds:uri="http://schemas.openxmlformats.org/officeDocument/2006/bibliography"/>
   </ds:schemaRefs>

</xml_diff>

<commit_message>
Minor tweaks to formatting on design deliverable
</commit_message>
<xml_diff>
--- a/docs/deliverables/Design Deliverable.docx
+++ b/docs/deliverables/Design Deliverable.docx
@@ -1,6 +1,6 @@
 
 <file path=word/document.xml><?xml version="1.0" encoding="utf-8"?>
-<w:document xmlns:wpc="http://schemas.microsoft.com/office/word/2010/wordprocessingCanvas" xmlns:mc="http://schemas.openxmlformats.org/markup-compatibility/2006" xmlns:o="urn:schemas-microsoft-com:office:office" xmlns:r="http://schemas.openxmlformats.org/officeDocument/2006/relationships" xmlns:m="http://schemas.openxmlformats.org/officeDocument/2006/math" xmlns:v="urn:schemas-microsoft-com:vml" xmlns:wp14="http://schemas.microsoft.com/office/word/2010/wordprocessingDrawing" xmlns:wp="http://schemas.openxmlformats.org/drawingml/2006/wordprocessingDrawing" xmlns:w10="urn:schemas-microsoft-com:office:word" xmlns:w="http://schemas.openxmlformats.org/wordprocessingml/2006/main" xmlns:w14="http://schemas.microsoft.com/office/word/2010/wordml" xmlns:w15="http://schemas.microsoft.com/office/word/2012/wordml" xmlns:wpg="http://schemas.microsoft.com/office/word/2010/wordprocessingGroup" xmlns:wpi="http://schemas.microsoft.com/office/word/2010/wordprocessingInk" xmlns:wne="http://schemas.microsoft.com/office/word/2006/wordml" xmlns:wps="http://schemas.microsoft.com/office/word/2010/wordprocessingShape" mc:Ignorable="w14 w15 wp14">
+<w:document xmlns:wpc="http://schemas.microsoft.com/office/word/2010/wordprocessingCanvas" xmlns:mc="http://schemas.openxmlformats.org/markup-compatibility/2006" xmlns:o="urn:schemas-microsoft-com:office:office" xmlns:r="http://schemas.openxmlformats.org/officeDocument/2006/relationships" xmlns:m="http://schemas.openxmlformats.org/officeDocument/2006/math" xmlns:v="urn:schemas-microsoft-com:vml" xmlns:wp14="http://schemas.microsoft.com/office/word/2010/wordprocessingDrawing" xmlns:wp="http://schemas.openxmlformats.org/drawingml/2006/wordprocessingDrawing" xmlns:w10="urn:schemas-microsoft-com:office:word" xmlns:w="http://schemas.openxmlformats.org/wordprocessingml/2006/main" xmlns:w14="http://schemas.microsoft.com/office/word/2010/wordml" xmlns:wpg="http://schemas.microsoft.com/office/word/2010/wordprocessingGroup" xmlns:wpi="http://schemas.microsoft.com/office/word/2010/wordprocessingInk" xmlns:wne="http://schemas.microsoft.com/office/word/2006/wordml" xmlns:wps="http://schemas.microsoft.com/office/word/2010/wordprocessingShape" mc:Ignorable="w14 wp14">
   <w:body>
     <w:sdt>
       <w:sdtPr>
@@ -396,7 +396,7 @@
               </wp:anchor>
             </w:drawing>
           </mc:Choice>
-          <mc:Fallback>
+          <mc:Fallback xmlns:w15="http://schemas.microsoft.com/office/word/2012/wordml">
             <w:pict>
               <v:shapetype w14:anchorId="0D47A329" id="_x0000_t202" coordsize="21600,21600" o:spt="202" path="m,l,21600r21600,l21600,xe">
                 <v:stroke joinstyle="miter"/>
@@ -2908,7 +2908,7 @@
                     <pic:cNvPicPr/>
                   </pic:nvPicPr>
                   <pic:blipFill rotWithShape="1">
-                    <a:blip r:embed="rId8">
+                    <a:blip r:embed="rId9">
                       <a:extLst>
                         <a:ext uri="{28A0092B-C50C-407E-A947-70E740481C1C}">
                           <a14:useLocalDpi xmlns:a14="http://schemas.microsoft.com/office/drawing/2010/main" val="0"/>
@@ -3004,7 +3004,7 @@
             <o:lock v:ext="edit" aspectratio="t"/>
           </v:shapetype>
           <v:shape id="_x0000_i1025" type="#_x0000_t75" style="width:451.9pt;height:589.95pt;mso-left-percent:-10001;mso-top-percent:-10001;mso-position-horizontal:absolute;mso-position-horizontal-relative:char;mso-position-vertical:absolute;mso-position-vertical-relative:line;mso-left-percent:-10001;mso-top-percent:-10001">
-            <v:imagedata r:id="rId9" o:title="Use Case exported"/>
+            <v:imagedata r:id="rId10" o:title="Use Case exported"/>
           </v:shape>
         </w:pict>
       </w:r>
@@ -3066,7 +3066,7 @@
                     <pic:cNvPicPr/>
                   </pic:nvPicPr>
                   <pic:blipFill>
-                    <a:blip r:embed="rId10">
+                    <a:blip r:embed="rId11">
                       <a:extLst>
                         <a:ext uri="{28A0092B-C50C-407E-A947-70E740481C1C}">
                           <a14:useLocalDpi xmlns:a14="http://schemas.microsoft.com/office/drawing/2010/main" val="0"/>
@@ -3202,6 +3202,19 @@
     </w:p>
     <w:p>
       <w:pPr>
+        <w:pStyle w:val="BodyText"/>
+        <w:numPr>
+          <w:ilvl w:val="0"/>
+          <w:numId w:val="23"/>
+        </w:numPr>
+        <w:jc w:val="both"/>
+      </w:pPr>
+      <w:r>
+        <w:t>Status of connection is displayed above connection settings button</w:t>
+      </w:r>
+    </w:p>
+    <w:p>
+      <w:pPr>
         <w:rPr>
           <w:rFonts w:ascii="Times" w:hAnsi="Times"/>
           <w:b/>
@@ -3249,7 +3262,7 @@
                     </pic:cNvPicPr>
                   </pic:nvPicPr>
                   <pic:blipFill>
-                    <a:blip r:embed="rId11">
+                    <a:blip r:embed="rId12">
                       <a:extLst>
                         <a:ext uri="{28A0092B-C50C-407E-A947-70E740481C1C}">
                           <a14:useLocalDpi xmlns:a14="http://schemas.microsoft.com/office/drawing/2010/main" val="0"/>
@@ -3588,7 +3601,7 @@
                     </pic:cNvPicPr>
                   </pic:nvPicPr>
                   <pic:blipFill>
-                    <a:blip r:embed="rId12">
+                    <a:blip r:embed="rId13">
                       <a:extLst>
                         <a:ext uri="{28A0092B-C50C-407E-A947-70E740481C1C}">
                           <a14:useLocalDpi xmlns:a14="http://schemas.microsoft.com/office/drawing/2010/main" val="0"/>
@@ -3762,7 +3775,7 @@
                     </pic:cNvPicPr>
                   </pic:nvPicPr>
                   <pic:blipFill>
-                    <a:blip r:embed="rId13">
+                    <a:blip r:embed="rId14">
                       <a:extLst>
                         <a:ext uri="{28A0092B-C50C-407E-A947-70E740481C1C}">
                           <a14:useLocalDpi xmlns:a14="http://schemas.microsoft.com/office/drawing/2010/main" val="0"/>
@@ -3998,7 +4011,7 @@
                     </pic:cNvPicPr>
                   </pic:nvPicPr>
                   <pic:blipFill>
-                    <a:blip r:embed="rId14">
+                    <a:blip r:embed="rId15">
                       <a:extLst>
                         <a:ext uri="{28A0092B-C50C-407E-A947-70E740481C1C}">
                           <a14:useLocalDpi xmlns:a14="http://schemas.microsoft.com/office/drawing/2010/main" val="0"/>
@@ -4155,7 +4168,7 @@
                     <pic:cNvPicPr/>
                   </pic:nvPicPr>
                   <pic:blipFill rotWithShape="1">
-                    <a:blip r:embed="rId15">
+                    <a:blip r:embed="rId16">
                       <a:extLst>
                         <a:ext uri="{28A0092B-C50C-407E-A947-70E740481C1C}">
                           <a14:useLocalDpi xmlns:a14="http://schemas.microsoft.com/office/drawing/2010/main" val="0"/>
@@ -4380,7 +4393,7 @@
                     </pic:cNvPicPr>
                   </pic:nvPicPr>
                   <pic:blipFill>
-                    <a:blip r:embed="rId16">
+                    <a:blip r:embed="rId17">
                       <a:extLst>
                         <a:ext uri="{28A0092B-C50C-407E-A947-70E740481C1C}">
                           <a14:useLocalDpi xmlns:a14="http://schemas.microsoft.com/office/drawing/2010/main" val="0"/>
@@ -4512,168 +4525,6 @@
                 <pic:pic xmlns:pic="http://schemas.openxmlformats.org/drawingml/2006/picture">
                   <pic:nvPicPr>
                     <pic:cNvPr id="0" name="Picture 7"/>
-                    <pic:cNvPicPr>
-                      <a:picLocks noChangeAspect="1" noChangeArrowheads="1"/>
-                    </pic:cNvPicPr>
-                  </pic:nvPicPr>
-                  <pic:blipFill>
-                    <a:blip r:embed="rId17">
-                      <a:extLst>
-                        <a:ext uri="{28A0092B-C50C-407E-A947-70E740481C1C}">
-                          <a14:useLocalDpi xmlns:a14="http://schemas.microsoft.com/office/drawing/2010/main" val="0"/>
-                        </a:ext>
-                      </a:extLst>
-                    </a:blip>
-                    <a:srcRect/>
-                    <a:stretch>
-                      <a:fillRect/>
-                    </a:stretch>
-                  </pic:blipFill>
-                  <pic:spPr bwMode="auto">
-                    <a:xfrm>
-                      <a:off x="0" y="0"/>
-                      <a:ext cx="5760720" cy="3931920"/>
-                    </a:xfrm>
-                    <a:prstGeom prst="rect">
-                      <a:avLst/>
-                    </a:prstGeom>
-                    <a:noFill/>
-                    <a:ln>
-                      <a:noFill/>
-                    </a:ln>
-                  </pic:spPr>
-                </pic:pic>
-              </a:graphicData>
-            </a:graphic>
-          </wp:inline>
-        </w:drawing>
-      </w:r>
-    </w:p>
-    <w:p/>
-    <w:p>
-      <w:pPr>
-        <w:pStyle w:val="ListParagraph"/>
-        <w:numPr>
-          <w:ilvl w:val="0"/>
-          <w:numId w:val="32"/>
-        </w:numPr>
-      </w:pPr>
-      <w:r>
-        <w:t>Displays the user’s name at the top of the screen, indicating who is currently logged in.</w:t>
-      </w:r>
-    </w:p>
-    <w:p>
-      <w:pPr>
-        <w:pStyle w:val="ListParagraph"/>
-        <w:numPr>
-          <w:ilvl w:val="0"/>
-          <w:numId w:val="32"/>
-        </w:numPr>
-      </w:pPr>
-      <w:r>
-        <w:t>Tasks and Users change the current TaskerMAN view</w:t>
-      </w:r>
-      <w:r>
-        <w:t xml:space="preserve"> to the other option</w:t>
-      </w:r>
-      <w:r>
-        <w:t>s</w:t>
-      </w:r>
-      <w:r>
-        <w:t>.</w:t>
-      </w:r>
-    </w:p>
-    <w:p>
-      <w:pPr>
-        <w:pStyle w:val="ListParagraph"/>
-        <w:numPr>
-          <w:ilvl w:val="0"/>
-          <w:numId w:val="32"/>
-        </w:numPr>
-      </w:pPr>
-      <w:r>
-        <w:t>Add Task displays the modal window to add a new task to the database.</w:t>
-      </w:r>
-    </w:p>
-    <w:p>
-      <w:pPr>
-        <w:pStyle w:val="ListParagraph"/>
-        <w:numPr>
-          <w:ilvl w:val="0"/>
-          <w:numId w:val="32"/>
-        </w:numPr>
-      </w:pPr>
-      <w:r>
-        <w:t>Add User displays the modal window to add a new user to the database.</w:t>
-      </w:r>
-    </w:p>
-    <w:p>
-      <w:pPr>
-        <w:pStyle w:val="ListParagraph"/>
-        <w:numPr>
-          <w:ilvl w:val="0"/>
-          <w:numId w:val="32"/>
-        </w:numPr>
-      </w:pPr>
-      <w:r>
-        <w:t>Drop down next to individual users and tasks to allow users to view a user, task or its elements and edit them.</w:t>
-      </w:r>
-    </w:p>
-    <w:p>
-      <w:pPr>
-        <w:pStyle w:val="ListParagraph"/>
-        <w:numPr>
-          <w:ilvl w:val="0"/>
-          <w:numId w:val="32"/>
-        </w:numPr>
-      </w:pPr>
-      <w:r>
-        <w:t>Refresh reloads the TaskerMAN interface and retrieves any new data from the database.</w:t>
-      </w:r>
-    </w:p>
-    <w:p>
-      <w:pPr>
-        <w:pStyle w:val="ListParagraph"/>
-        <w:numPr>
-          <w:ilvl w:val="0"/>
-          <w:numId w:val="32"/>
-        </w:numPr>
-      </w:pPr>
-      <w:r>
-        <w:t>The Logout link simply logs the user out of the system, redirecting them to the Login page.</w:t>
-      </w:r>
-    </w:p>
-    <w:p>
-      <w:pPr>
-        <w:pStyle w:val="Heading3"/>
-      </w:pPr>
-      <w:r>
-        <w:lastRenderedPageBreak/>
-        <w:t xml:space="preserve">View </w:t>
-      </w:r>
-      <w:r>
-        <w:t>Elements / View Task</w:t>
-      </w:r>
-    </w:p>
-    <w:p>
-      <w:r>
-        <w:rPr>
-          <w:noProof/>
-          <w:lang w:eastAsia="en-GB"/>
-        </w:rPr>
-        <w:drawing>
-          <wp:inline distT="0" distB="0" distL="0" distR="0" wp14:anchorId="6DA3B909" wp14:editId="3CFE8A0D">
-            <wp:extent cx="5760720" cy="3931920"/>
-            <wp:effectExtent l="0" t="0" r="0" b="0"/>
-            <wp:docPr id="36" name="Picture 36"/>
-            <wp:cNvGraphicFramePr>
-              <a:graphicFrameLocks xmlns:a="http://schemas.openxmlformats.org/drawingml/2006/main" noChangeAspect="1"/>
-            </wp:cNvGraphicFramePr>
-            <a:graphic xmlns:a="http://schemas.openxmlformats.org/drawingml/2006/main">
-              <a:graphicData uri="http://schemas.openxmlformats.org/drawingml/2006/picture">
-                <pic:pic xmlns:pic="http://schemas.openxmlformats.org/drawingml/2006/picture">
-                  <pic:nvPicPr>
-                    <pic:cNvPr id="0" name="Picture 8"/>
                     <pic:cNvPicPr>
                       <a:picLocks noChangeAspect="1" noChangeArrowheads="1"/>
                     </pic:cNvPicPr>
@@ -4717,6 +4568,168 @@
         <w:pStyle w:val="ListParagraph"/>
         <w:numPr>
           <w:ilvl w:val="0"/>
+          <w:numId w:val="32"/>
+        </w:numPr>
+      </w:pPr>
+      <w:r>
+        <w:t>Displays the user’s name at the top of the screen, indicating who is currently logged in.</w:t>
+      </w:r>
+    </w:p>
+    <w:p>
+      <w:pPr>
+        <w:pStyle w:val="ListParagraph"/>
+        <w:numPr>
+          <w:ilvl w:val="0"/>
+          <w:numId w:val="32"/>
+        </w:numPr>
+      </w:pPr>
+      <w:r>
+        <w:t>Tasks and Users change the current TaskerMAN view</w:t>
+      </w:r>
+      <w:r>
+        <w:t xml:space="preserve"> to the other option</w:t>
+      </w:r>
+      <w:r>
+        <w:t>s</w:t>
+      </w:r>
+      <w:r>
+        <w:t>.</w:t>
+      </w:r>
+    </w:p>
+    <w:p>
+      <w:pPr>
+        <w:pStyle w:val="ListParagraph"/>
+        <w:numPr>
+          <w:ilvl w:val="0"/>
+          <w:numId w:val="32"/>
+        </w:numPr>
+      </w:pPr>
+      <w:r>
+        <w:t>Add Task displays the modal window to add a new task to the database.</w:t>
+      </w:r>
+    </w:p>
+    <w:p>
+      <w:pPr>
+        <w:pStyle w:val="ListParagraph"/>
+        <w:numPr>
+          <w:ilvl w:val="0"/>
+          <w:numId w:val="32"/>
+        </w:numPr>
+      </w:pPr>
+      <w:r>
+        <w:t>Add User displays the modal window to add a new user to the database.</w:t>
+      </w:r>
+    </w:p>
+    <w:p>
+      <w:pPr>
+        <w:pStyle w:val="ListParagraph"/>
+        <w:numPr>
+          <w:ilvl w:val="0"/>
+          <w:numId w:val="32"/>
+        </w:numPr>
+      </w:pPr>
+      <w:r>
+        <w:t>Drop down next to individual users and tasks to allow users to view a user, task or its elements and edit them.</w:t>
+      </w:r>
+    </w:p>
+    <w:p>
+      <w:pPr>
+        <w:pStyle w:val="ListParagraph"/>
+        <w:numPr>
+          <w:ilvl w:val="0"/>
+          <w:numId w:val="32"/>
+        </w:numPr>
+      </w:pPr>
+      <w:r>
+        <w:t>Refresh reloads the TaskerMAN interface and retrieves any new data from the database.</w:t>
+      </w:r>
+    </w:p>
+    <w:p>
+      <w:pPr>
+        <w:pStyle w:val="ListParagraph"/>
+        <w:numPr>
+          <w:ilvl w:val="0"/>
+          <w:numId w:val="32"/>
+        </w:numPr>
+      </w:pPr>
+      <w:r>
+        <w:t>The Logout link simply logs the user out of the system, redirecting them to the Login page.</w:t>
+      </w:r>
+    </w:p>
+    <w:p>
+      <w:pPr>
+        <w:pStyle w:val="Heading3"/>
+      </w:pPr>
+      <w:r>
+        <w:lastRenderedPageBreak/>
+        <w:t xml:space="preserve">View </w:t>
+      </w:r>
+      <w:r>
+        <w:t>Elements / View Task</w:t>
+      </w:r>
+    </w:p>
+    <w:p>
+      <w:r>
+        <w:rPr>
+          <w:noProof/>
+          <w:lang w:eastAsia="en-GB"/>
+        </w:rPr>
+        <w:drawing>
+          <wp:inline distT="0" distB="0" distL="0" distR="0" wp14:anchorId="6DA3B909" wp14:editId="3CFE8A0D">
+            <wp:extent cx="5760720" cy="3931920"/>
+            <wp:effectExtent l="0" t="0" r="0" b="0"/>
+            <wp:docPr id="36" name="Picture 36"/>
+            <wp:cNvGraphicFramePr>
+              <a:graphicFrameLocks xmlns:a="http://schemas.openxmlformats.org/drawingml/2006/main" noChangeAspect="1"/>
+            </wp:cNvGraphicFramePr>
+            <a:graphic xmlns:a="http://schemas.openxmlformats.org/drawingml/2006/main">
+              <a:graphicData uri="http://schemas.openxmlformats.org/drawingml/2006/picture">
+                <pic:pic xmlns:pic="http://schemas.openxmlformats.org/drawingml/2006/picture">
+                  <pic:nvPicPr>
+                    <pic:cNvPr id="0" name="Picture 8"/>
+                    <pic:cNvPicPr>
+                      <a:picLocks noChangeAspect="1" noChangeArrowheads="1"/>
+                    </pic:cNvPicPr>
+                  </pic:nvPicPr>
+                  <pic:blipFill>
+                    <a:blip r:embed="rId19">
+                      <a:extLst>
+                        <a:ext uri="{28A0092B-C50C-407E-A947-70E740481C1C}">
+                          <a14:useLocalDpi xmlns:a14="http://schemas.microsoft.com/office/drawing/2010/main" val="0"/>
+                        </a:ext>
+                      </a:extLst>
+                    </a:blip>
+                    <a:srcRect/>
+                    <a:stretch>
+                      <a:fillRect/>
+                    </a:stretch>
+                  </pic:blipFill>
+                  <pic:spPr bwMode="auto">
+                    <a:xfrm>
+                      <a:off x="0" y="0"/>
+                      <a:ext cx="5760720" cy="3931920"/>
+                    </a:xfrm>
+                    <a:prstGeom prst="rect">
+                      <a:avLst/>
+                    </a:prstGeom>
+                    <a:noFill/>
+                    <a:ln>
+                      <a:noFill/>
+                    </a:ln>
+                  </pic:spPr>
+                </pic:pic>
+              </a:graphicData>
+            </a:graphic>
+          </wp:inline>
+        </w:drawing>
+      </w:r>
+    </w:p>
+    <w:p/>
+    <w:p>
+      <w:pPr>
+        <w:pStyle w:val="ListParagraph"/>
+        <w:numPr>
+          <w:ilvl w:val="0"/>
           <w:numId w:val="33"/>
         </w:numPr>
       </w:pPr>
@@ -4779,7 +4792,7 @@
                     </pic:cNvPicPr>
                   </pic:nvPicPr>
                   <pic:blipFill>
-                    <a:blip r:embed="rId19">
+                    <a:blip r:embed="rId20">
                       <a:extLst>
                         <a:ext uri="{28A0092B-C50C-407E-A947-70E740481C1C}">
                           <a14:useLocalDpi xmlns:a14="http://schemas.microsoft.com/office/drawing/2010/main" val="0"/>
@@ -4926,7 +4939,7 @@
                     </pic:cNvPicPr>
                   </pic:nvPicPr>
                   <pic:blipFill>
-                    <a:blip r:embed="rId20">
+                    <a:blip r:embed="rId21">
                       <a:extLst>
                         <a:ext uri="{28A0092B-C50C-407E-A947-70E740481C1C}">
                           <a14:useLocalDpi xmlns:a14="http://schemas.microsoft.com/office/drawing/2010/main" val="0"/>
@@ -5052,7 +5065,7 @@
         <w:t xml:space="preserve">t input boxes for task element’s descriptions and comments </w:t>
       </w:r>
       <w:r>
-        <w:t>is determined by the number of task elements inputted in the previous window</w:t>
+        <w:t>is determined by the number of task elements input in the previous window</w:t>
       </w:r>
       <w:r>
         <w:t>.</w:t>
@@ -5200,7 +5213,7 @@
                     <pic:cNvPicPr/>
                   </pic:nvPicPr>
                   <pic:blipFill>
-                    <a:blip r:embed="rId21">
+                    <a:blip r:embed="rId22">
                       <a:extLst>
                         <a:ext uri="{28A0092B-C50C-407E-A947-70E740481C1C}">
                           <a14:useLocalDpi xmlns:a14="http://schemas.microsoft.com/office/drawing/2010/main" val="0"/>
@@ -5284,7 +5297,7 @@
                     <pic:cNvPicPr/>
                   </pic:nvPicPr>
                   <pic:blipFill>
-                    <a:blip r:embed="rId22">
+                    <a:blip r:embed="rId23">
                       <a:extLst>
                         <a:ext uri="{28A0092B-C50C-407E-A947-70E740481C1C}">
                           <a14:useLocalDpi xmlns:a14="http://schemas.microsoft.com/office/drawing/2010/main" val="0"/>
@@ -5482,7 +5495,7 @@
                     <pic:cNvPicPr/>
                   </pic:nvPicPr>
                   <pic:blipFill>
-                    <a:blip r:embed="rId23">
+                    <a:blip r:embed="rId24">
                       <a:extLst>
                         <a:ext uri="{28A0092B-C50C-407E-A947-70E740481C1C}">
                           <a14:useLocalDpi xmlns:a14="http://schemas.microsoft.com/office/drawing/2010/main" val="0"/>
@@ -6412,7 +6425,7 @@
                     </pic:cNvPicPr>
                   </pic:nvPicPr>
                   <pic:blipFill>
-                    <a:blip r:embed="rId24" cstate="print">
+                    <a:blip r:embed="rId25" cstate="print">
                       <a:extLst>
                         <a:ext uri="{28A0092B-C50C-407E-A947-70E740481C1C}">
                           <a14:useLocalDpi xmlns:a14="http://schemas.microsoft.com/office/drawing/2010/main" val="0"/>
@@ -6767,7 +6780,7 @@
                     </pic:cNvPicPr>
                   </pic:nvPicPr>
                   <pic:blipFill>
-                    <a:blip r:embed="rId25">
+                    <a:blip r:embed="rId26">
                       <a:extLst>
                         <a:ext uri="{28A0092B-C50C-407E-A947-70E740481C1C}">
                           <a14:useLocalDpi xmlns:a14="http://schemas.microsoft.com/office/drawing/2010/main" val="0"/>
@@ -6846,7 +6859,7 @@
                     </pic:cNvPicPr>
                   </pic:nvPicPr>
                   <pic:blipFill>
-                    <a:blip r:embed="rId26">
+                    <a:blip r:embed="rId27">
                       <a:extLst>
                         <a:ext uri="{28A0092B-C50C-407E-A947-70E740481C1C}">
                           <a14:useLocalDpi xmlns:a14="http://schemas.microsoft.com/office/drawing/2010/main" val="0"/>
@@ -6920,7 +6933,7 @@
                     </pic:cNvPicPr>
                   </pic:nvPicPr>
                   <pic:blipFill>
-                    <a:blip r:embed="rId27">
+                    <a:blip r:embed="rId28">
                       <a:extLst>
                         <a:ext uri="{28A0092B-C50C-407E-A947-70E740481C1C}">
                           <a14:useLocalDpi xmlns:a14="http://schemas.microsoft.com/office/drawing/2010/main" val="0"/>
@@ -7018,7 +7031,7 @@
       <w:r>
         <w:pict>
           <v:shape id="_x0000_i1026" type="#_x0000_t75" style="width:269.75pt;height:558.25pt">
-            <v:imagedata r:id="rId28" o:title="TaskerMAN login"/>
+            <v:imagedata r:id="rId29" o:title="TaskerMAN login"/>
           </v:shape>
         </w:pict>
       </w:r>
@@ -7088,7 +7101,7 @@
         </w:rPr>
         <w:pict>
           <v:shape id="_x0000_i1027" type="#_x0000_t75" style="width:504.55pt;height:322.4pt">
-            <v:imagedata r:id="rId29" o:title="Add Task"/>
+            <v:imagedata r:id="rId30" o:title="Add Task"/>
           </v:shape>
         </w:pict>
       </w:r>
@@ -7136,7 +7149,7 @@
       <w:r>
         <w:pict>
           <v:shape id="_x0000_i1028" type="#_x0000_t75" style="width:397.6pt;height:435.75pt">
-            <v:imagedata r:id="rId30" o:title="Edit Task"/>
+            <v:imagedata r:id="rId31" o:title="Edit Task"/>
           </v:shape>
         </w:pict>
       </w:r>
@@ -7197,7 +7210,7 @@
                     </pic:cNvPicPr>
                   </pic:nvPicPr>
                   <pic:blipFill>
-                    <a:blip r:embed="rId31">
+                    <a:blip r:embed="rId32">
                       <a:extLst>
                         <a:ext uri="{28A0092B-C50C-407E-A947-70E740481C1C}">
                           <a14:useLocalDpi xmlns:a14="http://schemas.microsoft.com/office/drawing/2010/main" val="0"/>
@@ -7283,7 +7296,7 @@
                     </pic:cNvPicPr>
                   </pic:nvPicPr>
                   <pic:blipFill>
-                    <a:blip r:embed="rId32" cstate="print">
+                    <a:blip r:embed="rId33" cstate="print">
                       <a:extLst>
                         <a:ext uri="{28A0092B-C50C-407E-A947-70E740481C1C}">
                           <a14:useLocalDpi xmlns:a14="http://schemas.microsoft.com/office/drawing/2010/main" val="0"/>
@@ -7362,7 +7375,7 @@
                     </pic:cNvPicPr>
                   </pic:nvPicPr>
                   <pic:blipFill>
-                    <a:blip r:embed="rId33" cstate="print">
+                    <a:blip r:embed="rId34" cstate="print">
                       <a:extLst>
                         <a:ext uri="{28A0092B-C50C-407E-A947-70E740481C1C}">
                           <a14:useLocalDpi xmlns:a14="http://schemas.microsoft.com/office/drawing/2010/main" val="0"/>
@@ -7441,7 +7454,7 @@
                     </pic:cNvPicPr>
                   </pic:nvPicPr>
                   <pic:blipFill>
-                    <a:blip r:embed="rId34" cstate="print">
+                    <a:blip r:embed="rId35" cstate="print">
                       <a:extLst>
                         <a:ext uri="{28A0092B-C50C-407E-A947-70E740481C1C}">
                           <a14:useLocalDpi xmlns:a14="http://schemas.microsoft.com/office/drawing/2010/main" val="0"/>
@@ -7512,7 +7525,7 @@
                     </pic:cNvPicPr>
                   </pic:nvPicPr>
                   <pic:blipFill>
-                    <a:blip r:embed="rId35" cstate="print">
+                    <a:blip r:embed="rId36" cstate="print">
                       <a:extLst>
                         <a:ext uri="{28A0092B-C50C-407E-A947-70E740481C1C}">
                           <a14:useLocalDpi xmlns:a14="http://schemas.microsoft.com/office/drawing/2010/main" val="0"/>
@@ -7582,7 +7595,7 @@
                     </pic:cNvPicPr>
                   </pic:nvPicPr>
                   <pic:blipFill>
-                    <a:blip r:embed="rId36" cstate="print">
+                    <a:blip r:embed="rId37" cstate="print">
                       <a:extLst>
                         <a:ext uri="{28A0092B-C50C-407E-A947-70E740481C1C}">
                           <a14:useLocalDpi xmlns:a14="http://schemas.microsoft.com/office/drawing/2010/main" val="0"/>
@@ -7633,7 +7646,7 @@
         </w:rPr>
         <w:pict>
           <v:shape id="_x0000_i1029" type="#_x0000_t75" style="width:450.8pt;height:227.3pt">
-            <v:imagedata r:id="rId37" o:title="TaskerMan - Login"/>
+            <v:imagedata r:id="rId38" o:title="TaskerMan - Login"/>
           </v:shape>
         </w:pict>
       </w:r>
@@ -7654,7 +7667,7 @@
       <w:r>
         <w:pict>
           <v:shape id="_x0000_i1030" type="#_x0000_t75" style="width:451.35pt;height:227.3pt">
-            <v:imagedata r:id="rId38" o:title="Add Task Diagram"/>
+            <v:imagedata r:id="rId39" o:title="Add Task Diagram"/>
           </v:shape>
         </w:pict>
       </w:r>
@@ -7678,7 +7691,7 @@
       <w:r>
         <w:pict>
           <v:shape id="_x0000_i1031" type="#_x0000_t75" style="width:450.8pt;height:169.25pt">
-            <v:imagedata r:id="rId39" o:title="Edit Task Diagram"/>
+            <v:imagedata r:id="rId40" o:title="Edit Task Diagram"/>
           </v:shape>
         </w:pict>
       </w:r>
@@ -7754,8 +7767,6 @@
         <w:pStyle w:val="BodyText"/>
         <w:jc w:val="both"/>
       </w:pPr>
-      <w:bookmarkStart w:id="20" w:name="_GoBack"/>
-      <w:bookmarkEnd w:id="20"/>
     </w:p>
     <w:p>
       <w:pPr>
@@ -7767,23 +7778,26 @@
       <w:pPr>
         <w:pStyle w:val="Heading2"/>
       </w:pPr>
-      <w:bookmarkStart w:id="21" w:name="_Toc443225777"/>
+      <w:bookmarkStart w:id="20" w:name="_Toc443225777"/>
       <w:r>
         <w:lastRenderedPageBreak/>
         <w:t>TaskerCLI Data Structures</w:t>
       </w:r>
+      <w:bookmarkEnd w:id="20"/>
+    </w:p>
+    <w:p>
+      <w:pPr>
+        <w:pStyle w:val="Heading3"/>
+      </w:pPr>
+      <w:bookmarkStart w:id="21" w:name="_GoBack"/>
       <w:bookmarkEnd w:id="21"/>
       <w:r>
-        <w:br w:type="page"/>
-      </w:r>
-      <w:r>
         <w:rPr>
           <w:noProof/>
           <w:lang w:eastAsia="en-GB"/>
         </w:rPr>
-        <w:lastRenderedPageBreak/>
         <w:drawing>
-          <wp:anchor distT="0" distB="0" distL="114300" distR="114300" simplePos="0" relativeHeight="251658240" behindDoc="0" locked="0" layoutInCell="1" allowOverlap="1" wp14:anchorId="7E25E636" wp14:editId="0EFDACB7">
+          <wp:anchor distT="0" distB="0" distL="114300" distR="114300" simplePos="0" relativeHeight="251658240" behindDoc="0" locked="0" layoutInCell="1" allowOverlap="1" wp14:anchorId="36C5A307" wp14:editId="570C23D3">
             <wp:simplePos x="0" y="0"/>
             <wp:positionH relativeFrom="column">
               <wp:posOffset>33655</wp:posOffset>
@@ -7808,7 +7822,7 @@
                     </pic:cNvPicPr>
                   </pic:nvPicPr>
                   <pic:blipFill>
-                    <a:blip r:embed="rId40" cstate="print">
+                    <a:blip r:embed="rId41" cstate="print">
                       <a:extLst>
                         <a:ext uri="{28A0092B-C50C-407E-A947-70E740481C1C}">
                           <a14:useLocalDpi xmlns:a14="http://schemas.microsoft.com/office/drawing/2010/main" val="0"/>
@@ -7902,7 +7916,7 @@
                     </pic:cNvPicPr>
                   </pic:nvPicPr>
                   <pic:blipFill>
-                    <a:blip r:embed="rId41">
+                    <a:blip r:embed="rId42">
                       <a:extLst>
                         <a:ext uri="{28A0092B-C50C-407E-A947-70E740481C1C}">
                           <a14:useLocalDpi xmlns:a14="http://schemas.microsoft.com/office/drawing/2010/main" val="0"/>
@@ -9157,7 +9171,7 @@
                     <pic:cNvPicPr/>
                   </pic:nvPicPr>
                   <pic:blipFill>
-                    <a:blip r:embed="rId42"/>
+                    <a:blip r:embed="rId43"/>
                     <a:stretch>
                       <a:fillRect/>
                     </a:stretch>
@@ -9214,72 +9228,6 @@
                 <pic:pic xmlns:pic="http://schemas.openxmlformats.org/drawingml/2006/picture">
                   <pic:nvPicPr>
                     <pic:cNvPr id="2" name="Picture 2"/>
-                    <pic:cNvPicPr>
-                      <a:picLocks noChangeAspect="1" noChangeArrowheads="1"/>
-                    </pic:cNvPicPr>
-                  </pic:nvPicPr>
-                  <pic:blipFill>
-                    <a:blip r:embed="rId43"/>
-                    <a:stretch>
-                      <a:fillRect/>
-                    </a:stretch>
-                  </pic:blipFill>
-                  <pic:spPr bwMode="auto">
-                    <a:xfrm>
-                      <a:off x="0" y="0"/>
-                      <a:ext cx="5731510" cy="2976245"/>
-                    </a:xfrm>
-                    <a:prstGeom prst="rect">
-                      <a:avLst/>
-                    </a:prstGeom>
-                    <a:noFill/>
-                    <a:ln w="9525">
-                      <a:noFill/>
-                      <a:miter lim="800000"/>
-                      <a:headEnd/>
-                      <a:tailEnd/>
-                    </a:ln>
-                  </pic:spPr>
-                </pic:pic>
-              </a:graphicData>
-            </a:graphic>
-          </wp:inline>
-        </w:drawing>
-      </w:r>
-    </w:p>
-    <w:p>
-      <w:r>
-        <w:br w:type="page"/>
-      </w:r>
-    </w:p>
-    <w:p>
-      <w:pPr>
-        <w:pStyle w:val="Subtitle"/>
-      </w:pPr>
-      <w:r>
-        <w:lastRenderedPageBreak/>
-        <w:t>APPENDIX C – Apache Information</w:t>
-      </w:r>
-    </w:p>
-    <w:p>
-      <w:r>
-        <w:rPr>
-          <w:noProof/>
-          <w:lang w:eastAsia="en-GB"/>
-        </w:rPr>
-        <w:drawing>
-          <wp:inline distT="0" distB="0" distL="0" distR="0" wp14:anchorId="35BD6B64" wp14:editId="3ECDA62F">
-            <wp:extent cx="5731510" cy="2976245"/>
-            <wp:effectExtent l="0" t="0" r="0" b="0"/>
-            <wp:docPr id="4" name="Picture 4"/>
-            <wp:cNvGraphicFramePr>
-              <a:graphicFrameLocks xmlns:a="http://schemas.openxmlformats.org/drawingml/2006/main" noChangeAspect="1"/>
-            </wp:cNvGraphicFramePr>
-            <a:graphic xmlns:a="http://schemas.openxmlformats.org/drawingml/2006/main">
-              <a:graphicData uri="http://schemas.openxmlformats.org/drawingml/2006/picture">
-                <pic:pic xmlns:pic="http://schemas.openxmlformats.org/drawingml/2006/picture">
-                  <pic:nvPicPr>
-                    <pic:cNvPr id="3" name="Picture 3"/>
                     <pic:cNvPicPr>
                       <a:picLocks noChangeAspect="1" noChangeArrowheads="1"/>
                     </pic:cNvPicPr>
@@ -9313,13 +9261,18 @@
         </w:drawing>
       </w:r>
     </w:p>
-    <w:p/>
+    <w:p>
+      <w:r>
+        <w:br w:type="page"/>
+      </w:r>
+    </w:p>
     <w:p>
       <w:pPr>
         <w:pStyle w:val="Subtitle"/>
       </w:pPr>
       <w:r>
-        <w:t>APPENDIX D – Linux information</w:t>
+        <w:lastRenderedPageBreak/>
+        <w:t>APPENDIX C – Apache Information</w:t>
       </w:r>
     </w:p>
     <w:p>
@@ -9329,10 +9282,10 @@
           <w:lang w:eastAsia="en-GB"/>
         </w:rPr>
         <w:drawing>
-          <wp:inline distT="0" distB="0" distL="0" distR="0" wp14:anchorId="726D1E28" wp14:editId="5F2AD080">
+          <wp:inline distT="0" distB="0" distL="0" distR="0" wp14:anchorId="35BD6B64" wp14:editId="3ECDA62F">
             <wp:extent cx="5731510" cy="2976245"/>
             <wp:effectExtent l="0" t="0" r="0" b="0"/>
-            <wp:docPr id="5" name="Picture 5"/>
+            <wp:docPr id="4" name="Picture 4"/>
             <wp:cNvGraphicFramePr>
               <a:graphicFrameLocks xmlns:a="http://schemas.openxmlformats.org/drawingml/2006/main" noChangeAspect="1"/>
             </wp:cNvGraphicFramePr>
@@ -9340,7 +9293,7 @@
               <a:graphicData uri="http://schemas.openxmlformats.org/drawingml/2006/picture">
                 <pic:pic xmlns:pic="http://schemas.openxmlformats.org/drawingml/2006/picture">
                   <pic:nvPicPr>
-                    <pic:cNvPr id="1" name="Picture 1"/>
+                    <pic:cNvPr id="3" name="Picture 3"/>
                     <pic:cNvPicPr>
                       <a:picLocks noChangeAspect="1" noChangeArrowheads="1"/>
                     </pic:cNvPicPr>
@@ -9377,6 +9330,67 @@
     <w:p/>
     <w:p>
       <w:pPr>
+        <w:pStyle w:val="Subtitle"/>
+      </w:pPr>
+      <w:r>
+        <w:t>APPENDIX D – Linux information</w:t>
+      </w:r>
+    </w:p>
+    <w:p>
+      <w:r>
+        <w:rPr>
+          <w:noProof/>
+          <w:lang w:eastAsia="en-GB"/>
+        </w:rPr>
+        <w:drawing>
+          <wp:inline distT="0" distB="0" distL="0" distR="0" wp14:anchorId="726D1E28" wp14:editId="5F2AD080">
+            <wp:extent cx="5731510" cy="2976245"/>
+            <wp:effectExtent l="0" t="0" r="0" b="0"/>
+            <wp:docPr id="5" name="Picture 5"/>
+            <wp:cNvGraphicFramePr>
+              <a:graphicFrameLocks xmlns:a="http://schemas.openxmlformats.org/drawingml/2006/main" noChangeAspect="1"/>
+            </wp:cNvGraphicFramePr>
+            <a:graphic xmlns:a="http://schemas.openxmlformats.org/drawingml/2006/main">
+              <a:graphicData uri="http://schemas.openxmlformats.org/drawingml/2006/picture">
+                <pic:pic xmlns:pic="http://schemas.openxmlformats.org/drawingml/2006/picture">
+                  <pic:nvPicPr>
+                    <pic:cNvPr id="1" name="Picture 1"/>
+                    <pic:cNvPicPr>
+                      <a:picLocks noChangeAspect="1" noChangeArrowheads="1"/>
+                    </pic:cNvPicPr>
+                  </pic:nvPicPr>
+                  <pic:blipFill>
+                    <a:blip r:embed="rId46"/>
+                    <a:stretch>
+                      <a:fillRect/>
+                    </a:stretch>
+                  </pic:blipFill>
+                  <pic:spPr bwMode="auto">
+                    <a:xfrm>
+                      <a:off x="0" y="0"/>
+                      <a:ext cx="5731510" cy="2976245"/>
+                    </a:xfrm>
+                    <a:prstGeom prst="rect">
+                      <a:avLst/>
+                    </a:prstGeom>
+                    <a:noFill/>
+                    <a:ln w="9525">
+                      <a:noFill/>
+                      <a:miter lim="800000"/>
+                      <a:headEnd/>
+                      <a:tailEnd/>
+                    </a:ln>
+                  </pic:spPr>
+                </pic:pic>
+              </a:graphicData>
+            </a:graphic>
+          </wp:inline>
+        </w:drawing>
+      </w:r>
+    </w:p>
+    <w:p/>
+    <w:p>
+      <w:pPr>
         <w:rPr>
           <w:b/>
           <w:sz w:val="28"/>
@@ -9417,7 +9431,7 @@
                     <pic:cNvPicPr/>
                   </pic:nvPicPr>
                   <pic:blipFill>
-                    <a:blip r:embed="rId46"/>
+                    <a:blip r:embed="rId47"/>
                     <a:stretch>
                       <a:fillRect/>
                     </a:stretch>
@@ -9485,7 +9499,7 @@
                     <pic:cNvPicPr/>
                   </pic:nvPicPr>
                   <pic:blipFill>
-                    <a:blip r:embed="rId47">
+                    <a:blip r:embed="rId48">
                       <a:extLst>
                         <a:ext uri="{28A0092B-C50C-407E-A947-70E740481C1C}">
                           <a14:useLocalDpi xmlns:a14="http://schemas.microsoft.com/office/drawing/2010/main" val="0"/>
@@ -9544,8 +9558,8 @@
       </w:pPr>
     </w:p>
     <w:sectPr>
-      <w:headerReference w:type="default" r:id="rId48"/>
-      <w:footerReference w:type="default" r:id="rId49"/>
+      <w:headerReference w:type="default" r:id="rId49"/>
+      <w:footerReference w:type="default" r:id="rId50"/>
       <w:pgSz w:w="11907" w:h="16840" w:code="9"/>
       <w:pgMar w:top="1440" w:right="1440" w:bottom="1440" w:left="1440" w:header="720" w:footer="720" w:gutter="0"/>
       <w:pgNumType w:start="1"/>
@@ -9557,7 +9571,7 @@
 </file>
 
 <file path=word/endnotes.xml><?xml version="1.0" encoding="utf-8"?>
-<w:endnotes xmlns:wpc="http://schemas.microsoft.com/office/word/2010/wordprocessingCanvas" xmlns:mc="http://schemas.openxmlformats.org/markup-compatibility/2006" xmlns:o="urn:schemas-microsoft-com:office:office" xmlns:r="http://schemas.openxmlformats.org/officeDocument/2006/relationships" xmlns:m="http://schemas.openxmlformats.org/officeDocument/2006/math" xmlns:v="urn:schemas-microsoft-com:vml" xmlns:wp14="http://schemas.microsoft.com/office/word/2010/wordprocessingDrawing" xmlns:wp="http://schemas.openxmlformats.org/drawingml/2006/wordprocessingDrawing" xmlns:w10="urn:schemas-microsoft-com:office:word" xmlns:w="http://schemas.openxmlformats.org/wordprocessingml/2006/main" xmlns:w14="http://schemas.microsoft.com/office/word/2010/wordml" xmlns:w15="http://schemas.microsoft.com/office/word/2012/wordml" xmlns:wpg="http://schemas.microsoft.com/office/word/2010/wordprocessingGroup" xmlns:wpi="http://schemas.microsoft.com/office/word/2010/wordprocessingInk" xmlns:wne="http://schemas.microsoft.com/office/word/2006/wordml" xmlns:wps="http://schemas.microsoft.com/office/word/2010/wordprocessingShape" mc:Ignorable="w14 w15 wp14">
+<w:endnotes xmlns:wpc="http://schemas.microsoft.com/office/word/2010/wordprocessingCanvas" xmlns:mc="http://schemas.openxmlformats.org/markup-compatibility/2006" xmlns:o="urn:schemas-microsoft-com:office:office" xmlns:r="http://schemas.openxmlformats.org/officeDocument/2006/relationships" xmlns:m="http://schemas.openxmlformats.org/officeDocument/2006/math" xmlns:v="urn:schemas-microsoft-com:vml" xmlns:wp14="http://schemas.microsoft.com/office/word/2010/wordprocessingDrawing" xmlns:wp="http://schemas.openxmlformats.org/drawingml/2006/wordprocessingDrawing" xmlns:w10="urn:schemas-microsoft-com:office:word" xmlns:w="http://schemas.openxmlformats.org/wordprocessingml/2006/main" xmlns:w14="http://schemas.microsoft.com/office/word/2010/wordml" xmlns:wpg="http://schemas.microsoft.com/office/word/2010/wordprocessingGroup" xmlns:wpi="http://schemas.microsoft.com/office/word/2010/wordprocessingInk" xmlns:wne="http://schemas.microsoft.com/office/word/2006/wordml" xmlns:wps="http://schemas.microsoft.com/office/word/2010/wordprocessingShape" mc:Ignorable="w14 wp14">
   <w:endnote w:type="separator" w:id="-1">
     <w:p>
       <w:r>
@@ -9576,7 +9590,7 @@
 </file>
 
 <file path=word/footer1.xml><?xml version="1.0" encoding="utf-8"?>
-<w:ftr xmlns:wpc="http://schemas.microsoft.com/office/word/2010/wordprocessingCanvas" xmlns:mc="http://schemas.openxmlformats.org/markup-compatibility/2006" xmlns:o="urn:schemas-microsoft-com:office:office" xmlns:r="http://schemas.openxmlformats.org/officeDocument/2006/relationships" xmlns:m="http://schemas.openxmlformats.org/officeDocument/2006/math" xmlns:v="urn:schemas-microsoft-com:vml" xmlns:wp14="http://schemas.microsoft.com/office/word/2010/wordprocessingDrawing" xmlns:wp="http://schemas.openxmlformats.org/drawingml/2006/wordprocessingDrawing" xmlns:w10="urn:schemas-microsoft-com:office:word" xmlns:w="http://schemas.openxmlformats.org/wordprocessingml/2006/main" xmlns:w14="http://schemas.microsoft.com/office/word/2010/wordml" xmlns:w15="http://schemas.microsoft.com/office/word/2012/wordml" xmlns:wpg="http://schemas.microsoft.com/office/word/2010/wordprocessingGroup" xmlns:wpi="http://schemas.microsoft.com/office/word/2010/wordprocessingInk" xmlns:wne="http://schemas.microsoft.com/office/word/2006/wordml" xmlns:wps="http://schemas.microsoft.com/office/word/2010/wordprocessingShape" mc:Ignorable="w14 w15 wp14">
+<w:ftr xmlns:wpc="http://schemas.microsoft.com/office/word/2010/wordprocessingCanvas" xmlns:mc="http://schemas.openxmlformats.org/markup-compatibility/2006" xmlns:o="urn:schemas-microsoft-com:office:office" xmlns:r="http://schemas.openxmlformats.org/officeDocument/2006/relationships" xmlns:m="http://schemas.openxmlformats.org/officeDocument/2006/math" xmlns:v="urn:schemas-microsoft-com:vml" xmlns:wp14="http://schemas.microsoft.com/office/word/2010/wordprocessingDrawing" xmlns:wp="http://schemas.openxmlformats.org/drawingml/2006/wordprocessingDrawing" xmlns:w10="urn:schemas-microsoft-com:office:word" xmlns:w="http://schemas.openxmlformats.org/wordprocessingml/2006/main" xmlns:w14="http://schemas.microsoft.com/office/word/2010/wordml" xmlns:wpg="http://schemas.microsoft.com/office/word/2010/wordprocessingGroup" xmlns:wpi="http://schemas.microsoft.com/office/word/2010/wordprocessingInk" xmlns:wne="http://schemas.microsoft.com/office/word/2006/wordml" xmlns:wps="http://schemas.microsoft.com/office/word/2010/wordprocessingShape" mc:Ignorable="w14 wp14">
   <w:p>
     <w:pPr>
       <w:pStyle w:val="Footer"/>
@@ -9622,7 +9636,7 @@
         <w:rStyle w:val="PageNumber"/>
         <w:noProof/>
       </w:rPr>
-      <w:t>34</w:t>
+      <w:t>36</w:t>
     </w:r>
     <w:r>
       <w:rPr>
@@ -9659,7 +9673,7 @@
         <w:rStyle w:val="PageNumber"/>
         <w:noProof/>
       </w:rPr>
-      <w:t>41</w:t>
+      <w:t>40</w:t>
     </w:r>
     <w:r>
       <w:rPr>
@@ -9675,7 +9689,7 @@
 </file>
 
 <file path=word/footnotes.xml><?xml version="1.0" encoding="utf-8"?>
-<w:footnotes xmlns:wpc="http://schemas.microsoft.com/office/word/2010/wordprocessingCanvas" xmlns:mc="http://schemas.openxmlformats.org/markup-compatibility/2006" xmlns:o="urn:schemas-microsoft-com:office:office" xmlns:r="http://schemas.openxmlformats.org/officeDocument/2006/relationships" xmlns:m="http://schemas.openxmlformats.org/officeDocument/2006/math" xmlns:v="urn:schemas-microsoft-com:vml" xmlns:wp14="http://schemas.microsoft.com/office/word/2010/wordprocessingDrawing" xmlns:wp="http://schemas.openxmlformats.org/drawingml/2006/wordprocessingDrawing" xmlns:w10="urn:schemas-microsoft-com:office:word" xmlns:w="http://schemas.openxmlformats.org/wordprocessingml/2006/main" xmlns:w14="http://schemas.microsoft.com/office/word/2010/wordml" xmlns:w15="http://schemas.microsoft.com/office/word/2012/wordml" xmlns:wpg="http://schemas.microsoft.com/office/word/2010/wordprocessingGroup" xmlns:wpi="http://schemas.microsoft.com/office/word/2010/wordprocessingInk" xmlns:wne="http://schemas.microsoft.com/office/word/2006/wordml" xmlns:wps="http://schemas.microsoft.com/office/word/2010/wordprocessingShape" mc:Ignorable="w14 w15 wp14">
+<w:footnotes xmlns:wpc="http://schemas.microsoft.com/office/word/2010/wordprocessingCanvas" xmlns:mc="http://schemas.openxmlformats.org/markup-compatibility/2006" xmlns:o="urn:schemas-microsoft-com:office:office" xmlns:r="http://schemas.openxmlformats.org/officeDocument/2006/relationships" xmlns:m="http://schemas.openxmlformats.org/officeDocument/2006/math" xmlns:v="urn:schemas-microsoft-com:vml" xmlns:wp14="http://schemas.microsoft.com/office/word/2010/wordprocessingDrawing" xmlns:wp="http://schemas.openxmlformats.org/drawingml/2006/wordprocessingDrawing" xmlns:w10="urn:schemas-microsoft-com:office:word" xmlns:w="http://schemas.openxmlformats.org/wordprocessingml/2006/main" xmlns:w14="http://schemas.microsoft.com/office/word/2010/wordml" xmlns:wpg="http://schemas.microsoft.com/office/word/2010/wordprocessingGroup" xmlns:wpi="http://schemas.microsoft.com/office/word/2010/wordprocessingInk" xmlns:wne="http://schemas.microsoft.com/office/word/2006/wordml" xmlns:wps="http://schemas.microsoft.com/office/word/2010/wordprocessingShape" mc:Ignorable="w14 wp14">
   <w:footnote w:type="separator" w:id="-1">
     <w:p>
       <w:r>
@@ -9694,7 +9708,7 @@
 </file>
 
 <file path=word/header1.xml><?xml version="1.0" encoding="utf-8"?>
-<w:hdr xmlns:wpc="http://schemas.microsoft.com/office/word/2010/wordprocessingCanvas" xmlns:mc="http://schemas.openxmlformats.org/markup-compatibility/2006" xmlns:o="urn:schemas-microsoft-com:office:office" xmlns:r="http://schemas.openxmlformats.org/officeDocument/2006/relationships" xmlns:m="http://schemas.openxmlformats.org/officeDocument/2006/math" xmlns:v="urn:schemas-microsoft-com:vml" xmlns:wp14="http://schemas.microsoft.com/office/word/2010/wordprocessingDrawing" xmlns:wp="http://schemas.openxmlformats.org/drawingml/2006/wordprocessingDrawing" xmlns:w10="urn:schemas-microsoft-com:office:word" xmlns:w="http://schemas.openxmlformats.org/wordprocessingml/2006/main" xmlns:w14="http://schemas.microsoft.com/office/word/2010/wordml" xmlns:w15="http://schemas.microsoft.com/office/word/2012/wordml" xmlns:wpg="http://schemas.microsoft.com/office/word/2010/wordprocessingGroup" xmlns:wpi="http://schemas.microsoft.com/office/word/2010/wordprocessingInk" xmlns:wne="http://schemas.microsoft.com/office/word/2006/wordml" xmlns:wps="http://schemas.microsoft.com/office/word/2010/wordprocessingShape" mc:Ignorable="w14 w15 wp14">
+<w:hdr xmlns:wpc="http://schemas.microsoft.com/office/word/2010/wordprocessingCanvas" xmlns:mc="http://schemas.openxmlformats.org/markup-compatibility/2006" xmlns:o="urn:schemas-microsoft-com:office:office" xmlns:r="http://schemas.openxmlformats.org/officeDocument/2006/relationships" xmlns:m="http://schemas.openxmlformats.org/officeDocument/2006/math" xmlns:v="urn:schemas-microsoft-com:vml" xmlns:wp14="http://schemas.microsoft.com/office/word/2010/wordprocessingDrawing" xmlns:wp="http://schemas.openxmlformats.org/drawingml/2006/wordprocessingDrawing" xmlns:w10="urn:schemas-microsoft-com:office:word" xmlns:w="http://schemas.openxmlformats.org/wordprocessingml/2006/main" xmlns:w14="http://schemas.microsoft.com/office/word/2010/wordml" xmlns:wpg="http://schemas.microsoft.com/office/word/2010/wordprocessingGroup" xmlns:wpi="http://schemas.microsoft.com/office/word/2010/wordprocessingInk" xmlns:wne="http://schemas.microsoft.com/office/word/2006/wordml" xmlns:wps="http://schemas.microsoft.com/office/word/2010/wordprocessingShape" mc:Ignorable="w14 wp14">
   <w:p>
     <w:pPr>
       <w:pStyle w:val="Header"/>
@@ -9772,8 +9786,8 @@
 </file>
 
 <file path=word/numbering.xml><?xml version="1.0" encoding="utf-8"?>
-<w:numbering xmlns:wpc="http://schemas.microsoft.com/office/word/2010/wordprocessingCanvas" xmlns:mc="http://schemas.openxmlformats.org/markup-compatibility/2006" xmlns:o="urn:schemas-microsoft-com:office:office" xmlns:r="http://schemas.openxmlformats.org/officeDocument/2006/relationships" xmlns:m="http://schemas.openxmlformats.org/officeDocument/2006/math" xmlns:v="urn:schemas-microsoft-com:vml" xmlns:wp14="http://schemas.microsoft.com/office/word/2010/wordprocessingDrawing" xmlns:wp="http://schemas.openxmlformats.org/drawingml/2006/wordprocessingDrawing" xmlns:w10="urn:schemas-microsoft-com:office:word" xmlns:w="http://schemas.openxmlformats.org/wordprocessingml/2006/main" xmlns:w14="http://schemas.microsoft.com/office/word/2010/wordml" xmlns:w15="http://schemas.microsoft.com/office/word/2012/wordml" xmlns:wpg="http://schemas.microsoft.com/office/word/2010/wordprocessingGroup" xmlns:wpi="http://schemas.microsoft.com/office/word/2010/wordprocessingInk" xmlns:wne="http://schemas.microsoft.com/office/word/2006/wordml" xmlns:wps="http://schemas.microsoft.com/office/word/2010/wordprocessingShape" mc:Ignorable="w14 w15 wp14">
-  <w:abstractNum w:abstractNumId="0" w15:restartNumberingAfterBreak="0">
+<w:numbering xmlns:wpc="http://schemas.microsoft.com/office/word/2010/wordprocessingCanvas" xmlns:mc="http://schemas.openxmlformats.org/markup-compatibility/2006" xmlns:o="urn:schemas-microsoft-com:office:office" xmlns:r="http://schemas.openxmlformats.org/officeDocument/2006/relationships" xmlns:m="http://schemas.openxmlformats.org/officeDocument/2006/math" xmlns:v="urn:schemas-microsoft-com:vml" xmlns:wp14="http://schemas.microsoft.com/office/word/2010/wordprocessingDrawing" xmlns:wp="http://schemas.openxmlformats.org/drawingml/2006/wordprocessingDrawing" xmlns:w10="urn:schemas-microsoft-com:office:word" xmlns:w="http://schemas.openxmlformats.org/wordprocessingml/2006/main" xmlns:w14="http://schemas.microsoft.com/office/word/2010/wordml" xmlns:wpg="http://schemas.microsoft.com/office/word/2010/wordprocessingGroup" xmlns:wpi="http://schemas.microsoft.com/office/word/2010/wordprocessingInk" xmlns:wne="http://schemas.microsoft.com/office/word/2006/wordml" xmlns:wps="http://schemas.microsoft.com/office/word/2010/wordprocessingShape" mc:Ignorable="w14 wp14">
+  <w:abstractNum w:abstractNumId="0">
     <w:nsid w:val="FFFFFF7C"/>
     <w:multiLevelType w:val="singleLevel"/>
     <w:tmpl w:val="8366709A"/>
@@ -9790,7 +9804,7 @@
       </w:pPr>
     </w:lvl>
   </w:abstractNum>
-  <w:abstractNum w:abstractNumId="1" w15:restartNumberingAfterBreak="0">
+  <w:abstractNum w:abstractNumId="1">
     <w:nsid w:val="FFFFFF7D"/>
     <w:multiLevelType w:val="singleLevel"/>
     <w:tmpl w:val="C26077F2"/>
@@ -9807,7 +9821,7 @@
       </w:pPr>
     </w:lvl>
   </w:abstractNum>
-  <w:abstractNum w:abstractNumId="2" w15:restartNumberingAfterBreak="0">
+  <w:abstractNum w:abstractNumId="2">
     <w:nsid w:val="FFFFFF7E"/>
     <w:multiLevelType w:val="singleLevel"/>
     <w:tmpl w:val="CE84268A"/>
@@ -9824,7 +9838,7 @@
       </w:pPr>
     </w:lvl>
   </w:abstractNum>
-  <w:abstractNum w:abstractNumId="3" w15:restartNumberingAfterBreak="0">
+  <w:abstractNum w:abstractNumId="3">
     <w:nsid w:val="FFFFFF7F"/>
     <w:multiLevelType w:val="singleLevel"/>
     <w:tmpl w:val="E2A21B40"/>
@@ -9841,7 +9855,7 @@
       </w:pPr>
     </w:lvl>
   </w:abstractNum>
-  <w:abstractNum w:abstractNumId="4" w15:restartNumberingAfterBreak="0">
+  <w:abstractNum w:abstractNumId="4">
     <w:nsid w:val="FFFFFF80"/>
     <w:multiLevelType w:val="singleLevel"/>
     <w:tmpl w:val="E2A68E56"/>
@@ -9861,7 +9875,7 @@
       </w:rPr>
     </w:lvl>
   </w:abstractNum>
-  <w:abstractNum w:abstractNumId="5" w15:restartNumberingAfterBreak="0">
+  <w:abstractNum w:abstractNumId="5">
     <w:nsid w:val="FFFFFF81"/>
     <w:multiLevelType w:val="singleLevel"/>
     <w:tmpl w:val="922E6288"/>
@@ -9881,7 +9895,7 @@
       </w:rPr>
     </w:lvl>
   </w:abstractNum>
-  <w:abstractNum w:abstractNumId="6" w15:restartNumberingAfterBreak="0">
+  <w:abstractNum w:abstractNumId="6">
     <w:nsid w:val="FFFFFF82"/>
     <w:multiLevelType w:val="singleLevel"/>
     <w:tmpl w:val="814E1428"/>
@@ -9901,7 +9915,7 @@
       </w:rPr>
     </w:lvl>
   </w:abstractNum>
-  <w:abstractNum w:abstractNumId="7" w15:restartNumberingAfterBreak="0">
+  <w:abstractNum w:abstractNumId="7">
     <w:nsid w:val="FFFFFF83"/>
     <w:multiLevelType w:val="singleLevel"/>
     <w:tmpl w:val="6F801C78"/>
@@ -9921,7 +9935,7 @@
       </w:rPr>
     </w:lvl>
   </w:abstractNum>
-  <w:abstractNum w:abstractNumId="8" w15:restartNumberingAfterBreak="0">
+  <w:abstractNum w:abstractNumId="8">
     <w:nsid w:val="FFFFFF88"/>
     <w:multiLevelType w:val="singleLevel"/>
     <w:tmpl w:val="550AE77A"/>
@@ -9938,7 +9952,7 @@
       </w:pPr>
     </w:lvl>
   </w:abstractNum>
-  <w:abstractNum w:abstractNumId="9" w15:restartNumberingAfterBreak="0">
+  <w:abstractNum w:abstractNumId="9">
     <w:nsid w:val="FFFFFF89"/>
     <w:multiLevelType w:val="singleLevel"/>
     <w:tmpl w:val="EFD0B872"/>
@@ -9958,7 +9972,7 @@
       </w:rPr>
     </w:lvl>
   </w:abstractNum>
-  <w:abstractNum w:abstractNumId="10" w15:restartNumberingAfterBreak="0">
+  <w:abstractNum w:abstractNumId="10">
     <w:nsid w:val="FFFFFFFB"/>
     <w:multiLevelType w:val="multilevel"/>
     <w:tmpl w:val="6B70312E"/>
@@ -10039,7 +10053,7 @@
       <w:lvlJc w:val="left"/>
     </w:lvl>
   </w:abstractNum>
-  <w:abstractNum w:abstractNumId="11" w15:restartNumberingAfterBreak="0">
+  <w:abstractNum w:abstractNumId="11">
     <w:nsid w:val="0E7C5AB7"/>
     <w:multiLevelType w:val="hybridMultilevel"/>
     <w:tmpl w:val="B3020630"/>
@@ -10152,7 +10166,7 @@
       </w:rPr>
     </w:lvl>
   </w:abstractNum>
-  <w:abstractNum w:abstractNumId="12" w15:restartNumberingAfterBreak="0">
+  <w:abstractNum w:abstractNumId="12">
     <w:nsid w:val="10C163F5"/>
     <w:multiLevelType w:val="hybridMultilevel"/>
     <w:tmpl w:val="DB5E2E1E"/>
@@ -10265,7 +10279,7 @@
       </w:rPr>
     </w:lvl>
   </w:abstractNum>
-  <w:abstractNum w:abstractNumId="13" w15:restartNumberingAfterBreak="0">
+  <w:abstractNum w:abstractNumId="13">
     <w:nsid w:val="10FA054A"/>
     <w:multiLevelType w:val="hybridMultilevel"/>
     <w:tmpl w:val="20EEB2C4"/>
@@ -10378,7 +10392,7 @@
       </w:rPr>
     </w:lvl>
   </w:abstractNum>
-  <w:abstractNum w:abstractNumId="14" w15:restartNumberingAfterBreak="0">
+  <w:abstractNum w:abstractNumId="14">
     <w:nsid w:val="18A0672F"/>
     <w:multiLevelType w:val="hybridMultilevel"/>
     <w:tmpl w:val="9FD8B192"/>
@@ -10491,7 +10505,7 @@
       </w:rPr>
     </w:lvl>
   </w:abstractNum>
-  <w:abstractNum w:abstractNumId="15" w15:restartNumberingAfterBreak="0">
+  <w:abstractNum w:abstractNumId="15">
     <w:nsid w:val="1D416EAE"/>
     <w:multiLevelType w:val="hybridMultilevel"/>
     <w:tmpl w:val="C55030A8"/>
@@ -10604,7 +10618,7 @@
       </w:rPr>
     </w:lvl>
   </w:abstractNum>
-  <w:abstractNum w:abstractNumId="16" w15:restartNumberingAfterBreak="0">
+  <w:abstractNum w:abstractNumId="16">
     <w:nsid w:val="234C651F"/>
     <w:multiLevelType w:val="hybridMultilevel"/>
     <w:tmpl w:val="EA2E975E"/>
@@ -10717,7 +10731,7 @@
       </w:rPr>
     </w:lvl>
   </w:abstractNum>
-  <w:abstractNum w:abstractNumId="17" w15:restartNumberingAfterBreak="0">
+  <w:abstractNum w:abstractNumId="17">
     <w:nsid w:val="263F6729"/>
     <w:multiLevelType w:val="hybridMultilevel"/>
     <w:tmpl w:val="CC2C5056"/>
@@ -10803,7 +10817,7 @@
       </w:pPr>
     </w:lvl>
   </w:abstractNum>
-  <w:abstractNum w:abstractNumId="18" w15:restartNumberingAfterBreak="0">
+  <w:abstractNum w:abstractNumId="18">
     <w:nsid w:val="2C3B0F3A"/>
     <w:multiLevelType w:val="hybridMultilevel"/>
     <w:tmpl w:val="9A52A6B4"/>
@@ -10916,7 +10930,7 @@
       </w:rPr>
     </w:lvl>
   </w:abstractNum>
-  <w:abstractNum w:abstractNumId="19" w15:restartNumberingAfterBreak="0">
+  <w:abstractNum w:abstractNumId="19">
     <w:nsid w:val="2C6C6A2C"/>
     <w:multiLevelType w:val="hybridMultilevel"/>
     <w:tmpl w:val="858AA1D4"/>
@@ -11029,7 +11043,7 @@
       </w:rPr>
     </w:lvl>
   </w:abstractNum>
-  <w:abstractNum w:abstractNumId="20" w15:restartNumberingAfterBreak="0">
+  <w:abstractNum w:abstractNumId="20">
     <w:nsid w:val="2E1F15C4"/>
     <w:multiLevelType w:val="hybridMultilevel"/>
     <w:tmpl w:val="66EA7672"/>
@@ -11142,7 +11156,7 @@
       </w:rPr>
     </w:lvl>
   </w:abstractNum>
-  <w:abstractNum w:abstractNumId="21" w15:restartNumberingAfterBreak="0">
+  <w:abstractNum w:abstractNumId="21">
     <w:nsid w:val="31316B1E"/>
     <w:multiLevelType w:val="hybridMultilevel"/>
     <w:tmpl w:val="38D21AF8"/>
@@ -11255,7 +11269,7 @@
       </w:rPr>
     </w:lvl>
   </w:abstractNum>
-  <w:abstractNum w:abstractNumId="22" w15:restartNumberingAfterBreak="0">
+  <w:abstractNum w:abstractNumId="22">
     <w:nsid w:val="33F45D83"/>
     <w:multiLevelType w:val="hybridMultilevel"/>
     <w:tmpl w:val="6324D746"/>
@@ -11368,7 +11382,7 @@
       </w:rPr>
     </w:lvl>
   </w:abstractNum>
-  <w:abstractNum w:abstractNumId="23" w15:restartNumberingAfterBreak="0">
+  <w:abstractNum w:abstractNumId="23">
     <w:nsid w:val="37D5224E"/>
     <w:multiLevelType w:val="hybridMultilevel"/>
     <w:tmpl w:val="86B449E6"/>
@@ -11481,7 +11495,7 @@
       </w:rPr>
     </w:lvl>
   </w:abstractNum>
-  <w:abstractNum w:abstractNumId="24" w15:restartNumberingAfterBreak="0">
+  <w:abstractNum w:abstractNumId="24">
     <w:nsid w:val="3809687C"/>
     <w:multiLevelType w:val="hybridMultilevel"/>
     <w:tmpl w:val="3D843FC6"/>
@@ -11594,7 +11608,7 @@
       </w:rPr>
     </w:lvl>
   </w:abstractNum>
-  <w:abstractNum w:abstractNumId="25" w15:restartNumberingAfterBreak="0">
+  <w:abstractNum w:abstractNumId="25">
     <w:nsid w:val="38665121"/>
     <w:multiLevelType w:val="hybridMultilevel"/>
     <w:tmpl w:val="3DE62E86"/>
@@ -11707,7 +11721,7 @@
       </w:rPr>
     </w:lvl>
   </w:abstractNum>
-  <w:abstractNum w:abstractNumId="26" w15:restartNumberingAfterBreak="0">
+  <w:abstractNum w:abstractNumId="26">
     <w:nsid w:val="3E6E33E0"/>
     <w:multiLevelType w:val="hybridMultilevel"/>
     <w:tmpl w:val="93D84660"/>
@@ -11820,7 +11834,7 @@
       </w:rPr>
     </w:lvl>
   </w:abstractNum>
-  <w:abstractNum w:abstractNumId="27" w15:restartNumberingAfterBreak="0">
+  <w:abstractNum w:abstractNumId="27">
     <w:nsid w:val="3EFA36AC"/>
     <w:multiLevelType w:val="hybridMultilevel"/>
     <w:tmpl w:val="21FC2502"/>
@@ -11933,7 +11947,7 @@
       </w:rPr>
     </w:lvl>
   </w:abstractNum>
-  <w:abstractNum w:abstractNumId="28" w15:restartNumberingAfterBreak="0">
+  <w:abstractNum w:abstractNumId="28">
     <w:nsid w:val="418E189E"/>
     <w:multiLevelType w:val="hybridMultilevel"/>
     <w:tmpl w:val="3C48EBDA"/>
@@ -12046,7 +12060,7 @@
       </w:rPr>
     </w:lvl>
   </w:abstractNum>
-  <w:abstractNum w:abstractNumId="29" w15:restartNumberingAfterBreak="0">
+  <w:abstractNum w:abstractNumId="29">
     <w:nsid w:val="46AA3299"/>
     <w:multiLevelType w:val="hybridMultilevel"/>
     <w:tmpl w:val="ADEEFEB6"/>
@@ -12159,7 +12173,7 @@
       </w:rPr>
     </w:lvl>
   </w:abstractNum>
-  <w:abstractNum w:abstractNumId="30" w15:restartNumberingAfterBreak="0">
+  <w:abstractNum w:abstractNumId="30">
     <w:nsid w:val="475C4973"/>
     <w:multiLevelType w:val="hybridMultilevel"/>
     <w:tmpl w:val="1338992A"/>
@@ -12272,7 +12286,7 @@
       </w:rPr>
     </w:lvl>
   </w:abstractNum>
-  <w:abstractNum w:abstractNumId="31" w15:restartNumberingAfterBreak="0">
+  <w:abstractNum w:abstractNumId="31">
     <w:nsid w:val="4D1017CE"/>
     <w:multiLevelType w:val="hybridMultilevel"/>
     <w:tmpl w:val="B9081BDC"/>
@@ -12385,7 +12399,7 @@
       </w:rPr>
     </w:lvl>
   </w:abstractNum>
-  <w:abstractNum w:abstractNumId="32" w15:restartNumberingAfterBreak="0">
+  <w:abstractNum w:abstractNumId="32">
     <w:nsid w:val="4DCD78C6"/>
     <w:multiLevelType w:val="multilevel"/>
     <w:tmpl w:val="0809001F"/>
@@ -12471,7 +12485,7 @@
       </w:pPr>
     </w:lvl>
   </w:abstractNum>
-  <w:abstractNum w:abstractNumId="33" w15:restartNumberingAfterBreak="0">
+  <w:abstractNum w:abstractNumId="33">
     <w:nsid w:val="50936E5D"/>
     <w:multiLevelType w:val="hybridMultilevel"/>
     <w:tmpl w:val="85885650"/>
@@ -12584,7 +12598,7 @@
       </w:rPr>
     </w:lvl>
   </w:abstractNum>
-  <w:abstractNum w:abstractNumId="34" w15:restartNumberingAfterBreak="0">
+  <w:abstractNum w:abstractNumId="34">
     <w:nsid w:val="53732E0C"/>
     <w:multiLevelType w:val="hybridMultilevel"/>
     <w:tmpl w:val="70887E9E"/>
@@ -12697,7 +12711,7 @@
       </w:rPr>
     </w:lvl>
   </w:abstractNum>
-  <w:abstractNum w:abstractNumId="35" w15:restartNumberingAfterBreak="0">
+  <w:abstractNum w:abstractNumId="35">
     <w:nsid w:val="558B073D"/>
     <w:multiLevelType w:val="hybridMultilevel"/>
     <w:tmpl w:val="B23E702C"/>
@@ -12810,7 +12824,7 @@
       </w:rPr>
     </w:lvl>
   </w:abstractNum>
-  <w:abstractNum w:abstractNumId="36" w15:restartNumberingAfterBreak="0">
+  <w:abstractNum w:abstractNumId="36">
     <w:nsid w:val="5B38355F"/>
     <w:multiLevelType w:val="hybridMultilevel"/>
     <w:tmpl w:val="70C0D7FA"/>
@@ -12923,7 +12937,7 @@
       </w:rPr>
     </w:lvl>
   </w:abstractNum>
-  <w:abstractNum w:abstractNumId="37" w15:restartNumberingAfterBreak="0">
+  <w:abstractNum w:abstractNumId="37">
     <w:nsid w:val="62051FCC"/>
     <w:multiLevelType w:val="hybridMultilevel"/>
     <w:tmpl w:val="FDFEAC8E"/>
@@ -13036,7 +13050,7 @@
       </w:rPr>
     </w:lvl>
   </w:abstractNum>
-  <w:abstractNum w:abstractNumId="38" w15:restartNumberingAfterBreak="0">
+  <w:abstractNum w:abstractNumId="38">
     <w:nsid w:val="6DFB0C1C"/>
     <w:multiLevelType w:val="hybridMultilevel"/>
     <w:tmpl w:val="72327A20"/>
@@ -13149,7 +13163,7 @@
       </w:rPr>
     </w:lvl>
   </w:abstractNum>
-  <w:abstractNum w:abstractNumId="39" w15:restartNumberingAfterBreak="0">
+  <w:abstractNum w:abstractNumId="39">
     <w:nsid w:val="6EB45172"/>
     <w:multiLevelType w:val="hybridMultilevel"/>
     <w:tmpl w:val="928EBF4E"/>
@@ -13235,7 +13249,7 @@
       </w:pPr>
     </w:lvl>
   </w:abstractNum>
-  <w:abstractNum w:abstractNumId="40" w15:restartNumberingAfterBreak="0">
+  <w:abstractNum w:abstractNumId="40">
     <w:nsid w:val="6F5030C0"/>
     <w:multiLevelType w:val="multilevel"/>
     <w:tmpl w:val="0809001D"/>
@@ -13321,7 +13335,7 @@
       </w:pPr>
     </w:lvl>
   </w:abstractNum>
-  <w:abstractNum w:abstractNumId="41" w15:restartNumberingAfterBreak="0">
+  <w:abstractNum w:abstractNumId="41">
     <w:nsid w:val="70C20C4E"/>
     <w:multiLevelType w:val="multilevel"/>
     <w:tmpl w:val="08090023"/>
@@ -13408,7 +13422,7 @@
       </w:pPr>
     </w:lvl>
   </w:abstractNum>
-  <w:abstractNum w:abstractNumId="42" w15:restartNumberingAfterBreak="0">
+  <w:abstractNum w:abstractNumId="42">
     <w:nsid w:val="74732FFA"/>
     <w:multiLevelType w:val="hybridMultilevel"/>
     <w:tmpl w:val="A75276DE"/>
@@ -13521,7 +13535,7 @@
       </w:rPr>
     </w:lvl>
   </w:abstractNum>
-  <w:abstractNum w:abstractNumId="43" w15:restartNumberingAfterBreak="0">
+  <w:abstractNum w:abstractNumId="43">
     <w:nsid w:val="7A3C26E5"/>
     <w:multiLevelType w:val="hybridMultilevel"/>
     <w:tmpl w:val="D37E267C"/>
@@ -13770,7 +13784,7 @@
 </file>
 
 <file path=word/styles.xml><?xml version="1.0" encoding="utf-8"?>
-<w:styles xmlns:mc="http://schemas.openxmlformats.org/markup-compatibility/2006" xmlns:r="http://schemas.openxmlformats.org/officeDocument/2006/relationships" xmlns:w="http://schemas.openxmlformats.org/wordprocessingml/2006/main" xmlns:w14="http://schemas.microsoft.com/office/word/2010/wordml" xmlns:w15="http://schemas.microsoft.com/office/word/2012/wordml" mc:Ignorable="w14 w15">
+<w:styles xmlns:mc="http://schemas.openxmlformats.org/markup-compatibility/2006" xmlns:r="http://schemas.openxmlformats.org/officeDocument/2006/relationships" xmlns:w="http://schemas.openxmlformats.org/wordprocessingml/2006/main" xmlns:w14="http://schemas.microsoft.com/office/word/2010/wordml" mc:Ignorable="w14">
   <w:docDefaults>
     <w:rPrDefault>
       <w:rPr>
@@ -13780,378 +13794,978 @@
     </w:rPrDefault>
     <w:pPrDefault/>
   </w:docDefaults>
-  <w:latentStyles w:defLockedState="0" w:defUIPriority="99" w:defSemiHidden="0" w:defUnhideWhenUsed="0" w:defQFormat="0" w:count="371">
-    <w:lsdException w:name="Normal" w:uiPriority="0"/>
-    <w:lsdException w:name="heading 1" w:uiPriority="9" w:qFormat="1"/>
-    <w:lsdException w:name="heading 2" w:uiPriority="3" w:qFormat="1"/>
-    <w:lsdException w:name="heading 3" w:uiPriority="3" w:qFormat="1"/>
-    <w:lsdException w:name="heading 4" w:uiPriority="0" w:qFormat="1"/>
-    <w:lsdException w:name="heading 5" w:uiPriority="0"/>
-    <w:lsdException w:name="heading 6" w:uiPriority="0"/>
-    <w:lsdException w:name="heading 7" w:uiPriority="0"/>
-    <w:lsdException w:name="heading 8" w:uiPriority="0"/>
-    <w:lsdException w:name="heading 9" w:uiPriority="0"/>
-    <w:lsdException w:name="index 1" w:semiHidden="1" w:unhideWhenUsed="1"/>
-    <w:lsdException w:name="index 2" w:semiHidden="1" w:unhideWhenUsed="1"/>
-    <w:lsdException w:name="index 3" w:semiHidden="1" w:unhideWhenUsed="1"/>
-    <w:lsdException w:name="index 4" w:semiHidden="1" w:unhideWhenUsed="1"/>
-    <w:lsdException w:name="index 5" w:semiHidden="1" w:unhideWhenUsed="1"/>
-    <w:lsdException w:name="index 6" w:semiHidden="1" w:unhideWhenUsed="1"/>
-    <w:lsdException w:name="index 7" w:semiHidden="1" w:unhideWhenUsed="1"/>
-    <w:lsdException w:name="index 8" w:semiHidden="1" w:unhideWhenUsed="1"/>
-    <w:lsdException w:name="index 9" w:semiHidden="1" w:unhideWhenUsed="1"/>
-    <w:lsdException w:name="toc 1" w:semiHidden="1" w:uiPriority="39" w:unhideWhenUsed="1"/>
-    <w:lsdException w:name="toc 2" w:semiHidden="1" w:uiPriority="39" w:unhideWhenUsed="1"/>
-    <w:lsdException w:name="toc 3" w:semiHidden="1" w:uiPriority="39" w:unhideWhenUsed="1"/>
-    <w:lsdException w:name="toc 4" w:semiHidden="1" w:uiPriority="39" w:unhideWhenUsed="1"/>
-    <w:lsdException w:name="toc 5" w:semiHidden="1" w:uiPriority="39" w:unhideWhenUsed="1"/>
-    <w:lsdException w:name="toc 6" w:semiHidden="1" w:uiPriority="39" w:unhideWhenUsed="1"/>
-    <w:lsdException w:name="toc 7" w:semiHidden="1" w:uiPriority="39" w:unhideWhenUsed="1"/>
-    <w:lsdException w:name="toc 8" w:semiHidden="1" w:uiPriority="39" w:unhideWhenUsed="1"/>
-    <w:lsdException w:name="toc 9" w:semiHidden="1" w:uiPriority="39" w:unhideWhenUsed="1"/>
-    <w:lsdException w:name="Normal Indent" w:semiHidden="1" w:unhideWhenUsed="1"/>
-    <w:lsdException w:name="footnote text" w:semiHidden="1" w:unhideWhenUsed="1"/>
-    <w:lsdException w:name="annotation text" w:semiHidden="1" w:unhideWhenUsed="1"/>
-    <w:lsdException w:name="header" w:semiHidden="1" w:unhideWhenUsed="1"/>
-    <w:lsdException w:name="footer" w:semiHidden="1" w:unhideWhenUsed="1"/>
-    <w:lsdException w:name="index heading" w:semiHidden="1" w:unhideWhenUsed="1"/>
-    <w:lsdException w:name="caption" w:semiHidden="1" w:uiPriority="35" w:unhideWhenUsed="1" w:qFormat="1"/>
-    <w:lsdException w:name="table of figures" w:semiHidden="1" w:unhideWhenUsed="1"/>
-    <w:lsdException w:name="envelope address" w:semiHidden="1" w:unhideWhenUsed="1"/>
-    <w:lsdException w:name="envelope return" w:semiHidden="1" w:unhideWhenUsed="1"/>
-    <w:lsdException w:name="footnote reference" w:semiHidden="1" w:unhideWhenUsed="1"/>
-    <w:lsdException w:name="annotation reference" w:semiHidden="1" w:unhideWhenUsed="1"/>
-    <w:lsdException w:name="line number" w:semiHidden="1" w:unhideWhenUsed="1"/>
-    <w:lsdException w:name="page number" w:semiHidden="1" w:unhideWhenUsed="1"/>
-    <w:lsdException w:name="endnote reference" w:semiHidden="1" w:unhideWhenUsed="1"/>
-    <w:lsdException w:name="endnote text" w:semiHidden="1" w:unhideWhenUsed="1"/>
-    <w:lsdException w:name="table of authorities" w:semiHidden="1" w:unhideWhenUsed="1"/>
-    <w:lsdException w:name="macro" w:semiHidden="1" w:unhideWhenUsed="1"/>
-    <w:lsdException w:name="toa heading" w:semiHidden="1" w:unhideWhenUsed="1"/>
-    <w:lsdException w:name="List" w:semiHidden="1" w:unhideWhenUsed="1"/>
-    <w:lsdException w:name="List Bullet" w:semiHidden="1" w:unhideWhenUsed="1"/>
-    <w:lsdException w:name="List Number" w:semiHidden="1" w:unhideWhenUsed="1"/>
-    <w:lsdException w:name="List 2" w:semiHidden="1" w:unhideWhenUsed="1"/>
-    <w:lsdException w:name="List 3" w:semiHidden="1" w:unhideWhenUsed="1"/>
-    <w:lsdException w:name="List 4" w:semiHidden="1" w:unhideWhenUsed="1"/>
-    <w:lsdException w:name="List 5" w:semiHidden="1" w:unhideWhenUsed="1"/>
-    <w:lsdException w:name="List Bullet 2" w:semiHidden="1" w:unhideWhenUsed="1"/>
-    <w:lsdException w:name="List Bullet 3" w:semiHidden="1" w:unhideWhenUsed="1"/>
-    <w:lsdException w:name="List Bullet 4" w:semiHidden="1" w:unhideWhenUsed="1"/>
-    <w:lsdException w:name="List Bullet 5" w:semiHidden="1" w:unhideWhenUsed="1"/>
-    <w:lsdException w:name="List Number 2" w:semiHidden="1" w:unhideWhenUsed="1"/>
-    <w:lsdException w:name="List Number 3" w:semiHidden="1" w:unhideWhenUsed="1"/>
-    <w:lsdException w:name="List Number 4" w:semiHidden="1" w:unhideWhenUsed="1"/>
-    <w:lsdException w:name="List Number 5" w:semiHidden="1" w:unhideWhenUsed="1"/>
-    <w:lsdException w:name="Title" w:uiPriority="10" w:qFormat="1"/>
-    <w:lsdException w:name="Closing" w:semiHidden="1" w:unhideWhenUsed="1"/>
-    <w:lsdException w:name="Signature" w:semiHidden="1" w:unhideWhenUsed="1"/>
-    <w:lsdException w:name="Default Paragraph Font" w:semiHidden="1" w:uiPriority="1" w:unhideWhenUsed="1"/>
-    <w:lsdException w:name="Body Text" w:semiHidden="1" w:uiPriority="4" w:unhideWhenUsed="1"/>
-    <w:lsdException w:name="Body Text Indent" w:semiHidden="1" w:unhideWhenUsed="1"/>
-    <w:lsdException w:name="List Continue" w:semiHidden="1" w:unhideWhenUsed="1"/>
-    <w:lsdException w:name="List Continue 2" w:semiHidden="1" w:unhideWhenUsed="1"/>
-    <w:lsdException w:name="List Continue 3" w:semiHidden="1" w:unhideWhenUsed="1"/>
-    <w:lsdException w:name="List Continue 4" w:semiHidden="1" w:unhideWhenUsed="1"/>
-    <w:lsdException w:name="List Continue 5" w:semiHidden="1" w:unhideWhenUsed="1"/>
-    <w:lsdException w:name="Message Header" w:semiHidden="1" w:unhideWhenUsed="1"/>
-    <w:lsdException w:name="Subtitle" w:semiHidden="1" w:uiPriority="1" w:unhideWhenUsed="1" w:qFormat="1"/>
-    <w:lsdException w:name="Salutation" w:semiHidden="1" w:unhideWhenUsed="1"/>
-    <w:lsdException w:name="Date" w:semiHidden="1" w:unhideWhenUsed="1"/>
-    <w:lsdException w:name="Body Text First Indent" w:semiHidden="1" w:unhideWhenUsed="1"/>
-    <w:lsdException w:name="Body Text First Indent 2" w:semiHidden="1" w:unhideWhenUsed="1"/>
-    <w:lsdException w:name="Note Heading" w:semiHidden="1" w:unhideWhenUsed="1"/>
-    <w:lsdException w:name="Body Text 2" w:semiHidden="1" w:unhideWhenUsed="1"/>
-    <w:lsdException w:name="Body Text 3" w:semiHidden="1" w:unhideWhenUsed="1"/>
-    <w:lsdException w:name="Body Text Indent 2" w:semiHidden="1" w:unhideWhenUsed="1"/>
-    <w:lsdException w:name="Body Text Indent 3" w:semiHidden="1" w:unhideWhenUsed="1"/>
-    <w:lsdException w:name="Block Text" w:semiHidden="1" w:unhideWhenUsed="1"/>
-    <w:lsdException w:name="Hyperlink" w:semiHidden="1" w:unhideWhenUsed="1"/>
-    <w:lsdException w:name="FollowedHyperlink" w:semiHidden="1" w:unhideWhenUsed="1"/>
-    <w:lsdException w:name="Strong" w:uiPriority="22" w:qFormat="1"/>
-    <w:lsdException w:name="Emphasis" w:uiPriority="20"/>
-    <w:lsdException w:name="Document Map" w:semiHidden="1" w:unhideWhenUsed="1"/>
-    <w:lsdException w:name="Plain Text" w:semiHidden="1" w:unhideWhenUsed="1"/>
-    <w:lsdException w:name="E-mail Signature" w:semiHidden="1" w:unhideWhenUsed="1"/>
-    <w:lsdException w:name="HTML Top of Form" w:semiHidden="1" w:unhideWhenUsed="1"/>
-    <w:lsdException w:name="HTML Bottom of Form" w:semiHidden="1" w:unhideWhenUsed="1"/>
-    <w:lsdException w:name="Normal (Web)" w:semiHidden="1" w:unhideWhenUsed="1"/>
-    <w:lsdException w:name="HTML Acronym" w:semiHidden="1" w:unhideWhenUsed="1"/>
-    <w:lsdException w:name="HTML Address" w:semiHidden="1" w:unhideWhenUsed="1"/>
-    <w:lsdException w:name="HTML Cite" w:semiHidden="1" w:unhideWhenUsed="1"/>
-    <w:lsdException w:name="HTML Code" w:semiHidden="1" w:unhideWhenUsed="1"/>
-    <w:lsdException w:name="HTML Definition" w:semiHidden="1" w:unhideWhenUsed="1"/>
-    <w:lsdException w:name="HTML Keyboard" w:semiHidden="1" w:unhideWhenUsed="1"/>
-    <w:lsdException w:name="HTML Preformatted" w:semiHidden="1" w:unhideWhenUsed="1"/>
-    <w:lsdException w:name="HTML Sample" w:semiHidden="1" w:unhideWhenUsed="1"/>
-    <w:lsdException w:name="HTML Typewriter" w:semiHidden="1" w:unhideWhenUsed="1"/>
-    <w:lsdException w:name="HTML Variable" w:semiHidden="1" w:unhideWhenUsed="1"/>
-    <w:lsdException w:name="Normal Table" w:semiHidden="1" w:unhideWhenUsed="1"/>
-    <w:lsdException w:name="annotation subject" w:semiHidden="1" w:unhideWhenUsed="1"/>
-    <w:lsdException w:name="No List" w:semiHidden="1" w:unhideWhenUsed="1"/>
-    <w:lsdException w:name="Outline List 1" w:semiHidden="1" w:unhideWhenUsed="1"/>
-    <w:lsdException w:name="Outline List 2" w:semiHidden="1" w:unhideWhenUsed="1"/>
-    <w:lsdException w:name="Outline List 3" w:semiHidden="1" w:unhideWhenUsed="1"/>
-    <w:lsdException w:name="Table Simple 1" w:semiHidden="1" w:unhideWhenUsed="1"/>
-    <w:lsdException w:name="Table Simple 2" w:semiHidden="1" w:unhideWhenUsed="1"/>
-    <w:lsdException w:name="Table Simple 3" w:semiHidden="1" w:unhideWhenUsed="1"/>
-    <w:lsdException w:name="Table Classic 1" w:semiHidden="1" w:unhideWhenUsed="1"/>
-    <w:lsdException w:name="Table Classic 2" w:semiHidden="1" w:unhideWhenUsed="1"/>
-    <w:lsdException w:name="Table Classic 3" w:semiHidden="1" w:unhideWhenUsed="1"/>
-    <w:lsdException w:name="Table Classic 4" w:semiHidden="1" w:unhideWhenUsed="1"/>
-    <w:lsdException w:name="Table Colorful 1" w:semiHidden="1" w:unhideWhenUsed="1"/>
-    <w:lsdException w:name="Table Colorful 2" w:semiHidden="1" w:unhideWhenUsed="1"/>
-    <w:lsdException w:name="Table Colorful 3" w:semiHidden="1" w:unhideWhenUsed="1"/>
-    <w:lsdException w:name="Table Columns 1" w:semiHidden="1" w:unhideWhenUsed="1"/>
-    <w:lsdException w:name="Table Columns 2" w:semiHidden="1" w:unhideWhenUsed="1"/>
-    <w:lsdException w:name="Table Columns 3" w:semiHidden="1" w:unhideWhenUsed="1"/>
-    <w:lsdException w:name="Table Columns 4" w:semiHidden="1" w:unhideWhenUsed="1"/>
-    <w:lsdException w:name="Table Columns 5" w:semiHidden="1" w:unhideWhenUsed="1"/>
-    <w:lsdException w:name="Table Grid 1" w:semiHidden="1" w:unhideWhenUsed="1"/>
-    <w:lsdException w:name="Table Grid 2" w:semiHidden="1" w:unhideWhenUsed="1"/>
-    <w:lsdException w:name="Table Grid 3" w:semiHidden="1" w:unhideWhenUsed="1"/>
-    <w:lsdException w:name="Table Grid 4" w:semiHidden="1" w:unhideWhenUsed="1"/>
-    <w:lsdException w:name="Table Grid 5" w:semiHidden="1" w:unhideWhenUsed="1"/>
-    <w:lsdException w:name="Table Grid 6" w:semiHidden="1" w:unhideWhenUsed="1"/>
-    <w:lsdException w:name="Table Grid 7" w:semiHidden="1" w:unhideWhenUsed="1"/>
-    <w:lsdException w:name="Table Grid 8" w:semiHidden="1" w:unhideWhenUsed="1"/>
-    <w:lsdException w:name="Table List 1" w:semiHidden="1" w:unhideWhenUsed="1"/>
-    <w:lsdException w:name="Table List 2" w:semiHidden="1" w:unhideWhenUsed="1"/>
-    <w:lsdException w:name="Table List 3" w:semiHidden="1" w:unhideWhenUsed="1"/>
-    <w:lsdException w:name="Table List 4" w:semiHidden="1" w:unhideWhenUsed="1"/>
-    <w:lsdException w:name="Table List 5" w:semiHidden="1" w:unhideWhenUsed="1"/>
-    <w:lsdException w:name="Table List 6" w:semiHidden="1" w:unhideWhenUsed="1"/>
-    <w:lsdException w:name="Table List 7" w:semiHidden="1" w:unhideWhenUsed="1"/>
-    <w:lsdException w:name="Table List 8" w:semiHidden="1" w:unhideWhenUsed="1"/>
-    <w:lsdException w:name="Table 3D effects 1" w:semiHidden="1" w:unhideWhenUsed="1"/>
-    <w:lsdException w:name="Table 3D effects 2" w:semiHidden="1" w:unhideWhenUsed="1"/>
-    <w:lsdException w:name="Table 3D effects 3" w:semiHidden="1" w:unhideWhenUsed="1"/>
-    <w:lsdException w:name="Table Contemporary" w:semiHidden="1" w:unhideWhenUsed="1"/>
-    <w:lsdException w:name="Table Elegant" w:semiHidden="1" w:unhideWhenUsed="1"/>
-    <w:lsdException w:name="Table Professional" w:semiHidden="1" w:unhideWhenUsed="1"/>
-    <w:lsdException w:name="Table Subtle 1" w:semiHidden="1" w:unhideWhenUsed="1"/>
-    <w:lsdException w:name="Table Subtle 2" w:semiHidden="1" w:unhideWhenUsed="1"/>
-    <w:lsdException w:name="Table Web 1" w:semiHidden="1" w:unhideWhenUsed="1"/>
-    <w:lsdException w:name="Table Web 2" w:semiHidden="1" w:unhideWhenUsed="1"/>
-    <w:lsdException w:name="Table Web 3" w:semiHidden="1" w:unhideWhenUsed="1"/>
-    <w:lsdException w:name="Balloon Text" w:semiHidden="1" w:unhideWhenUsed="1"/>
-    <w:lsdException w:name="Table Grid" w:uiPriority="59"/>
-    <w:lsdException w:name="Table Theme" w:semiHidden="1" w:unhideWhenUsed="1"/>
-    <w:lsdException w:name="Placeholder Text" w:semiHidden="1"/>
-    <w:lsdException w:name="No Spacing" w:semiHidden="1" w:uiPriority="1" w:unhideWhenUsed="1" w:qFormat="1"/>
-    <w:lsdException w:name="Light Shading" w:uiPriority="60"/>
-    <w:lsdException w:name="Light List" w:uiPriority="61"/>
-    <w:lsdException w:name="Light Grid" w:uiPriority="62"/>
-    <w:lsdException w:name="Medium Shading 1" w:uiPriority="63"/>
-    <w:lsdException w:name="Medium Shading 2" w:uiPriority="64"/>
-    <w:lsdException w:name="Medium List 1" w:uiPriority="65"/>
-    <w:lsdException w:name="Medium List 2" w:uiPriority="66"/>
-    <w:lsdException w:name="Medium Grid 1" w:uiPriority="67"/>
-    <w:lsdException w:name="Medium Grid 2" w:uiPriority="68"/>
-    <w:lsdException w:name="Medium Grid 3" w:uiPriority="69"/>
-    <w:lsdException w:name="Dark List" w:uiPriority="70"/>
-    <w:lsdException w:name="Colorful Shading" w:uiPriority="71"/>
-    <w:lsdException w:name="Colorful List" w:uiPriority="72"/>
-    <w:lsdException w:name="Colorful Grid" w:uiPriority="73"/>
-    <w:lsdException w:name="Light Shading Accent 1" w:uiPriority="60"/>
-    <w:lsdException w:name="Light List Accent 1" w:uiPriority="61"/>
-    <w:lsdException w:name="Light Grid Accent 1" w:uiPriority="62"/>
-    <w:lsdException w:name="Medium Shading 1 Accent 1" w:uiPriority="63"/>
-    <w:lsdException w:name="Medium Shading 2 Accent 1" w:uiPriority="64"/>
-    <w:lsdException w:name="Medium List 1 Accent 1" w:uiPriority="65"/>
-    <w:lsdException w:name="Revision" w:semiHidden="1"/>
-    <w:lsdException w:name="List Paragraph" w:uiPriority="34" w:qFormat="1"/>
-    <w:lsdException w:name="Quote" w:uiPriority="29" w:qFormat="1"/>
-    <w:lsdException w:name="Intense Quote" w:uiPriority="30" w:qFormat="1"/>
-    <w:lsdException w:name="Medium List 2 Accent 1" w:uiPriority="66"/>
-    <w:lsdException w:name="Medium Grid 1 Accent 1" w:uiPriority="67"/>
-    <w:lsdException w:name="Medium Grid 2 Accent 1" w:uiPriority="68"/>
-    <w:lsdException w:name="Medium Grid 3 Accent 1" w:uiPriority="69"/>
-    <w:lsdException w:name="Dark List Accent 1" w:uiPriority="70"/>
-    <w:lsdException w:name="Colorful Shading Accent 1" w:uiPriority="71"/>
-    <w:lsdException w:name="Colorful List Accent 1" w:uiPriority="72"/>
-    <w:lsdException w:name="Colorful Grid Accent 1" w:uiPriority="73"/>
-    <w:lsdException w:name="Light Shading Accent 2" w:uiPriority="60"/>
-    <w:lsdException w:name="Light List Accent 2" w:uiPriority="61"/>
-    <w:lsdException w:name="Light Grid Accent 2" w:uiPriority="62"/>
-    <w:lsdException w:name="Medium Shading 1 Accent 2" w:uiPriority="63"/>
-    <w:lsdException w:name="Medium Shading 2 Accent 2" w:uiPriority="64"/>
-    <w:lsdException w:name="Medium List 1 Accent 2" w:uiPriority="65"/>
-    <w:lsdException w:name="Medium List 2 Accent 2" w:uiPriority="66"/>
-    <w:lsdException w:name="Medium Grid 1 Accent 2" w:uiPriority="67"/>
-    <w:lsdException w:name="Medium Grid 2 Accent 2" w:uiPriority="68"/>
-    <w:lsdException w:name="Medium Grid 3 Accent 2" w:uiPriority="69"/>
-    <w:lsdException w:name="Dark List Accent 2" w:uiPriority="70"/>
-    <w:lsdException w:name="Colorful Shading Accent 2" w:uiPriority="71"/>
-    <w:lsdException w:name="Colorful List Accent 2" w:uiPriority="72"/>
-    <w:lsdException w:name="Colorful Grid Accent 2" w:uiPriority="73"/>
-    <w:lsdException w:name="Light Shading Accent 3" w:uiPriority="60"/>
-    <w:lsdException w:name="Light List Accent 3" w:uiPriority="61"/>
-    <w:lsdException w:name="Light Grid Accent 3" w:uiPriority="62"/>
-    <w:lsdException w:name="Medium Shading 1 Accent 3" w:uiPriority="63"/>
-    <w:lsdException w:name="Medium Shading 2 Accent 3" w:uiPriority="64"/>
-    <w:lsdException w:name="Medium List 1 Accent 3" w:uiPriority="65"/>
-    <w:lsdException w:name="Medium List 2 Accent 3" w:uiPriority="66"/>
-    <w:lsdException w:name="Medium Grid 1 Accent 3" w:uiPriority="67"/>
-    <w:lsdException w:name="Medium Grid 2 Accent 3" w:uiPriority="68"/>
-    <w:lsdException w:name="Medium Grid 3 Accent 3" w:uiPriority="69"/>
-    <w:lsdException w:name="Dark List Accent 3" w:uiPriority="70"/>
-    <w:lsdException w:name="Colorful Shading Accent 3" w:uiPriority="71"/>
-    <w:lsdException w:name="Colorful List Accent 3" w:uiPriority="72"/>
-    <w:lsdException w:name="Colorful Grid Accent 3" w:uiPriority="73"/>
-    <w:lsdException w:name="Light Shading Accent 4" w:uiPriority="60"/>
-    <w:lsdException w:name="Light List Accent 4" w:uiPriority="61"/>
-    <w:lsdException w:name="Light Grid Accent 4" w:uiPriority="62"/>
-    <w:lsdException w:name="Medium Shading 1 Accent 4" w:uiPriority="63"/>
-    <w:lsdException w:name="Medium Shading 2 Accent 4" w:uiPriority="64"/>
-    <w:lsdException w:name="Medium List 1 Accent 4" w:uiPriority="65"/>
-    <w:lsdException w:name="Medium List 2 Accent 4" w:uiPriority="66"/>
-    <w:lsdException w:name="Medium Grid 1 Accent 4" w:uiPriority="67"/>
-    <w:lsdException w:name="Medium Grid 2 Accent 4" w:uiPriority="68"/>
-    <w:lsdException w:name="Medium Grid 3 Accent 4" w:uiPriority="69"/>
-    <w:lsdException w:name="Dark List Accent 4" w:uiPriority="70"/>
-    <w:lsdException w:name="Colorful Shading Accent 4" w:uiPriority="71"/>
-    <w:lsdException w:name="Colorful List Accent 4" w:uiPriority="72"/>
-    <w:lsdException w:name="Colorful Grid Accent 4" w:uiPriority="73"/>
-    <w:lsdException w:name="Light Shading Accent 5" w:uiPriority="60"/>
-    <w:lsdException w:name="Light List Accent 5" w:uiPriority="61"/>
-    <w:lsdException w:name="Light Grid Accent 5" w:uiPriority="62"/>
-    <w:lsdException w:name="Medium Shading 1 Accent 5" w:uiPriority="63"/>
-    <w:lsdException w:name="Medium Shading 2 Accent 5" w:uiPriority="64"/>
-    <w:lsdException w:name="Medium List 1 Accent 5" w:uiPriority="65"/>
-    <w:lsdException w:name="Medium List 2 Accent 5" w:uiPriority="66"/>
-    <w:lsdException w:name="Medium Grid 1 Accent 5" w:uiPriority="67"/>
-    <w:lsdException w:name="Medium Grid 2 Accent 5" w:uiPriority="68"/>
-    <w:lsdException w:name="Medium Grid 3 Accent 5" w:uiPriority="69"/>
-    <w:lsdException w:name="Dark List Accent 5" w:uiPriority="70"/>
-    <w:lsdException w:name="Colorful Shading Accent 5" w:uiPriority="71"/>
-    <w:lsdException w:name="Colorful List Accent 5" w:uiPriority="72"/>
-    <w:lsdException w:name="Colorful Grid Accent 5" w:uiPriority="73"/>
-    <w:lsdException w:name="Light Shading Accent 6" w:uiPriority="60"/>
-    <w:lsdException w:name="Light List Accent 6" w:uiPriority="61"/>
-    <w:lsdException w:name="Light Grid Accent 6" w:uiPriority="62"/>
-    <w:lsdException w:name="Medium Shading 1 Accent 6" w:uiPriority="63"/>
-    <w:lsdException w:name="Medium Shading 2 Accent 6" w:uiPriority="64"/>
-    <w:lsdException w:name="Medium List 1 Accent 6" w:uiPriority="65"/>
-    <w:lsdException w:name="Medium List 2 Accent 6" w:uiPriority="66"/>
-    <w:lsdException w:name="Medium Grid 1 Accent 6" w:uiPriority="67"/>
-    <w:lsdException w:name="Medium Grid 2 Accent 6" w:uiPriority="68"/>
-    <w:lsdException w:name="Medium Grid 3 Accent 6" w:uiPriority="69"/>
-    <w:lsdException w:name="Dark List Accent 6" w:uiPriority="70"/>
-    <w:lsdException w:name="Colorful Shading Accent 6" w:uiPriority="71"/>
-    <w:lsdException w:name="Colorful List Accent 6" w:uiPriority="72"/>
-    <w:lsdException w:name="Colorful Grid Accent 6" w:uiPriority="73"/>
-    <w:lsdException w:name="Subtle Emphasis" w:uiPriority="19" w:qFormat="1"/>
-    <w:lsdException w:name="Intense Emphasis" w:uiPriority="21" w:qFormat="1"/>
-    <w:lsdException w:name="Subtle Reference" w:uiPriority="31" w:qFormat="1"/>
-    <w:lsdException w:name="Intense Reference" w:uiPriority="32" w:qFormat="1"/>
-    <w:lsdException w:name="Book Title" w:uiPriority="33" w:qFormat="1"/>
-    <w:lsdException w:name="Bibliography" w:semiHidden="1" w:uiPriority="37" w:unhideWhenUsed="1"/>
-    <w:lsdException w:name="TOC Heading" w:semiHidden="1" w:uiPriority="39" w:unhideWhenUsed="1" w:qFormat="1"/>
-    <w:lsdException w:name="Plain Table 1" w:uiPriority="41"/>
-    <w:lsdException w:name="Plain Table 2" w:uiPriority="42"/>
-    <w:lsdException w:name="Plain Table 3" w:uiPriority="43"/>
-    <w:lsdException w:name="Plain Table 4" w:uiPriority="44"/>
-    <w:lsdException w:name="Plain Table 5" w:uiPriority="45"/>
-    <w:lsdException w:name="Grid Table Light" w:uiPriority="40"/>
-    <w:lsdException w:name="Grid Table 1 Light" w:uiPriority="46"/>
-    <w:lsdException w:name="Grid Table 2" w:uiPriority="47"/>
-    <w:lsdException w:name="Grid Table 3" w:uiPriority="48"/>
-    <w:lsdException w:name="Grid Table 4" w:uiPriority="49"/>
-    <w:lsdException w:name="Grid Table 5 Dark" w:uiPriority="50"/>
-    <w:lsdException w:name="Grid Table 6 Colorful" w:uiPriority="51"/>
-    <w:lsdException w:name="Grid Table 7 Colorful" w:uiPriority="52"/>
-    <w:lsdException w:name="Grid Table 1 Light Accent 1" w:uiPriority="46"/>
-    <w:lsdException w:name="Grid Table 2 Accent 1" w:uiPriority="47"/>
-    <w:lsdException w:name="Grid Table 3 Accent 1" w:uiPriority="48"/>
-    <w:lsdException w:name="Grid Table 4 Accent 1" w:uiPriority="49"/>
-    <w:lsdException w:name="Grid Table 5 Dark Accent 1" w:uiPriority="50"/>
-    <w:lsdException w:name="Grid Table 6 Colorful Accent 1" w:uiPriority="51"/>
-    <w:lsdException w:name="Grid Table 7 Colorful Accent 1" w:uiPriority="52"/>
-    <w:lsdException w:name="Grid Table 1 Light Accent 2" w:uiPriority="46"/>
-    <w:lsdException w:name="Grid Table 2 Accent 2" w:uiPriority="47"/>
-    <w:lsdException w:name="Grid Table 3 Accent 2" w:uiPriority="48"/>
-    <w:lsdException w:name="Grid Table 4 Accent 2" w:uiPriority="49"/>
-    <w:lsdException w:name="Grid Table 5 Dark Accent 2" w:uiPriority="50"/>
-    <w:lsdException w:name="Grid Table 6 Colorful Accent 2" w:uiPriority="51"/>
-    <w:lsdException w:name="Grid Table 7 Colorful Accent 2" w:uiPriority="52"/>
-    <w:lsdException w:name="Grid Table 1 Light Accent 3" w:uiPriority="46"/>
-    <w:lsdException w:name="Grid Table 2 Accent 3" w:uiPriority="47"/>
-    <w:lsdException w:name="Grid Table 3 Accent 3" w:uiPriority="48"/>
-    <w:lsdException w:name="Grid Table 4 Accent 3" w:uiPriority="49"/>
-    <w:lsdException w:name="Grid Table 5 Dark Accent 3" w:uiPriority="50"/>
-    <w:lsdException w:name="Grid Table 6 Colorful Accent 3" w:uiPriority="51"/>
-    <w:lsdException w:name="Grid Table 7 Colorful Accent 3" w:uiPriority="52"/>
-    <w:lsdException w:name="Grid Table 1 Light Accent 4" w:uiPriority="46"/>
-    <w:lsdException w:name="Grid Table 2 Accent 4" w:uiPriority="47"/>
-    <w:lsdException w:name="Grid Table 3 Accent 4" w:uiPriority="48"/>
-    <w:lsdException w:name="Grid Table 4 Accent 4" w:uiPriority="49"/>
-    <w:lsdException w:name="Grid Table 5 Dark Accent 4" w:uiPriority="50"/>
-    <w:lsdException w:name="Grid Table 6 Colorful Accent 4" w:uiPriority="51"/>
-    <w:lsdException w:name="Grid Table 7 Colorful Accent 4" w:uiPriority="52"/>
-    <w:lsdException w:name="Grid Table 1 Light Accent 5" w:uiPriority="46"/>
-    <w:lsdException w:name="Grid Table 2 Accent 5" w:uiPriority="47"/>
-    <w:lsdException w:name="Grid Table 3 Accent 5" w:uiPriority="48"/>
-    <w:lsdException w:name="Grid Table 4 Accent 5" w:uiPriority="49"/>
-    <w:lsdException w:name="Grid Table 5 Dark Accent 5" w:uiPriority="50"/>
-    <w:lsdException w:name="Grid Table 6 Colorful Accent 5" w:uiPriority="51"/>
-    <w:lsdException w:name="Grid Table 7 Colorful Accent 5" w:uiPriority="52"/>
-    <w:lsdException w:name="Grid Table 1 Light Accent 6" w:uiPriority="46"/>
-    <w:lsdException w:name="Grid Table 2 Accent 6" w:uiPriority="47"/>
-    <w:lsdException w:name="Grid Table 3 Accent 6" w:uiPriority="48"/>
-    <w:lsdException w:name="Grid Table 4 Accent 6" w:uiPriority="49"/>
-    <w:lsdException w:name="Grid Table 5 Dark Accent 6" w:uiPriority="50"/>
-    <w:lsdException w:name="Grid Table 6 Colorful Accent 6" w:uiPriority="51"/>
-    <w:lsdException w:name="Grid Table 7 Colorful Accent 6" w:uiPriority="52"/>
-    <w:lsdException w:name="List Table 1 Light" w:uiPriority="46"/>
-    <w:lsdException w:name="List Table 2" w:uiPriority="47"/>
-    <w:lsdException w:name="List Table 3" w:uiPriority="48"/>
-    <w:lsdException w:name="List Table 4" w:uiPriority="49"/>
-    <w:lsdException w:name="List Table 5 Dark" w:uiPriority="50"/>
-    <w:lsdException w:name="List Table 6 Colorful" w:uiPriority="51"/>
-    <w:lsdException w:name="List Table 7 Colorful" w:uiPriority="52"/>
-    <w:lsdException w:name="List Table 1 Light Accent 1" w:uiPriority="46"/>
-    <w:lsdException w:name="List Table 2 Accent 1" w:uiPriority="47"/>
-    <w:lsdException w:name="List Table 3 Accent 1" w:uiPriority="48"/>
-    <w:lsdException w:name="List Table 4 Accent 1" w:uiPriority="49"/>
-    <w:lsdException w:name="List Table 5 Dark Accent 1" w:uiPriority="50"/>
-    <w:lsdException w:name="List Table 6 Colorful Accent 1" w:uiPriority="51"/>
-    <w:lsdException w:name="List Table 7 Colorful Accent 1" w:uiPriority="52"/>
-    <w:lsdException w:name="List Table 1 Light Accent 2" w:uiPriority="46"/>
-    <w:lsdException w:name="List Table 2 Accent 2" w:uiPriority="47"/>
-    <w:lsdException w:name="List Table 3 Accent 2" w:uiPriority="48"/>
-    <w:lsdException w:name="List Table 4 Accent 2" w:uiPriority="49"/>
-    <w:lsdException w:name="List Table 5 Dark Accent 2" w:uiPriority="50"/>
-    <w:lsdException w:name="List Table 6 Colorful Accent 2" w:uiPriority="51"/>
-    <w:lsdException w:name="List Table 7 Colorful Accent 2" w:uiPriority="52"/>
-    <w:lsdException w:name="List Table 1 Light Accent 3" w:uiPriority="46"/>
-    <w:lsdException w:name="List Table 2 Accent 3" w:uiPriority="47"/>
-    <w:lsdException w:name="List Table 3 Accent 3" w:uiPriority="48"/>
-    <w:lsdException w:name="List Table 4 Accent 3" w:uiPriority="49"/>
-    <w:lsdException w:name="List Table 5 Dark Accent 3" w:uiPriority="50"/>
-    <w:lsdException w:name="List Table 6 Colorful Accent 3" w:uiPriority="51"/>
-    <w:lsdException w:name="List Table 7 Colorful Accent 3" w:uiPriority="52"/>
-    <w:lsdException w:name="List Table 1 Light Accent 4" w:uiPriority="46"/>
-    <w:lsdException w:name="List Table 2 Accent 4" w:uiPriority="47"/>
-    <w:lsdException w:name="List Table 3 Accent 4" w:uiPriority="48"/>
-    <w:lsdException w:name="List Table 4 Accent 4" w:uiPriority="49"/>
-    <w:lsdException w:name="List Table 5 Dark Accent 4" w:uiPriority="50"/>
-    <w:lsdException w:name="List Table 6 Colorful Accent 4" w:uiPriority="51"/>
-    <w:lsdException w:name="List Table 7 Colorful Accent 4" w:uiPriority="52"/>
-    <w:lsdException w:name="List Table 1 Light Accent 5" w:uiPriority="46"/>
-    <w:lsdException w:name="List Table 2 Accent 5" w:uiPriority="47"/>
-    <w:lsdException w:name="List Table 3 Accent 5" w:uiPriority="48"/>
-    <w:lsdException w:name="List Table 4 Accent 5" w:uiPriority="49"/>
-    <w:lsdException w:name="List Table 5 Dark Accent 5" w:uiPriority="50"/>
-    <w:lsdException w:name="List Table 6 Colorful Accent 5" w:uiPriority="51"/>
-    <w:lsdException w:name="List Table 7 Colorful Accent 5" w:uiPriority="52"/>
-    <w:lsdException w:name="List Table 1 Light Accent 6" w:uiPriority="46"/>
-    <w:lsdException w:name="List Table 2 Accent 6" w:uiPriority="47"/>
-    <w:lsdException w:name="List Table 3 Accent 6" w:uiPriority="48"/>
-    <w:lsdException w:name="List Table 4 Accent 6" w:uiPriority="49"/>
-    <w:lsdException w:name="List Table 5 Dark Accent 6" w:uiPriority="50"/>
-    <w:lsdException w:name="List Table 6 Colorful Accent 6" w:uiPriority="51"/>
-    <w:lsdException w:name="List Table 7 Colorful Accent 6" w:uiPriority="52"/>
+  <w:latentStyles w:defLockedState="0" w:defUIPriority="99" w:defSemiHidden="1" w:defUnhideWhenUsed="1" w:defQFormat="0" w:count="267">
+    <w:lsdException w:name="Normal" w:semiHidden="0" w:uiPriority="0" w:unhideWhenUsed="0"/>
+    <w:lsdException w:name="heading 1" w:semiHidden="0" w:uiPriority="9" w:unhideWhenUsed="0" w:qFormat="1"/>
+    <w:lsdException w:name="heading 2" w:semiHidden="0" w:uiPriority="3" w:unhideWhenUsed="0" w:qFormat="1"/>
+    <w:lsdException w:name="heading 3" w:semiHidden="0" w:uiPriority="3" w:unhideWhenUsed="0" w:qFormat="1"/>
+    <w:lsdException w:name="heading 4" w:semiHidden="0" w:uiPriority="0" w:unhideWhenUsed="0" w:qFormat="1"/>
+    <w:lsdException w:name="heading 5" w:semiHidden="0" w:uiPriority="0" w:unhideWhenUsed="0"/>
+    <w:lsdException w:name="heading 6" w:semiHidden="0" w:uiPriority="0" w:unhideWhenUsed="0"/>
+    <w:lsdException w:name="heading 7" w:semiHidden="0" w:uiPriority="0" w:unhideWhenUsed="0"/>
+    <w:lsdException w:name="heading 8" w:semiHidden="0" w:uiPriority="0" w:unhideWhenUsed="0"/>
+    <w:lsdException w:name="heading 9" w:semiHidden="0" w:uiPriority="0" w:unhideWhenUsed="0"/>
+    <w:lsdException w:name="toc 1" w:uiPriority="39"/>
+    <w:lsdException w:name="toc 2" w:uiPriority="39"/>
+    <w:lsdException w:name="toc 3" w:uiPriority="39"/>
+    <w:lsdException w:name="toc 4" w:uiPriority="39"/>
+    <w:lsdException w:name="toc 5" w:uiPriority="39"/>
+    <w:lsdException w:name="toc 6" w:uiPriority="39"/>
+    <w:lsdException w:name="toc 7" w:uiPriority="39"/>
+    <w:lsdException w:name="toc 8" w:uiPriority="39"/>
+    <w:lsdException w:name="toc 9" w:uiPriority="39"/>
+    <w:lsdException w:name="caption" w:uiPriority="35" w:qFormat="1"/>
+    <w:lsdException w:name="Title" w:semiHidden="0" w:uiPriority="10" w:unhideWhenUsed="0" w:qFormat="1"/>
+    <w:lsdException w:name="Default Paragraph Font" w:uiPriority="1"/>
+    <w:lsdException w:name="Body Text" w:uiPriority="4"/>
+    <w:lsdException w:name="Subtitle" w:uiPriority="1" w:qFormat="1"/>
+    <w:lsdException w:name="Strong" w:semiHidden="0" w:uiPriority="22" w:unhideWhenUsed="0" w:qFormat="1"/>
+    <w:lsdException w:name="Emphasis" w:semiHidden="0" w:uiPriority="20" w:unhideWhenUsed="0"/>
+    <w:lsdException w:name="Table Grid" w:semiHidden="0" w:uiPriority="59" w:unhideWhenUsed="0"/>
+    <w:lsdException w:name="Placeholder Text" w:unhideWhenUsed="0"/>
+    <w:lsdException w:name="No Spacing" w:uiPriority="1" w:qFormat="1"/>
+    <w:lsdException w:name="Light Shading" w:semiHidden="0" w:uiPriority="60" w:unhideWhenUsed="0"/>
+    <w:lsdException w:name="Light List" w:semiHidden="0" w:uiPriority="61" w:unhideWhenUsed="0"/>
+    <w:lsdException w:name="Light Grid" w:semiHidden="0" w:uiPriority="62" w:unhideWhenUsed="0"/>
+    <w:lsdException w:name="Medium Shading 1" w:semiHidden="0" w:uiPriority="63" w:unhideWhenUsed="0"/>
+    <w:lsdException w:name="Medium Shading 2" w:semiHidden="0" w:uiPriority="64" w:unhideWhenUsed="0"/>
+    <w:lsdException w:name="Medium List 1" w:semiHidden="0" w:uiPriority="65" w:unhideWhenUsed="0"/>
+    <w:lsdException w:name="Medium List 2" w:semiHidden="0" w:uiPriority="66" w:unhideWhenUsed="0"/>
+    <w:lsdException w:name="Medium Grid 1" w:semiHidden="0" w:uiPriority="67" w:unhideWhenUsed="0"/>
+    <w:lsdException w:name="Medium Grid 2" w:semiHidden="0" w:uiPriority="68" w:unhideWhenUsed="0"/>
+    <w:lsdException w:name="Medium Grid 3" w:semiHidden="0" w:uiPriority="69" w:unhideWhenUsed="0"/>
+    <w:lsdException w:name="Dark List" w:semiHidden="0" w:uiPriority="70" w:unhideWhenUsed="0"/>
+    <w:lsdException w:name="Colorful Shading" w:semiHidden="0" w:uiPriority="71" w:unhideWhenUsed="0"/>
+    <w:lsdException w:name="Colorful List" w:semiHidden="0" w:uiPriority="72" w:unhideWhenUsed="0"/>
+    <w:lsdException w:name="Colorful Grid" w:semiHidden="0" w:uiPriority="73" w:unhideWhenUsed="0"/>
+    <w:lsdException w:name="Light Shading Accent 1" w:semiHidden="0" w:uiPriority="60" w:unhideWhenUsed="0"/>
+    <w:lsdException w:name="Light List Accent 1" w:semiHidden="0" w:uiPriority="61" w:unhideWhenUsed="0"/>
+    <w:lsdException w:name="Light Grid Accent 1" w:semiHidden="0" w:uiPriority="62" w:unhideWhenUsed="0"/>
+    <w:lsdException w:name="Medium Shading 1 Accent 1" w:semiHidden="0" w:uiPriority="63" w:unhideWhenUsed="0"/>
+    <w:lsdException w:name="Medium Shading 2 Accent 1" w:semiHidden="0" w:uiPriority="64" w:unhideWhenUsed="0"/>
+    <w:lsdException w:name="Medium List 1 Accent 1" w:semiHidden="0" w:uiPriority="65" w:unhideWhenUsed="0"/>
+    <w:lsdException w:name="Revision" w:unhideWhenUsed="0"/>
+    <w:lsdException w:name="List Paragraph" w:semiHidden="0" w:uiPriority="34" w:unhideWhenUsed="0" w:qFormat="1"/>
+    <w:lsdException w:name="Quote" w:semiHidden="0" w:uiPriority="29" w:unhideWhenUsed="0" w:qFormat="1"/>
+    <w:lsdException w:name="Intense Quote" w:semiHidden="0" w:uiPriority="30" w:unhideWhenUsed="0" w:qFormat="1"/>
+    <w:lsdException w:name="Medium List 2 Accent 1" w:semiHidden="0" w:uiPriority="66" w:unhideWhenUsed="0"/>
+    <w:lsdException w:name="Medium Grid 1 Accent 1" w:semiHidden="0" w:uiPriority="67" w:unhideWhenUsed="0"/>
+    <w:lsdException w:name="Medium Grid 2 Accent 1" w:semiHidden="0" w:uiPriority="68" w:unhideWhenUsed="0"/>
+    <w:lsdException w:name="Medium Grid 3 Accent 1" w:semiHidden="0" w:uiPriority="69" w:unhideWhenUsed="0"/>
+    <w:lsdException w:name="Dark List Accent 1" w:semiHidden="0" w:uiPriority="70" w:unhideWhenUsed="0"/>
+    <w:lsdException w:name="Colorful Shading Accent 1" w:semiHidden="0" w:uiPriority="71" w:unhideWhenUsed="0"/>
+    <w:lsdException w:name="Colorful List Accent 1" w:semiHidden="0" w:uiPriority="72" w:unhideWhenUsed="0"/>
+    <w:lsdException w:name="Colorful Grid Accent 1" w:semiHidden="0" w:uiPriority="73" w:unhideWhenUsed="0"/>
+    <w:lsdException w:name="Light Shading Accent 2" w:semiHidden="0" w:uiPriority="60" w:unhideWhenUsed="0"/>
+    <w:lsdException w:name="Light List Accent 2" w:semiHidden="0" w:uiPriority="61" w:unhideWhenUsed="0"/>
+    <w:lsdException w:name="Light Grid Accent 2" w:semiHidden="0" w:uiPriority="62" w:unhideWhenUsed="0"/>
+    <w:lsdException w:name="Medium Shading 1 Accent 2" w:semiHidden="0" w:uiPriority="63" w:unhideWhenUsed="0"/>
+    <w:lsdException w:name="Medium Shading 2 Accent 2" w:semiHidden="0" w:uiPriority="64" w:unhideWhenUsed="0"/>
+    <w:lsdException w:name="Medium List 1 Accent 2" w:semiHidden="0" w:uiPriority="65" w:unhideWhenUsed="0"/>
+    <w:lsdException w:name="Medium List 2 Accent 2" w:semiHidden="0" w:uiPriority="66" w:unhideWhenUsed="0"/>
+    <w:lsdException w:name="Medium Grid 1 Accent 2" w:semiHidden="0" w:uiPriority="67" w:unhideWhenUsed="0"/>
+    <w:lsdException w:name="Medium Grid 2 Accent 2" w:semiHidden="0" w:uiPriority="68" w:unhideWhenUsed="0"/>
+    <w:lsdException w:name="Medium Grid 3 Accent 2" w:semiHidden="0" w:uiPriority="69" w:unhideWhenUsed="0"/>
+    <w:lsdException w:name="Dark List Accent 2" w:semiHidden="0" w:uiPriority="70" w:unhideWhenUsed="0"/>
+    <w:lsdException w:name="Colorful Shading Accent 2" w:semiHidden="0" w:uiPriority="71" w:unhideWhenUsed="0"/>
+    <w:lsdException w:name="Colorful List Accent 2" w:semiHidden="0" w:uiPriority="72" w:unhideWhenUsed="0"/>
+    <w:lsdException w:name="Colorful Grid Accent 2" w:semiHidden="0" w:uiPriority="73" w:unhideWhenUsed="0"/>
+    <w:lsdException w:name="Light Shading Accent 3" w:semiHidden="0" w:uiPriority="60" w:unhideWhenUsed="0"/>
+    <w:lsdException w:name="Light List Accent 3" w:semiHidden="0" w:uiPriority="61" w:unhideWhenUsed="0"/>
+    <w:lsdException w:name="Light Grid Accent 3" w:semiHidden="0" w:uiPriority="62" w:unhideWhenUsed="0"/>
+    <w:lsdException w:name="Medium Shading 1 Accent 3" w:semiHidden="0" w:uiPriority="63" w:unhideWhenUsed="0"/>
+    <w:lsdException w:name="Medium Shading 2 Accent 3" w:semiHidden="0" w:uiPriority="64" w:unhideWhenUsed="0"/>
+    <w:lsdException w:name="Medium List 1 Accent 3" w:semiHidden="0" w:uiPriority="65" w:unhideWhenUsed="0"/>
+    <w:lsdException w:name="Medium List 2 Accent 3" w:semiHidden="0" w:uiPriority="66" w:unhideWhenUsed="0"/>
+    <w:lsdException w:name="Medium Grid 1 Accent 3" w:semiHidden="0" w:uiPriority="67" w:unhideWhenUsed="0"/>
+    <w:lsdException w:name="Medium Grid 2 Accent 3" w:semiHidden="0" w:uiPriority="68" w:unhideWhenUsed="0"/>
+    <w:lsdException w:name="Medium Grid 3 Accent 3" w:semiHidden="0" w:uiPriority="69" w:unhideWhenUsed="0"/>
+    <w:lsdException w:name="Dark List Accent 3" w:semiHidden="0" w:uiPriority="70" w:unhideWhenUsed="0"/>
+    <w:lsdException w:name="Colorful Shading Accent 3" w:semiHidden="0" w:uiPriority="71" w:unhideWhenUsed="0"/>
+    <w:lsdException w:name="Colorful List Accent 3" w:semiHidden="0" w:uiPriority="72" w:unhideWhenUsed="0"/>
+    <w:lsdException w:name="Colorful Grid Accent 3" w:semiHidden="0" w:uiPriority="73" w:unhideWhenUsed="0"/>
+    <w:lsdException w:name="Light Shading Accent 4" w:semiHidden="0" w:uiPriority="60" w:unhideWhenUsed="0"/>
+    <w:lsdException w:name="Light List Accent 4" w:semiHidden="0" w:uiPriority="61" w:unhideWhenUsed="0"/>
+    <w:lsdException w:name="Light Grid Accent 4" w:semiHidden="0" w:uiPriority="62" w:unhideWhenUsed="0"/>
+    <w:lsdException w:name="Medium Shading 1 Accent 4" w:semiHidden="0" w:uiPriority="63" w:unhideWhenUsed="0"/>
+    <w:lsdException w:name="Medium Shading 2 Accent 4" w:semiHidden="0" w:uiPriority="64" w:unhideWhenUsed="0"/>
+    <w:lsdException w:name="Medium List 1 Accent 4" w:semiHidden="0" w:uiPriority="65" w:unhideWhenUsed="0"/>
+    <w:lsdException w:name="Medium List 2 Accent 4" w:semiHidden="0" w:uiPriority="66" w:unhideWhenUsed="0"/>
+    <w:lsdException w:name="Medium Grid 1 Accent 4" w:semiHidden="0" w:uiPriority="67" w:unhideWhenUsed="0"/>
+    <w:lsdException w:name="Medium Grid 2 Accent 4" w:semiHidden="0" w:uiPriority="68" w:unhideWhenUsed="0"/>
+    <w:lsdException w:name="Medium Grid 3 Accent 4" w:semiHidden="0" w:uiPriority="69" w:unhideWhenUsed="0"/>
+    <w:lsdException w:name="Dark List Accent 4" w:semiHidden="0" w:uiPriority="70" w:unhideWhenUsed="0"/>
+    <w:lsdException w:name="Colorful Shading Accent 4" w:semiHidden="0" w:uiPriority="71" w:unhideWhenUsed="0"/>
+    <w:lsdException w:name="Colorful List Accent 4" w:semiHidden="0" w:uiPriority="72" w:unhideWhenUsed="0"/>
+    <w:lsdException w:name="Colorful Grid Accent 4" w:semiHidden="0" w:uiPriority="73" w:unhideWhenUsed="0"/>
+    <w:lsdException w:name="Light Shading Accent 5" w:semiHidden="0" w:uiPriority="60" w:unhideWhenUsed="0"/>
+    <w:lsdException w:name="Light List Accent 5" w:semiHidden="0" w:uiPriority="61" w:unhideWhenUsed="0"/>
+    <w:lsdException w:name="Light Grid Accent 5" w:semiHidden="0" w:uiPriority="62" w:unhideWhenUsed="0"/>
+    <w:lsdException w:name="Medium Shading 1 Accent 5" w:semiHidden="0" w:uiPriority="63" w:unhideWhenUsed="0"/>
+    <w:lsdException w:name="Medium Shading 2 Accent 5" w:semiHidden="0" w:uiPriority="64" w:unhideWhenUsed="0"/>
+    <w:lsdException w:name="Medium List 1 Accent 5" w:semiHidden="0" w:uiPriority="65" w:unhideWhenUsed="0"/>
+    <w:lsdException w:name="Medium List 2 Accent 5" w:semiHidden="0" w:uiPriority="66" w:unhideWhenUsed="0"/>
+    <w:lsdException w:name="Medium Grid 1 Accent 5" w:semiHidden="0" w:uiPriority="67" w:unhideWhenUsed="0"/>
+    <w:lsdException w:name="Medium Grid 2 Accent 5" w:semiHidden="0" w:uiPriority="68" w:unhideWhenUsed="0"/>
+    <w:lsdException w:name="Medium Grid 3 Accent 5" w:semiHidden="0" w:uiPriority="69" w:unhideWhenUsed="0"/>
+    <w:lsdException w:name="Dark List Accent 5" w:semiHidden="0" w:uiPriority="70" w:unhideWhenUsed="0"/>
+    <w:lsdException w:name="Colorful Shading Accent 5" w:semiHidden="0" w:uiPriority="71" w:unhideWhenUsed="0"/>
+    <w:lsdException w:name="Colorful List Accent 5" w:semiHidden="0" w:uiPriority="72" w:unhideWhenUsed="0"/>
+    <w:lsdException w:name="Colorful Grid Accent 5" w:semiHidden="0" w:uiPriority="73" w:unhideWhenUsed="0"/>
+    <w:lsdException w:name="Light Shading Accent 6" w:semiHidden="0" w:uiPriority="60" w:unhideWhenUsed="0"/>
+    <w:lsdException w:name="Light List Accent 6" w:semiHidden="0" w:uiPriority="61" w:unhideWhenUsed="0"/>
+    <w:lsdException w:name="Light Grid Accent 6" w:semiHidden="0" w:uiPriority="62" w:unhideWhenUsed="0"/>
+    <w:lsdException w:name="Medium Shading 1 Accent 6" w:semiHidden="0" w:uiPriority="63" w:unhideWhenUsed="0"/>
+    <w:lsdException w:name="Medium Shading 2 Accent 6" w:semiHidden="0" w:uiPriority="64" w:unhideWhenUsed="0"/>
+    <w:lsdException w:name="Medium List 1 Accent 6" w:semiHidden="0" w:uiPriority="65" w:unhideWhenUsed="0"/>
+    <w:lsdException w:name="Medium List 2 Accent 6" w:semiHidden="0" w:uiPriority="66" w:unhideWhenUsed="0"/>
+    <w:lsdException w:name="Medium Grid 1 Accent 6" w:semiHidden="0" w:uiPriority="67" w:unhideWhenUsed="0"/>
+    <w:lsdException w:name="Medium Grid 2 Accent 6" w:semiHidden="0" w:uiPriority="68" w:unhideWhenUsed="0"/>
+    <w:lsdException w:name="Medium Grid 3 Accent 6" w:semiHidden="0" w:uiPriority="69" w:unhideWhenUsed="0"/>
+    <w:lsdException w:name="Dark List Accent 6" w:semiHidden="0" w:uiPriority="70" w:unhideWhenUsed="0"/>
+    <w:lsdException w:name="Colorful Shading Accent 6" w:semiHidden="0" w:uiPriority="71" w:unhideWhenUsed="0"/>
+    <w:lsdException w:name="Colorful List Accent 6" w:semiHidden="0" w:uiPriority="72" w:unhideWhenUsed="0"/>
+    <w:lsdException w:name="Colorful Grid Accent 6" w:semiHidden="0" w:uiPriority="73" w:unhideWhenUsed="0"/>
+    <w:lsdException w:name="Subtle Emphasis" w:semiHidden="0" w:uiPriority="19" w:unhideWhenUsed="0" w:qFormat="1"/>
+    <w:lsdException w:name="Intense Emphasis" w:semiHidden="0" w:uiPriority="21" w:unhideWhenUsed="0" w:qFormat="1"/>
+    <w:lsdException w:name="Subtle Reference" w:semiHidden="0" w:uiPriority="31" w:unhideWhenUsed="0" w:qFormat="1"/>
+    <w:lsdException w:name="Intense Reference" w:semiHidden="0" w:uiPriority="32" w:unhideWhenUsed="0" w:qFormat="1"/>
+    <w:lsdException w:name="Book Title" w:semiHidden="0" w:uiPriority="33" w:unhideWhenUsed="0" w:qFormat="1"/>
+    <w:lsdException w:name="Bibliography" w:uiPriority="37"/>
+    <w:lsdException w:name="TOC Heading" w:uiPriority="39" w:qFormat="1"/>
+  </w:latentStyles>
+  <w:style w:type="paragraph" w:default="1" w:styleId="Normal">
+    <w:name w:val="Normal"/>
+    <w:semiHidden/>
+    <w:rsid w:val="00E313DE"/>
+    <w:rPr>
+      <w:lang w:eastAsia="en-US"/>
+    </w:rPr>
+  </w:style>
+  <w:style w:type="paragraph" w:styleId="Heading1">
+    <w:name w:val="heading 1"/>
+    <w:basedOn w:val="Normal"/>
+    <w:next w:val="BodyText"/>
+    <w:link w:val="Heading1Char"/>
+    <w:uiPriority w:val="9"/>
+    <w:qFormat/>
+    <w:rsid w:val="003309A1"/>
+    <w:pPr>
+      <w:keepNext/>
+      <w:numPr>
+        <w:numId w:val="1"/>
+      </w:numPr>
+      <w:spacing w:before="100" w:beforeAutospacing="1" w:after="280"/>
+      <w:outlineLvl w:val="0"/>
+    </w:pPr>
+    <w:rPr>
+      <w:rFonts w:ascii="Helvetica" w:hAnsi="Helvetica"/>
+      <w:b/>
+      <w:caps/>
+      <w:kern w:val="28"/>
+      <w:sz w:val="28"/>
+    </w:rPr>
+  </w:style>
+  <w:style w:type="paragraph" w:styleId="Heading2">
+    <w:name w:val="heading 2"/>
+    <w:basedOn w:val="Normal"/>
+    <w:next w:val="BodyText"/>
+    <w:link w:val="Heading2Char"/>
+    <w:uiPriority w:val="3"/>
+    <w:qFormat/>
+    <w:rsid w:val="003309A1"/>
+    <w:pPr>
+      <w:keepNext/>
+      <w:numPr>
+        <w:ilvl w:val="1"/>
+        <w:numId w:val="1"/>
+      </w:numPr>
+      <w:spacing w:before="100" w:beforeAutospacing="1" w:after="240"/>
+      <w:outlineLvl w:val="1"/>
+    </w:pPr>
+    <w:rPr>
+      <w:rFonts w:ascii="Helvetica" w:hAnsi="Helvetica"/>
+      <w:b/>
+    </w:rPr>
+  </w:style>
+  <w:style w:type="paragraph" w:styleId="Heading3">
+    <w:name w:val="heading 3"/>
+    <w:basedOn w:val="Normal"/>
+    <w:next w:val="BodyText"/>
+    <w:link w:val="Heading3Char"/>
+    <w:uiPriority w:val="3"/>
+    <w:qFormat/>
+    <w:rsid w:val="003309A1"/>
+    <w:pPr>
+      <w:keepNext/>
+      <w:numPr>
+        <w:ilvl w:val="2"/>
+        <w:numId w:val="1"/>
+      </w:numPr>
+      <w:spacing w:before="100" w:beforeAutospacing="1" w:after="200"/>
+      <w:outlineLvl w:val="2"/>
+    </w:pPr>
+    <w:rPr>
+      <w:rFonts w:ascii="Times" w:hAnsi="Times"/>
+      <w:b/>
+    </w:rPr>
+  </w:style>
+  <w:style w:type="paragraph" w:styleId="Heading4">
+    <w:name w:val="heading 4"/>
+    <w:basedOn w:val="Normal"/>
+    <w:next w:val="Normal"/>
+    <w:qFormat/>
+    <w:rsid w:val="00E313DE"/>
+    <w:pPr>
+      <w:keepNext/>
+      <w:numPr>
+        <w:ilvl w:val="3"/>
+        <w:numId w:val="1"/>
+      </w:numPr>
+      <w:spacing w:before="240" w:after="60"/>
+      <w:outlineLvl w:val="3"/>
+    </w:pPr>
+    <w:rPr>
+      <w:rFonts w:ascii="Times" w:hAnsi="Times"/>
+      <w:b/>
+    </w:rPr>
+  </w:style>
+  <w:style w:type="paragraph" w:styleId="Heading5">
+    <w:name w:val="heading 5"/>
+    <w:basedOn w:val="Normal"/>
+    <w:next w:val="Normal"/>
+    <w:semiHidden/>
+    <w:rsid w:val="00A7483E"/>
+    <w:pPr>
+      <w:numPr>
+        <w:ilvl w:val="4"/>
+        <w:numId w:val="1"/>
+      </w:numPr>
+      <w:spacing w:before="240" w:after="60"/>
+      <w:outlineLvl w:val="4"/>
+    </w:pPr>
+    <w:rPr>
+      <w:rFonts w:ascii="Helvetica" w:hAnsi="Helvetica"/>
+      <w:sz w:val="22"/>
+    </w:rPr>
+  </w:style>
+  <w:style w:type="paragraph" w:styleId="Heading6">
+    <w:name w:val="heading 6"/>
+    <w:basedOn w:val="Normal"/>
+    <w:next w:val="Normal"/>
+    <w:semiHidden/>
+    <w:rsid w:val="00A7483E"/>
+    <w:pPr>
+      <w:numPr>
+        <w:ilvl w:val="5"/>
+        <w:numId w:val="1"/>
+      </w:numPr>
+      <w:spacing w:before="240" w:after="60"/>
+      <w:outlineLvl w:val="5"/>
+    </w:pPr>
+    <w:rPr>
+      <w:rFonts w:ascii="Helvetica" w:hAnsi="Helvetica"/>
+      <w:i/>
+      <w:sz w:val="22"/>
+    </w:rPr>
+  </w:style>
+  <w:style w:type="paragraph" w:styleId="Heading7">
+    <w:name w:val="heading 7"/>
+    <w:basedOn w:val="Normal"/>
+    <w:next w:val="Normal"/>
+    <w:semiHidden/>
+    <w:rsid w:val="00A7483E"/>
+    <w:pPr>
+      <w:numPr>
+        <w:ilvl w:val="6"/>
+        <w:numId w:val="1"/>
+      </w:numPr>
+      <w:spacing w:before="240" w:after="60"/>
+      <w:outlineLvl w:val="6"/>
+    </w:pPr>
+    <w:rPr>
+      <w:rFonts w:ascii="Helvetica" w:hAnsi="Helvetica"/>
+    </w:rPr>
+  </w:style>
+  <w:style w:type="paragraph" w:styleId="Heading8">
+    <w:name w:val="heading 8"/>
+    <w:basedOn w:val="Normal"/>
+    <w:next w:val="Normal"/>
+    <w:semiHidden/>
+    <w:rsid w:val="00A7483E"/>
+    <w:pPr>
+      <w:numPr>
+        <w:ilvl w:val="7"/>
+        <w:numId w:val="1"/>
+      </w:numPr>
+      <w:spacing w:before="240" w:after="60"/>
+      <w:outlineLvl w:val="7"/>
+    </w:pPr>
+    <w:rPr>
+      <w:rFonts w:ascii="Helvetica" w:hAnsi="Helvetica"/>
+      <w:i/>
+    </w:rPr>
+  </w:style>
+  <w:style w:type="paragraph" w:styleId="Heading9">
+    <w:name w:val="heading 9"/>
+    <w:basedOn w:val="Normal"/>
+    <w:next w:val="Normal"/>
+    <w:semiHidden/>
+    <w:rsid w:val="00A7483E"/>
+    <w:pPr>
+      <w:numPr>
+        <w:ilvl w:val="8"/>
+        <w:numId w:val="1"/>
+      </w:numPr>
+      <w:spacing w:before="240" w:after="60"/>
+      <w:outlineLvl w:val="8"/>
+    </w:pPr>
+    <w:rPr>
+      <w:rFonts w:ascii="Helvetica" w:hAnsi="Helvetica"/>
+      <w:i/>
+      <w:sz w:val="18"/>
+    </w:rPr>
+  </w:style>
+  <w:style w:type="character" w:default="1" w:styleId="DefaultParagraphFont">
+    <w:name w:val="Default Paragraph Font"/>
+    <w:uiPriority w:val="1"/>
+    <w:semiHidden/>
+    <w:unhideWhenUsed/>
+  </w:style>
+  <w:style w:type="table" w:default="1" w:styleId="TableNormal">
+    <w:name w:val="Normal Table"/>
+    <w:uiPriority w:val="99"/>
+    <w:semiHidden/>
+    <w:unhideWhenUsed/>
+    <w:tblPr>
+      <w:tblInd w:w="0" w:type="dxa"/>
+      <w:tblCellMar>
+        <w:top w:w="0" w:type="dxa"/>
+        <w:left w:w="108" w:type="dxa"/>
+        <w:bottom w:w="0" w:type="dxa"/>
+        <w:right w:w="108" w:type="dxa"/>
+      </w:tblCellMar>
+    </w:tblPr>
+  </w:style>
+  <w:style w:type="numbering" w:default="1" w:styleId="NoList">
+    <w:name w:val="No List"/>
+    <w:uiPriority w:val="99"/>
+    <w:semiHidden/>
+    <w:unhideWhenUsed/>
+  </w:style>
+  <w:style w:type="paragraph" w:styleId="Header">
+    <w:name w:val="header"/>
+    <w:basedOn w:val="Normal"/>
+    <w:semiHidden/>
+    <w:rsid w:val="00A7483E"/>
+    <w:pPr>
+      <w:tabs>
+        <w:tab w:val="center" w:pos="4153"/>
+        <w:tab w:val="right" w:pos="8306"/>
+      </w:tabs>
+    </w:pPr>
+    <w:rPr>
+      <w:i/>
+      <w:sz w:val="18"/>
+    </w:rPr>
+  </w:style>
+  <w:style w:type="paragraph" w:styleId="Footer">
+    <w:name w:val="footer"/>
+    <w:basedOn w:val="Normal"/>
+    <w:uiPriority w:val="1"/>
+    <w:unhideWhenUsed/>
+    <w:rsid w:val="00A7483E"/>
+    <w:pPr>
+      <w:tabs>
+        <w:tab w:val="center" w:pos="4153"/>
+        <w:tab w:val="right" w:pos="8306"/>
+      </w:tabs>
+    </w:pPr>
+    <w:rPr>
+      <w:i/>
+      <w:sz w:val="18"/>
+    </w:rPr>
+  </w:style>
+  <w:style w:type="character" w:styleId="PageNumber">
+    <w:name w:val="page number"/>
+    <w:basedOn w:val="DefaultParagraphFont"/>
+    <w:semiHidden/>
+    <w:unhideWhenUsed/>
+    <w:rsid w:val="00A7483E"/>
+  </w:style>
+  <w:style w:type="paragraph" w:styleId="TOC1">
+    <w:name w:val="toc 1"/>
+    <w:basedOn w:val="Normal"/>
+    <w:next w:val="Normal"/>
+    <w:uiPriority w:val="39"/>
+    <w:rsid w:val="003309A1"/>
+    <w:pPr>
+      <w:tabs>
+        <w:tab w:val="right" w:leader="dot" w:pos="8306"/>
+      </w:tabs>
+    </w:pPr>
+    <w:rPr>
+      <w:caps/>
+    </w:rPr>
+  </w:style>
+  <w:style w:type="paragraph" w:customStyle="1" w:styleId="UnnumHeading1">
+    <w:name w:val="Unnum Heading 1"/>
+    <w:basedOn w:val="Heading1"/>
+    <w:next w:val="BodyText"/>
+    <w:link w:val="UnnumHeading1Char"/>
+    <w:uiPriority w:val="2"/>
+    <w:qFormat/>
+    <w:rsid w:val="003309A1"/>
+    <w:pPr>
+      <w:numPr>
+        <w:numId w:val="0"/>
+      </w:numPr>
+    </w:pPr>
+  </w:style>
+  <w:style w:type="paragraph" w:styleId="TOC2">
+    <w:name w:val="toc 2"/>
+    <w:basedOn w:val="Normal"/>
+    <w:next w:val="Normal"/>
+    <w:uiPriority w:val="39"/>
+    <w:rsid w:val="00A7483E"/>
+    <w:pPr>
+      <w:tabs>
+        <w:tab w:val="right" w:leader="dot" w:pos="8306"/>
+      </w:tabs>
+      <w:ind w:left="200"/>
+    </w:pPr>
+  </w:style>
+  <w:style w:type="paragraph" w:styleId="Title">
+    <w:name w:val="Title"/>
+    <w:basedOn w:val="Normal"/>
+    <w:link w:val="TitleChar"/>
+    <w:uiPriority w:val="10"/>
+    <w:qFormat/>
+    <w:rsid w:val="0047267A"/>
+    <w:pPr>
+      <w:spacing w:before="720"/>
+      <w:jc w:val="center"/>
+    </w:pPr>
+    <w:rPr>
+      <w:b/>
+      <w:sz w:val="28"/>
+    </w:rPr>
+  </w:style>
+  <w:style w:type="character" w:styleId="PlaceholderText">
+    <w:name w:val="Placeholder Text"/>
+    <w:basedOn w:val="DefaultParagraphFont"/>
+    <w:uiPriority w:val="99"/>
+    <w:semiHidden/>
+    <w:rsid w:val="001F5425"/>
+    <w:rPr>
+      <w:color w:val="808080"/>
+    </w:rPr>
+  </w:style>
+  <w:style w:type="paragraph" w:styleId="BalloonText">
+    <w:name w:val="Balloon Text"/>
+    <w:basedOn w:val="Normal"/>
+    <w:link w:val="BalloonTextChar"/>
+    <w:uiPriority w:val="99"/>
+    <w:semiHidden/>
+    <w:unhideWhenUsed/>
+    <w:rsid w:val="001F5425"/>
+    <w:rPr>
+      <w:rFonts w:ascii="Tahoma" w:hAnsi="Tahoma" w:cs="Tahoma"/>
+      <w:sz w:val="16"/>
+      <w:szCs w:val="16"/>
+    </w:rPr>
+  </w:style>
+  <w:style w:type="character" w:customStyle="1" w:styleId="BalloonTextChar">
+    <w:name w:val="Balloon Text Char"/>
+    <w:basedOn w:val="DefaultParagraphFont"/>
+    <w:link w:val="BalloonText"/>
+    <w:uiPriority w:val="99"/>
+    <w:semiHidden/>
+    <w:rsid w:val="001F5425"/>
+    <w:rPr>
+      <w:rFonts w:ascii="Tahoma" w:hAnsi="Tahoma" w:cs="Tahoma"/>
+      <w:sz w:val="16"/>
+      <w:szCs w:val="16"/>
+      <w:lang w:eastAsia="en-US"/>
+    </w:rPr>
+  </w:style>
+  <w:style w:type="table" w:styleId="TableGrid">
+    <w:name w:val="Table Grid"/>
+    <w:basedOn w:val="TableNormal"/>
+    <w:uiPriority w:val="59"/>
+    <w:rsid w:val="0003694C"/>
+    <w:tblPr>
+      <w:tblBorders>
+        <w:top w:val="single" w:sz="4" w:space="0" w:color="000000" w:themeColor="text1"/>
+        <w:left w:val="single" w:sz="4" w:space="0" w:color="000000" w:themeColor="text1"/>
+        <w:bottom w:val="single" w:sz="4" w:space="0" w:color="000000" w:themeColor="text1"/>
+        <w:right w:val="single" w:sz="4" w:space="0" w:color="000000" w:themeColor="text1"/>
+        <w:insideH w:val="single" w:sz="4" w:space="0" w:color="000000" w:themeColor="text1"/>
+        <w:insideV w:val="single" w:sz="4" w:space="0" w:color="000000" w:themeColor="text1"/>
+      </w:tblBorders>
+    </w:tblPr>
+  </w:style>
+  <w:style w:type="character" w:customStyle="1" w:styleId="Heading1Char">
+    <w:name w:val="Heading 1 Char"/>
+    <w:basedOn w:val="DefaultParagraphFont"/>
+    <w:link w:val="Heading1"/>
+    <w:uiPriority w:val="2"/>
+    <w:rsid w:val="001B226E"/>
+    <w:rPr>
+      <w:rFonts w:ascii="Helvetica" w:hAnsi="Helvetica"/>
+      <w:b/>
+      <w:caps/>
+      <w:kern w:val="28"/>
+      <w:sz w:val="28"/>
+      <w:lang w:eastAsia="en-US"/>
+    </w:rPr>
+  </w:style>
+  <w:style w:type="character" w:customStyle="1" w:styleId="UnnumHeading1Char">
+    <w:name w:val="Unnum Heading 1 Char"/>
+    <w:basedOn w:val="Heading1Char"/>
+    <w:link w:val="UnnumHeading1"/>
+    <w:uiPriority w:val="2"/>
+    <w:rsid w:val="001B226E"/>
+    <w:rPr>
+      <w:rFonts w:ascii="Helvetica" w:hAnsi="Helvetica"/>
+      <w:b/>
+      <w:caps/>
+      <w:kern w:val="28"/>
+      <w:sz w:val="28"/>
+      <w:lang w:eastAsia="en-US"/>
+    </w:rPr>
+  </w:style>
+  <w:style w:type="paragraph" w:styleId="BodyText">
+    <w:name w:val="Body Text"/>
+    <w:basedOn w:val="Normal"/>
+    <w:link w:val="BodyTextChar"/>
+    <w:uiPriority w:val="4"/>
+    <w:rsid w:val="00B0738E"/>
+    <w:pPr>
+      <w:spacing w:after="120"/>
+    </w:pPr>
+  </w:style>
+  <w:style w:type="character" w:customStyle="1" w:styleId="BodyTextChar">
+    <w:name w:val="Body Text Char"/>
+    <w:basedOn w:val="DefaultParagraphFont"/>
+    <w:link w:val="BodyText"/>
+    <w:uiPriority w:val="4"/>
+    <w:rsid w:val="001B226E"/>
+    <w:rPr>
+      <w:lang w:eastAsia="en-US"/>
+    </w:rPr>
+  </w:style>
+  <w:style w:type="paragraph" w:styleId="BodyTextIndent">
+    <w:name w:val="Body Text Indent"/>
+    <w:basedOn w:val="Normal"/>
+    <w:link w:val="BodyTextIndentChar"/>
+    <w:uiPriority w:val="99"/>
+    <w:semiHidden/>
+    <w:unhideWhenUsed/>
+    <w:rsid w:val="00E563D9"/>
+    <w:pPr>
+      <w:spacing w:after="120"/>
+      <w:ind w:left="283"/>
+    </w:pPr>
+  </w:style>
+  <w:style w:type="character" w:customStyle="1" w:styleId="BodyTextIndentChar">
+    <w:name w:val="Body Text Indent Char"/>
+    <w:basedOn w:val="DefaultParagraphFont"/>
+    <w:link w:val="BodyTextIndent"/>
+    <w:uiPriority w:val="99"/>
+    <w:semiHidden/>
+    <w:rsid w:val="00E563D9"/>
+    <w:rPr>
+      <w:lang w:eastAsia="en-US"/>
+    </w:rPr>
+  </w:style>
+  <w:style w:type="paragraph" w:customStyle="1" w:styleId="bibentry">
+    <w:name w:val="bibentry"/>
+    <w:basedOn w:val="Normal"/>
+    <w:uiPriority w:val="5"/>
+    <w:rsid w:val="001B226E"/>
+    <w:pPr>
+      <w:ind w:left="426" w:hanging="426"/>
+      <w:contextualSpacing/>
+    </w:pPr>
+  </w:style>
+  <w:style w:type="paragraph" w:styleId="ListParagraph">
+    <w:name w:val="List Paragraph"/>
+    <w:basedOn w:val="Normal"/>
+    <w:uiPriority w:val="34"/>
+    <w:semiHidden/>
+    <w:qFormat/>
+    <w:rsid w:val="00BA41FE"/>
+    <w:pPr>
+      <w:ind w:left="720"/>
+      <w:contextualSpacing/>
+    </w:pPr>
+  </w:style>
+  <w:style w:type="paragraph" w:styleId="Caption">
+    <w:name w:val="caption"/>
+    <w:basedOn w:val="Normal"/>
+    <w:next w:val="Normal"/>
+    <w:uiPriority w:val="35"/>
+    <w:unhideWhenUsed/>
+    <w:qFormat/>
+    <w:rsid w:val="001C59C0"/>
+    <w:pPr>
+      <w:spacing w:after="200"/>
+    </w:pPr>
+    <w:rPr>
+      <w:b/>
+      <w:bCs/>
+      <w:sz w:val="18"/>
+      <w:szCs w:val="18"/>
+    </w:rPr>
+  </w:style>
+  <w:style w:type="paragraph" w:styleId="Subtitle">
+    <w:name w:val="Subtitle"/>
+    <w:basedOn w:val="Normal"/>
+    <w:next w:val="Normal"/>
+    <w:link w:val="SubtitleChar"/>
+    <w:uiPriority w:val="1"/>
+    <w:qFormat/>
+    <w:rsid w:val="0047267A"/>
+    <w:pPr>
+      <w:spacing w:after="280"/>
+      <w:jc w:val="center"/>
+    </w:pPr>
+    <w:rPr>
+      <w:b/>
+      <w:sz w:val="28"/>
+    </w:rPr>
+  </w:style>
+  <w:style w:type="character" w:customStyle="1" w:styleId="SubtitleChar">
+    <w:name w:val="Subtitle Char"/>
+    <w:basedOn w:val="DefaultParagraphFont"/>
+    <w:link w:val="Subtitle"/>
+    <w:uiPriority w:val="1"/>
+    <w:rsid w:val="0047267A"/>
+    <w:rPr>
+      <w:b/>
+      <w:sz w:val="28"/>
+      <w:lang w:eastAsia="en-US"/>
+    </w:rPr>
+  </w:style>
+  <w:style w:type="paragraph" w:styleId="FootnoteText">
+    <w:name w:val="footnote text"/>
+    <w:basedOn w:val="Normal"/>
+    <w:link w:val="FootnoteTextChar"/>
+    <w:uiPriority w:val="99"/>
+    <w:semiHidden/>
+    <w:unhideWhenUsed/>
+    <w:rsid w:val="006B25D5"/>
+  </w:style>
+  <w:style w:type="character" w:customStyle="1" w:styleId="FootnoteTextChar">
+    <w:name w:val="Footnote Text Char"/>
+    <w:basedOn w:val="DefaultParagraphFont"/>
+    <w:link w:val="FootnoteText"/>
+    <w:uiPriority w:val="99"/>
+    <w:semiHidden/>
+    <w:rsid w:val="006B25D5"/>
+    <w:rPr>
+      <w:lang w:eastAsia="en-US"/>
+    </w:rPr>
+  </w:style>
+  <w:style w:type="character" w:styleId="FootnoteReference">
+    <w:name w:val="footnote reference"/>
+    <w:basedOn w:val="DefaultParagraphFont"/>
+    <w:uiPriority w:val="99"/>
+    <w:semiHidden/>
+    <w:unhideWhenUsed/>
+    <w:rsid w:val="006B25D5"/>
+    <w:rPr>
+      <w:vertAlign w:val="superscript"/>
+    </w:rPr>
+  </w:style>
+  <w:style w:type="paragraph" w:styleId="Bibliography">
+    <w:name w:val="Bibliography"/>
+    <w:basedOn w:val="Normal"/>
+    <w:next w:val="Normal"/>
+    <w:uiPriority w:val="37"/>
+    <w:unhideWhenUsed/>
+    <w:rsid w:val="006B25D5"/>
+  </w:style>
+  <w:style w:type="paragraph" w:styleId="EndnoteText">
+    <w:name w:val="endnote text"/>
+    <w:basedOn w:val="Normal"/>
+    <w:link w:val="EndnoteTextChar"/>
+    <w:uiPriority w:val="99"/>
+    <w:semiHidden/>
+    <w:unhideWhenUsed/>
+    <w:rsid w:val="006B25D5"/>
+  </w:style>
+  <w:style w:type="character" w:customStyle="1" w:styleId="EndnoteTextChar">
+    <w:name w:val="Endnote Text Char"/>
+    <w:basedOn w:val="DefaultParagraphFont"/>
+    <w:link w:val="EndnoteText"/>
+    <w:uiPriority w:val="99"/>
+    <w:semiHidden/>
+    <w:rsid w:val="006B25D5"/>
+    <w:rPr>
+      <w:lang w:eastAsia="en-US"/>
+    </w:rPr>
+  </w:style>
+  <w:style w:type="character" w:styleId="EndnoteReference">
+    <w:name w:val="endnote reference"/>
+    <w:basedOn w:val="DefaultParagraphFont"/>
+    <w:uiPriority w:val="99"/>
+    <w:semiHidden/>
+    <w:unhideWhenUsed/>
+    <w:rsid w:val="006B25D5"/>
+    <w:rPr>
+      <w:vertAlign w:val="superscript"/>
+    </w:rPr>
+  </w:style>
+  <w:style w:type="character" w:styleId="Hyperlink">
+    <w:name w:val="Hyperlink"/>
+    <w:basedOn w:val="DefaultParagraphFont"/>
+    <w:uiPriority w:val="99"/>
+    <w:unhideWhenUsed/>
+    <w:rsid w:val="006B25D5"/>
+    <w:rPr>
+      <w:color w:val="0000FF" w:themeColor="hyperlink"/>
+      <w:u w:val="single"/>
+    </w:rPr>
+  </w:style>
+  <w:style w:type="character" w:customStyle="1" w:styleId="TitleChar">
+    <w:name w:val="Title Char"/>
+    <w:basedOn w:val="DefaultParagraphFont"/>
+    <w:link w:val="Title"/>
+    <w:uiPriority w:val="10"/>
+    <w:rsid w:val="00081038"/>
+    <w:rPr>
+      <w:b/>
+      <w:sz w:val="28"/>
+      <w:lang w:eastAsia="en-US"/>
+    </w:rPr>
+  </w:style>
+  <w:style w:type="paragraph" w:styleId="TOC3">
+    <w:name w:val="toc 3"/>
+    <w:basedOn w:val="Normal"/>
+    <w:next w:val="Normal"/>
+    <w:autoRedefine/>
+    <w:uiPriority w:val="39"/>
+    <w:unhideWhenUsed/>
+    <w:rsid w:val="00C15217"/>
+    <w:pPr>
+      <w:spacing w:after="100"/>
+      <w:ind w:left="400"/>
+    </w:pPr>
+  </w:style>
+  <w:style w:type="paragraph" w:styleId="TOC4">
+    <w:name w:val="toc 4"/>
+    <w:basedOn w:val="Normal"/>
+    <w:next w:val="Normal"/>
+    <w:autoRedefine/>
+    <w:uiPriority w:val="39"/>
+    <w:unhideWhenUsed/>
+    <w:rsid w:val="00C15217"/>
+    <w:pPr>
+      <w:spacing w:after="100"/>
+      <w:ind w:left="600"/>
+    </w:pPr>
+  </w:style>
+  <w:style w:type="character" w:customStyle="1" w:styleId="Heading3Char">
+    <w:name w:val="Heading 3 Char"/>
+    <w:basedOn w:val="DefaultParagraphFont"/>
+    <w:link w:val="Heading3"/>
+    <w:uiPriority w:val="3"/>
+    <w:rsid w:val="00815D82"/>
+    <w:rPr>
+      <w:rFonts w:ascii="Times" w:hAnsi="Times"/>
+      <w:b/>
+      <w:lang w:eastAsia="en-US"/>
+    </w:rPr>
+  </w:style>
+  <w:style w:type="character" w:customStyle="1" w:styleId="Heading2Char">
+    <w:name w:val="Heading 2 Char"/>
+    <w:basedOn w:val="DefaultParagraphFont"/>
+    <w:link w:val="Heading2"/>
+    <w:uiPriority w:val="3"/>
+    <w:rsid w:val="00B95EE0"/>
+    <w:rPr>
+      <w:rFonts w:ascii="Helvetica" w:hAnsi="Helvetica"/>
+      <w:b/>
+      <w:lang w:eastAsia="en-US"/>
+    </w:rPr>
+  </w:style>
+  <w:style w:type="paragraph" w:styleId="Revision">
+    <w:name w:val="Revision"/>
+    <w:hidden/>
+    <w:uiPriority w:val="99"/>
+    <w:semiHidden/>
+    <w:rsid w:val="00A51004"/>
+    <w:rPr>
+      <w:lang w:eastAsia="en-US"/>
+    </w:rPr>
+  </w:style>
+  <w:style w:type="character" w:styleId="SubtleEmphasis">
+    <w:name w:val="Subtle Emphasis"/>
+    <w:basedOn w:val="DefaultParagraphFont"/>
+    <w:uiPriority w:val="19"/>
+    <w:qFormat/>
+    <w:rsid w:val="00421546"/>
+    <w:rPr>
+      <w:i/>
+      <w:iCs/>
+      <w:color w:val="808080" w:themeColor="text1" w:themeTint="7F"/>
+    </w:rPr>
+  </w:style>
+</w:styles>
+</file>
+
+<file path=word/stylesWithEffects.xml><?xml version="1.0" encoding="utf-8"?>
+<w:styles xmlns:wpc="http://schemas.microsoft.com/office/word/2010/wordprocessingCanvas" xmlns:mc="http://schemas.openxmlformats.org/markup-compatibility/2006" xmlns:o="urn:schemas-microsoft-com:office:office" xmlns:r="http://schemas.openxmlformats.org/officeDocument/2006/relationships" xmlns:m="http://schemas.openxmlformats.org/officeDocument/2006/math" xmlns:v="urn:schemas-microsoft-com:vml" xmlns:wp14="http://schemas.microsoft.com/office/word/2010/wordprocessingDrawing" xmlns:wp="http://schemas.openxmlformats.org/drawingml/2006/wordprocessingDrawing" xmlns:w10="urn:schemas-microsoft-com:office:word" xmlns:w="http://schemas.openxmlformats.org/wordprocessingml/2006/main" xmlns:w14="http://schemas.microsoft.com/office/word/2010/wordml" xmlns:wpg="http://schemas.microsoft.com/office/word/2010/wordprocessingGroup" xmlns:wpi="http://schemas.microsoft.com/office/word/2010/wordprocessingInk" xmlns:wne="http://schemas.microsoft.com/office/word/2006/wordml" xmlns:wps="http://schemas.microsoft.com/office/word/2010/wordprocessingShape" mc:Ignorable="w14 wp14">
+  <w:docDefaults>
+    <w:rPrDefault>
+      <w:rPr>
+        <w:rFonts w:ascii="Times New Roman" w:eastAsia="Times New Roman" w:hAnsi="Times New Roman" w:cs="Times New Roman"/>
+        <w:lang w:val="en-GB" w:eastAsia="en-GB" w:bidi="ar-SA"/>
+      </w:rPr>
+    </w:rPrDefault>
+    <w:pPrDefault/>
+  </w:docDefaults>
+  <w:latentStyles w:defLockedState="0" w:defUIPriority="99" w:defSemiHidden="1" w:defUnhideWhenUsed="1" w:defQFormat="0" w:count="267">
+    <w:lsdException w:name="Normal" w:semiHidden="0" w:uiPriority="0" w:unhideWhenUsed="0"/>
+    <w:lsdException w:name="heading 1" w:semiHidden="0" w:uiPriority="9" w:unhideWhenUsed="0" w:qFormat="1"/>
+    <w:lsdException w:name="heading 2" w:semiHidden="0" w:uiPriority="3" w:unhideWhenUsed="0" w:qFormat="1"/>
+    <w:lsdException w:name="heading 3" w:semiHidden="0" w:uiPriority="3" w:unhideWhenUsed="0" w:qFormat="1"/>
+    <w:lsdException w:name="heading 4" w:semiHidden="0" w:uiPriority="0" w:unhideWhenUsed="0" w:qFormat="1"/>
+    <w:lsdException w:name="heading 5" w:semiHidden="0" w:uiPriority="0" w:unhideWhenUsed="0"/>
+    <w:lsdException w:name="heading 6" w:semiHidden="0" w:uiPriority="0" w:unhideWhenUsed="0"/>
+    <w:lsdException w:name="heading 7" w:semiHidden="0" w:uiPriority="0" w:unhideWhenUsed="0"/>
+    <w:lsdException w:name="heading 8" w:semiHidden="0" w:uiPriority="0" w:unhideWhenUsed="0"/>
+    <w:lsdException w:name="heading 9" w:semiHidden="0" w:uiPriority="0" w:unhideWhenUsed="0"/>
+    <w:lsdException w:name="toc 1" w:uiPriority="39"/>
+    <w:lsdException w:name="toc 2" w:uiPriority="39"/>
+    <w:lsdException w:name="toc 3" w:uiPriority="39"/>
+    <w:lsdException w:name="toc 4" w:uiPriority="39"/>
+    <w:lsdException w:name="toc 5" w:uiPriority="39"/>
+    <w:lsdException w:name="toc 6" w:uiPriority="39"/>
+    <w:lsdException w:name="toc 7" w:uiPriority="39"/>
+    <w:lsdException w:name="toc 8" w:uiPriority="39"/>
+    <w:lsdException w:name="toc 9" w:uiPriority="39"/>
+    <w:lsdException w:name="caption" w:uiPriority="35" w:qFormat="1"/>
+    <w:lsdException w:name="Title" w:semiHidden="0" w:uiPriority="10" w:unhideWhenUsed="0" w:qFormat="1"/>
+    <w:lsdException w:name="Default Paragraph Font" w:uiPriority="1"/>
+    <w:lsdException w:name="Body Text" w:uiPriority="4"/>
+    <w:lsdException w:name="Subtitle" w:uiPriority="1" w:qFormat="1"/>
+    <w:lsdException w:name="Strong" w:semiHidden="0" w:uiPriority="22" w:unhideWhenUsed="0" w:qFormat="1"/>
+    <w:lsdException w:name="Emphasis" w:semiHidden="0" w:uiPriority="20" w:unhideWhenUsed="0"/>
+    <w:lsdException w:name="Table Grid" w:semiHidden="0" w:uiPriority="59" w:unhideWhenUsed="0"/>
+    <w:lsdException w:name="Placeholder Text" w:unhideWhenUsed="0"/>
+    <w:lsdException w:name="No Spacing" w:uiPriority="1" w:qFormat="1"/>
+    <w:lsdException w:name="Light Shading" w:semiHidden="0" w:uiPriority="60" w:unhideWhenUsed="0"/>
+    <w:lsdException w:name="Light List" w:semiHidden="0" w:uiPriority="61" w:unhideWhenUsed="0"/>
+    <w:lsdException w:name="Light Grid" w:semiHidden="0" w:uiPriority="62" w:unhideWhenUsed="0"/>
+    <w:lsdException w:name="Medium Shading 1" w:semiHidden="0" w:uiPriority="63" w:unhideWhenUsed="0"/>
+    <w:lsdException w:name="Medium Shading 2" w:semiHidden="0" w:uiPriority="64" w:unhideWhenUsed="0"/>
+    <w:lsdException w:name="Medium List 1" w:semiHidden="0" w:uiPriority="65" w:unhideWhenUsed="0"/>
+    <w:lsdException w:name="Medium List 2" w:semiHidden="0" w:uiPriority="66" w:unhideWhenUsed="0"/>
+    <w:lsdException w:name="Medium Grid 1" w:semiHidden="0" w:uiPriority="67" w:unhideWhenUsed="0"/>
+    <w:lsdException w:name="Medium Grid 2" w:semiHidden="0" w:uiPriority="68" w:unhideWhenUsed="0"/>
+    <w:lsdException w:name="Medium Grid 3" w:semiHidden="0" w:uiPriority="69" w:unhideWhenUsed="0"/>
+    <w:lsdException w:name="Dark List" w:semiHidden="0" w:uiPriority="70" w:unhideWhenUsed="0"/>
+    <w:lsdException w:name="Colorful Shading" w:semiHidden="0" w:uiPriority="71" w:unhideWhenUsed="0"/>
+    <w:lsdException w:name="Colorful List" w:semiHidden="0" w:uiPriority="72" w:unhideWhenUsed="0"/>
+    <w:lsdException w:name="Colorful Grid" w:semiHidden="0" w:uiPriority="73" w:unhideWhenUsed="0"/>
+    <w:lsdException w:name="Light Shading Accent 1" w:semiHidden="0" w:uiPriority="60" w:unhideWhenUsed="0"/>
+    <w:lsdException w:name="Light List Accent 1" w:semiHidden="0" w:uiPriority="61" w:unhideWhenUsed="0"/>
+    <w:lsdException w:name="Light Grid Accent 1" w:semiHidden="0" w:uiPriority="62" w:unhideWhenUsed="0"/>
+    <w:lsdException w:name="Medium Shading 1 Accent 1" w:semiHidden="0" w:uiPriority="63" w:unhideWhenUsed="0"/>
+    <w:lsdException w:name="Medium Shading 2 Accent 1" w:semiHidden="0" w:uiPriority="64" w:unhideWhenUsed="0"/>
+    <w:lsdException w:name="Medium List 1 Accent 1" w:semiHidden="0" w:uiPriority="65" w:unhideWhenUsed="0"/>
+    <w:lsdException w:name="Revision" w:unhideWhenUsed="0"/>
+    <w:lsdException w:name="List Paragraph" w:semiHidden="0" w:uiPriority="34" w:unhideWhenUsed="0" w:qFormat="1"/>
+    <w:lsdException w:name="Quote" w:semiHidden="0" w:uiPriority="29" w:unhideWhenUsed="0" w:qFormat="1"/>
+    <w:lsdException w:name="Intense Quote" w:semiHidden="0" w:uiPriority="30" w:unhideWhenUsed="0" w:qFormat="1"/>
+    <w:lsdException w:name="Medium List 2 Accent 1" w:semiHidden="0" w:uiPriority="66" w:unhideWhenUsed="0"/>
+    <w:lsdException w:name="Medium Grid 1 Accent 1" w:semiHidden="0" w:uiPriority="67" w:unhideWhenUsed="0"/>
+    <w:lsdException w:name="Medium Grid 2 Accent 1" w:semiHidden="0" w:uiPriority="68" w:unhideWhenUsed="0"/>
+    <w:lsdException w:name="Medium Grid 3 Accent 1" w:semiHidden="0" w:uiPriority="69" w:unhideWhenUsed="0"/>
+    <w:lsdException w:name="Dark List Accent 1" w:semiHidden="0" w:uiPriority="70" w:unhideWhenUsed="0"/>
+    <w:lsdException w:name="Colorful Shading Accent 1" w:semiHidden="0" w:uiPriority="71" w:unhideWhenUsed="0"/>
+    <w:lsdException w:name="Colorful List Accent 1" w:semiHidden="0" w:uiPriority="72" w:unhideWhenUsed="0"/>
+    <w:lsdException w:name="Colorful Grid Accent 1" w:semiHidden="0" w:uiPriority="73" w:unhideWhenUsed="0"/>
+    <w:lsdException w:name="Light Shading Accent 2" w:semiHidden="0" w:uiPriority="60" w:unhideWhenUsed="0"/>
+    <w:lsdException w:name="Light List Accent 2" w:semiHidden="0" w:uiPriority="61" w:unhideWhenUsed="0"/>
+    <w:lsdException w:name="Light Grid Accent 2" w:semiHidden="0" w:uiPriority="62" w:unhideWhenUsed="0"/>
+    <w:lsdException w:name="Medium Shading 1 Accent 2" w:semiHidden="0" w:uiPriority="63" w:unhideWhenUsed="0"/>
+    <w:lsdException w:name="Medium Shading 2 Accent 2" w:semiHidden="0" w:uiPriority="64" w:unhideWhenUsed="0"/>
+    <w:lsdException w:name="Medium List 1 Accent 2" w:semiHidden="0" w:uiPriority="65" w:unhideWhenUsed="0"/>
+    <w:lsdException w:name="Medium List 2 Accent 2" w:semiHidden="0" w:uiPriority="66" w:unhideWhenUsed="0"/>
+    <w:lsdException w:name="Medium Grid 1 Accent 2" w:semiHidden="0" w:uiPriority="67" w:unhideWhenUsed="0"/>
+    <w:lsdException w:name="Medium Grid 2 Accent 2" w:semiHidden="0" w:uiPriority="68" w:unhideWhenUsed="0"/>
+    <w:lsdException w:name="Medium Grid 3 Accent 2" w:semiHidden="0" w:uiPriority="69" w:unhideWhenUsed="0"/>
+    <w:lsdException w:name="Dark List Accent 2" w:semiHidden="0" w:uiPriority="70" w:unhideWhenUsed="0"/>
+    <w:lsdException w:name="Colorful Shading Accent 2" w:semiHidden="0" w:uiPriority="71" w:unhideWhenUsed="0"/>
+    <w:lsdException w:name="Colorful List Accent 2" w:semiHidden="0" w:uiPriority="72" w:unhideWhenUsed="0"/>
+    <w:lsdException w:name="Colorful Grid Accent 2" w:semiHidden="0" w:uiPriority="73" w:unhideWhenUsed="0"/>
+    <w:lsdException w:name="Light Shading Accent 3" w:semiHidden="0" w:uiPriority="60" w:unhideWhenUsed="0"/>
+    <w:lsdException w:name="Light List Accent 3" w:semiHidden="0" w:uiPriority="61" w:unhideWhenUsed="0"/>
+    <w:lsdException w:name="Light Grid Accent 3" w:semiHidden="0" w:uiPriority="62" w:unhideWhenUsed="0"/>
+    <w:lsdException w:name="Medium Shading 1 Accent 3" w:semiHidden="0" w:uiPriority="63" w:unhideWhenUsed="0"/>
+    <w:lsdException w:name="Medium Shading 2 Accent 3" w:semiHidden="0" w:uiPriority="64" w:unhideWhenUsed="0"/>
+    <w:lsdException w:name="Medium List 1 Accent 3" w:semiHidden="0" w:uiPriority="65" w:unhideWhenUsed="0"/>
+    <w:lsdException w:name="Medium List 2 Accent 3" w:semiHidden="0" w:uiPriority="66" w:unhideWhenUsed="0"/>
+    <w:lsdException w:name="Medium Grid 1 Accent 3" w:semiHidden="0" w:uiPriority="67" w:unhideWhenUsed="0"/>
+    <w:lsdException w:name="Medium Grid 2 Accent 3" w:semiHidden="0" w:uiPriority="68" w:unhideWhenUsed="0"/>
+    <w:lsdException w:name="Medium Grid 3 Accent 3" w:semiHidden="0" w:uiPriority="69" w:unhideWhenUsed="0"/>
+    <w:lsdException w:name="Dark List Accent 3" w:semiHidden="0" w:uiPriority="70" w:unhideWhenUsed="0"/>
+    <w:lsdException w:name="Colorful Shading Accent 3" w:semiHidden="0" w:uiPriority="71" w:unhideWhenUsed="0"/>
+    <w:lsdException w:name="Colorful List Accent 3" w:semiHidden="0" w:uiPriority="72" w:unhideWhenUsed="0"/>
+    <w:lsdException w:name="Colorful Grid Accent 3" w:semiHidden="0" w:uiPriority="73" w:unhideWhenUsed="0"/>
+    <w:lsdException w:name="Light Shading Accent 4" w:semiHidden="0" w:uiPriority="60" w:unhideWhenUsed="0"/>
+    <w:lsdException w:name="Light List Accent 4" w:semiHidden="0" w:uiPriority="61" w:unhideWhenUsed="0"/>
+    <w:lsdException w:name="Light Grid Accent 4" w:semiHidden="0" w:uiPriority="62" w:unhideWhenUsed="0"/>
+    <w:lsdException w:name="Medium Shading 1 Accent 4" w:semiHidden="0" w:uiPriority="63" w:unhideWhenUsed="0"/>
+    <w:lsdException w:name="Medium Shading 2 Accent 4" w:semiHidden="0" w:uiPriority="64" w:unhideWhenUsed="0"/>
+    <w:lsdException w:name="Medium List 1 Accent 4" w:semiHidden="0" w:uiPriority="65" w:unhideWhenUsed="0"/>
+    <w:lsdException w:name="Medium List 2 Accent 4" w:semiHidden="0" w:uiPriority="66" w:unhideWhenUsed="0"/>
+    <w:lsdException w:name="Medium Grid 1 Accent 4" w:semiHidden="0" w:uiPriority="67" w:unhideWhenUsed="0"/>
+    <w:lsdException w:name="Medium Grid 2 Accent 4" w:semiHidden="0" w:uiPriority="68" w:unhideWhenUsed="0"/>
+    <w:lsdException w:name="Medium Grid 3 Accent 4" w:semiHidden="0" w:uiPriority="69" w:unhideWhenUsed="0"/>
+    <w:lsdException w:name="Dark List Accent 4" w:semiHidden="0" w:uiPriority="70" w:unhideWhenUsed="0"/>
+    <w:lsdException w:name="Colorful Shading Accent 4" w:semiHidden="0" w:uiPriority="71" w:unhideWhenUsed="0"/>
+    <w:lsdException w:name="Colorful List Accent 4" w:semiHidden="0" w:uiPriority="72" w:unhideWhenUsed="0"/>
+    <w:lsdException w:name="Colorful Grid Accent 4" w:semiHidden="0" w:uiPriority="73" w:unhideWhenUsed="0"/>
+    <w:lsdException w:name="Light Shading Accent 5" w:semiHidden="0" w:uiPriority="60" w:unhideWhenUsed="0"/>
+    <w:lsdException w:name="Light List Accent 5" w:semiHidden="0" w:uiPriority="61" w:unhideWhenUsed="0"/>
+    <w:lsdException w:name="Light Grid Accent 5" w:semiHidden="0" w:uiPriority="62" w:unhideWhenUsed="0"/>
+    <w:lsdException w:name="Medium Shading 1 Accent 5" w:semiHidden="0" w:uiPriority="63" w:unhideWhenUsed="0"/>
+    <w:lsdException w:name="Medium Shading 2 Accent 5" w:semiHidden="0" w:uiPriority="64" w:unhideWhenUsed="0"/>
+    <w:lsdException w:name="Medium List 1 Accent 5" w:semiHidden="0" w:uiPriority="65" w:unhideWhenUsed="0"/>
+    <w:lsdException w:name="Medium List 2 Accent 5" w:semiHidden="0" w:uiPriority="66" w:unhideWhenUsed="0"/>
+    <w:lsdException w:name="Medium Grid 1 Accent 5" w:semiHidden="0" w:uiPriority="67" w:unhideWhenUsed="0"/>
+    <w:lsdException w:name="Medium Grid 2 Accent 5" w:semiHidden="0" w:uiPriority="68" w:unhideWhenUsed="0"/>
+    <w:lsdException w:name="Medium Grid 3 Accent 5" w:semiHidden="0" w:uiPriority="69" w:unhideWhenUsed="0"/>
+    <w:lsdException w:name="Dark List Accent 5" w:semiHidden="0" w:uiPriority="70" w:unhideWhenUsed="0"/>
+    <w:lsdException w:name="Colorful Shading Accent 5" w:semiHidden="0" w:uiPriority="71" w:unhideWhenUsed="0"/>
+    <w:lsdException w:name="Colorful List Accent 5" w:semiHidden="0" w:uiPriority="72" w:unhideWhenUsed="0"/>
+    <w:lsdException w:name="Colorful Grid Accent 5" w:semiHidden="0" w:uiPriority="73" w:unhideWhenUsed="0"/>
+    <w:lsdException w:name="Light Shading Accent 6" w:semiHidden="0" w:uiPriority="60" w:unhideWhenUsed="0"/>
+    <w:lsdException w:name="Light List Accent 6" w:semiHidden="0" w:uiPriority="61" w:unhideWhenUsed="0"/>
+    <w:lsdException w:name="Light Grid Accent 6" w:semiHidden="0" w:uiPriority="62" w:unhideWhenUsed="0"/>
+    <w:lsdException w:name="Medium Shading 1 Accent 6" w:semiHidden="0" w:uiPriority="63" w:unhideWhenUsed="0"/>
+    <w:lsdException w:name="Medium Shading 2 Accent 6" w:semiHidden="0" w:uiPriority="64" w:unhideWhenUsed="0"/>
+    <w:lsdException w:name="Medium List 1 Accent 6" w:semiHidden="0" w:uiPriority="65" w:unhideWhenUsed="0"/>
+    <w:lsdException w:name="Medium List 2 Accent 6" w:semiHidden="0" w:uiPriority="66" w:unhideWhenUsed="0"/>
+    <w:lsdException w:name="Medium Grid 1 Accent 6" w:semiHidden="0" w:uiPriority="67" w:unhideWhenUsed="0"/>
+    <w:lsdException w:name="Medium Grid 2 Accent 6" w:semiHidden="0" w:uiPriority="68" w:unhideWhenUsed="0"/>
+    <w:lsdException w:name="Medium Grid 3 Accent 6" w:semiHidden="0" w:uiPriority="69" w:unhideWhenUsed="0"/>
+    <w:lsdException w:name="Dark List Accent 6" w:semiHidden="0" w:uiPriority="70" w:unhideWhenUsed="0"/>
+    <w:lsdException w:name="Colorful Shading Accent 6" w:semiHidden="0" w:uiPriority="71" w:unhideWhenUsed="0"/>
+    <w:lsdException w:name="Colorful List Accent 6" w:semiHidden="0" w:uiPriority="72" w:unhideWhenUsed="0"/>
+    <w:lsdException w:name="Colorful Grid Accent 6" w:semiHidden="0" w:uiPriority="73" w:unhideWhenUsed="0"/>
+    <w:lsdException w:name="Subtle Emphasis" w:semiHidden="0" w:uiPriority="19" w:unhideWhenUsed="0" w:qFormat="1"/>
+    <w:lsdException w:name="Intense Emphasis" w:semiHidden="0" w:uiPriority="21" w:unhideWhenUsed="0" w:qFormat="1"/>
+    <w:lsdException w:name="Subtle Reference" w:semiHidden="0" w:uiPriority="31" w:unhideWhenUsed="0" w:qFormat="1"/>
+    <w:lsdException w:name="Intense Reference" w:semiHidden="0" w:uiPriority="32" w:unhideWhenUsed="0" w:qFormat="1"/>
+    <w:lsdException w:name="Book Title" w:semiHidden="0" w:uiPriority="33" w:unhideWhenUsed="0" w:qFormat="1"/>
+    <w:lsdException w:name="Bibliography" w:uiPriority="37"/>
+    <w:lsdException w:name="TOC Heading" w:uiPriority="39" w:qFormat="1"/>
   </w:latentStyles>
   <w:style w:type="paragraph" w:default="1" w:styleId="Normal">
     <w:name w:val="Normal"/>
@@ -14836,7 +15450,7 @@
 </file>
 
 <file path=word/glossary/document.xml><?xml version="1.0" encoding="utf-8"?>
-<w:glossaryDocument xmlns:wpc="http://schemas.microsoft.com/office/word/2010/wordprocessingCanvas" xmlns:mc="http://schemas.openxmlformats.org/markup-compatibility/2006" xmlns:o="urn:schemas-microsoft-com:office:office" xmlns:r="http://schemas.openxmlformats.org/officeDocument/2006/relationships" xmlns:m="http://schemas.openxmlformats.org/officeDocument/2006/math" xmlns:v="urn:schemas-microsoft-com:vml" xmlns:wp14="http://schemas.microsoft.com/office/word/2010/wordprocessingDrawing" xmlns:wp="http://schemas.openxmlformats.org/drawingml/2006/wordprocessingDrawing" xmlns:w10="urn:schemas-microsoft-com:office:word" xmlns:w="http://schemas.openxmlformats.org/wordprocessingml/2006/main" xmlns:w14="http://schemas.microsoft.com/office/word/2010/wordml" xmlns:w15="http://schemas.microsoft.com/office/word/2012/wordml" xmlns:wpg="http://schemas.microsoft.com/office/word/2010/wordprocessingGroup" xmlns:wpi="http://schemas.microsoft.com/office/word/2010/wordprocessingInk" xmlns:wne="http://schemas.microsoft.com/office/word/2006/wordml" xmlns:wps="http://schemas.microsoft.com/office/word/2010/wordprocessingShape" mc:Ignorable="w14 w15 wp14">
+<w:glossaryDocument xmlns:wpc="http://schemas.microsoft.com/office/word/2010/wordprocessingCanvas" xmlns:mc="http://schemas.openxmlformats.org/markup-compatibility/2006" xmlns:o="urn:schemas-microsoft-com:office:office" xmlns:r="http://schemas.openxmlformats.org/officeDocument/2006/relationships" xmlns:m="http://schemas.openxmlformats.org/officeDocument/2006/math" xmlns:v="urn:schemas-microsoft-com:vml" xmlns:wp14="http://schemas.microsoft.com/office/word/2010/wordprocessingDrawing" xmlns:wp="http://schemas.openxmlformats.org/drawingml/2006/wordprocessingDrawing" xmlns:w10="urn:schemas-microsoft-com:office:word" xmlns:w="http://schemas.openxmlformats.org/wordprocessingml/2006/main" xmlns:w14="http://schemas.microsoft.com/office/word/2010/wordml" xmlns:wpg="http://schemas.microsoft.com/office/word/2010/wordprocessingGroup" xmlns:wpi="http://schemas.microsoft.com/office/word/2010/wordprocessingInk" xmlns:wne="http://schemas.microsoft.com/office/word/2006/wordml" xmlns:wps="http://schemas.microsoft.com/office/word/2010/wordprocessingShape" mc:Ignorable="w14 wp14">
   <w:docParts>
     <w:docPart>
       <w:docPartPr>
@@ -15017,7 +15631,7 @@
 </file>
 
 <file path=word/glossary/fontTable.xml><?xml version="1.0" encoding="utf-8"?>
-<w:fonts xmlns:mc="http://schemas.openxmlformats.org/markup-compatibility/2006" xmlns:r="http://schemas.openxmlformats.org/officeDocument/2006/relationships" xmlns:w="http://schemas.openxmlformats.org/wordprocessingml/2006/main" xmlns:w14="http://schemas.microsoft.com/office/word/2010/wordml" xmlns:w15="http://schemas.microsoft.com/office/word/2012/wordml" mc:Ignorable="w14 w15">
+<w:fonts xmlns:mc="http://schemas.openxmlformats.org/markup-compatibility/2006" xmlns:r="http://schemas.openxmlformats.org/officeDocument/2006/relationships" xmlns:w="http://schemas.openxmlformats.org/wordprocessingml/2006/main" xmlns:w14="http://schemas.microsoft.com/office/word/2010/wordml" mc:Ignorable="w14">
   <w:font w:name="Symbol">
     <w:panose1 w:val="05050102010706020507"/>
     <w:charset w:val="02"/>
@@ -15088,18 +15702,11 @@
     <w:pitch w:val="variable"/>
     <w:sig w:usb0="E00002FF" w:usb1="400004FF" w:usb2="00000000" w:usb3="00000000" w:csb0="0000019F" w:csb1="00000000"/>
   </w:font>
-  <w:font w:name="Calibri Light">
-    <w:panose1 w:val="020F0302020204030204"/>
-    <w:charset w:val="00"/>
-    <w:family w:val="swiss"/>
-    <w:pitch w:val="variable"/>
-    <w:sig w:usb0="A00002EF" w:usb1="4000207B" w:usb2="00000000" w:usb3="00000000" w:csb0="0000019F" w:csb1="00000000"/>
-  </w:font>
 </w:fonts>
 </file>
 
 <file path=word/glossary/settings.xml><?xml version="1.0" encoding="utf-8"?>
-<w:settings xmlns:mc="http://schemas.openxmlformats.org/markup-compatibility/2006" xmlns:o="urn:schemas-microsoft-com:office:office" xmlns:r="http://schemas.openxmlformats.org/officeDocument/2006/relationships" xmlns:m="http://schemas.openxmlformats.org/officeDocument/2006/math" xmlns:v="urn:schemas-microsoft-com:vml" xmlns:w10="urn:schemas-microsoft-com:office:word" xmlns:w="http://schemas.openxmlformats.org/wordprocessingml/2006/main" xmlns:w14="http://schemas.microsoft.com/office/word/2010/wordml" xmlns:w15="http://schemas.microsoft.com/office/word/2012/wordml" xmlns:sl="http://schemas.openxmlformats.org/schemaLibrary/2006/main" mc:Ignorable="w14 w15">
+<w:settings xmlns:mc="http://schemas.openxmlformats.org/markup-compatibility/2006" xmlns:o="urn:schemas-microsoft-com:office:office" xmlns:r="http://schemas.openxmlformats.org/officeDocument/2006/relationships" xmlns:m="http://schemas.openxmlformats.org/officeDocument/2006/math" xmlns:v="urn:schemas-microsoft-com:vml" xmlns:w10="urn:schemas-microsoft-com:office:word" xmlns:w="http://schemas.openxmlformats.org/wordprocessingml/2006/main" xmlns:w14="http://schemas.microsoft.com/office/word/2010/wordml" xmlns:sl="http://schemas.openxmlformats.org/schemaLibrary/2006/main" mc:Ignorable="w14">
   <w:view w:val="normal"/>
   <w:revisionView w:comments="0" w:insDel="0" w:inkAnnotations="0"/>
   <w:defaultTabStop w:val="720"/>
@@ -15126,6 +15733,7 @@
     <w:rsid w:val="00436263"/>
     <w:rsid w:val="004F3FBD"/>
     <w:rsid w:val="00517CA3"/>
+    <w:rsid w:val="0052061D"/>
     <w:rsid w:val="00587775"/>
     <w:rsid w:val="006423D7"/>
     <w:rsid w:val="006E4931"/>
@@ -15163,7 +15771,7 @@
 </file>
 
 <file path=word/glossary/styles.xml><?xml version="1.0" encoding="utf-8"?>
-<w:styles xmlns:mc="http://schemas.openxmlformats.org/markup-compatibility/2006" xmlns:r="http://schemas.openxmlformats.org/officeDocument/2006/relationships" xmlns:w="http://schemas.openxmlformats.org/wordprocessingml/2006/main" xmlns:w14="http://schemas.microsoft.com/office/word/2010/wordml" xmlns:w15="http://schemas.microsoft.com/office/word/2012/wordml" mc:Ignorable="w14 w15">
+<w:styles xmlns:mc="http://schemas.openxmlformats.org/markup-compatibility/2006" xmlns:r="http://schemas.openxmlformats.org/officeDocument/2006/relationships" xmlns:w="http://schemas.openxmlformats.org/wordprocessingml/2006/main" xmlns:w14="http://schemas.microsoft.com/office/word/2010/wordml" mc:Ignorable="w14">
   <w:docDefaults>
     <w:rPrDefault>
       <w:rPr>
@@ -15179,378 +15787,383 @@
       </w:pPr>
     </w:pPrDefault>
   </w:docDefaults>
-  <w:latentStyles w:defLockedState="0" w:defUIPriority="99" w:defSemiHidden="0" w:defUnhideWhenUsed="0" w:defQFormat="0" w:count="371">
-    <w:lsdException w:name="Normal" w:uiPriority="0" w:qFormat="1"/>
-    <w:lsdException w:name="heading 1" w:uiPriority="9" w:qFormat="1"/>
-    <w:lsdException w:name="heading 2" w:semiHidden="1" w:uiPriority="9" w:unhideWhenUsed="1" w:qFormat="1"/>
-    <w:lsdException w:name="heading 3" w:semiHidden="1" w:uiPriority="9" w:unhideWhenUsed="1" w:qFormat="1"/>
-    <w:lsdException w:name="heading 4" w:semiHidden="1" w:uiPriority="9" w:unhideWhenUsed="1" w:qFormat="1"/>
-    <w:lsdException w:name="heading 5" w:semiHidden="1" w:uiPriority="9" w:unhideWhenUsed="1" w:qFormat="1"/>
-    <w:lsdException w:name="heading 6" w:semiHidden="1" w:uiPriority="9" w:unhideWhenUsed="1" w:qFormat="1"/>
-    <w:lsdException w:name="heading 7" w:semiHidden="1" w:uiPriority="9" w:unhideWhenUsed="1" w:qFormat="1"/>
-    <w:lsdException w:name="heading 8" w:semiHidden="1" w:uiPriority="9" w:unhideWhenUsed="1" w:qFormat="1"/>
-    <w:lsdException w:name="heading 9" w:semiHidden="1" w:uiPriority="9" w:unhideWhenUsed="1" w:qFormat="1"/>
-    <w:lsdException w:name="index 1" w:semiHidden="1" w:unhideWhenUsed="1"/>
-    <w:lsdException w:name="index 2" w:semiHidden="1" w:unhideWhenUsed="1"/>
-    <w:lsdException w:name="index 3" w:semiHidden="1" w:unhideWhenUsed="1"/>
-    <w:lsdException w:name="index 4" w:semiHidden="1" w:unhideWhenUsed="1"/>
-    <w:lsdException w:name="index 5" w:semiHidden="1" w:unhideWhenUsed="1"/>
-    <w:lsdException w:name="index 6" w:semiHidden="1" w:unhideWhenUsed="1"/>
-    <w:lsdException w:name="index 7" w:semiHidden="1" w:unhideWhenUsed="1"/>
-    <w:lsdException w:name="index 8" w:semiHidden="1" w:unhideWhenUsed="1"/>
-    <w:lsdException w:name="index 9" w:semiHidden="1" w:unhideWhenUsed="1"/>
-    <w:lsdException w:name="toc 1" w:semiHidden="1" w:uiPriority="39" w:unhideWhenUsed="1"/>
-    <w:lsdException w:name="toc 2" w:semiHidden="1" w:uiPriority="39" w:unhideWhenUsed="1"/>
-    <w:lsdException w:name="toc 3" w:semiHidden="1" w:uiPriority="39" w:unhideWhenUsed="1"/>
-    <w:lsdException w:name="toc 4" w:semiHidden="1" w:uiPriority="39" w:unhideWhenUsed="1"/>
-    <w:lsdException w:name="toc 5" w:semiHidden="1" w:uiPriority="39" w:unhideWhenUsed="1"/>
-    <w:lsdException w:name="toc 6" w:semiHidden="1" w:uiPriority="39" w:unhideWhenUsed="1"/>
-    <w:lsdException w:name="toc 7" w:semiHidden="1" w:uiPriority="39" w:unhideWhenUsed="1"/>
-    <w:lsdException w:name="toc 8" w:semiHidden="1" w:uiPriority="39" w:unhideWhenUsed="1"/>
-    <w:lsdException w:name="toc 9" w:semiHidden="1" w:uiPriority="39" w:unhideWhenUsed="1"/>
-    <w:lsdException w:name="Normal Indent" w:semiHidden="1" w:unhideWhenUsed="1"/>
-    <w:lsdException w:name="footnote text" w:semiHidden="1" w:unhideWhenUsed="1"/>
-    <w:lsdException w:name="annotation text" w:semiHidden="1" w:unhideWhenUsed="1"/>
-    <w:lsdException w:name="header" w:semiHidden="1" w:unhideWhenUsed="1"/>
-    <w:lsdException w:name="footer" w:semiHidden="1" w:unhideWhenUsed="1"/>
-    <w:lsdException w:name="index heading" w:semiHidden="1" w:unhideWhenUsed="1"/>
-    <w:lsdException w:name="caption" w:semiHidden="1" w:uiPriority="35" w:unhideWhenUsed="1" w:qFormat="1"/>
-    <w:lsdException w:name="table of figures" w:semiHidden="1" w:unhideWhenUsed="1"/>
-    <w:lsdException w:name="envelope address" w:semiHidden="1" w:unhideWhenUsed="1"/>
-    <w:lsdException w:name="envelope return" w:semiHidden="1" w:unhideWhenUsed="1"/>
-    <w:lsdException w:name="footnote reference" w:semiHidden="1" w:unhideWhenUsed="1"/>
-    <w:lsdException w:name="annotation reference" w:semiHidden="1" w:unhideWhenUsed="1"/>
-    <w:lsdException w:name="line number" w:semiHidden="1" w:unhideWhenUsed="1"/>
-    <w:lsdException w:name="page number" w:semiHidden="1" w:unhideWhenUsed="1"/>
-    <w:lsdException w:name="endnote reference" w:semiHidden="1" w:unhideWhenUsed="1"/>
-    <w:lsdException w:name="endnote text" w:semiHidden="1" w:unhideWhenUsed="1"/>
-    <w:lsdException w:name="table of authorities" w:semiHidden="1" w:unhideWhenUsed="1"/>
-    <w:lsdException w:name="macro" w:semiHidden="1" w:unhideWhenUsed="1"/>
-    <w:lsdException w:name="toa heading" w:semiHidden="1" w:unhideWhenUsed="1"/>
-    <w:lsdException w:name="List" w:semiHidden="1" w:unhideWhenUsed="1"/>
-    <w:lsdException w:name="List Bullet" w:semiHidden="1" w:unhideWhenUsed="1"/>
-    <w:lsdException w:name="List Number" w:semiHidden="1" w:unhideWhenUsed="1"/>
-    <w:lsdException w:name="List 2" w:semiHidden="1" w:unhideWhenUsed="1"/>
-    <w:lsdException w:name="List 3" w:semiHidden="1" w:unhideWhenUsed="1"/>
-    <w:lsdException w:name="List 4" w:semiHidden="1" w:unhideWhenUsed="1"/>
-    <w:lsdException w:name="List 5" w:semiHidden="1" w:unhideWhenUsed="1"/>
-    <w:lsdException w:name="List Bullet 2" w:semiHidden="1" w:unhideWhenUsed="1"/>
-    <w:lsdException w:name="List Bullet 3" w:semiHidden="1" w:unhideWhenUsed="1"/>
-    <w:lsdException w:name="List Bullet 4" w:semiHidden="1" w:unhideWhenUsed="1"/>
-    <w:lsdException w:name="List Bullet 5" w:semiHidden="1" w:unhideWhenUsed="1"/>
-    <w:lsdException w:name="List Number 2" w:semiHidden="1" w:unhideWhenUsed="1"/>
-    <w:lsdException w:name="List Number 3" w:semiHidden="1" w:unhideWhenUsed="1"/>
-    <w:lsdException w:name="List Number 4" w:semiHidden="1" w:unhideWhenUsed="1"/>
-    <w:lsdException w:name="List Number 5" w:semiHidden="1" w:unhideWhenUsed="1"/>
-    <w:lsdException w:name="Title" w:uiPriority="10" w:qFormat="1"/>
-    <w:lsdException w:name="Closing" w:semiHidden="1" w:unhideWhenUsed="1"/>
-    <w:lsdException w:name="Signature" w:semiHidden="1" w:unhideWhenUsed="1"/>
-    <w:lsdException w:name="Default Paragraph Font" w:semiHidden="1" w:uiPriority="1" w:unhideWhenUsed="1"/>
-    <w:lsdException w:name="Body Text" w:semiHidden="1" w:unhideWhenUsed="1"/>
-    <w:lsdException w:name="Body Text Indent" w:semiHidden="1" w:unhideWhenUsed="1"/>
-    <w:lsdException w:name="List Continue" w:semiHidden="1" w:unhideWhenUsed="1"/>
-    <w:lsdException w:name="List Continue 2" w:semiHidden="1" w:unhideWhenUsed="1"/>
-    <w:lsdException w:name="List Continue 3" w:semiHidden="1" w:unhideWhenUsed="1"/>
-    <w:lsdException w:name="List Continue 4" w:semiHidden="1" w:unhideWhenUsed="1"/>
-    <w:lsdException w:name="List Continue 5" w:semiHidden="1" w:unhideWhenUsed="1"/>
-    <w:lsdException w:name="Message Header" w:semiHidden="1" w:unhideWhenUsed="1"/>
-    <w:lsdException w:name="Subtitle" w:uiPriority="11" w:qFormat="1"/>
-    <w:lsdException w:name="Salutation" w:semiHidden="1" w:unhideWhenUsed="1"/>
-    <w:lsdException w:name="Date" w:semiHidden="1" w:unhideWhenUsed="1"/>
-    <w:lsdException w:name="Body Text First Indent" w:semiHidden="1" w:unhideWhenUsed="1"/>
-    <w:lsdException w:name="Body Text First Indent 2" w:semiHidden="1" w:unhideWhenUsed="1"/>
-    <w:lsdException w:name="Note Heading" w:semiHidden="1" w:unhideWhenUsed="1"/>
-    <w:lsdException w:name="Body Text 2" w:semiHidden="1" w:unhideWhenUsed="1"/>
-    <w:lsdException w:name="Body Text 3" w:semiHidden="1" w:unhideWhenUsed="1"/>
-    <w:lsdException w:name="Body Text Indent 2" w:semiHidden="1" w:unhideWhenUsed="1"/>
-    <w:lsdException w:name="Body Text Indent 3" w:semiHidden="1" w:unhideWhenUsed="1"/>
-    <w:lsdException w:name="Block Text" w:semiHidden="1" w:unhideWhenUsed="1"/>
-    <w:lsdException w:name="Hyperlink" w:semiHidden="1" w:unhideWhenUsed="1"/>
-    <w:lsdException w:name="FollowedHyperlink" w:semiHidden="1" w:unhideWhenUsed="1"/>
-    <w:lsdException w:name="Strong" w:uiPriority="22" w:qFormat="1"/>
-    <w:lsdException w:name="Emphasis" w:uiPriority="20" w:qFormat="1"/>
-    <w:lsdException w:name="Document Map" w:semiHidden="1" w:unhideWhenUsed="1"/>
-    <w:lsdException w:name="Plain Text" w:semiHidden="1" w:unhideWhenUsed="1"/>
-    <w:lsdException w:name="E-mail Signature" w:semiHidden="1" w:unhideWhenUsed="1"/>
-    <w:lsdException w:name="HTML Top of Form" w:semiHidden="1" w:unhideWhenUsed="1"/>
-    <w:lsdException w:name="HTML Bottom of Form" w:semiHidden="1" w:unhideWhenUsed="1"/>
-    <w:lsdException w:name="Normal (Web)" w:semiHidden="1" w:unhideWhenUsed="1"/>
-    <w:lsdException w:name="HTML Acronym" w:semiHidden="1" w:unhideWhenUsed="1"/>
-    <w:lsdException w:name="HTML Address" w:semiHidden="1" w:unhideWhenUsed="1"/>
-    <w:lsdException w:name="HTML Cite" w:semiHidden="1" w:unhideWhenUsed="1"/>
-    <w:lsdException w:name="HTML Code" w:semiHidden="1" w:unhideWhenUsed="1"/>
-    <w:lsdException w:name="HTML Definition" w:semiHidden="1" w:unhideWhenUsed="1"/>
-    <w:lsdException w:name="HTML Keyboard" w:semiHidden="1" w:unhideWhenUsed="1"/>
-    <w:lsdException w:name="HTML Preformatted" w:semiHidden="1" w:unhideWhenUsed="1"/>
-    <w:lsdException w:name="HTML Sample" w:semiHidden="1" w:unhideWhenUsed="1"/>
-    <w:lsdException w:name="HTML Typewriter" w:semiHidden="1" w:unhideWhenUsed="1"/>
-    <w:lsdException w:name="HTML Variable" w:semiHidden="1" w:unhideWhenUsed="1"/>
-    <w:lsdException w:name="Normal Table" w:semiHidden="1" w:unhideWhenUsed="1"/>
-    <w:lsdException w:name="annotation subject" w:semiHidden="1" w:unhideWhenUsed="1"/>
-    <w:lsdException w:name="No List" w:semiHidden="1" w:unhideWhenUsed="1"/>
-    <w:lsdException w:name="Outline List 1" w:semiHidden="1" w:unhideWhenUsed="1"/>
-    <w:lsdException w:name="Outline List 2" w:semiHidden="1" w:unhideWhenUsed="1"/>
-    <w:lsdException w:name="Outline List 3" w:semiHidden="1" w:unhideWhenUsed="1"/>
-    <w:lsdException w:name="Table Simple 1" w:semiHidden="1" w:unhideWhenUsed="1"/>
-    <w:lsdException w:name="Table Simple 2" w:semiHidden="1" w:unhideWhenUsed="1"/>
-    <w:lsdException w:name="Table Simple 3" w:semiHidden="1" w:unhideWhenUsed="1"/>
-    <w:lsdException w:name="Table Classic 1" w:semiHidden="1" w:unhideWhenUsed="1"/>
-    <w:lsdException w:name="Table Classic 2" w:semiHidden="1" w:unhideWhenUsed="1"/>
-    <w:lsdException w:name="Table Classic 3" w:semiHidden="1" w:unhideWhenUsed="1"/>
-    <w:lsdException w:name="Table Classic 4" w:semiHidden="1" w:unhideWhenUsed="1"/>
-    <w:lsdException w:name="Table Colorful 1" w:semiHidden="1" w:unhideWhenUsed="1"/>
-    <w:lsdException w:name="Table Colorful 2" w:semiHidden="1" w:unhideWhenUsed="1"/>
-    <w:lsdException w:name="Table Colorful 3" w:semiHidden="1" w:unhideWhenUsed="1"/>
-    <w:lsdException w:name="Table Columns 1" w:semiHidden="1" w:unhideWhenUsed="1"/>
-    <w:lsdException w:name="Table Columns 2" w:semiHidden="1" w:unhideWhenUsed="1"/>
-    <w:lsdException w:name="Table Columns 3" w:semiHidden="1" w:unhideWhenUsed="1"/>
-    <w:lsdException w:name="Table Columns 4" w:semiHidden="1" w:unhideWhenUsed="1"/>
-    <w:lsdException w:name="Table Columns 5" w:semiHidden="1" w:unhideWhenUsed="1"/>
-    <w:lsdException w:name="Table Grid 1" w:semiHidden="1" w:unhideWhenUsed="1"/>
-    <w:lsdException w:name="Table Grid 2" w:semiHidden="1" w:unhideWhenUsed="1"/>
-    <w:lsdException w:name="Table Grid 3" w:semiHidden="1" w:unhideWhenUsed="1"/>
-    <w:lsdException w:name="Table Grid 4" w:semiHidden="1" w:unhideWhenUsed="1"/>
-    <w:lsdException w:name="Table Grid 5" w:semiHidden="1" w:unhideWhenUsed="1"/>
-    <w:lsdException w:name="Table Grid 6" w:semiHidden="1" w:unhideWhenUsed="1"/>
-    <w:lsdException w:name="Table Grid 7" w:semiHidden="1" w:unhideWhenUsed="1"/>
-    <w:lsdException w:name="Table Grid 8" w:semiHidden="1" w:unhideWhenUsed="1"/>
-    <w:lsdException w:name="Table List 1" w:semiHidden="1" w:unhideWhenUsed="1"/>
-    <w:lsdException w:name="Table List 2" w:semiHidden="1" w:unhideWhenUsed="1"/>
-    <w:lsdException w:name="Table List 3" w:semiHidden="1" w:unhideWhenUsed="1"/>
-    <w:lsdException w:name="Table List 4" w:semiHidden="1" w:unhideWhenUsed="1"/>
-    <w:lsdException w:name="Table List 5" w:semiHidden="1" w:unhideWhenUsed="1"/>
-    <w:lsdException w:name="Table List 6" w:semiHidden="1" w:unhideWhenUsed="1"/>
-    <w:lsdException w:name="Table List 7" w:semiHidden="1" w:unhideWhenUsed="1"/>
-    <w:lsdException w:name="Table List 8" w:semiHidden="1" w:unhideWhenUsed="1"/>
-    <w:lsdException w:name="Table 3D effects 1" w:semiHidden="1" w:unhideWhenUsed="1"/>
-    <w:lsdException w:name="Table 3D effects 2" w:semiHidden="1" w:unhideWhenUsed="1"/>
-    <w:lsdException w:name="Table 3D effects 3" w:semiHidden="1" w:unhideWhenUsed="1"/>
-    <w:lsdException w:name="Table Contemporary" w:semiHidden="1" w:unhideWhenUsed="1"/>
-    <w:lsdException w:name="Table Elegant" w:semiHidden="1" w:unhideWhenUsed="1"/>
-    <w:lsdException w:name="Table Professional" w:semiHidden="1" w:unhideWhenUsed="1"/>
-    <w:lsdException w:name="Table Subtle 1" w:semiHidden="1" w:unhideWhenUsed="1"/>
-    <w:lsdException w:name="Table Subtle 2" w:semiHidden="1" w:unhideWhenUsed="1"/>
-    <w:lsdException w:name="Table Web 1" w:semiHidden="1" w:unhideWhenUsed="1"/>
-    <w:lsdException w:name="Table Web 2" w:semiHidden="1" w:unhideWhenUsed="1"/>
-    <w:lsdException w:name="Table Web 3" w:semiHidden="1" w:unhideWhenUsed="1"/>
-    <w:lsdException w:name="Balloon Text" w:semiHidden="1" w:unhideWhenUsed="1"/>
-    <w:lsdException w:name="Table Grid" w:uiPriority="39"/>
-    <w:lsdException w:name="Table Theme" w:semiHidden="1" w:unhideWhenUsed="1"/>
-    <w:lsdException w:name="Placeholder Text" w:semiHidden="1"/>
-    <w:lsdException w:name="No Spacing" w:uiPriority="1" w:qFormat="1"/>
-    <w:lsdException w:name="Light Shading" w:uiPriority="60"/>
-    <w:lsdException w:name="Light List" w:uiPriority="61"/>
-    <w:lsdException w:name="Light Grid" w:uiPriority="62"/>
-    <w:lsdException w:name="Medium Shading 1" w:uiPriority="63"/>
-    <w:lsdException w:name="Medium Shading 2" w:uiPriority="64"/>
-    <w:lsdException w:name="Medium List 1" w:uiPriority="65"/>
-    <w:lsdException w:name="Medium List 2" w:uiPriority="66"/>
-    <w:lsdException w:name="Medium Grid 1" w:uiPriority="67"/>
-    <w:lsdException w:name="Medium Grid 2" w:uiPriority="68"/>
-    <w:lsdException w:name="Medium Grid 3" w:uiPriority="69"/>
-    <w:lsdException w:name="Dark List" w:uiPriority="70"/>
-    <w:lsdException w:name="Colorful Shading" w:uiPriority="71"/>
-    <w:lsdException w:name="Colorful List" w:uiPriority="72"/>
-    <w:lsdException w:name="Colorful Grid" w:uiPriority="73"/>
-    <w:lsdException w:name="Light Shading Accent 1" w:uiPriority="60"/>
-    <w:lsdException w:name="Light List Accent 1" w:uiPriority="61"/>
-    <w:lsdException w:name="Light Grid Accent 1" w:uiPriority="62"/>
-    <w:lsdException w:name="Medium Shading 1 Accent 1" w:uiPriority="63"/>
-    <w:lsdException w:name="Medium Shading 2 Accent 1" w:uiPriority="64"/>
-    <w:lsdException w:name="Medium List 1 Accent 1" w:uiPriority="65"/>
-    <w:lsdException w:name="Revision" w:semiHidden="1"/>
-    <w:lsdException w:name="List Paragraph" w:uiPriority="34" w:qFormat="1"/>
-    <w:lsdException w:name="Quote" w:uiPriority="29" w:qFormat="1"/>
-    <w:lsdException w:name="Intense Quote" w:uiPriority="30" w:qFormat="1"/>
-    <w:lsdException w:name="Medium List 2 Accent 1" w:uiPriority="66"/>
-    <w:lsdException w:name="Medium Grid 1 Accent 1" w:uiPriority="67"/>
-    <w:lsdException w:name="Medium Grid 2 Accent 1" w:uiPriority="68"/>
-    <w:lsdException w:name="Medium Grid 3 Accent 1" w:uiPriority="69"/>
-    <w:lsdException w:name="Dark List Accent 1" w:uiPriority="70"/>
-    <w:lsdException w:name="Colorful Shading Accent 1" w:uiPriority="71"/>
-    <w:lsdException w:name="Colorful List Accent 1" w:uiPriority="72"/>
-    <w:lsdException w:name="Colorful Grid Accent 1" w:uiPriority="73"/>
-    <w:lsdException w:name="Light Shading Accent 2" w:uiPriority="60"/>
-    <w:lsdException w:name="Light List Accent 2" w:uiPriority="61"/>
-    <w:lsdException w:name="Light Grid Accent 2" w:uiPriority="62"/>
-    <w:lsdException w:name="Medium Shading 1 Accent 2" w:uiPriority="63"/>
-    <w:lsdException w:name="Medium Shading 2 Accent 2" w:uiPriority="64"/>
-    <w:lsdException w:name="Medium List 1 Accent 2" w:uiPriority="65"/>
-    <w:lsdException w:name="Medium List 2 Accent 2" w:uiPriority="66"/>
-    <w:lsdException w:name="Medium Grid 1 Accent 2" w:uiPriority="67"/>
-    <w:lsdException w:name="Medium Grid 2 Accent 2" w:uiPriority="68"/>
-    <w:lsdException w:name="Medium Grid 3 Accent 2" w:uiPriority="69"/>
-    <w:lsdException w:name="Dark List Accent 2" w:uiPriority="70"/>
-    <w:lsdException w:name="Colorful Shading Accent 2" w:uiPriority="71"/>
-    <w:lsdException w:name="Colorful List Accent 2" w:uiPriority="72"/>
-    <w:lsdException w:name="Colorful Grid Accent 2" w:uiPriority="73"/>
-    <w:lsdException w:name="Light Shading Accent 3" w:uiPriority="60"/>
-    <w:lsdException w:name="Light List Accent 3" w:uiPriority="61"/>
-    <w:lsdException w:name="Light Grid Accent 3" w:uiPriority="62"/>
-    <w:lsdException w:name="Medium Shading 1 Accent 3" w:uiPriority="63"/>
-    <w:lsdException w:name="Medium Shading 2 Accent 3" w:uiPriority="64"/>
-    <w:lsdException w:name="Medium List 1 Accent 3" w:uiPriority="65"/>
-    <w:lsdException w:name="Medium List 2 Accent 3" w:uiPriority="66"/>
-    <w:lsdException w:name="Medium Grid 1 Accent 3" w:uiPriority="67"/>
-    <w:lsdException w:name="Medium Grid 2 Accent 3" w:uiPriority="68"/>
-    <w:lsdException w:name="Medium Grid 3 Accent 3" w:uiPriority="69"/>
-    <w:lsdException w:name="Dark List Accent 3" w:uiPriority="70"/>
-    <w:lsdException w:name="Colorful Shading Accent 3" w:uiPriority="71"/>
-    <w:lsdException w:name="Colorful List Accent 3" w:uiPriority="72"/>
-    <w:lsdException w:name="Colorful Grid Accent 3" w:uiPriority="73"/>
-    <w:lsdException w:name="Light Shading Accent 4" w:uiPriority="60"/>
-    <w:lsdException w:name="Light List Accent 4" w:uiPriority="61"/>
-    <w:lsdException w:name="Light Grid Accent 4" w:uiPriority="62"/>
-    <w:lsdException w:name="Medium Shading 1 Accent 4" w:uiPriority="63"/>
-    <w:lsdException w:name="Medium Shading 2 Accent 4" w:uiPriority="64"/>
-    <w:lsdException w:name="Medium List 1 Accent 4" w:uiPriority="65"/>
-    <w:lsdException w:name="Medium List 2 Accent 4" w:uiPriority="66"/>
-    <w:lsdException w:name="Medium Grid 1 Accent 4" w:uiPriority="67"/>
-    <w:lsdException w:name="Medium Grid 2 Accent 4" w:uiPriority="68"/>
-    <w:lsdException w:name="Medium Grid 3 Accent 4" w:uiPriority="69"/>
-    <w:lsdException w:name="Dark List Accent 4" w:uiPriority="70"/>
-    <w:lsdException w:name="Colorful Shading Accent 4" w:uiPriority="71"/>
-    <w:lsdException w:name="Colorful List Accent 4" w:uiPriority="72"/>
-    <w:lsdException w:name="Colorful Grid Accent 4" w:uiPriority="73"/>
-    <w:lsdException w:name="Light Shading Accent 5" w:uiPriority="60"/>
-    <w:lsdException w:name="Light List Accent 5" w:uiPriority="61"/>
-    <w:lsdException w:name="Light Grid Accent 5" w:uiPriority="62"/>
-    <w:lsdException w:name="Medium Shading 1 Accent 5" w:uiPriority="63"/>
-    <w:lsdException w:name="Medium Shading 2 Accent 5" w:uiPriority="64"/>
-    <w:lsdException w:name="Medium List 1 Accent 5" w:uiPriority="65"/>
-    <w:lsdException w:name="Medium List 2 Accent 5" w:uiPriority="66"/>
-    <w:lsdException w:name="Medium Grid 1 Accent 5" w:uiPriority="67"/>
-    <w:lsdException w:name="Medium Grid 2 Accent 5" w:uiPriority="68"/>
-    <w:lsdException w:name="Medium Grid 3 Accent 5" w:uiPriority="69"/>
-    <w:lsdException w:name="Dark List Accent 5" w:uiPriority="70"/>
-    <w:lsdException w:name="Colorful Shading Accent 5" w:uiPriority="71"/>
-    <w:lsdException w:name="Colorful List Accent 5" w:uiPriority="72"/>
-    <w:lsdException w:name="Colorful Grid Accent 5" w:uiPriority="73"/>
-    <w:lsdException w:name="Light Shading Accent 6" w:uiPriority="60"/>
-    <w:lsdException w:name="Light List Accent 6" w:uiPriority="61"/>
-    <w:lsdException w:name="Light Grid Accent 6" w:uiPriority="62"/>
-    <w:lsdException w:name="Medium Shading 1 Accent 6" w:uiPriority="63"/>
-    <w:lsdException w:name="Medium Shading 2 Accent 6" w:uiPriority="64"/>
-    <w:lsdException w:name="Medium List 1 Accent 6" w:uiPriority="65"/>
-    <w:lsdException w:name="Medium List 2 Accent 6" w:uiPriority="66"/>
-    <w:lsdException w:name="Medium Grid 1 Accent 6" w:uiPriority="67"/>
-    <w:lsdException w:name="Medium Grid 2 Accent 6" w:uiPriority="68"/>
-    <w:lsdException w:name="Medium Grid 3 Accent 6" w:uiPriority="69"/>
-    <w:lsdException w:name="Dark List Accent 6" w:uiPriority="70"/>
-    <w:lsdException w:name="Colorful Shading Accent 6" w:uiPriority="71"/>
-    <w:lsdException w:name="Colorful List Accent 6" w:uiPriority="72"/>
-    <w:lsdException w:name="Colorful Grid Accent 6" w:uiPriority="73"/>
-    <w:lsdException w:name="Subtle Emphasis" w:uiPriority="19" w:qFormat="1"/>
-    <w:lsdException w:name="Intense Emphasis" w:uiPriority="21" w:qFormat="1"/>
-    <w:lsdException w:name="Subtle Reference" w:uiPriority="31" w:qFormat="1"/>
-    <w:lsdException w:name="Intense Reference" w:uiPriority="32" w:qFormat="1"/>
-    <w:lsdException w:name="Book Title" w:uiPriority="33" w:qFormat="1"/>
-    <w:lsdException w:name="Bibliography" w:semiHidden="1" w:uiPriority="37" w:unhideWhenUsed="1"/>
-    <w:lsdException w:name="TOC Heading" w:semiHidden="1" w:uiPriority="39" w:unhideWhenUsed="1" w:qFormat="1"/>
-    <w:lsdException w:name="Plain Table 1" w:uiPriority="41"/>
-    <w:lsdException w:name="Plain Table 2" w:uiPriority="42"/>
-    <w:lsdException w:name="Plain Table 3" w:uiPriority="43"/>
-    <w:lsdException w:name="Plain Table 4" w:uiPriority="44"/>
-    <w:lsdException w:name="Plain Table 5" w:uiPriority="45"/>
-    <w:lsdException w:name="Grid Table Light" w:uiPriority="40"/>
-    <w:lsdException w:name="Grid Table 1 Light" w:uiPriority="46"/>
-    <w:lsdException w:name="Grid Table 2" w:uiPriority="47"/>
-    <w:lsdException w:name="Grid Table 3" w:uiPriority="48"/>
-    <w:lsdException w:name="Grid Table 4" w:uiPriority="49"/>
-    <w:lsdException w:name="Grid Table 5 Dark" w:uiPriority="50"/>
-    <w:lsdException w:name="Grid Table 6 Colorful" w:uiPriority="51"/>
-    <w:lsdException w:name="Grid Table 7 Colorful" w:uiPriority="52"/>
-    <w:lsdException w:name="Grid Table 1 Light Accent 1" w:uiPriority="46"/>
-    <w:lsdException w:name="Grid Table 2 Accent 1" w:uiPriority="47"/>
-    <w:lsdException w:name="Grid Table 3 Accent 1" w:uiPriority="48"/>
-    <w:lsdException w:name="Grid Table 4 Accent 1" w:uiPriority="49"/>
-    <w:lsdException w:name="Grid Table 5 Dark Accent 1" w:uiPriority="50"/>
-    <w:lsdException w:name="Grid Table 6 Colorful Accent 1" w:uiPriority="51"/>
-    <w:lsdException w:name="Grid Table 7 Colorful Accent 1" w:uiPriority="52"/>
-    <w:lsdException w:name="Grid Table 1 Light Accent 2" w:uiPriority="46"/>
-    <w:lsdException w:name="Grid Table 2 Accent 2" w:uiPriority="47"/>
-    <w:lsdException w:name="Grid Table 3 Accent 2" w:uiPriority="48"/>
-    <w:lsdException w:name="Grid Table 4 Accent 2" w:uiPriority="49"/>
-    <w:lsdException w:name="Grid Table 5 Dark Accent 2" w:uiPriority="50"/>
-    <w:lsdException w:name="Grid Table 6 Colorful Accent 2" w:uiPriority="51"/>
-    <w:lsdException w:name="Grid Table 7 Colorful Accent 2" w:uiPriority="52"/>
-    <w:lsdException w:name="Grid Table 1 Light Accent 3" w:uiPriority="46"/>
-    <w:lsdException w:name="Grid Table 2 Accent 3" w:uiPriority="47"/>
-    <w:lsdException w:name="Grid Table 3 Accent 3" w:uiPriority="48"/>
-    <w:lsdException w:name="Grid Table 4 Accent 3" w:uiPriority="49"/>
-    <w:lsdException w:name="Grid Table 5 Dark Accent 3" w:uiPriority="50"/>
-    <w:lsdException w:name="Grid Table 6 Colorful Accent 3" w:uiPriority="51"/>
-    <w:lsdException w:name="Grid Table 7 Colorful Accent 3" w:uiPriority="52"/>
-    <w:lsdException w:name="Grid Table 1 Light Accent 4" w:uiPriority="46"/>
-    <w:lsdException w:name="Grid Table 2 Accent 4" w:uiPriority="47"/>
-    <w:lsdException w:name="Grid Table 3 Accent 4" w:uiPriority="48"/>
-    <w:lsdException w:name="Grid Table 4 Accent 4" w:uiPriority="49"/>
-    <w:lsdException w:name="Grid Table 5 Dark Accent 4" w:uiPriority="50"/>
-    <w:lsdException w:name="Grid Table 6 Colorful Accent 4" w:uiPriority="51"/>
-    <w:lsdException w:name="Grid Table 7 Colorful Accent 4" w:uiPriority="52"/>
-    <w:lsdException w:name="Grid Table 1 Light Accent 5" w:uiPriority="46"/>
-    <w:lsdException w:name="Grid Table 2 Accent 5" w:uiPriority="47"/>
-    <w:lsdException w:name="Grid Table 3 Accent 5" w:uiPriority="48"/>
-    <w:lsdException w:name="Grid Table 4 Accent 5" w:uiPriority="49"/>
-    <w:lsdException w:name="Grid Table 5 Dark Accent 5" w:uiPriority="50"/>
-    <w:lsdException w:name="Grid Table 6 Colorful Accent 5" w:uiPriority="51"/>
-    <w:lsdException w:name="Grid Table 7 Colorful Accent 5" w:uiPriority="52"/>
-    <w:lsdException w:name="Grid Table 1 Light Accent 6" w:uiPriority="46"/>
-    <w:lsdException w:name="Grid Table 2 Accent 6" w:uiPriority="47"/>
-    <w:lsdException w:name="Grid Table 3 Accent 6" w:uiPriority="48"/>
-    <w:lsdException w:name="Grid Table 4 Accent 6" w:uiPriority="49"/>
-    <w:lsdException w:name="Grid Table 5 Dark Accent 6" w:uiPriority="50"/>
-    <w:lsdException w:name="Grid Table 6 Colorful Accent 6" w:uiPriority="51"/>
-    <w:lsdException w:name="Grid Table 7 Colorful Accent 6" w:uiPriority="52"/>
-    <w:lsdException w:name="List Table 1 Light" w:uiPriority="46"/>
-    <w:lsdException w:name="List Table 2" w:uiPriority="47"/>
-    <w:lsdException w:name="List Table 3" w:uiPriority="48"/>
-    <w:lsdException w:name="List Table 4" w:uiPriority="49"/>
-    <w:lsdException w:name="List Table 5 Dark" w:uiPriority="50"/>
-    <w:lsdException w:name="List Table 6 Colorful" w:uiPriority="51"/>
-    <w:lsdException w:name="List Table 7 Colorful" w:uiPriority="52"/>
-    <w:lsdException w:name="List Table 1 Light Accent 1" w:uiPriority="46"/>
-    <w:lsdException w:name="List Table 2 Accent 1" w:uiPriority="47"/>
-    <w:lsdException w:name="List Table 3 Accent 1" w:uiPriority="48"/>
-    <w:lsdException w:name="List Table 4 Accent 1" w:uiPriority="49"/>
-    <w:lsdException w:name="List Table 5 Dark Accent 1" w:uiPriority="50"/>
-    <w:lsdException w:name="List Table 6 Colorful Accent 1" w:uiPriority="51"/>
-    <w:lsdException w:name="List Table 7 Colorful Accent 1" w:uiPriority="52"/>
-    <w:lsdException w:name="List Table 1 Light Accent 2" w:uiPriority="46"/>
-    <w:lsdException w:name="List Table 2 Accent 2" w:uiPriority="47"/>
-    <w:lsdException w:name="List Table 3 Accent 2" w:uiPriority="48"/>
-    <w:lsdException w:name="List Table 4 Accent 2" w:uiPriority="49"/>
-    <w:lsdException w:name="List Table 5 Dark Accent 2" w:uiPriority="50"/>
-    <w:lsdException w:name="List Table 6 Colorful Accent 2" w:uiPriority="51"/>
-    <w:lsdException w:name="List Table 7 Colorful Accent 2" w:uiPriority="52"/>
-    <w:lsdException w:name="List Table 1 Light Accent 3" w:uiPriority="46"/>
-    <w:lsdException w:name="List Table 2 Accent 3" w:uiPriority="47"/>
-    <w:lsdException w:name="List Table 3 Accent 3" w:uiPriority="48"/>
-    <w:lsdException w:name="List Table 4 Accent 3" w:uiPriority="49"/>
-    <w:lsdException w:name="List Table 5 Dark Accent 3" w:uiPriority="50"/>
-    <w:lsdException w:name="List Table 6 Colorful Accent 3" w:uiPriority="51"/>
-    <w:lsdException w:name="List Table 7 Colorful Accent 3" w:uiPriority="52"/>
-    <w:lsdException w:name="List Table 1 Light Accent 4" w:uiPriority="46"/>
-    <w:lsdException w:name="List Table 2 Accent 4" w:uiPriority="47"/>
-    <w:lsdException w:name="List Table 3 Accent 4" w:uiPriority="48"/>
-    <w:lsdException w:name="List Table 4 Accent 4" w:uiPriority="49"/>
-    <w:lsdException w:name="List Table 5 Dark Accent 4" w:uiPriority="50"/>
-    <w:lsdException w:name="List Table 6 Colorful Accent 4" w:uiPriority="51"/>
-    <w:lsdException w:name="List Table 7 Colorful Accent 4" w:uiPriority="52"/>
-    <w:lsdException w:name="List Table 1 Light Accent 5" w:uiPriority="46"/>
-    <w:lsdException w:name="List Table 2 Accent 5" w:uiPriority="47"/>
-    <w:lsdException w:name="List Table 3 Accent 5" w:uiPriority="48"/>
-    <w:lsdException w:name="List Table 4 Accent 5" w:uiPriority="49"/>
-    <w:lsdException w:name="List Table 5 Dark Accent 5" w:uiPriority="50"/>
-    <w:lsdException w:name="List Table 6 Colorful Accent 5" w:uiPriority="51"/>
-    <w:lsdException w:name="List Table 7 Colorful Accent 5" w:uiPriority="52"/>
-    <w:lsdException w:name="List Table 1 Light Accent 6" w:uiPriority="46"/>
-    <w:lsdException w:name="List Table 2 Accent 6" w:uiPriority="47"/>
-    <w:lsdException w:name="List Table 3 Accent 6" w:uiPriority="48"/>
-    <w:lsdException w:name="List Table 4 Accent 6" w:uiPriority="49"/>
-    <w:lsdException w:name="List Table 5 Dark Accent 6" w:uiPriority="50"/>
-    <w:lsdException w:name="List Table 6 Colorful Accent 6" w:uiPriority="51"/>
-    <w:lsdException w:name="List Table 7 Colorful Accent 6" w:uiPriority="52"/>
+  <w:latentStyles w:defLockedState="0" w:defUIPriority="99" w:defSemiHidden="1" w:defUnhideWhenUsed="1" w:defQFormat="0" w:count="267">
+    <w:lsdException w:name="Normal" w:semiHidden="0" w:uiPriority="0" w:unhideWhenUsed="0" w:qFormat="1"/>
+    <w:lsdException w:name="heading 1" w:semiHidden="0" w:uiPriority="9" w:unhideWhenUsed="0" w:qFormat="1"/>
+    <w:lsdException w:name="heading 2" w:uiPriority="9" w:qFormat="1"/>
+    <w:lsdException w:name="heading 3" w:uiPriority="9" w:qFormat="1"/>
+    <w:lsdException w:name="heading 4" w:uiPriority="9" w:qFormat="1"/>
+    <w:lsdException w:name="heading 5" w:uiPriority="9" w:qFormat="1"/>
+    <w:lsdException w:name="heading 6" w:uiPriority="9" w:qFormat="1"/>
+    <w:lsdException w:name="heading 7" w:uiPriority="9" w:qFormat="1"/>
+    <w:lsdException w:name="heading 8" w:uiPriority="9" w:qFormat="1"/>
+    <w:lsdException w:name="heading 9" w:uiPriority="9" w:qFormat="1"/>
+    <w:lsdException w:name="toc 1" w:uiPriority="39"/>
+    <w:lsdException w:name="toc 2" w:uiPriority="39"/>
+    <w:lsdException w:name="toc 3" w:uiPriority="39"/>
+    <w:lsdException w:name="toc 4" w:uiPriority="39"/>
+    <w:lsdException w:name="toc 5" w:uiPriority="39"/>
+    <w:lsdException w:name="toc 6" w:uiPriority="39"/>
+    <w:lsdException w:name="toc 7" w:uiPriority="39"/>
+    <w:lsdException w:name="toc 8" w:uiPriority="39"/>
+    <w:lsdException w:name="toc 9" w:uiPriority="39"/>
+    <w:lsdException w:name="caption" w:uiPriority="35" w:qFormat="1"/>
+    <w:lsdException w:name="Title" w:semiHidden="0" w:uiPriority="10" w:unhideWhenUsed="0" w:qFormat="1"/>
+    <w:lsdException w:name="Default Paragraph Font" w:uiPriority="1"/>
+    <w:lsdException w:name="Subtitle" w:semiHidden="0" w:uiPriority="11" w:unhideWhenUsed="0" w:qFormat="1"/>
+    <w:lsdException w:name="Strong" w:semiHidden="0" w:uiPriority="22" w:unhideWhenUsed="0" w:qFormat="1"/>
+    <w:lsdException w:name="Emphasis" w:semiHidden="0" w:uiPriority="20" w:unhideWhenUsed="0" w:qFormat="1"/>
+    <w:lsdException w:name="Table Grid" w:semiHidden="0" w:uiPriority="39" w:unhideWhenUsed="0"/>
+    <w:lsdException w:name="Placeholder Text" w:unhideWhenUsed="0"/>
+    <w:lsdException w:name="No Spacing" w:semiHidden="0" w:uiPriority="1" w:unhideWhenUsed="0" w:qFormat="1"/>
+    <w:lsdException w:name="Light Shading" w:semiHidden="0" w:uiPriority="60" w:unhideWhenUsed="0"/>
+    <w:lsdException w:name="Light List" w:semiHidden="0" w:uiPriority="61" w:unhideWhenUsed="0"/>
+    <w:lsdException w:name="Light Grid" w:semiHidden="0" w:uiPriority="62" w:unhideWhenUsed="0"/>
+    <w:lsdException w:name="Medium Shading 1" w:semiHidden="0" w:uiPriority="63" w:unhideWhenUsed="0"/>
+    <w:lsdException w:name="Medium Shading 2" w:semiHidden="0" w:uiPriority="64" w:unhideWhenUsed="0"/>
+    <w:lsdException w:name="Medium List 1" w:semiHidden="0" w:uiPriority="65" w:unhideWhenUsed="0"/>
+    <w:lsdException w:name="Medium List 2" w:semiHidden="0" w:uiPriority="66" w:unhideWhenUsed="0"/>
+    <w:lsdException w:name="Medium Grid 1" w:semiHidden="0" w:uiPriority="67" w:unhideWhenUsed="0"/>
+    <w:lsdException w:name="Medium Grid 2" w:semiHidden="0" w:uiPriority="68" w:unhideWhenUsed="0"/>
+    <w:lsdException w:name="Medium Grid 3" w:semiHidden="0" w:uiPriority="69" w:unhideWhenUsed="0"/>
+    <w:lsdException w:name="Dark List" w:semiHidden="0" w:uiPriority="70" w:unhideWhenUsed="0"/>
+    <w:lsdException w:name="Colorful Shading" w:semiHidden="0" w:uiPriority="71" w:unhideWhenUsed="0"/>
+    <w:lsdException w:name="Colorful List" w:semiHidden="0" w:uiPriority="72" w:unhideWhenUsed="0"/>
+    <w:lsdException w:name="Colorful Grid" w:semiHidden="0" w:uiPriority="73" w:unhideWhenUsed="0"/>
+    <w:lsdException w:name="Light Shading Accent 1" w:semiHidden="0" w:uiPriority="60" w:unhideWhenUsed="0"/>
+    <w:lsdException w:name="Light List Accent 1" w:semiHidden="0" w:uiPriority="61" w:unhideWhenUsed="0"/>
+    <w:lsdException w:name="Light Grid Accent 1" w:semiHidden="0" w:uiPriority="62" w:unhideWhenUsed="0"/>
+    <w:lsdException w:name="Medium Shading 1 Accent 1" w:semiHidden="0" w:uiPriority="63" w:unhideWhenUsed="0"/>
+    <w:lsdException w:name="Medium Shading 2 Accent 1" w:semiHidden="0" w:uiPriority="64" w:unhideWhenUsed="0"/>
+    <w:lsdException w:name="Medium List 1 Accent 1" w:semiHidden="0" w:uiPriority="65" w:unhideWhenUsed="0"/>
+    <w:lsdException w:name="Revision" w:unhideWhenUsed="0"/>
+    <w:lsdException w:name="List Paragraph" w:semiHidden="0" w:uiPriority="34" w:unhideWhenUsed="0" w:qFormat="1"/>
+    <w:lsdException w:name="Quote" w:semiHidden="0" w:uiPriority="29" w:unhideWhenUsed="0" w:qFormat="1"/>
+    <w:lsdException w:name="Intense Quote" w:semiHidden="0" w:uiPriority="30" w:unhideWhenUsed="0" w:qFormat="1"/>
+    <w:lsdException w:name="Medium List 2 Accent 1" w:semiHidden="0" w:uiPriority="66" w:unhideWhenUsed="0"/>
+    <w:lsdException w:name="Medium Grid 1 Accent 1" w:semiHidden="0" w:uiPriority="67" w:unhideWhenUsed="0"/>
+    <w:lsdException w:name="Medium Grid 2 Accent 1" w:semiHidden="0" w:uiPriority="68" w:unhideWhenUsed="0"/>
+    <w:lsdException w:name="Medium Grid 3 Accent 1" w:semiHidden="0" w:uiPriority="69" w:unhideWhenUsed="0"/>
+    <w:lsdException w:name="Dark List Accent 1" w:semiHidden="0" w:uiPriority="70" w:unhideWhenUsed="0"/>
+    <w:lsdException w:name="Colorful Shading Accent 1" w:semiHidden="0" w:uiPriority="71" w:unhideWhenUsed="0"/>
+    <w:lsdException w:name="Colorful List Accent 1" w:semiHidden="0" w:uiPriority="72" w:unhideWhenUsed="0"/>
+    <w:lsdException w:name="Colorful Grid Accent 1" w:semiHidden="0" w:uiPriority="73" w:unhideWhenUsed="0"/>
+    <w:lsdException w:name="Light Shading Accent 2" w:semiHidden="0" w:uiPriority="60" w:unhideWhenUsed="0"/>
+    <w:lsdException w:name="Light List Accent 2" w:semiHidden="0" w:uiPriority="61" w:unhideWhenUsed="0"/>
+    <w:lsdException w:name="Light Grid Accent 2" w:semiHidden="0" w:uiPriority="62" w:unhideWhenUsed="0"/>
+    <w:lsdException w:name="Medium Shading 1 Accent 2" w:semiHidden="0" w:uiPriority="63" w:unhideWhenUsed="0"/>
+    <w:lsdException w:name="Medium Shading 2 Accent 2" w:semiHidden="0" w:uiPriority="64" w:unhideWhenUsed="0"/>
+    <w:lsdException w:name="Medium List 1 Accent 2" w:semiHidden="0" w:uiPriority="65" w:unhideWhenUsed="0"/>
+    <w:lsdException w:name="Medium List 2 Accent 2" w:semiHidden="0" w:uiPriority="66" w:unhideWhenUsed="0"/>
+    <w:lsdException w:name="Medium Grid 1 Accent 2" w:semiHidden="0" w:uiPriority="67" w:unhideWhenUsed="0"/>
+    <w:lsdException w:name="Medium Grid 2 Accent 2" w:semiHidden="0" w:uiPriority="68" w:unhideWhenUsed="0"/>
+    <w:lsdException w:name="Medium Grid 3 Accent 2" w:semiHidden="0" w:uiPriority="69" w:unhideWhenUsed="0"/>
+    <w:lsdException w:name="Dark List Accent 2" w:semiHidden="0" w:uiPriority="70" w:unhideWhenUsed="0"/>
+    <w:lsdException w:name="Colorful Shading Accent 2" w:semiHidden="0" w:uiPriority="71" w:unhideWhenUsed="0"/>
+    <w:lsdException w:name="Colorful List Accent 2" w:semiHidden="0" w:uiPriority="72" w:unhideWhenUsed="0"/>
+    <w:lsdException w:name="Colorful Grid Accent 2" w:semiHidden="0" w:uiPriority="73" w:unhideWhenUsed="0"/>
+    <w:lsdException w:name="Light Shading Accent 3" w:semiHidden="0" w:uiPriority="60" w:unhideWhenUsed="0"/>
+    <w:lsdException w:name="Light List Accent 3" w:semiHidden="0" w:uiPriority="61" w:unhideWhenUsed="0"/>
+    <w:lsdException w:name="Light Grid Accent 3" w:semiHidden="0" w:uiPriority="62" w:unhideWhenUsed="0"/>
+    <w:lsdException w:name="Medium Shading 1 Accent 3" w:semiHidden="0" w:uiPriority="63" w:unhideWhenUsed="0"/>
+    <w:lsdException w:name="Medium Shading 2 Accent 3" w:semiHidden="0" w:uiPriority="64" w:unhideWhenUsed="0"/>
+    <w:lsdException w:name="Medium List 1 Accent 3" w:semiHidden="0" w:uiPriority="65" w:unhideWhenUsed="0"/>
+    <w:lsdException w:name="Medium List 2 Accent 3" w:semiHidden="0" w:uiPriority="66" w:unhideWhenUsed="0"/>
+    <w:lsdException w:name="Medium Grid 1 Accent 3" w:semiHidden="0" w:uiPriority="67" w:unhideWhenUsed="0"/>
+    <w:lsdException w:name="Medium Grid 2 Accent 3" w:semiHidden="0" w:uiPriority="68" w:unhideWhenUsed="0"/>
+    <w:lsdException w:name="Medium Grid 3 Accent 3" w:semiHidden="0" w:uiPriority="69" w:unhideWhenUsed="0"/>
+    <w:lsdException w:name="Dark List Accent 3" w:semiHidden="0" w:uiPriority="70" w:unhideWhenUsed="0"/>
+    <w:lsdException w:name="Colorful Shading Accent 3" w:semiHidden="0" w:uiPriority="71" w:unhideWhenUsed="0"/>
+    <w:lsdException w:name="Colorful List Accent 3" w:semiHidden="0" w:uiPriority="72" w:unhideWhenUsed="0"/>
+    <w:lsdException w:name="Colorful Grid Accent 3" w:semiHidden="0" w:uiPriority="73" w:unhideWhenUsed="0"/>
+    <w:lsdException w:name="Light Shading Accent 4" w:semiHidden="0" w:uiPriority="60" w:unhideWhenUsed="0"/>
+    <w:lsdException w:name="Light List Accent 4" w:semiHidden="0" w:uiPriority="61" w:unhideWhenUsed="0"/>
+    <w:lsdException w:name="Light Grid Accent 4" w:semiHidden="0" w:uiPriority="62" w:unhideWhenUsed="0"/>
+    <w:lsdException w:name="Medium Shading 1 Accent 4" w:semiHidden="0" w:uiPriority="63" w:unhideWhenUsed="0"/>
+    <w:lsdException w:name="Medium Shading 2 Accent 4" w:semiHidden="0" w:uiPriority="64" w:unhideWhenUsed="0"/>
+    <w:lsdException w:name="Medium List 1 Accent 4" w:semiHidden="0" w:uiPriority="65" w:unhideWhenUsed="0"/>
+    <w:lsdException w:name="Medium List 2 Accent 4" w:semiHidden="0" w:uiPriority="66" w:unhideWhenUsed="0"/>
+    <w:lsdException w:name="Medium Grid 1 Accent 4" w:semiHidden="0" w:uiPriority="67" w:unhideWhenUsed="0"/>
+    <w:lsdException w:name="Medium Grid 2 Accent 4" w:semiHidden="0" w:uiPriority="68" w:unhideWhenUsed="0"/>
+    <w:lsdException w:name="Medium Grid 3 Accent 4" w:semiHidden="0" w:uiPriority="69" w:unhideWhenUsed="0"/>
+    <w:lsdException w:name="Dark List Accent 4" w:semiHidden="0" w:uiPriority="70" w:unhideWhenUsed="0"/>
+    <w:lsdException w:name="Colorful Shading Accent 4" w:semiHidden="0" w:uiPriority="71" w:unhideWhenUsed="0"/>
+    <w:lsdException w:name="Colorful List Accent 4" w:semiHidden="0" w:uiPriority="72" w:unhideWhenUsed="0"/>
+    <w:lsdException w:name="Colorful Grid Accent 4" w:semiHidden="0" w:uiPriority="73" w:unhideWhenUsed="0"/>
+    <w:lsdException w:name="Light Shading Accent 5" w:semiHidden="0" w:uiPriority="60" w:unhideWhenUsed="0"/>
+    <w:lsdException w:name="Light List Accent 5" w:semiHidden="0" w:uiPriority="61" w:unhideWhenUsed="0"/>
+    <w:lsdException w:name="Light Grid Accent 5" w:semiHidden="0" w:uiPriority="62" w:unhideWhenUsed="0"/>
+    <w:lsdException w:name="Medium Shading 1 Accent 5" w:semiHidden="0" w:uiPriority="63" w:unhideWhenUsed="0"/>
+    <w:lsdException w:name="Medium Shading 2 Accent 5" w:semiHidden="0" w:uiPriority="64" w:unhideWhenUsed="0"/>
+    <w:lsdException w:name="Medium List 1 Accent 5" w:semiHidden="0" w:uiPriority="65" w:unhideWhenUsed="0"/>
+    <w:lsdException w:name="Medium List 2 Accent 5" w:semiHidden="0" w:uiPriority="66" w:unhideWhenUsed="0"/>
+    <w:lsdException w:name="Medium Grid 1 Accent 5" w:semiHidden="0" w:uiPriority="67" w:unhideWhenUsed="0"/>
+    <w:lsdException w:name="Medium Grid 2 Accent 5" w:semiHidden="0" w:uiPriority="68" w:unhideWhenUsed="0"/>
+    <w:lsdException w:name="Medium Grid 3 Accent 5" w:semiHidden="0" w:uiPriority="69" w:unhideWhenUsed="0"/>
+    <w:lsdException w:name="Dark List Accent 5" w:semiHidden="0" w:uiPriority="70" w:unhideWhenUsed="0"/>
+    <w:lsdException w:name="Colorful Shading Accent 5" w:semiHidden="0" w:uiPriority="71" w:unhideWhenUsed="0"/>
+    <w:lsdException w:name="Colorful List Accent 5" w:semiHidden="0" w:uiPriority="72" w:unhideWhenUsed="0"/>
+    <w:lsdException w:name="Colorful Grid Accent 5" w:semiHidden="0" w:uiPriority="73" w:unhideWhenUsed="0"/>
+    <w:lsdException w:name="Light Shading Accent 6" w:semiHidden="0" w:uiPriority="60" w:unhideWhenUsed="0"/>
+    <w:lsdException w:name="Light List Accent 6" w:semiHidden="0" w:uiPriority="61" w:unhideWhenUsed="0"/>
+    <w:lsdException w:name="Light Grid Accent 6" w:semiHidden="0" w:uiPriority="62" w:unhideWhenUsed="0"/>
+    <w:lsdException w:name="Medium Shading 1 Accent 6" w:semiHidden="0" w:uiPriority="63" w:unhideWhenUsed="0"/>
+    <w:lsdException w:name="Medium Shading 2 Accent 6" w:semiHidden="0" w:uiPriority="64" w:unhideWhenUsed="0"/>
+    <w:lsdException w:name="Medium List 1 Accent 6" w:semiHidden="0" w:uiPriority="65" w:unhideWhenUsed="0"/>
+    <w:lsdException w:name="Medium List 2 Accent 6" w:semiHidden="0" w:uiPriority="66" w:unhideWhenUsed="0"/>
+    <w:lsdException w:name="Medium Grid 1 Accent 6" w:semiHidden="0" w:uiPriority="67" w:unhideWhenUsed="0"/>
+    <w:lsdException w:name="Medium Grid 2 Accent 6" w:semiHidden="0" w:uiPriority="68" w:unhideWhenUsed="0"/>
+    <w:lsdException w:name="Medium Grid 3 Accent 6" w:semiHidden="0" w:uiPriority="69" w:unhideWhenUsed="0"/>
+    <w:lsdException w:name="Dark List Accent 6" w:semiHidden="0" w:uiPriority="70" w:unhideWhenUsed="0"/>
+    <w:lsdException w:name="Colorful Shading Accent 6" w:semiHidden="0" w:uiPriority="71" w:unhideWhenUsed="0"/>
+    <w:lsdException w:name="Colorful List Accent 6" w:semiHidden="0" w:uiPriority="72" w:unhideWhenUsed="0"/>
+    <w:lsdException w:name="Colorful Grid Accent 6" w:semiHidden="0" w:uiPriority="73" w:unhideWhenUsed="0"/>
+    <w:lsdException w:name="Subtle Emphasis" w:semiHidden="0" w:uiPriority="19" w:unhideWhenUsed="0" w:qFormat="1"/>
+    <w:lsdException w:name="Intense Emphasis" w:semiHidden="0" w:uiPriority="21" w:unhideWhenUsed="0" w:qFormat="1"/>
+    <w:lsdException w:name="Subtle Reference" w:semiHidden="0" w:uiPriority="31" w:unhideWhenUsed="0" w:qFormat="1"/>
+    <w:lsdException w:name="Intense Reference" w:semiHidden="0" w:uiPriority="32" w:unhideWhenUsed="0" w:qFormat="1"/>
+    <w:lsdException w:name="Book Title" w:semiHidden="0" w:uiPriority="33" w:unhideWhenUsed="0" w:qFormat="1"/>
+    <w:lsdException w:name="Bibliography" w:uiPriority="37"/>
+    <w:lsdException w:name="TOC Heading" w:uiPriority="39" w:qFormat="1"/>
+  </w:latentStyles>
+  <w:style w:type="paragraph" w:default="1" w:styleId="Normal">
+    <w:name w:val="Normal"/>
+    <w:qFormat/>
+  </w:style>
+  <w:style w:type="character" w:default="1" w:styleId="DefaultParagraphFont">
+    <w:name w:val="Default Paragraph Font"/>
+    <w:uiPriority w:val="1"/>
+    <w:semiHidden/>
+    <w:unhideWhenUsed/>
+  </w:style>
+  <w:style w:type="table" w:default="1" w:styleId="TableNormal">
+    <w:name w:val="Normal Table"/>
+    <w:uiPriority w:val="99"/>
+    <w:semiHidden/>
+    <w:unhideWhenUsed/>
+    <w:tblPr>
+      <w:tblInd w:w="0" w:type="dxa"/>
+      <w:tblCellMar>
+        <w:top w:w="0" w:type="dxa"/>
+        <w:left w:w="108" w:type="dxa"/>
+        <w:bottom w:w="0" w:type="dxa"/>
+        <w:right w:w="108" w:type="dxa"/>
+      </w:tblCellMar>
+    </w:tblPr>
+  </w:style>
+  <w:style w:type="numbering" w:default="1" w:styleId="NoList">
+    <w:name w:val="No List"/>
+    <w:uiPriority w:val="99"/>
+    <w:semiHidden/>
+    <w:unhideWhenUsed/>
+  </w:style>
+  <w:style w:type="character" w:styleId="PlaceholderText">
+    <w:name w:val="Placeholder Text"/>
+    <w:basedOn w:val="DefaultParagraphFont"/>
+    <w:uiPriority w:val="99"/>
+    <w:semiHidden/>
+    <w:rsid w:val="00CF33F7"/>
+    <w:rPr>
+      <w:color w:val="808080"/>
+    </w:rPr>
+  </w:style>
+  <w:style w:type="paragraph" w:customStyle="1" w:styleId="79FE7826D9784416994BA0BA3697960B">
+    <w:name w:val="79FE7826D9784416994BA0BA3697960B"/>
+  </w:style>
+  <w:style w:type="paragraph" w:customStyle="1" w:styleId="837114A6E539438082D4F8E9785479DA">
+    <w:name w:val="837114A6E539438082D4F8E9785479DA"/>
+  </w:style>
+  <w:style w:type="paragraph" w:customStyle="1" w:styleId="83DD0DB318084F98B870F6FC14DFA0D6">
+    <w:name w:val="83DD0DB318084F98B870F6FC14DFA0D6"/>
+  </w:style>
+  <w:style w:type="paragraph" w:customStyle="1" w:styleId="56D2183D86A048AEA922997B7D44C520">
+    <w:name w:val="56D2183D86A048AEA922997B7D44C520"/>
+  </w:style>
+  <w:style w:type="paragraph" w:customStyle="1" w:styleId="7FCD72818272448D851D18FB18AE8AE7">
+    <w:name w:val="7FCD72818272448D851D18FB18AE8AE7"/>
+  </w:style>
+  <w:style w:type="paragraph" w:customStyle="1" w:styleId="587F1CE213364DFBAE626E80BCBFAF09">
+    <w:name w:val="587F1CE213364DFBAE626E80BCBFAF09"/>
+  </w:style>
+  <w:style w:type="paragraph" w:customStyle="1" w:styleId="8097BD62DE4844D590B351B8ACD730F5">
+    <w:name w:val="8097BD62DE4844D590B351B8ACD730F5"/>
+    <w:rsid w:val="00CF33F7"/>
+    <w:pPr>
+      <w:spacing w:after="200" w:line="276" w:lineRule="auto"/>
+    </w:pPr>
+  </w:style>
+  <w:style w:type="paragraph" w:customStyle="1" w:styleId="D1C354C8777641E8ABC2238C86FBEB66">
+    <w:name w:val="D1C354C8777641E8ABC2238C86FBEB66"/>
+    <w:rsid w:val="00CF33F7"/>
+    <w:pPr>
+      <w:spacing w:after="200" w:line="276" w:lineRule="auto"/>
+    </w:pPr>
+  </w:style>
+  <w:style w:type="paragraph" w:customStyle="1" w:styleId="1A119BCE939B49C295A70A48AA496688">
+    <w:name w:val="1A119BCE939B49C295A70A48AA496688"/>
+    <w:rsid w:val="00CF33F7"/>
+    <w:pPr>
+      <w:spacing w:after="200" w:line="276" w:lineRule="auto"/>
+    </w:pPr>
+  </w:style>
+</w:styles>
+</file>
+
+<file path=word/glossary/stylesWithEffects.xml><?xml version="1.0" encoding="utf-8"?>
+<w:styles xmlns:wpc="http://schemas.microsoft.com/office/word/2010/wordprocessingCanvas" xmlns:mc="http://schemas.openxmlformats.org/markup-compatibility/2006" xmlns:o="urn:schemas-microsoft-com:office:office" xmlns:r="http://schemas.openxmlformats.org/officeDocument/2006/relationships" xmlns:m="http://schemas.openxmlformats.org/officeDocument/2006/math" xmlns:v="urn:schemas-microsoft-com:vml" xmlns:wp14="http://schemas.microsoft.com/office/word/2010/wordprocessingDrawing" xmlns:wp="http://schemas.openxmlformats.org/drawingml/2006/wordprocessingDrawing" xmlns:w10="urn:schemas-microsoft-com:office:word" xmlns:w="http://schemas.openxmlformats.org/wordprocessingml/2006/main" xmlns:w14="http://schemas.microsoft.com/office/word/2010/wordml" xmlns:wpg="http://schemas.microsoft.com/office/word/2010/wordprocessingGroup" xmlns:wpi="http://schemas.microsoft.com/office/word/2010/wordprocessingInk" xmlns:wne="http://schemas.microsoft.com/office/word/2006/wordml" xmlns:wps="http://schemas.microsoft.com/office/word/2010/wordprocessingShape" mc:Ignorable="w14 wp14">
+  <w:docDefaults>
+    <w:rPrDefault>
+      <w:rPr>
+        <w:rFonts w:asciiTheme="minorHAnsi" w:eastAsiaTheme="minorEastAsia" w:hAnsiTheme="minorHAnsi" w:cstheme="minorBidi"/>
+        <w:sz w:val="22"/>
+        <w:szCs w:val="22"/>
+        <w:lang w:val="en-GB" w:eastAsia="en-GB" w:bidi="ar-SA"/>
+      </w:rPr>
+    </w:rPrDefault>
+    <w:pPrDefault>
+      <w:pPr>
+        <w:spacing w:after="160" w:line="259" w:lineRule="auto"/>
+      </w:pPr>
+    </w:pPrDefault>
+  </w:docDefaults>
+  <w:latentStyles w:defLockedState="0" w:defUIPriority="99" w:defSemiHidden="1" w:defUnhideWhenUsed="1" w:defQFormat="0" w:count="267">
+    <w:lsdException w:name="Normal" w:semiHidden="0" w:uiPriority="0" w:unhideWhenUsed="0" w:qFormat="1"/>
+    <w:lsdException w:name="heading 1" w:semiHidden="0" w:uiPriority="9" w:unhideWhenUsed="0" w:qFormat="1"/>
+    <w:lsdException w:name="heading 2" w:uiPriority="9" w:qFormat="1"/>
+    <w:lsdException w:name="heading 3" w:uiPriority="9" w:qFormat="1"/>
+    <w:lsdException w:name="heading 4" w:uiPriority="9" w:qFormat="1"/>
+    <w:lsdException w:name="heading 5" w:uiPriority="9" w:qFormat="1"/>
+    <w:lsdException w:name="heading 6" w:uiPriority="9" w:qFormat="1"/>
+    <w:lsdException w:name="heading 7" w:uiPriority="9" w:qFormat="1"/>
+    <w:lsdException w:name="heading 8" w:uiPriority="9" w:qFormat="1"/>
+    <w:lsdException w:name="heading 9" w:uiPriority="9" w:qFormat="1"/>
+    <w:lsdException w:name="toc 1" w:uiPriority="39"/>
+    <w:lsdException w:name="toc 2" w:uiPriority="39"/>
+    <w:lsdException w:name="toc 3" w:uiPriority="39"/>
+    <w:lsdException w:name="toc 4" w:uiPriority="39"/>
+    <w:lsdException w:name="toc 5" w:uiPriority="39"/>
+    <w:lsdException w:name="toc 6" w:uiPriority="39"/>
+    <w:lsdException w:name="toc 7" w:uiPriority="39"/>
+    <w:lsdException w:name="toc 8" w:uiPriority="39"/>
+    <w:lsdException w:name="toc 9" w:uiPriority="39"/>
+    <w:lsdException w:name="caption" w:uiPriority="35" w:qFormat="1"/>
+    <w:lsdException w:name="Title" w:semiHidden="0" w:uiPriority="10" w:unhideWhenUsed="0" w:qFormat="1"/>
+    <w:lsdException w:name="Default Paragraph Font" w:uiPriority="1"/>
+    <w:lsdException w:name="Subtitle" w:semiHidden="0" w:uiPriority="11" w:unhideWhenUsed="0" w:qFormat="1"/>
+    <w:lsdException w:name="Strong" w:semiHidden="0" w:uiPriority="22" w:unhideWhenUsed="0" w:qFormat="1"/>
+    <w:lsdException w:name="Emphasis" w:semiHidden="0" w:uiPriority="20" w:unhideWhenUsed="0" w:qFormat="1"/>
+    <w:lsdException w:name="Table Grid" w:semiHidden="0" w:uiPriority="39" w:unhideWhenUsed="0"/>
+    <w:lsdException w:name="Placeholder Text" w:unhideWhenUsed="0"/>
+    <w:lsdException w:name="No Spacing" w:semiHidden="0" w:uiPriority="1" w:unhideWhenUsed="0" w:qFormat="1"/>
+    <w:lsdException w:name="Light Shading" w:semiHidden="0" w:uiPriority="60" w:unhideWhenUsed="0"/>
+    <w:lsdException w:name="Light List" w:semiHidden="0" w:uiPriority="61" w:unhideWhenUsed="0"/>
+    <w:lsdException w:name="Light Grid" w:semiHidden="0" w:uiPriority="62" w:unhideWhenUsed="0"/>
+    <w:lsdException w:name="Medium Shading 1" w:semiHidden="0" w:uiPriority="63" w:unhideWhenUsed="0"/>
+    <w:lsdException w:name="Medium Shading 2" w:semiHidden="0" w:uiPriority="64" w:unhideWhenUsed="0"/>
+    <w:lsdException w:name="Medium List 1" w:semiHidden="0" w:uiPriority="65" w:unhideWhenUsed="0"/>
+    <w:lsdException w:name="Medium List 2" w:semiHidden="0" w:uiPriority="66" w:unhideWhenUsed="0"/>
+    <w:lsdException w:name="Medium Grid 1" w:semiHidden="0" w:uiPriority="67" w:unhideWhenUsed="0"/>
+    <w:lsdException w:name="Medium Grid 2" w:semiHidden="0" w:uiPriority="68" w:unhideWhenUsed="0"/>
+    <w:lsdException w:name="Medium Grid 3" w:semiHidden="0" w:uiPriority="69" w:unhideWhenUsed="0"/>
+    <w:lsdException w:name="Dark List" w:semiHidden="0" w:uiPriority="70" w:unhideWhenUsed="0"/>
+    <w:lsdException w:name="Colorful Shading" w:semiHidden="0" w:uiPriority="71" w:unhideWhenUsed="0"/>
+    <w:lsdException w:name="Colorful List" w:semiHidden="0" w:uiPriority="72" w:unhideWhenUsed="0"/>
+    <w:lsdException w:name="Colorful Grid" w:semiHidden="0" w:uiPriority="73" w:unhideWhenUsed="0"/>
+    <w:lsdException w:name="Light Shading Accent 1" w:semiHidden="0" w:uiPriority="60" w:unhideWhenUsed="0"/>
+    <w:lsdException w:name="Light List Accent 1" w:semiHidden="0" w:uiPriority="61" w:unhideWhenUsed="0"/>
+    <w:lsdException w:name="Light Grid Accent 1" w:semiHidden="0" w:uiPriority="62" w:unhideWhenUsed="0"/>
+    <w:lsdException w:name="Medium Shading 1 Accent 1" w:semiHidden="0" w:uiPriority="63" w:unhideWhenUsed="0"/>
+    <w:lsdException w:name="Medium Shading 2 Accent 1" w:semiHidden="0" w:uiPriority="64" w:unhideWhenUsed="0"/>
+    <w:lsdException w:name="Medium List 1 Accent 1" w:semiHidden="0" w:uiPriority="65" w:unhideWhenUsed="0"/>
+    <w:lsdException w:name="Revision" w:unhideWhenUsed="0"/>
+    <w:lsdException w:name="List Paragraph" w:semiHidden="0" w:uiPriority="34" w:unhideWhenUsed="0" w:qFormat="1"/>
+    <w:lsdException w:name="Quote" w:semiHidden="0" w:uiPriority="29" w:unhideWhenUsed="0" w:qFormat="1"/>
+    <w:lsdException w:name="Intense Quote" w:semiHidden="0" w:uiPriority="30" w:unhideWhenUsed="0" w:qFormat="1"/>
+    <w:lsdException w:name="Medium List 2 Accent 1" w:semiHidden="0" w:uiPriority="66" w:unhideWhenUsed="0"/>
+    <w:lsdException w:name="Medium Grid 1 Accent 1" w:semiHidden="0" w:uiPriority="67" w:unhideWhenUsed="0"/>
+    <w:lsdException w:name="Medium Grid 2 Accent 1" w:semiHidden="0" w:uiPriority="68" w:unhideWhenUsed="0"/>
+    <w:lsdException w:name="Medium Grid 3 Accent 1" w:semiHidden="0" w:uiPriority="69" w:unhideWhenUsed="0"/>
+    <w:lsdException w:name="Dark List Accent 1" w:semiHidden="0" w:uiPriority="70" w:unhideWhenUsed="0"/>
+    <w:lsdException w:name="Colorful Shading Accent 1" w:semiHidden="0" w:uiPriority="71" w:unhideWhenUsed="0"/>
+    <w:lsdException w:name="Colorful List Accent 1" w:semiHidden="0" w:uiPriority="72" w:unhideWhenUsed="0"/>
+    <w:lsdException w:name="Colorful Grid Accent 1" w:semiHidden="0" w:uiPriority="73" w:unhideWhenUsed="0"/>
+    <w:lsdException w:name="Light Shading Accent 2" w:semiHidden="0" w:uiPriority="60" w:unhideWhenUsed="0"/>
+    <w:lsdException w:name="Light List Accent 2" w:semiHidden="0" w:uiPriority="61" w:unhideWhenUsed="0"/>
+    <w:lsdException w:name="Light Grid Accent 2" w:semiHidden="0" w:uiPriority="62" w:unhideWhenUsed="0"/>
+    <w:lsdException w:name="Medium Shading 1 Accent 2" w:semiHidden="0" w:uiPriority="63" w:unhideWhenUsed="0"/>
+    <w:lsdException w:name="Medium Shading 2 Accent 2" w:semiHidden="0" w:uiPriority="64" w:unhideWhenUsed="0"/>
+    <w:lsdException w:name="Medium List 1 Accent 2" w:semiHidden="0" w:uiPriority="65" w:unhideWhenUsed="0"/>
+    <w:lsdException w:name="Medium List 2 Accent 2" w:semiHidden="0" w:uiPriority="66" w:unhideWhenUsed="0"/>
+    <w:lsdException w:name="Medium Grid 1 Accent 2" w:semiHidden="0" w:uiPriority="67" w:unhideWhenUsed="0"/>
+    <w:lsdException w:name="Medium Grid 2 Accent 2" w:semiHidden="0" w:uiPriority="68" w:unhideWhenUsed="0"/>
+    <w:lsdException w:name="Medium Grid 3 Accent 2" w:semiHidden="0" w:uiPriority="69" w:unhideWhenUsed="0"/>
+    <w:lsdException w:name="Dark List Accent 2" w:semiHidden="0" w:uiPriority="70" w:unhideWhenUsed="0"/>
+    <w:lsdException w:name="Colorful Shading Accent 2" w:semiHidden="0" w:uiPriority="71" w:unhideWhenUsed="0"/>
+    <w:lsdException w:name="Colorful List Accent 2" w:semiHidden="0" w:uiPriority="72" w:unhideWhenUsed="0"/>
+    <w:lsdException w:name="Colorful Grid Accent 2" w:semiHidden="0" w:uiPriority="73" w:unhideWhenUsed="0"/>
+    <w:lsdException w:name="Light Shading Accent 3" w:semiHidden="0" w:uiPriority="60" w:unhideWhenUsed="0"/>
+    <w:lsdException w:name="Light List Accent 3" w:semiHidden="0" w:uiPriority="61" w:unhideWhenUsed="0"/>
+    <w:lsdException w:name="Light Grid Accent 3" w:semiHidden="0" w:uiPriority="62" w:unhideWhenUsed="0"/>
+    <w:lsdException w:name="Medium Shading 1 Accent 3" w:semiHidden="0" w:uiPriority="63" w:unhideWhenUsed="0"/>
+    <w:lsdException w:name="Medium Shading 2 Accent 3" w:semiHidden="0" w:uiPriority="64" w:unhideWhenUsed="0"/>
+    <w:lsdException w:name="Medium List 1 Accent 3" w:semiHidden="0" w:uiPriority="65" w:unhideWhenUsed="0"/>
+    <w:lsdException w:name="Medium List 2 Accent 3" w:semiHidden="0" w:uiPriority="66" w:unhideWhenUsed="0"/>
+    <w:lsdException w:name="Medium Grid 1 Accent 3" w:semiHidden="0" w:uiPriority="67" w:unhideWhenUsed="0"/>
+    <w:lsdException w:name="Medium Grid 2 Accent 3" w:semiHidden="0" w:uiPriority="68" w:unhideWhenUsed="0"/>
+    <w:lsdException w:name="Medium Grid 3 Accent 3" w:semiHidden="0" w:uiPriority="69" w:unhideWhenUsed="0"/>
+    <w:lsdException w:name="Dark List Accent 3" w:semiHidden="0" w:uiPriority="70" w:unhideWhenUsed="0"/>
+    <w:lsdException w:name="Colorful Shading Accent 3" w:semiHidden="0" w:uiPriority="71" w:unhideWhenUsed="0"/>
+    <w:lsdException w:name="Colorful List Accent 3" w:semiHidden="0" w:uiPriority="72" w:unhideWhenUsed="0"/>
+    <w:lsdException w:name="Colorful Grid Accent 3" w:semiHidden="0" w:uiPriority="73" w:unhideWhenUsed="0"/>
+    <w:lsdException w:name="Light Shading Accent 4" w:semiHidden="0" w:uiPriority="60" w:unhideWhenUsed="0"/>
+    <w:lsdException w:name="Light List Accent 4" w:semiHidden="0" w:uiPriority="61" w:unhideWhenUsed="0"/>
+    <w:lsdException w:name="Light Grid Accent 4" w:semiHidden="0" w:uiPriority="62" w:unhideWhenUsed="0"/>
+    <w:lsdException w:name="Medium Shading 1 Accent 4" w:semiHidden="0" w:uiPriority="63" w:unhideWhenUsed="0"/>
+    <w:lsdException w:name="Medium Shading 2 Accent 4" w:semiHidden="0" w:uiPriority="64" w:unhideWhenUsed="0"/>
+    <w:lsdException w:name="Medium List 1 Accent 4" w:semiHidden="0" w:uiPriority="65" w:unhideWhenUsed="0"/>
+    <w:lsdException w:name="Medium List 2 Accent 4" w:semiHidden="0" w:uiPriority="66" w:unhideWhenUsed="0"/>
+    <w:lsdException w:name="Medium Grid 1 Accent 4" w:semiHidden="0" w:uiPriority="67" w:unhideWhenUsed="0"/>
+    <w:lsdException w:name="Medium Grid 2 Accent 4" w:semiHidden="0" w:uiPriority="68" w:unhideWhenUsed="0"/>
+    <w:lsdException w:name="Medium Grid 3 Accent 4" w:semiHidden="0" w:uiPriority="69" w:unhideWhenUsed="0"/>
+    <w:lsdException w:name="Dark List Accent 4" w:semiHidden="0" w:uiPriority="70" w:unhideWhenUsed="0"/>
+    <w:lsdException w:name="Colorful Shading Accent 4" w:semiHidden="0" w:uiPriority="71" w:unhideWhenUsed="0"/>
+    <w:lsdException w:name="Colorful List Accent 4" w:semiHidden="0" w:uiPriority="72" w:unhideWhenUsed="0"/>
+    <w:lsdException w:name="Colorful Grid Accent 4" w:semiHidden="0" w:uiPriority="73" w:unhideWhenUsed="0"/>
+    <w:lsdException w:name="Light Shading Accent 5" w:semiHidden="0" w:uiPriority="60" w:unhideWhenUsed="0"/>
+    <w:lsdException w:name="Light List Accent 5" w:semiHidden="0" w:uiPriority="61" w:unhideWhenUsed="0"/>
+    <w:lsdException w:name="Light Grid Accent 5" w:semiHidden="0" w:uiPriority="62" w:unhideWhenUsed="0"/>
+    <w:lsdException w:name="Medium Shading 1 Accent 5" w:semiHidden="0" w:uiPriority="63" w:unhideWhenUsed="0"/>
+    <w:lsdException w:name="Medium Shading 2 Accent 5" w:semiHidden="0" w:uiPriority="64" w:unhideWhenUsed="0"/>
+    <w:lsdException w:name="Medium List 1 Accent 5" w:semiHidden="0" w:uiPriority="65" w:unhideWhenUsed="0"/>
+    <w:lsdException w:name="Medium List 2 Accent 5" w:semiHidden="0" w:uiPriority="66" w:unhideWhenUsed="0"/>
+    <w:lsdException w:name="Medium Grid 1 Accent 5" w:semiHidden="0" w:uiPriority="67" w:unhideWhenUsed="0"/>
+    <w:lsdException w:name="Medium Grid 2 Accent 5" w:semiHidden="0" w:uiPriority="68" w:unhideWhenUsed="0"/>
+    <w:lsdException w:name="Medium Grid 3 Accent 5" w:semiHidden="0" w:uiPriority="69" w:unhideWhenUsed="0"/>
+    <w:lsdException w:name="Dark List Accent 5" w:semiHidden="0" w:uiPriority="70" w:unhideWhenUsed="0"/>
+    <w:lsdException w:name="Colorful Shading Accent 5" w:semiHidden="0" w:uiPriority="71" w:unhideWhenUsed="0"/>
+    <w:lsdException w:name="Colorful List Accent 5" w:semiHidden="0" w:uiPriority="72" w:unhideWhenUsed="0"/>
+    <w:lsdException w:name="Colorful Grid Accent 5" w:semiHidden="0" w:uiPriority="73" w:unhideWhenUsed="0"/>
+    <w:lsdException w:name="Light Shading Accent 6" w:semiHidden="0" w:uiPriority="60" w:unhideWhenUsed="0"/>
+    <w:lsdException w:name="Light List Accent 6" w:semiHidden="0" w:uiPriority="61" w:unhideWhenUsed="0"/>
+    <w:lsdException w:name="Light Grid Accent 6" w:semiHidden="0" w:uiPriority="62" w:unhideWhenUsed="0"/>
+    <w:lsdException w:name="Medium Shading 1 Accent 6" w:semiHidden="0" w:uiPriority="63" w:unhideWhenUsed="0"/>
+    <w:lsdException w:name="Medium Shading 2 Accent 6" w:semiHidden="0" w:uiPriority="64" w:unhideWhenUsed="0"/>
+    <w:lsdException w:name="Medium List 1 Accent 6" w:semiHidden="0" w:uiPriority="65" w:unhideWhenUsed="0"/>
+    <w:lsdException w:name="Medium List 2 Accent 6" w:semiHidden="0" w:uiPriority="66" w:unhideWhenUsed="0"/>
+    <w:lsdException w:name="Medium Grid 1 Accent 6" w:semiHidden="0" w:uiPriority="67" w:unhideWhenUsed="0"/>
+    <w:lsdException w:name="Medium Grid 2 Accent 6" w:semiHidden="0" w:uiPriority="68" w:unhideWhenUsed="0"/>
+    <w:lsdException w:name="Medium Grid 3 Accent 6" w:semiHidden="0" w:uiPriority="69" w:unhideWhenUsed="0"/>
+    <w:lsdException w:name="Dark List Accent 6" w:semiHidden="0" w:uiPriority="70" w:unhideWhenUsed="0"/>
+    <w:lsdException w:name="Colorful Shading Accent 6" w:semiHidden="0" w:uiPriority="71" w:unhideWhenUsed="0"/>
+    <w:lsdException w:name="Colorful List Accent 6" w:semiHidden="0" w:uiPriority="72" w:unhideWhenUsed="0"/>
+    <w:lsdException w:name="Colorful Grid Accent 6" w:semiHidden="0" w:uiPriority="73" w:unhideWhenUsed="0"/>
+    <w:lsdException w:name="Subtle Emphasis" w:semiHidden="0" w:uiPriority="19" w:unhideWhenUsed="0" w:qFormat="1"/>
+    <w:lsdException w:name="Intense Emphasis" w:semiHidden="0" w:uiPriority="21" w:unhideWhenUsed="0" w:qFormat="1"/>
+    <w:lsdException w:name="Subtle Reference" w:semiHidden="0" w:uiPriority="31" w:unhideWhenUsed="0" w:qFormat="1"/>
+    <w:lsdException w:name="Intense Reference" w:semiHidden="0" w:uiPriority="32" w:unhideWhenUsed="0" w:qFormat="1"/>
+    <w:lsdException w:name="Book Title" w:semiHidden="0" w:uiPriority="33" w:unhideWhenUsed="0" w:qFormat="1"/>
+    <w:lsdException w:name="Bibliography" w:uiPriority="37"/>
+    <w:lsdException w:name="TOC Heading" w:uiPriority="39" w:qFormat="1"/>
   </w:latentStyles>
   <w:style w:type="paragraph" w:default="1" w:styleId="Normal">
     <w:name w:val="Normal"/>
@@ -15636,7 +16249,7 @@
 </file>
 
 <file path=word/glossary/webSettings.xml><?xml version="1.0" encoding="utf-8"?>
-<w:webSettings xmlns:mc="http://schemas.openxmlformats.org/markup-compatibility/2006" xmlns:r="http://schemas.openxmlformats.org/officeDocument/2006/relationships" xmlns:w="http://schemas.openxmlformats.org/wordprocessingml/2006/main" xmlns:w14="http://schemas.microsoft.com/office/word/2010/wordml" xmlns:w15="http://schemas.microsoft.com/office/word/2012/wordml" mc:Ignorable="w14 w15">
+<w:webSettings xmlns:mc="http://schemas.openxmlformats.org/markup-compatibility/2006" xmlns:r="http://schemas.openxmlformats.org/officeDocument/2006/relationships" xmlns:w="http://schemas.openxmlformats.org/wordprocessingml/2006/main" xmlns:w14="http://schemas.microsoft.com/office/word/2010/wordml" mc:Ignorable="w14">
   <w:optimizeForBrowser/>
   <w:allowPNG/>
 </w:webSettings>
@@ -16123,7 +16736,7 @@
 </file>
 
 <file path=customXml/itemProps1.xml><?xml version="1.0" encoding="utf-8"?>
-<ds:datastoreItem xmlns:ds="http://schemas.openxmlformats.org/officeDocument/2006/customXml" ds:itemID="{05D7B6FD-008C-46A4-8E3E-4B3C9851AE67}">
+<ds:datastoreItem xmlns:ds="http://schemas.openxmlformats.org/officeDocument/2006/customXml" ds:itemID="{99D62E86-29CF-4EFB-A8F0-EC4D0523AAB7}">
   <ds:schemaRefs>
     <ds:schemaRef ds:uri="http://schemas.openxmlformats.org/officeDocument/2006/bibliography"/>
   </ds:schemaRefs>

</xml_diff>